<commit_message>
Added Raw Image Files, set up main grid, added logo to header.
finished 1.0v of Projekt Dokumentation Raphael Blaauw.docx
</commit_message>
<xml_diff>
--- a/Admin/Projekt Dokumentation Raphael Blaauw.docx
+++ b/Admin/Projekt Dokumentation Raphael Blaauw.docx
@@ -1,6 +1,6 @@
 
 <file path=word/document.xml><?xml version="1.0" encoding="utf-8"?>
-<w:document xmlns:wpc="http://schemas.microsoft.com/office/word/2010/wordprocessingCanvas" xmlns:cx="http://schemas.microsoft.com/office/drawing/2014/chartex" xmlns:cx1="http://schemas.microsoft.com/office/drawing/2015/9/8/chartex" xmlns:cx2="http://schemas.microsoft.com/office/drawing/2015/10/21/chartex" xmlns:cx3="http://schemas.microsoft.com/office/drawing/2016/5/9/chartex" xmlns:cx4="http://schemas.microsoft.com/office/drawing/2016/5/10/chartex" xmlns:cx5="http://schemas.microsoft.com/office/drawing/2016/5/11/chartex" xmlns:cx6="http://schemas.microsoft.com/office/drawing/2016/5/12/chartex" xmlns:cx7="http://schemas.microsoft.com/office/drawing/2016/5/13/chartex" xmlns:cx8="http://schemas.microsoft.com/office/drawing/2016/5/14/chartex" xmlns:mc="http://schemas.openxmlformats.org/markup-compatibility/2006" xmlns:aink="http://schemas.microsoft.com/office/drawing/2016/ink" xmlns:am3d="http://schemas.microsoft.com/office/drawing/2017/model3d" xmlns:o="urn:schemas-microsoft-com:office:office" xmlns:r="http://schemas.openxmlformats.org/officeDocument/2006/relationships" xmlns:m="http://schemas.openxmlformats.org/officeDocument/2006/math" xmlns:v="urn:schemas-microsoft-com:vml" xmlns:wp14="http://schemas.microsoft.com/office/word/2010/wordprocessingDrawing" xmlns:wp="http://schemas.openxmlformats.org/drawingml/2006/wordprocessingDrawing" xmlns:w10="urn:schemas-microsoft-com:office:word" xmlns:w="http://schemas.openxmlformats.org/wordprocessingml/2006/main" xmlns:w14="http://schemas.microsoft.com/office/word/2010/wordml" xmlns:w15="http://schemas.microsoft.com/office/word/2012/wordml" xmlns:w16cex="http://schemas.microsoft.com/office/word/2018/wordml/cex" xmlns:w16cid="http://schemas.microsoft.com/office/word/2016/wordml/cid" xmlns:w16="http://schemas.microsoft.com/office/word/2018/wordml" xmlns:w16se="http://schemas.microsoft.com/office/word/2015/wordml/symex" xmlns:wpg="http://schemas.microsoft.com/office/word/2010/wordprocessingGroup" xmlns:wpi="http://schemas.microsoft.com/office/word/2010/wordprocessingInk" xmlns:wne="http://schemas.microsoft.com/office/word/2006/wordml" xmlns:wps="http://schemas.microsoft.com/office/word/2010/wordprocessingShape" mc:Ignorable="w14 w15 w16se w16cid w16 w16cex wp14">
+<w:document xmlns:wpc="http://schemas.microsoft.com/office/word/2010/wordprocessingCanvas" xmlns:cx="http://schemas.microsoft.com/office/drawing/2014/chartex" xmlns:cx1="http://schemas.microsoft.com/office/drawing/2015/9/8/chartex" xmlns:mc="http://schemas.openxmlformats.org/markup-compatibility/2006" xmlns:o="urn:schemas-microsoft-com:office:office" xmlns:r="http://schemas.openxmlformats.org/officeDocument/2006/relationships" xmlns:m="http://schemas.openxmlformats.org/officeDocument/2006/math" xmlns:v="urn:schemas-microsoft-com:vml" xmlns:wp14="http://schemas.microsoft.com/office/word/2010/wordprocessingDrawing" xmlns:wp="http://schemas.openxmlformats.org/drawingml/2006/wordprocessingDrawing" xmlns:w10="urn:schemas-microsoft-com:office:word" xmlns:w="http://schemas.openxmlformats.org/wordprocessingml/2006/main" xmlns:w14="http://schemas.microsoft.com/office/word/2010/wordml" xmlns:w15="http://schemas.microsoft.com/office/word/2012/wordml" xmlns:w16se="http://schemas.microsoft.com/office/word/2015/wordml/symex" xmlns:wpg="http://schemas.microsoft.com/office/word/2010/wordprocessingGroup" xmlns:wpi="http://schemas.microsoft.com/office/word/2010/wordprocessingInk" xmlns:wne="http://schemas.microsoft.com/office/word/2006/wordml" xmlns:wps="http://schemas.microsoft.com/office/word/2010/wordprocessingShape" mc:Ignorable="w14 w15 w16se wp14">
   <w:body>
     <w:bookmarkStart w:id="0" w:name="_Toc436145550" w:displacedByCustomXml="next"/>
     <w:sdt>
@@ -243,7 +243,7 @@
                   </wp:anchor>
                 </w:drawing>
               </mc:Choice>
-              <mc:Fallback>
+              <mc:Fallback xmlns:w16="http://schemas.microsoft.com/office/word/2018/wordml" xmlns:w16cid="http://schemas.microsoft.com/office/word/2016/wordml/cid" xmlns:w16cex="http://schemas.microsoft.com/office/word/2018/wordml/cex" xmlns:am3d="http://schemas.microsoft.com/office/drawing/2017/model3d" xmlns:aink="http://schemas.microsoft.com/office/drawing/2016/ink" xmlns:cx8="http://schemas.microsoft.com/office/drawing/2016/5/14/chartex" xmlns:cx7="http://schemas.microsoft.com/office/drawing/2016/5/13/chartex" xmlns:cx6="http://schemas.microsoft.com/office/drawing/2016/5/12/chartex" xmlns:cx5="http://schemas.microsoft.com/office/drawing/2016/5/11/chartex" xmlns:cx4="http://schemas.microsoft.com/office/drawing/2016/5/10/chartex" xmlns:cx3="http://schemas.microsoft.com/office/drawing/2016/5/9/chartex" xmlns:cx2="http://schemas.microsoft.com/office/drawing/2015/10/21/chartex">
                 <w:pict>
                   <v:shapetype w14:anchorId="27272FDA" id="_x0000_t202" coordsize="21600,21600" o:spt="202" path="m,l,21600r21600,l21600,xe">
                     <v:stroke joinstyle="miter"/>
@@ -1166,7 +1166,7 @@
                   </wp:anchor>
                 </w:drawing>
               </mc:Choice>
-              <mc:Fallback>
+              <mc:Fallback xmlns:w16="http://schemas.microsoft.com/office/word/2018/wordml" xmlns:w16cid="http://schemas.microsoft.com/office/word/2016/wordml/cid" xmlns:w16cex="http://schemas.microsoft.com/office/word/2018/wordml/cex" xmlns:am3d="http://schemas.microsoft.com/office/drawing/2017/model3d" xmlns:aink="http://schemas.microsoft.com/office/drawing/2016/ink" xmlns:cx8="http://schemas.microsoft.com/office/drawing/2016/5/14/chartex" xmlns:cx7="http://schemas.microsoft.com/office/drawing/2016/5/13/chartex" xmlns:cx6="http://schemas.microsoft.com/office/drawing/2016/5/12/chartex" xmlns:cx5="http://schemas.microsoft.com/office/drawing/2016/5/11/chartex" xmlns:cx4="http://schemas.microsoft.com/office/drawing/2016/5/10/chartex" xmlns:cx3="http://schemas.microsoft.com/office/drawing/2016/5/9/chartex" xmlns:cx2="http://schemas.microsoft.com/office/drawing/2015/10/21/chartex">
                 <w:pict>
                   <v:shape w14:anchorId="5E6BDF63" id="Rechteck 8" o:spid="_x0000_s1026" style="position:absolute;margin-left:0;margin-top:449.75pt;width:597.1pt;height:338.85pt;z-index:251716608;visibility:visible;mso-wrap-style:square;mso-width-percent:0;mso-height-percent:0;mso-wrap-distance-left:9pt;mso-wrap-distance-top:0;mso-wrap-distance-right:9pt;mso-wrap-distance-bottom:0;mso-position-horizontal:absolute;mso-position-horizontal-relative:page;mso-position-vertical:absolute;mso-position-vertical-relative:text;mso-width-percent:0;mso-height-percent:0;mso-width-relative:margin;mso-height-relative:margin;v-text-anchor:middle" coordsize="7582685,3461414" o:gfxdata="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" path="m725710,1270156l7582624,v212,1212979,-212,2248435,,3461414l,3461239,,410788r725710,859368xe" fillcolor="white [3212]" stroked="f" strokeweight="1pt">
                     <v:stroke joinstyle="miter"/>
@@ -3922,9 +3922,11 @@
       <w:pPr>
         <w:pStyle w:val="berschrift3"/>
       </w:pPr>
+      <w:proofErr w:type="spellStart"/>
       <w:r>
         <w:t>Responsive</w:t>
       </w:r>
+      <w:proofErr w:type="spellEnd"/>
     </w:p>
     <w:p>
       <w:r>
@@ -4067,6 +4069,7 @@
       <w:bookmarkStart w:id="33" w:name="_Toc354487908"/>
       <w:bookmarkStart w:id="34" w:name="_Toc291271757"/>
       <w:r>
+        <w:lastRenderedPageBreak/>
         <w:t>Rechtliches</w:t>
       </w:r>
       <w:bookmarkEnd w:id="32"/>
@@ -4094,7 +4097,6 @@
         <w:jc w:val="both"/>
       </w:pPr>
       <w:r>
-        <w:lastRenderedPageBreak/>
         <w:t xml:space="preserve">Im Projekt dürfen nur Inhalte verwendet werden, die kostenlos </w:t>
       </w:r>
       <w:r>
@@ -4281,7 +4283,15 @@
         <w:t>Musikliebhaber aus der Schweiz zwischen 15-55 Jahre alt. Menschen die daran interessiert sind neue Musik zu entdecken und Hintergrundwissen über diverse Werke lesen möchte. Das Zielpublikum ist auf den gängigen Musik-Plattformen</w:t>
       </w:r>
       <w:r>
-        <w:t xml:space="preserve"> (Spotify, </w:t>
+        <w:t xml:space="preserve"> (</w:t>
+      </w:r>
+      <w:proofErr w:type="spellStart"/>
+      <w:r>
+        <w:t>Spotify</w:t>
+      </w:r>
+      <w:proofErr w:type="spellEnd"/>
+      <w:r>
+        <w:t xml:space="preserve">, </w:t>
       </w:r>
       <w:proofErr w:type="spellStart"/>
       <w:r>
@@ -4490,18 +4500,39 @@
     <w:p>
       <w:bookmarkStart w:id="53" w:name="_Toc291271770"/>
       <w:r>
-        <w:t>Auf diesen Seiten werden die Musikstücke und die Künstler vorgestellt. Diese Seiten sind via den gekachelten Bilder auf der index.html Seite verlinkt und werden in der Navigation nicht aufgelistet um diese so schlank wie möglich zu behalten.</w:t>
-      </w:r>
-    </w:p>
-    <w:p>
-      <w:r>
-        <w:t xml:space="preserve">Die einzelnen Seite </w:t>
+        <w:t xml:space="preserve">Auf diesen Seiten werden die Musikstücke und die Künstler vorgestellt. Diese Seiten sind via </w:t>
+      </w:r>
+      <w:proofErr w:type="gramStart"/>
+      <w:r>
+        <w:t>den gekachelten Bilder</w:t>
+      </w:r>
+      <w:proofErr w:type="gramEnd"/>
+      <w:r>
+        <w:t xml:space="preserve"> auf der index.html Seite verlinkt und werden in der Navigation nicht aufgelistet um diese so schlank wie möglich zu behalten.</w:t>
+      </w:r>
+    </w:p>
+    <w:p>
+      <w:proofErr w:type="gramStart"/>
+      <w:r>
+        <w:t>Die einzelnen Seite</w:t>
+      </w:r>
+      <w:proofErr w:type="gramEnd"/>
+      <w:r>
+        <w:t xml:space="preserve"> </w:t>
       </w:r>
       <w:r>
         <w:t xml:space="preserve">beginnen mit einer vergrösserten Ansicht des jeweiligen Albumcovers und </w:t>
       </w:r>
       <w:r>
-        <w:t>mit den weiteren Informationen wie Veröffentlichungsdatum oder Mitwirkende unterhalb. Weiter werden Links auf die Lieder in den jeweiligen Musikstreaming-Dienste aufbereitet.</w:t>
+        <w:t xml:space="preserve">mit den weiteren Informationen wie Veröffentlichungsdatum oder Mitwirkende unterhalb. Weiter werden Links auf die Lieder in </w:t>
+      </w:r>
+      <w:proofErr w:type="gramStart"/>
+      <w:r>
+        <w:t>den jeweiligen Musikstreaming-Dienste</w:t>
+      </w:r>
+      <w:proofErr w:type="gramEnd"/>
+      <w:r>
+        <w:t xml:space="preserve"> aufbereitet.</w:t>
       </w:r>
     </w:p>
     <w:p>
@@ -4510,6 +4541,438 @@
       </w:pPr>
       <w:r>
         <w:t>Impressum.html</w:t>
+      </w:r>
+    </w:p>
+    <w:p>
+      <w:r>
+        <w:t>Auf dem Impressum wird ein Quellenverzeichnis geführt.</w:t>
+      </w:r>
+      <w:r>
+        <w:t xml:space="preserve"> Es soll eine simple Tabelle mit nur den Wichtigsten Infos beinhalten.</w:t>
+      </w:r>
+    </w:p>
+    <w:p>
+      <w:pPr>
+        <w:spacing w:after="160" w:line="259" w:lineRule="auto"/>
+      </w:pPr>
+      <w:r>
+        <w:br w:type="page"/>
+      </w:r>
+    </w:p>
+    <w:p/>
+    <w:p>
+      <w:pPr>
+        <w:pStyle w:val="berschrift1"/>
+      </w:pPr>
+      <w:r>
+        <w:t>Layout</w:t>
+      </w:r>
+    </w:p>
+    <w:p>
+      <w:pPr>
+        <w:pStyle w:val="berschrift1"/>
+        <w:numPr>
+          <w:ilvl w:val="0"/>
+          <w:numId w:val="0"/>
+        </w:numPr>
+      </w:pPr>
+      <w:r>
+        <w:rPr>
+          <w:noProof/>
+          <w:lang w:eastAsia="de-CH"/>
+        </w:rPr>
+        <mc:AlternateContent>
+          <mc:Choice Requires="wps">
+            <w:drawing>
+              <wp:anchor distT="0" distB="0" distL="114300" distR="114300" simplePos="0" relativeHeight="251734016" behindDoc="0" locked="0" layoutInCell="1" allowOverlap="1" wp14:anchorId="303A78AC" wp14:editId="7BDAE944">
+                <wp:simplePos x="0" y="0"/>
+                <wp:positionH relativeFrom="column">
+                  <wp:posOffset>62964</wp:posOffset>
+                </wp:positionH>
+                <wp:positionV relativeFrom="paragraph">
+                  <wp:posOffset>8251882</wp:posOffset>
+                </wp:positionV>
+                <wp:extent cx="1224951" cy="250166"/>
+                <wp:effectExtent l="0" t="0" r="0" b="0"/>
+                <wp:wrapNone/>
+                <wp:docPr id="6" name="Textfeld 6"/>
+                <wp:cNvGraphicFramePr/>
+                <a:graphic xmlns:a="http://schemas.openxmlformats.org/drawingml/2006/main">
+                  <a:graphicData uri="http://schemas.microsoft.com/office/word/2010/wordprocessingShape">
+                    <wps:wsp>
+                      <wps:cNvSpPr txBox="1"/>
+                      <wps:spPr>
+                        <a:xfrm>
+                          <a:off x="0" y="0"/>
+                          <a:ext cx="1224951" cy="250166"/>
+                        </a:xfrm>
+                        <a:prstGeom prst="rect">
+                          <a:avLst/>
+                        </a:prstGeom>
+                        <a:noFill/>
+                        <a:ln w="6350">
+                          <a:noFill/>
+                        </a:ln>
+                      </wps:spPr>
+                      <wps:txbx>
+                        <w:txbxContent>
+                          <w:p>
+                            <w:pPr>
+                              <w:rPr>
+                                <w:sz w:val="18"/>
+                              </w:rPr>
+                            </w:pPr>
+                            <w:r>
+                              <w:rPr>
+                                <w:sz w:val="18"/>
+                              </w:rPr>
+                              <w:t>index</w:t>
+                            </w:r>
+                            <w:r>
+                              <w:rPr>
+                                <w:sz w:val="18"/>
+                              </w:rPr>
+                              <w:t>.html (</w:t>
+                            </w:r>
+                            <w:r>
+                              <w:rPr>
+                                <w:sz w:val="18"/>
+                              </w:rPr>
+                              <w:t>Desktop</w:t>
+                            </w:r>
+                            <w:r>
+                              <w:rPr>
+                                <w:sz w:val="18"/>
+                              </w:rPr>
+                              <w:t>)</w:t>
+                            </w:r>
+                          </w:p>
+                        </w:txbxContent>
+                      </wps:txbx>
+                      <wps:bodyPr rot="0" spcFirstLastPara="0" vertOverflow="overflow" horzOverflow="overflow" vert="horz" wrap="square" lIns="91440" tIns="45720" rIns="91440" bIns="45720" numCol="1" spcCol="0" rtlCol="0" fromWordArt="0" anchor="t" anchorCtr="0" forceAA="0" compatLnSpc="1">
+                        <a:prstTxWarp prst="textNoShape">
+                          <a:avLst/>
+                        </a:prstTxWarp>
+                        <a:noAutofit/>
+                      </wps:bodyPr>
+                    </wps:wsp>
+                  </a:graphicData>
+                </a:graphic>
+                <wp14:sizeRelH relativeFrom="margin">
+                  <wp14:pctWidth>0</wp14:pctWidth>
+                </wp14:sizeRelH>
+                <wp14:sizeRelV relativeFrom="margin">
+                  <wp14:pctHeight>0</wp14:pctHeight>
+                </wp14:sizeRelV>
+              </wp:anchor>
+            </w:drawing>
+          </mc:Choice>
+          <mc:Fallback>
+            <w:pict>
+              <v:shapetype w14:anchorId="303A78AC" id="_x0000_t202" coordsize="21600,21600" o:spt="202" path="m,l,21600r21600,l21600,xe">
+                <v:stroke joinstyle="miter"/>
+                <v:path gradientshapeok="t" o:connecttype="rect"/>
+              </v:shapetype>
+              <v:shape id="Textfeld 6" o:spid="_x0000_s1027" type="#_x0000_t202" style="position:absolute;margin-left:4.95pt;margin-top:649.75pt;width:96.45pt;height:19.7pt;z-index:251734016;visibility:visible;mso-wrap-style:square;mso-width-percent:0;mso-height-percent:0;mso-wrap-distance-left:9pt;mso-wrap-distance-top:0;mso-wrap-distance-right:9pt;mso-wrap-distance-bottom:0;mso-position-horizontal:absolute;mso-position-horizontal-relative:text;mso-position-vertical:absolute;mso-position-vertical-relative:text;mso-width-percent:0;mso-height-percent:0;mso-width-relative:margin;mso-height-relative:margin;v-text-anchor:top" o:gfxdata="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" filled="f" stroked="f" strokeweight=".5pt">
+                <v:textbox>
+                  <w:txbxContent>
+                    <w:p>
+                      <w:pPr>
+                        <w:rPr>
+                          <w:sz w:val="18"/>
+                        </w:rPr>
+                      </w:pPr>
+                      <w:r>
+                        <w:rPr>
+                          <w:sz w:val="18"/>
+                        </w:rPr>
+                        <w:t>index</w:t>
+                      </w:r>
+                      <w:r>
+                        <w:rPr>
+                          <w:sz w:val="18"/>
+                        </w:rPr>
+                        <w:t>.html (</w:t>
+                      </w:r>
+                      <w:r>
+                        <w:rPr>
+                          <w:sz w:val="18"/>
+                        </w:rPr>
+                        <w:t>Desktop</w:t>
+                      </w:r>
+                      <w:r>
+                        <w:rPr>
+                          <w:sz w:val="18"/>
+                        </w:rPr>
+                        <w:t>)</w:t>
+                      </w:r>
+                    </w:p>
+                  </w:txbxContent>
+                </v:textbox>
+              </v:shape>
+            </w:pict>
+          </mc:Fallback>
+        </mc:AlternateContent>
+      </w:r>
+      <w:r>
+        <w:rPr>
+          <w:noProof/>
+          <w:lang w:eastAsia="de-CH"/>
+        </w:rPr>
+        <mc:AlternateContent>
+          <mc:Choice Requires="wps">
+            <w:drawing>
+              <wp:anchor distT="0" distB="0" distL="114300" distR="114300" simplePos="0" relativeHeight="251731968" behindDoc="0" locked="0" layoutInCell="1" allowOverlap="1" wp14:anchorId="70173B20" wp14:editId="626BA533">
+                <wp:simplePos x="0" y="0"/>
+                <wp:positionH relativeFrom="column">
+                  <wp:posOffset>2706164</wp:posOffset>
+                </wp:positionH>
+                <wp:positionV relativeFrom="paragraph">
+                  <wp:posOffset>4977254</wp:posOffset>
+                </wp:positionV>
+                <wp:extent cx="1224951" cy="250166"/>
+                <wp:effectExtent l="0" t="0" r="0" b="0"/>
+                <wp:wrapNone/>
+                <wp:docPr id="5" name="Textfeld 5"/>
+                <wp:cNvGraphicFramePr/>
+                <a:graphic xmlns:a="http://schemas.openxmlformats.org/drawingml/2006/main">
+                  <a:graphicData uri="http://schemas.microsoft.com/office/word/2010/wordprocessingShape">
+                    <wps:wsp>
+                      <wps:cNvSpPr txBox="1"/>
+                      <wps:spPr>
+                        <a:xfrm>
+                          <a:off x="0" y="0"/>
+                          <a:ext cx="1224951" cy="250166"/>
+                        </a:xfrm>
+                        <a:prstGeom prst="rect">
+                          <a:avLst/>
+                        </a:prstGeom>
+                        <a:noFill/>
+                        <a:ln w="6350">
+                          <a:noFill/>
+                        </a:ln>
+                      </wps:spPr>
+                      <wps:txbx>
+                        <w:txbxContent>
+                          <w:p>
+                            <w:pPr>
+                              <w:rPr>
+                                <w:sz w:val="18"/>
+                              </w:rPr>
+                            </w:pPr>
+                            <w:r>
+                              <w:rPr>
+                                <w:sz w:val="18"/>
+                              </w:rPr>
+                              <w:t>Top2</w:t>
+                            </w:r>
+                            <w:r>
+                              <w:rPr>
+                                <w:sz w:val="18"/>
+                              </w:rPr>
+                              <w:t>.html (Mobile)</w:t>
+                            </w:r>
+                          </w:p>
+                        </w:txbxContent>
+                      </wps:txbx>
+                      <wps:bodyPr rot="0" spcFirstLastPara="0" vertOverflow="overflow" horzOverflow="overflow" vert="horz" wrap="square" lIns="91440" tIns="45720" rIns="91440" bIns="45720" numCol="1" spcCol="0" rtlCol="0" fromWordArt="0" anchor="t" anchorCtr="0" forceAA="0" compatLnSpc="1">
+                        <a:prstTxWarp prst="textNoShape">
+                          <a:avLst/>
+                        </a:prstTxWarp>
+                        <a:noAutofit/>
+                      </wps:bodyPr>
+                    </wps:wsp>
+                  </a:graphicData>
+                </a:graphic>
+                <wp14:sizeRelH relativeFrom="margin">
+                  <wp14:pctWidth>0</wp14:pctWidth>
+                </wp14:sizeRelH>
+                <wp14:sizeRelV relativeFrom="margin">
+                  <wp14:pctHeight>0</wp14:pctHeight>
+                </wp14:sizeRelV>
+              </wp:anchor>
+            </w:drawing>
+          </mc:Choice>
+          <mc:Fallback>
+            <w:pict>
+              <v:shape w14:anchorId="70173B20" id="Textfeld 5" o:spid="_x0000_s1028" type="#_x0000_t202" style="position:absolute;margin-left:213.1pt;margin-top:391.9pt;width:96.45pt;height:19.7pt;z-index:251731968;visibility:visible;mso-wrap-style:square;mso-width-percent:0;mso-height-percent:0;mso-wrap-distance-left:9pt;mso-wrap-distance-top:0;mso-wrap-distance-right:9pt;mso-wrap-distance-bottom:0;mso-position-horizontal:absolute;mso-position-horizontal-relative:text;mso-position-vertical:absolute;mso-position-vertical-relative:text;mso-width-percent:0;mso-height-percent:0;mso-width-relative:margin;mso-height-relative:margin;v-text-anchor:top" o:gfxdata="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" filled="f" stroked="f" strokeweight=".5pt">
+                <v:textbox>
+                  <w:txbxContent>
+                    <w:p>
+                      <w:pPr>
+                        <w:rPr>
+                          <w:sz w:val="18"/>
+                        </w:rPr>
+                      </w:pPr>
+                      <w:r>
+                        <w:rPr>
+                          <w:sz w:val="18"/>
+                        </w:rPr>
+                        <w:t>Top2</w:t>
+                      </w:r>
+                      <w:r>
+                        <w:rPr>
+                          <w:sz w:val="18"/>
+                        </w:rPr>
+                        <w:t>.html (Mobile)</w:t>
+                      </w:r>
+                    </w:p>
+                  </w:txbxContent>
+                </v:textbox>
+              </v:shape>
+            </w:pict>
+          </mc:Fallback>
+        </mc:AlternateContent>
+      </w:r>
+      <w:r>
+        <w:rPr>
+          <w:noProof/>
+          <w:lang w:eastAsia="de-CH"/>
+        </w:rPr>
+        <mc:AlternateContent>
+          <mc:Choice Requires="wps">
+            <w:drawing>
+              <wp:anchor distT="0" distB="0" distL="114300" distR="114300" simplePos="0" relativeHeight="251729920" behindDoc="0" locked="0" layoutInCell="1" allowOverlap="1" wp14:anchorId="7B1B8ED9" wp14:editId="136802BE">
+                <wp:simplePos x="0" y="0"/>
+                <wp:positionH relativeFrom="column">
+                  <wp:posOffset>12640</wp:posOffset>
+                </wp:positionH>
+                <wp:positionV relativeFrom="paragraph">
+                  <wp:posOffset>4972949</wp:posOffset>
+                </wp:positionV>
+                <wp:extent cx="1224951" cy="250166"/>
+                <wp:effectExtent l="0" t="0" r="0" b="0"/>
+                <wp:wrapNone/>
+                <wp:docPr id="3" name="Textfeld 3"/>
+                <wp:cNvGraphicFramePr/>
+                <a:graphic xmlns:a="http://schemas.openxmlformats.org/drawingml/2006/main">
+                  <a:graphicData uri="http://schemas.microsoft.com/office/word/2010/wordprocessingShape">
+                    <wps:wsp>
+                      <wps:cNvSpPr txBox="1"/>
+                      <wps:spPr>
+                        <a:xfrm>
+                          <a:off x="0" y="0"/>
+                          <a:ext cx="1224951" cy="250166"/>
+                        </a:xfrm>
+                        <a:prstGeom prst="rect">
+                          <a:avLst/>
+                        </a:prstGeom>
+                        <a:noFill/>
+                        <a:ln w="6350">
+                          <a:noFill/>
+                        </a:ln>
+                      </wps:spPr>
+                      <wps:txbx>
+                        <w:txbxContent>
+                          <w:p>
+                            <w:pPr>
+                              <w:rPr>
+                                <w:sz w:val="18"/>
+                              </w:rPr>
+                            </w:pPr>
+                            <w:r>
+                              <w:rPr>
+                                <w:sz w:val="18"/>
+                              </w:rPr>
+                              <w:t>Index.html (Mobile)</w:t>
+                            </w:r>
+                          </w:p>
+                        </w:txbxContent>
+                      </wps:txbx>
+                      <wps:bodyPr rot="0" spcFirstLastPara="0" vertOverflow="overflow" horzOverflow="overflow" vert="horz" wrap="square" lIns="91440" tIns="45720" rIns="91440" bIns="45720" numCol="1" spcCol="0" rtlCol="0" fromWordArt="0" anchor="t" anchorCtr="0" forceAA="0" compatLnSpc="1">
+                        <a:prstTxWarp prst="textNoShape">
+                          <a:avLst/>
+                        </a:prstTxWarp>
+                        <a:noAutofit/>
+                      </wps:bodyPr>
+                    </wps:wsp>
+                  </a:graphicData>
+                </a:graphic>
+                <wp14:sizeRelH relativeFrom="margin">
+                  <wp14:pctWidth>0</wp14:pctWidth>
+                </wp14:sizeRelH>
+                <wp14:sizeRelV relativeFrom="margin">
+                  <wp14:pctHeight>0</wp14:pctHeight>
+                </wp14:sizeRelV>
+              </wp:anchor>
+            </w:drawing>
+          </mc:Choice>
+          <mc:Fallback>
+            <w:pict>
+              <v:shape w14:anchorId="7B1B8ED9" id="Textfeld 3" o:spid="_x0000_s1029" type="#_x0000_t202" style="position:absolute;margin-left:1pt;margin-top:391.55pt;width:96.45pt;height:19.7pt;z-index:251729920;visibility:visible;mso-wrap-style:square;mso-width-percent:0;mso-height-percent:0;mso-wrap-distance-left:9pt;mso-wrap-distance-top:0;mso-wrap-distance-right:9pt;mso-wrap-distance-bottom:0;mso-position-horizontal:absolute;mso-position-horizontal-relative:text;mso-position-vertical:absolute;mso-position-vertical-relative:text;mso-width-percent:0;mso-height-percent:0;mso-width-relative:margin;mso-height-relative:margin;v-text-anchor:top" o:gfxdata="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" filled="f" stroked="f" strokeweight=".5pt">
+                <v:textbox>
+                  <w:txbxContent>
+                    <w:p>
+                      <w:pPr>
+                        <w:rPr>
+                          <w:sz w:val="18"/>
+                        </w:rPr>
+                      </w:pPr>
+                      <w:r>
+                        <w:rPr>
+                          <w:sz w:val="18"/>
+                        </w:rPr>
+                        <w:t>Index.html (Mobile)</w:t>
+                      </w:r>
+                    </w:p>
+                  </w:txbxContent>
+                </v:textbox>
+              </v:shape>
+            </w:pict>
+          </mc:Fallback>
+        </mc:AlternateContent>
+      </w:r>
+      <w:r>
+        <w:rPr>
+          <w:noProof/>
+        </w:rPr>
+        <w:pict w14:anchorId="1D2BCAE5">
+          <v:shapetype id="_x0000_t75" coordsize="21600,21600" o:spt="75" o:preferrelative="t" path="m@4@5l@4@11@9@11@9@5xe" filled="f" stroked="f">
+            <v:stroke joinstyle="miter"/>
+            <v:formulas>
+              <v:f eqn="if lineDrawn pixelLineWidth 0"/>
+              <v:f eqn="sum @0 1 0"/>
+              <v:f eqn="sum 0 0 @1"/>
+              <v:f eqn="prod @2 1 2"/>
+              <v:f eqn="prod @3 21600 pixelWidth"/>
+              <v:f eqn="prod @3 21600 pixelHeight"/>
+              <v:f eqn="sum @0 0 1"/>
+              <v:f eqn="prod @6 1 2"/>
+              <v:f eqn="prod @7 21600 pixelWidth"/>
+              <v:f eqn="sum @8 21600 0"/>
+              <v:f eqn="prod @7 21600 pixelHeight"/>
+              <v:f eqn="sum @10 21600 0"/>
+            </v:formulas>
+            <v:path o:extrusionok="f" gradientshapeok="t" o:connecttype="rect"/>
+            <o:lock v:ext="edit" aspectratio="t"/>
+          </v:shapetype>
+          <v:shape id="_x0000_s1028" type="#_x0000_t75" style="position:absolute;margin-left:4.7pt;margin-top:427.4pt;width:386.95pt;height:217.7pt;z-index:-251589632;mso-position-horizontal-relative:text;mso-position-vertical-relative:text;mso-width-relative:page;mso-height-relative:page" wrapcoords="-34 0 -34 21540 21600 21540 21600 0 -34 0">
+            <v:imagedata r:id="rId15" o:title="Index.html (Desktop)"/>
+            <w10:wrap type="tight"/>
+          </v:shape>
+        </w:pict>
+      </w:r>
+      <w:r>
+        <w:rPr>
+          <w:noProof/>
+        </w:rPr>
+        <w:pict w14:anchorId="7309826A">
+          <v:shape id="_x0000_s1027" type="#_x0000_t75" style="position:absolute;margin-left:211.2pt;margin-top:4.35pt;width:152.2pt;height:382.2pt;z-index:-251591680;mso-position-horizontal-relative:text;mso-position-vertical-relative:text;mso-width-relative:page;mso-height-relative:page" wrapcoords="-56 0 -56 21578 21600 21578 21600 0 -56 0">
+            <v:imagedata r:id="rId16" o:title="top2.html (Mobile)"/>
+            <w10:wrap type="through"/>
+          </v:shape>
+        </w:pict>
+      </w:r>
+      <w:r>
+        <w:rPr>
+          <w:noProof/>
+        </w:rPr>
+        <w:pict w14:anchorId="35BAC05B">
+          <v:shape id="_x0000_s1026" type="#_x0000_t75" style="position:absolute;margin-left:1.15pt;margin-top:7.4pt;width:132.65pt;height:383pt;z-index:251722752;mso-position-horizontal-relative:text;mso-position-vertical-relative:text;mso-width-relative:page;mso-height-relative:page">
+            <v:imagedata r:id="rId17" o:title="Index.html (Mobile)"/>
+            <w10:wrap type="square"/>
+          </v:shape>
+        </w:pict>
       </w:r>
       <w:r>
         <w:br w:type="page"/>
@@ -4523,7 +4986,156 @@
         <w:pStyle w:val="berschrift1"/>
       </w:pPr>
       <w:r>
+        <w:rPr>
+          <w:noProof/>
+          <w:lang w:eastAsia="de-CH"/>
+        </w:rPr>
         <w:lastRenderedPageBreak/>
+        <mc:AlternateContent>
+          <mc:Choice Requires="wps">
+            <w:drawing>
+              <wp:anchor distT="0" distB="0" distL="114300" distR="114300" simplePos="0" relativeHeight="251736064" behindDoc="0" locked="0" layoutInCell="1" allowOverlap="1" wp14:anchorId="671D6942" wp14:editId="09235995">
+                <wp:simplePos x="0" y="0"/>
+                <wp:positionH relativeFrom="column">
+                  <wp:posOffset>253687</wp:posOffset>
+                </wp:positionH>
+                <wp:positionV relativeFrom="paragraph">
+                  <wp:posOffset>3056263</wp:posOffset>
+                </wp:positionV>
+                <wp:extent cx="1413163" cy="273133"/>
+                <wp:effectExtent l="0" t="0" r="0" b="0"/>
+                <wp:wrapNone/>
+                <wp:docPr id="8" name="Textfeld 8"/>
+                <wp:cNvGraphicFramePr/>
+                <a:graphic xmlns:a="http://schemas.openxmlformats.org/drawingml/2006/main">
+                  <a:graphicData uri="http://schemas.microsoft.com/office/word/2010/wordprocessingShape">
+                    <wps:wsp>
+                      <wps:cNvSpPr txBox="1"/>
+                      <wps:spPr>
+                        <a:xfrm>
+                          <a:off x="0" y="0"/>
+                          <a:ext cx="1413163" cy="273133"/>
+                        </a:xfrm>
+                        <a:prstGeom prst="rect">
+                          <a:avLst/>
+                        </a:prstGeom>
+                        <a:noFill/>
+                        <a:ln w="6350">
+                          <a:noFill/>
+                        </a:ln>
+                      </wps:spPr>
+                      <wps:txbx>
+                        <w:txbxContent>
+                          <w:p>
+                            <w:pPr>
+                              <w:rPr>
+                                <w:sz w:val="18"/>
+                              </w:rPr>
+                            </w:pPr>
+                            <w:r>
+                              <w:rPr>
+                                <w:sz w:val="18"/>
+                              </w:rPr>
+                              <w:t>Top2</w:t>
+                            </w:r>
+                            <w:bookmarkStart w:id="56" w:name="_GoBack"/>
+                            <w:bookmarkEnd w:id="56"/>
+                            <w:r>
+                              <w:rPr>
+                                <w:sz w:val="18"/>
+                              </w:rPr>
+                              <w:t>.html (</w:t>
+                            </w:r>
+                            <w:r>
+                              <w:rPr>
+                                <w:sz w:val="18"/>
+                              </w:rPr>
+                              <w:t>Desktop</w:t>
+                            </w:r>
+                            <w:r>
+                              <w:rPr>
+                                <w:sz w:val="18"/>
+                              </w:rPr>
+                              <w:t>)</w:t>
+                            </w:r>
+                          </w:p>
+                        </w:txbxContent>
+                      </wps:txbx>
+                      <wps:bodyPr rot="0" spcFirstLastPara="0" vertOverflow="overflow" horzOverflow="overflow" vert="horz" wrap="square" lIns="91440" tIns="45720" rIns="91440" bIns="45720" numCol="1" spcCol="0" rtlCol="0" fromWordArt="0" anchor="t" anchorCtr="0" forceAA="0" compatLnSpc="1">
+                        <a:prstTxWarp prst="textNoShape">
+                          <a:avLst/>
+                        </a:prstTxWarp>
+                        <a:noAutofit/>
+                      </wps:bodyPr>
+                    </wps:wsp>
+                  </a:graphicData>
+                </a:graphic>
+                <wp14:sizeRelH relativeFrom="margin">
+                  <wp14:pctWidth>0</wp14:pctWidth>
+                </wp14:sizeRelH>
+                <wp14:sizeRelV relativeFrom="margin">
+                  <wp14:pctHeight>0</wp14:pctHeight>
+                </wp14:sizeRelV>
+              </wp:anchor>
+            </w:drawing>
+          </mc:Choice>
+          <mc:Fallback>
+            <w:pict>
+              <v:shape w14:anchorId="671D6942" id="Textfeld 8" o:spid="_x0000_s1030" type="#_x0000_t202" style="position:absolute;left:0;text-align:left;margin-left:20pt;margin-top:240.65pt;width:111.25pt;height:21.5pt;z-index:251736064;visibility:visible;mso-wrap-style:square;mso-width-percent:0;mso-height-percent:0;mso-wrap-distance-left:9pt;mso-wrap-distance-top:0;mso-wrap-distance-right:9pt;mso-wrap-distance-bottom:0;mso-position-horizontal:absolute;mso-position-horizontal-relative:text;mso-position-vertical:absolute;mso-position-vertical-relative:text;mso-width-percent:0;mso-height-percent:0;mso-width-relative:margin;mso-height-relative:margin;v-text-anchor:top" o:gfxdata="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" filled="f" stroked="f" strokeweight=".5pt">
+                <v:textbox>
+                  <w:txbxContent>
+                    <w:p>
+                      <w:pPr>
+                        <w:rPr>
+                          <w:sz w:val="18"/>
+                        </w:rPr>
+                      </w:pPr>
+                      <w:r>
+                        <w:rPr>
+                          <w:sz w:val="18"/>
+                        </w:rPr>
+                        <w:t>Top2</w:t>
+                      </w:r>
+                      <w:bookmarkStart w:id="57" w:name="_GoBack"/>
+                      <w:bookmarkEnd w:id="57"/>
+                      <w:r>
+                        <w:rPr>
+                          <w:sz w:val="18"/>
+                        </w:rPr>
+                        <w:t>.html (</w:t>
+                      </w:r>
+                      <w:r>
+                        <w:rPr>
+                          <w:sz w:val="18"/>
+                        </w:rPr>
+                        <w:t>Desktop</w:t>
+                      </w:r>
+                      <w:r>
+                        <w:rPr>
+                          <w:sz w:val="18"/>
+                        </w:rPr>
+                        <w:t>)</w:t>
+                      </w:r>
+                    </w:p>
+                  </w:txbxContent>
+                </v:textbox>
+              </v:shape>
+            </w:pict>
+          </mc:Fallback>
+        </mc:AlternateContent>
+      </w:r>
+      <w:r>
+        <w:rPr>
+          <w:noProof/>
+        </w:rPr>
+        <w:pict w14:anchorId="729011D9">
+          <v:shape id="_x0000_s1029" type="#_x0000_t75" style="position:absolute;left:0;text-align:left;margin-left:20.2pt;margin-top:.45pt;width:422.8pt;height:239.8pt;z-index:-251587584;mso-position-horizontal-relative:text;mso-position-vertical-relative:text;mso-width-relative:page;mso-height-relative:page" wrapcoords="-34 0 -34 21541 21600 21541 21600 0 -34 0">
+            <v:imagedata r:id="rId18" o:title="top2.html (Desktop)"/>
+            <w10:wrap type="tight"/>
+          </v:shape>
+        </w:pict>
+      </w:r>
+      <w:r>
         <w:t>Farbschema</w:t>
       </w:r>
       <w:bookmarkEnd w:id="54"/>
@@ -4546,6 +5158,7 @@
       <w:r>
         <w:rPr>
           <w:noProof/>
+          <w:lang w:eastAsia="de-CH"/>
         </w:rPr>
         <w:drawing>
           <wp:inline distT="0" distB="0" distL="0" distR="0" wp14:anchorId="3FB1E10D" wp14:editId="0D577B86">
@@ -4565,7 +5178,7 @@
                     </pic:cNvPicPr>
                   </pic:nvPicPr>
                   <pic:blipFill rotWithShape="1">
-                    <a:blip r:embed="rId15" cstate="print">
+                    <a:blip r:embed="rId19" cstate="print">
                       <a:extLst>
                         <a:ext uri="{28A0092B-C50C-407E-A947-70E740481C1C}">
                           <a14:useLocalDpi xmlns:a14="http://schemas.microsoft.com/office/drawing/2010/main" val="0"/>
@@ -4610,13 +5223,15 @@
     </w:p>
     <w:p>
       <w:r>
-        <w:t xml:space="preserve">Mit Hilfe von </w:t>
-      </w:r>
-      <w:r>
-        <w:t>coolors.co</w:t>
-      </w:r>
-      <w:r>
-        <w:t xml:space="preserve"> habe ich diversen Schattierungen und Ähnlichen Farben  ausprobiert können</w:t>
+        <w:t xml:space="preserve">Mit Hilfe von coolors.co habe ich diversen Schattierungen und Ähnlichen </w:t>
+      </w:r>
+      <w:proofErr w:type="gramStart"/>
+      <w:r>
+        <w:t>Farben  ausprobiert</w:t>
+      </w:r>
+      <w:proofErr w:type="gramEnd"/>
+      <w:r>
+        <w:t xml:space="preserve"> können</w:t>
       </w:r>
       <w:r>
         <w:t xml:space="preserve"> und mir dieses sanfte Schema zusammenstellen.</w:t>
@@ -4633,7 +5248,7 @@
         </w:tabs>
         <w:spacing w:before="0" w:after="120" w:line="240" w:lineRule="auto"/>
       </w:pPr>
-      <w:bookmarkStart w:id="56" w:name="_Toc1388166"/>
+      <w:bookmarkStart w:id="58" w:name="_Toc1388166"/>
       <w:r>
         <w:t xml:space="preserve">Indigo </w:t>
       </w:r>
@@ -4654,7 +5269,7 @@
       <w:r>
         <w:t>)</w:t>
       </w:r>
-      <w:bookmarkEnd w:id="56"/>
+      <w:bookmarkEnd w:id="58"/>
     </w:p>
     <w:p>
       <w:r>
@@ -4681,7 +5296,7 @@
         </w:tabs>
         <w:spacing w:before="0" w:after="120" w:line="240" w:lineRule="auto"/>
       </w:pPr>
-      <w:bookmarkStart w:id="57" w:name="_Toc1388167"/>
+      <w:bookmarkStart w:id="59" w:name="_Toc1388167"/>
       <w:r>
         <w:t xml:space="preserve">Pale </w:t>
       </w:r>
@@ -4702,7 +5317,7 @@
       <w:r>
         <w:t>)</w:t>
       </w:r>
-      <w:bookmarkEnd w:id="57"/>
+      <w:bookmarkEnd w:id="59"/>
     </w:p>
     <w:p>
       <w:r>
@@ -4720,7 +5335,7 @@
         </w:tabs>
         <w:spacing w:before="0" w:after="120" w:line="240" w:lineRule="auto"/>
       </w:pPr>
-      <w:bookmarkStart w:id="58" w:name="_Toc1388168"/>
+      <w:bookmarkStart w:id="60" w:name="_Toc1388168"/>
       <w:r>
         <w:t>Rocket Metallic</w:t>
       </w:r>
@@ -4736,7 +5351,7 @@
       <w:r>
         <w:t>)</w:t>
       </w:r>
-      <w:bookmarkEnd w:id="58"/>
+      <w:bookmarkEnd w:id="60"/>
     </w:p>
     <w:p>
       <w:r>
@@ -4757,8 +5372,13 @@
         </w:tabs>
         <w:spacing w:before="0" w:after="120" w:line="240" w:lineRule="auto"/>
       </w:pPr>
-      <w:r>
-        <w:t xml:space="preserve">Deep </w:t>
+      <w:proofErr w:type="spellStart"/>
+      <w:r>
+        <w:t>Deep</w:t>
+      </w:r>
+      <w:proofErr w:type="spellEnd"/>
+      <w:r>
+        <w:t xml:space="preserve"> </w:t>
       </w:r>
       <w:proofErr w:type="spellStart"/>
       <w:r>
@@ -4826,13 +5446,14 @@
       <w:pPr>
         <w:pStyle w:val="berschrift1"/>
       </w:pPr>
-      <w:bookmarkStart w:id="59" w:name="_Toc1388169"/>
-      <w:bookmarkStart w:id="60" w:name="_Toc24532110"/>
-      <w:r>
+      <w:bookmarkStart w:id="61" w:name="_Toc1388169"/>
+      <w:bookmarkStart w:id="62" w:name="_Toc24532110"/>
+      <w:r>
+        <w:lastRenderedPageBreak/>
         <w:t>Schriftarten</w:t>
       </w:r>
-      <w:bookmarkEnd w:id="59"/>
-      <w:bookmarkEnd w:id="60"/>
+      <w:bookmarkEnd w:id="61"/>
+      <w:bookmarkEnd w:id="62"/>
     </w:p>
     <w:p>
       <w:r>
@@ -4915,10 +5536,7 @@
         <w:jc w:val="both"/>
       </w:pPr>
       <w:r>
-        <w:t>Diese Schrift wird für folgende Elemente eingesetzt</w:t>
-      </w:r>
-      <w:r>
-        <w:t xml:space="preserve">: Untertitel, Text zu den Werken, </w:t>
+        <w:t xml:space="preserve">Diese Schrift wird für folgende Elemente eingesetzt: Untertitel, Text zu den Werken, </w:t>
       </w:r>
       <w:proofErr w:type="spellStart"/>
       <w:r>
@@ -4956,10 +5574,7 @@
         <w:jc w:val="both"/>
       </w:pPr>
       <w:r>
-        <w:t>Diese Schrift wird für folgende Elemente eingesetzt</w:t>
-      </w:r>
-      <w:r>
-        <w:t xml:space="preserve">: </w:t>
+        <w:t xml:space="preserve">Diese Schrift wird für folgende Elemente eingesetzt: </w:t>
       </w:r>
       <w:proofErr w:type="spellStart"/>
       <w:r>
@@ -4981,13 +5596,13 @@
       <w:pPr>
         <w:pStyle w:val="berschrift1"/>
       </w:pPr>
-      <w:bookmarkStart w:id="61" w:name="_Toc1388172"/>
-      <w:bookmarkStart w:id="62" w:name="_Toc24532111"/>
+      <w:bookmarkStart w:id="63" w:name="_Toc1388172"/>
+      <w:bookmarkStart w:id="64" w:name="_Toc24532111"/>
       <w:r>
         <w:t>Auswahl der Medienformate</w:t>
       </w:r>
-      <w:bookmarkEnd w:id="61"/>
-      <w:bookmarkEnd w:id="62"/>
+      <w:bookmarkEnd w:id="63"/>
+      <w:bookmarkEnd w:id="64"/>
     </w:p>
     <w:p>
       <w:pPr>
@@ -5000,30 +5615,34 @@
         </w:tabs>
         <w:spacing w:before="0" w:after="120" w:line="240" w:lineRule="auto"/>
       </w:pPr>
-      <w:bookmarkStart w:id="63" w:name="_Toc1388173"/>
+      <w:bookmarkStart w:id="65" w:name="_Toc1388173"/>
       <w:r>
         <w:t>Fotogalerie &amp; Inhaltsfotos</w:t>
       </w:r>
-      <w:bookmarkEnd w:id="63"/>
-    </w:p>
-    <w:p>
-      <w:r>
-        <w:lastRenderedPageBreak/>
-        <w:t xml:space="preserve">Alle Albumcovers auf der Hauptseite so wie den Unterseiten werden JPG oder PNG sein. Dies aufgrund der Verfügbarkeit des </w:t>
-      </w:r>
-      <w:r>
-        <w:t>Bildes. Wichtig ist das die Auflösung mindestens 800x800 Pixel beträgt um ein «verpixelte» Darstellung zu vermeiden.</w:t>
-      </w:r>
-    </w:p>
-    <w:p>
-      <w:r>
-        <w:rPr>
-          <w:highlight w:val="yellow"/>
-        </w:rPr>
-        <w:t>Welche Grössen werden verwendet:</w:t>
-      </w:r>
-    </w:p>
-    <w:p/>
+      <w:bookmarkEnd w:id="65"/>
+    </w:p>
+    <w:p>
+      <w:r>
+        <w:t xml:space="preserve">Alle Albumcovers auf der Hauptseite </w:t>
+      </w:r>
+      <w:proofErr w:type="spellStart"/>
+      <w:r>
+        <w:t>so wie</w:t>
+      </w:r>
+      <w:proofErr w:type="spellEnd"/>
+      <w:r>
+        <w:t xml:space="preserve"> den Unterseiten werden JPG oder PNG sein. Dies aufgrund der Verfügbarkeit des </w:t>
+      </w:r>
+      <w:r>
+        <w:t xml:space="preserve">Bildes. </w:t>
+      </w:r>
+      <w:r>
+        <w:t>Wichtig ist das die rohen Bilddaten eine hohe Auflösung haben. Die Bilder werden im Anschluss auf die Grossen 135x135 Pixel, 235x235 Pixel und 335x335 Pixel herunter skaliert</w:t>
+      </w:r>
+      <w:r>
+        <w:t>.</w:t>
+      </w:r>
+    </w:p>
     <w:p>
       <w:pPr>
         <w:pStyle w:val="berschrift2"/>
@@ -5035,23 +5654,39 @@
         </w:tabs>
         <w:spacing w:before="0" w:after="120" w:line="240" w:lineRule="auto"/>
       </w:pPr>
-      <w:bookmarkStart w:id="64" w:name="_Toc1388174"/>
+      <w:bookmarkStart w:id="66" w:name="_Toc1388174"/>
       <w:r>
         <w:t>Logo</w:t>
       </w:r>
-      <w:bookmarkEnd w:id="64"/>
-    </w:p>
-    <w:p>
-      <w:r>
-        <w:t>Das Logo wird als freigestelltes PNG eingebunden. Auflösung wird 1000x1000 Pixel betragen, so dass es auf Wunsch skalierbar ist.</w:t>
-      </w:r>
-    </w:p>
-    <w:p>
-      <w:r>
-        <w:rPr>
-          <w:highlight w:val="yellow"/>
-        </w:rPr>
-        <w:t>Logo wie gross?</w:t>
+      <w:bookmarkEnd w:id="66"/>
+    </w:p>
+    <w:p>
+      <w:r>
+        <w:t xml:space="preserve">Das Logo wird als freigestelltes PNG eingebunden. Auflösung wird </w:t>
+      </w:r>
+      <w:r>
+        <w:t xml:space="preserve">200x60 Pixel </w:t>
+      </w:r>
+      <w:r>
+        <w:t>bei</w:t>
+      </w:r>
+      <w:r>
+        <w:t xml:space="preserve"> der Desktop Version und 150x40 Pixel </w:t>
+      </w:r>
+      <w:r>
+        <w:t>bei</w:t>
+      </w:r>
+      <w:r>
+        <w:t xml:space="preserve"> der Mobile Version</w:t>
+      </w:r>
+      <w:r>
+        <w:t xml:space="preserve"> betrage</w:t>
+      </w:r>
+      <w:r>
+        <w:t>n</w:t>
+      </w:r>
+      <w:r>
+        <w:t>.</w:t>
       </w:r>
       <w:r>
         <w:t xml:space="preserve"> </w:t>
@@ -5064,34 +5699,34 @@
       <w:pPr>
         <w:pStyle w:val="berschrift1"/>
       </w:pPr>
-      <w:bookmarkStart w:id="65" w:name="_Toc1388176"/>
-      <w:bookmarkStart w:id="66" w:name="_Toc24532112"/>
+      <w:bookmarkStart w:id="67" w:name="_Toc1388176"/>
+      <w:bookmarkStart w:id="68" w:name="_Toc24532112"/>
       <w:proofErr w:type="spellStart"/>
       <w:r>
         <w:lastRenderedPageBreak/>
         <w:t>Testing</w:t>
       </w:r>
-      <w:bookmarkEnd w:id="65"/>
-      <w:bookmarkEnd w:id="66"/>
-      <w:proofErr w:type="spellEnd"/>
-    </w:p>
-    <w:p>
-      <w:pPr>
-        <w:pStyle w:val="berschrift2"/>
-      </w:pPr>
-      <w:bookmarkStart w:id="67" w:name="_Toc411264555"/>
-      <w:bookmarkStart w:id="68" w:name="_Toc413311405"/>
-      <w:bookmarkStart w:id="69" w:name="_Toc440032406"/>
-      <w:bookmarkStart w:id="70" w:name="_Toc479596112"/>
-      <w:bookmarkStart w:id="71" w:name="_Toc1388177"/>
-      <w:r>
-        <w:t>Testumgebung</w:t>
-      </w:r>
       <w:bookmarkEnd w:id="67"/>
       <w:bookmarkEnd w:id="68"/>
+      <w:proofErr w:type="spellEnd"/>
+    </w:p>
+    <w:p>
+      <w:pPr>
+        <w:pStyle w:val="berschrift2"/>
+      </w:pPr>
+      <w:bookmarkStart w:id="69" w:name="_Toc411264555"/>
+      <w:bookmarkStart w:id="70" w:name="_Toc413311405"/>
+      <w:bookmarkStart w:id="71" w:name="_Toc440032406"/>
+      <w:bookmarkStart w:id="72" w:name="_Toc479596112"/>
+      <w:bookmarkStart w:id="73" w:name="_Toc1388177"/>
+      <w:r>
+        <w:t>Testumgebung</w:t>
+      </w:r>
       <w:bookmarkEnd w:id="69"/>
       <w:bookmarkEnd w:id="70"/>
       <w:bookmarkEnd w:id="71"/>
+      <w:bookmarkEnd w:id="72"/>
+      <w:bookmarkEnd w:id="73"/>
     </w:p>
     <w:p>
       <w:pPr>
@@ -5216,18 +5851,26 @@
         </w:tabs>
         <w:spacing w:before="120" w:after="120" w:line="240" w:lineRule="auto"/>
       </w:pPr>
-      <w:bookmarkStart w:id="72" w:name="_Toc440032407"/>
-      <w:bookmarkStart w:id="73" w:name="_Toc479596113"/>
-      <w:bookmarkStart w:id="74" w:name="_Toc1388178"/>
-      <w:r>
-        <w:t xml:space="preserve">User Acceptance </w:t>
+      <w:bookmarkStart w:id="74" w:name="_Toc440032407"/>
+      <w:bookmarkStart w:id="75" w:name="_Toc479596113"/>
+      <w:bookmarkStart w:id="76" w:name="_Toc1388178"/>
+      <w:r>
+        <w:t xml:space="preserve">User </w:t>
+      </w:r>
+      <w:proofErr w:type="spellStart"/>
+      <w:r>
+        <w:t>Acceptance</w:t>
+      </w:r>
+      <w:proofErr w:type="spellEnd"/>
+      <w:r>
+        <w:t xml:space="preserve"> </w:t>
       </w:r>
       <w:r>
         <w:t>Testfälle</w:t>
       </w:r>
-      <w:bookmarkEnd w:id="72"/>
-      <w:bookmarkEnd w:id="73"/>
       <w:bookmarkEnd w:id="74"/>
+      <w:bookmarkEnd w:id="75"/>
+      <w:bookmarkEnd w:id="76"/>
     </w:p>
     <w:p>
       <w:r>
@@ -5719,12 +6362,12 @@
       <w:pPr>
         <w:pStyle w:val="berschrift1"/>
       </w:pPr>
-      <w:bookmarkStart w:id="75" w:name="_Toc24532113"/>
+      <w:bookmarkStart w:id="77" w:name="_Toc24532113"/>
       <w:r>
         <w:lastRenderedPageBreak/>
         <w:t>Fazit</w:t>
       </w:r>
-      <w:bookmarkEnd w:id="75"/>
+      <w:bookmarkEnd w:id="77"/>
     </w:p>
     <w:p>
       <w:pPr>
@@ -5941,7 +6584,7 @@
             </w:rPr>
           </w:sdtEndPr>
           <w:sdtContent>
-            <w:bookmarkStart w:id="76" w:name="_Toc340676028" w:displacedByCustomXml="prev"/>
+            <w:bookmarkStart w:id="78" w:name="_Toc340676028" w:displacedByCustomXml="prev"/>
             <w:p>
               <w:r>
                 <w:rPr>
@@ -5957,7 +6600,7 @@
         </w:sdt>
       </w:sdtContent>
     </w:sdt>
-    <w:bookmarkEnd w:id="76"/>
+    <w:bookmarkEnd w:id="78"/>
     <w:p>
       <w:pPr>
         <w:rPr>
@@ -5975,7 +6618,7 @@
       </w:pPr>
     </w:p>
     <w:sectPr>
-      <w:footerReference w:type="default" r:id="rId16"/>
+      <w:footerReference w:type="default" r:id="rId20"/>
       <w:pgSz w:w="11906" w:h="16838" w:code="9"/>
       <w:pgMar w:top="1134" w:right="1134" w:bottom="1134" w:left="1134" w:header="709" w:footer="454" w:gutter="0"/>
       <w:pgNumType w:start="0"/>
@@ -5988,7 +6631,7 @@
 </file>
 
 <file path=word/endnotes.xml><?xml version="1.0" encoding="utf-8"?>
-<w:endnotes xmlns:wpc="http://schemas.microsoft.com/office/word/2010/wordprocessingCanvas" xmlns:cx="http://schemas.microsoft.com/office/drawing/2014/chartex" xmlns:cx1="http://schemas.microsoft.com/office/drawing/2015/9/8/chartex" xmlns:cx2="http://schemas.microsoft.com/office/drawing/2015/10/21/chartex" xmlns:cx3="http://schemas.microsoft.com/office/drawing/2016/5/9/chartex" xmlns:cx4="http://schemas.microsoft.com/office/drawing/2016/5/10/chartex" xmlns:cx5="http://schemas.microsoft.com/office/drawing/2016/5/11/chartex" xmlns:cx6="http://schemas.microsoft.com/office/drawing/2016/5/12/chartex" xmlns:cx7="http://schemas.microsoft.com/office/drawing/2016/5/13/chartex" xmlns:cx8="http://schemas.microsoft.com/office/drawing/2016/5/14/chartex" xmlns:mc="http://schemas.openxmlformats.org/markup-compatibility/2006" xmlns:aink="http://schemas.microsoft.com/office/drawing/2016/ink" xmlns:am3d="http://schemas.microsoft.com/office/drawing/2017/model3d" xmlns:o="urn:schemas-microsoft-com:office:office" xmlns:r="http://schemas.openxmlformats.org/officeDocument/2006/relationships" xmlns:m="http://schemas.openxmlformats.org/officeDocument/2006/math" xmlns:v="urn:schemas-microsoft-com:vml" xmlns:wp14="http://schemas.microsoft.com/office/word/2010/wordprocessingDrawing" xmlns:wp="http://schemas.openxmlformats.org/drawingml/2006/wordprocessingDrawing" xmlns:w10="urn:schemas-microsoft-com:office:word" xmlns:w="http://schemas.openxmlformats.org/wordprocessingml/2006/main" xmlns:w14="http://schemas.microsoft.com/office/word/2010/wordml" xmlns:w15="http://schemas.microsoft.com/office/word/2012/wordml" xmlns:w16cex="http://schemas.microsoft.com/office/word/2018/wordml/cex" xmlns:w16cid="http://schemas.microsoft.com/office/word/2016/wordml/cid" xmlns:w16="http://schemas.microsoft.com/office/word/2018/wordml" xmlns:w16se="http://schemas.microsoft.com/office/word/2015/wordml/symex" xmlns:wpg="http://schemas.microsoft.com/office/word/2010/wordprocessingGroup" xmlns:wpi="http://schemas.microsoft.com/office/word/2010/wordprocessingInk" xmlns:wne="http://schemas.microsoft.com/office/word/2006/wordml" xmlns:wps="http://schemas.microsoft.com/office/word/2010/wordprocessingShape" mc:Ignorable="w14 w15 w16se w16cid w16 w16cex wp14">
+<w:endnotes xmlns:wpc="http://schemas.microsoft.com/office/word/2010/wordprocessingCanvas" xmlns:cx="http://schemas.microsoft.com/office/drawing/2014/chartex" xmlns:cx1="http://schemas.microsoft.com/office/drawing/2015/9/8/chartex" xmlns:mc="http://schemas.openxmlformats.org/markup-compatibility/2006" xmlns:o="urn:schemas-microsoft-com:office:office" xmlns:r="http://schemas.openxmlformats.org/officeDocument/2006/relationships" xmlns:m="http://schemas.openxmlformats.org/officeDocument/2006/math" xmlns:v="urn:schemas-microsoft-com:vml" xmlns:wp14="http://schemas.microsoft.com/office/word/2010/wordprocessingDrawing" xmlns:wp="http://schemas.openxmlformats.org/drawingml/2006/wordprocessingDrawing" xmlns:w10="urn:schemas-microsoft-com:office:word" xmlns:w="http://schemas.openxmlformats.org/wordprocessingml/2006/main" xmlns:w14="http://schemas.microsoft.com/office/word/2010/wordml" xmlns:w15="http://schemas.microsoft.com/office/word/2012/wordml" xmlns:w16se="http://schemas.microsoft.com/office/word/2015/wordml/symex" xmlns:wpg="http://schemas.microsoft.com/office/word/2010/wordprocessingGroup" xmlns:wpi="http://schemas.microsoft.com/office/word/2010/wordprocessingInk" xmlns:wne="http://schemas.microsoft.com/office/word/2006/wordml" xmlns:wps="http://schemas.microsoft.com/office/word/2010/wordprocessingShape" mc:Ignorable="w14 w15 w16se wp14">
   <w:endnote w:type="separator" w:id="-1">
     <w:p>
       <w:r>
@@ -6007,7 +6650,7 @@
 </file>
 
 <file path=word/footer1.xml><?xml version="1.0" encoding="utf-8"?>
-<w:ftr xmlns:wpc="http://schemas.microsoft.com/office/word/2010/wordprocessingCanvas" xmlns:cx="http://schemas.microsoft.com/office/drawing/2014/chartex" xmlns:cx1="http://schemas.microsoft.com/office/drawing/2015/9/8/chartex" xmlns:cx2="http://schemas.microsoft.com/office/drawing/2015/10/21/chartex" xmlns:cx3="http://schemas.microsoft.com/office/drawing/2016/5/9/chartex" xmlns:cx4="http://schemas.microsoft.com/office/drawing/2016/5/10/chartex" xmlns:cx5="http://schemas.microsoft.com/office/drawing/2016/5/11/chartex" xmlns:cx6="http://schemas.microsoft.com/office/drawing/2016/5/12/chartex" xmlns:cx7="http://schemas.microsoft.com/office/drawing/2016/5/13/chartex" xmlns:cx8="http://schemas.microsoft.com/office/drawing/2016/5/14/chartex" xmlns:mc="http://schemas.openxmlformats.org/markup-compatibility/2006" xmlns:aink="http://schemas.microsoft.com/office/drawing/2016/ink" xmlns:am3d="http://schemas.microsoft.com/office/drawing/2017/model3d" xmlns:o="urn:schemas-microsoft-com:office:office" xmlns:r="http://schemas.openxmlformats.org/officeDocument/2006/relationships" xmlns:m="http://schemas.openxmlformats.org/officeDocument/2006/math" xmlns:v="urn:schemas-microsoft-com:vml" xmlns:wp14="http://schemas.microsoft.com/office/word/2010/wordprocessingDrawing" xmlns:wp="http://schemas.openxmlformats.org/drawingml/2006/wordprocessingDrawing" xmlns:w10="urn:schemas-microsoft-com:office:word" xmlns:w="http://schemas.openxmlformats.org/wordprocessingml/2006/main" xmlns:w14="http://schemas.microsoft.com/office/word/2010/wordml" xmlns:w15="http://schemas.microsoft.com/office/word/2012/wordml" xmlns:w16cex="http://schemas.microsoft.com/office/word/2018/wordml/cex" xmlns:w16cid="http://schemas.microsoft.com/office/word/2016/wordml/cid" xmlns:w16="http://schemas.microsoft.com/office/word/2018/wordml" xmlns:w16se="http://schemas.microsoft.com/office/word/2015/wordml/symex" xmlns:wpg="http://schemas.microsoft.com/office/word/2010/wordprocessingGroup" xmlns:wpi="http://schemas.microsoft.com/office/word/2010/wordprocessingInk" xmlns:wne="http://schemas.microsoft.com/office/word/2006/wordml" xmlns:wps="http://schemas.microsoft.com/office/word/2010/wordprocessingShape" mc:Ignorable="w14 w15 w16se w16cid w16 w16cex wp14">
+<w:ftr xmlns:wpc="http://schemas.microsoft.com/office/word/2010/wordprocessingCanvas" xmlns:cx="http://schemas.microsoft.com/office/drawing/2014/chartex" xmlns:cx1="http://schemas.microsoft.com/office/drawing/2015/9/8/chartex" xmlns:mc="http://schemas.openxmlformats.org/markup-compatibility/2006" xmlns:o="urn:schemas-microsoft-com:office:office" xmlns:r="http://schemas.openxmlformats.org/officeDocument/2006/relationships" xmlns:m="http://schemas.openxmlformats.org/officeDocument/2006/math" xmlns:v="urn:schemas-microsoft-com:vml" xmlns:wp14="http://schemas.microsoft.com/office/word/2010/wordprocessingDrawing" xmlns:wp="http://schemas.openxmlformats.org/drawingml/2006/wordprocessingDrawing" xmlns:w10="urn:schemas-microsoft-com:office:word" xmlns:w="http://schemas.openxmlformats.org/wordprocessingml/2006/main" xmlns:w14="http://schemas.microsoft.com/office/word/2010/wordml" xmlns:w15="http://schemas.microsoft.com/office/word/2012/wordml" xmlns:w16se="http://schemas.microsoft.com/office/word/2015/wordml/symex" xmlns:wpg="http://schemas.microsoft.com/office/word/2010/wordprocessingGroup" xmlns:wpi="http://schemas.microsoft.com/office/word/2010/wordprocessingInk" xmlns:wne="http://schemas.microsoft.com/office/word/2006/wordml" xmlns:wps="http://schemas.microsoft.com/office/word/2010/wordprocessingShape" mc:Ignorable="w14 w15 w16se wp14">
   <w:sdt>
     <w:sdtPr>
       <w:rPr>
@@ -6104,7 +6747,7 @@
                 </wp:anchor>
               </w:drawing>
             </mc:Choice>
-            <mc:Fallback>
+            <mc:Fallback xmlns:w16="http://schemas.microsoft.com/office/word/2018/wordml" xmlns:w16cid="http://schemas.microsoft.com/office/word/2016/wordml/cid" xmlns:w16cex="http://schemas.microsoft.com/office/word/2018/wordml/cex" xmlns:am3d="http://schemas.microsoft.com/office/drawing/2017/model3d" xmlns:aink="http://schemas.microsoft.com/office/drawing/2016/ink" xmlns:cx8="http://schemas.microsoft.com/office/drawing/2016/5/14/chartex" xmlns:cx7="http://schemas.microsoft.com/office/drawing/2016/5/13/chartex" xmlns:cx6="http://schemas.microsoft.com/office/drawing/2016/5/12/chartex" xmlns:cx5="http://schemas.microsoft.com/office/drawing/2016/5/11/chartex" xmlns:cx4="http://schemas.microsoft.com/office/drawing/2016/5/10/chartex" xmlns:cx3="http://schemas.microsoft.com/office/drawing/2016/5/9/chartex" xmlns:cx2="http://schemas.microsoft.com/office/drawing/2015/10/21/chartex">
               <w:pict>
                 <v:line w14:anchorId="6B76B221" id="Gerader Verbinder 1" o:spid="_x0000_s1026" style="position:absolute;flip:x;z-index:251659264;visibility:visible;mso-wrap-style:square;mso-width-percent:0;mso-height-percent:0;mso-wrap-distance-left:9pt;mso-wrap-distance-top:0;mso-wrap-distance-right:9pt;mso-wrap-distance-bottom:0;mso-position-horizontal:absolute;mso-position-horizontal-relative:margin;mso-position-vertical:absolute;mso-position-vertical-relative:text;mso-width-percent:0;mso-height-percent:0;mso-width-relative:margin;mso-height-relative:margin" from="469.35pt,-1.85pt" to="481.8pt,-1.85pt" o:gfxdata="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" strokecolor="#565656">
                   <v:stroke joinstyle="miter"/>
@@ -6217,7 +6860,7 @@
 </file>
 
 <file path=word/footnotes.xml><?xml version="1.0" encoding="utf-8"?>
-<w:footnotes xmlns:wpc="http://schemas.microsoft.com/office/word/2010/wordprocessingCanvas" xmlns:cx="http://schemas.microsoft.com/office/drawing/2014/chartex" xmlns:cx1="http://schemas.microsoft.com/office/drawing/2015/9/8/chartex" xmlns:cx2="http://schemas.microsoft.com/office/drawing/2015/10/21/chartex" xmlns:cx3="http://schemas.microsoft.com/office/drawing/2016/5/9/chartex" xmlns:cx4="http://schemas.microsoft.com/office/drawing/2016/5/10/chartex" xmlns:cx5="http://schemas.microsoft.com/office/drawing/2016/5/11/chartex" xmlns:cx6="http://schemas.microsoft.com/office/drawing/2016/5/12/chartex" xmlns:cx7="http://schemas.microsoft.com/office/drawing/2016/5/13/chartex" xmlns:cx8="http://schemas.microsoft.com/office/drawing/2016/5/14/chartex" xmlns:mc="http://schemas.openxmlformats.org/markup-compatibility/2006" xmlns:aink="http://schemas.microsoft.com/office/drawing/2016/ink" xmlns:am3d="http://schemas.microsoft.com/office/drawing/2017/model3d" xmlns:o="urn:schemas-microsoft-com:office:office" xmlns:r="http://schemas.openxmlformats.org/officeDocument/2006/relationships" xmlns:m="http://schemas.openxmlformats.org/officeDocument/2006/math" xmlns:v="urn:schemas-microsoft-com:vml" xmlns:wp14="http://schemas.microsoft.com/office/word/2010/wordprocessingDrawing" xmlns:wp="http://schemas.openxmlformats.org/drawingml/2006/wordprocessingDrawing" xmlns:w10="urn:schemas-microsoft-com:office:word" xmlns:w="http://schemas.openxmlformats.org/wordprocessingml/2006/main" xmlns:w14="http://schemas.microsoft.com/office/word/2010/wordml" xmlns:w15="http://schemas.microsoft.com/office/word/2012/wordml" xmlns:w16cex="http://schemas.microsoft.com/office/word/2018/wordml/cex" xmlns:w16cid="http://schemas.microsoft.com/office/word/2016/wordml/cid" xmlns:w16="http://schemas.microsoft.com/office/word/2018/wordml" xmlns:w16se="http://schemas.microsoft.com/office/word/2015/wordml/symex" xmlns:wpg="http://schemas.microsoft.com/office/word/2010/wordprocessingGroup" xmlns:wpi="http://schemas.microsoft.com/office/word/2010/wordprocessingInk" xmlns:wne="http://schemas.microsoft.com/office/word/2006/wordml" xmlns:wps="http://schemas.microsoft.com/office/word/2010/wordprocessingShape" mc:Ignorable="w14 w15 w16se w16cid w16 w16cex wp14">
+<w:footnotes xmlns:wpc="http://schemas.microsoft.com/office/word/2010/wordprocessingCanvas" xmlns:cx="http://schemas.microsoft.com/office/drawing/2014/chartex" xmlns:cx1="http://schemas.microsoft.com/office/drawing/2015/9/8/chartex" xmlns:mc="http://schemas.openxmlformats.org/markup-compatibility/2006" xmlns:o="urn:schemas-microsoft-com:office:office" xmlns:r="http://schemas.openxmlformats.org/officeDocument/2006/relationships" xmlns:m="http://schemas.openxmlformats.org/officeDocument/2006/math" xmlns:v="urn:schemas-microsoft-com:vml" xmlns:wp14="http://schemas.microsoft.com/office/word/2010/wordprocessingDrawing" xmlns:wp="http://schemas.openxmlformats.org/drawingml/2006/wordprocessingDrawing" xmlns:w10="urn:schemas-microsoft-com:office:word" xmlns:w="http://schemas.openxmlformats.org/wordprocessingml/2006/main" xmlns:w14="http://schemas.microsoft.com/office/word/2010/wordml" xmlns:w15="http://schemas.microsoft.com/office/word/2012/wordml" xmlns:w16se="http://schemas.microsoft.com/office/word/2015/wordml/symex" xmlns:wpg="http://schemas.microsoft.com/office/word/2010/wordprocessingGroup" xmlns:wpi="http://schemas.microsoft.com/office/word/2010/wordprocessingInk" xmlns:wne="http://schemas.microsoft.com/office/word/2006/wordml" xmlns:wps="http://schemas.microsoft.com/office/word/2010/wordprocessingShape" mc:Ignorable="w14 w15 w16se wp14">
   <w:footnote w:type="separator" w:id="-1">
     <w:p>
       <w:r>
@@ -6236,7 +6879,7 @@
 </file>
 
 <file path=word/numbering.xml><?xml version="1.0" encoding="utf-8"?>
-<w:numbering xmlns:wpc="http://schemas.microsoft.com/office/word/2010/wordprocessingCanvas" xmlns:cx="http://schemas.microsoft.com/office/drawing/2014/chartex" xmlns:cx1="http://schemas.microsoft.com/office/drawing/2015/9/8/chartex" xmlns:cx2="http://schemas.microsoft.com/office/drawing/2015/10/21/chartex" xmlns:cx3="http://schemas.microsoft.com/office/drawing/2016/5/9/chartex" xmlns:cx4="http://schemas.microsoft.com/office/drawing/2016/5/10/chartex" xmlns:cx5="http://schemas.microsoft.com/office/drawing/2016/5/11/chartex" xmlns:cx6="http://schemas.microsoft.com/office/drawing/2016/5/12/chartex" xmlns:cx7="http://schemas.microsoft.com/office/drawing/2016/5/13/chartex" xmlns:cx8="http://schemas.microsoft.com/office/drawing/2016/5/14/chartex" xmlns:mc="http://schemas.openxmlformats.org/markup-compatibility/2006" xmlns:aink="http://schemas.microsoft.com/office/drawing/2016/ink" xmlns:am3d="http://schemas.microsoft.com/office/drawing/2017/model3d" xmlns:o="urn:schemas-microsoft-com:office:office" xmlns:r="http://schemas.openxmlformats.org/officeDocument/2006/relationships" xmlns:m="http://schemas.openxmlformats.org/officeDocument/2006/math" xmlns:v="urn:schemas-microsoft-com:vml" xmlns:wp14="http://schemas.microsoft.com/office/word/2010/wordprocessingDrawing" xmlns:wp="http://schemas.openxmlformats.org/drawingml/2006/wordprocessingDrawing" xmlns:w10="urn:schemas-microsoft-com:office:word" xmlns:w="http://schemas.openxmlformats.org/wordprocessingml/2006/main" xmlns:w14="http://schemas.microsoft.com/office/word/2010/wordml" xmlns:w15="http://schemas.microsoft.com/office/word/2012/wordml" xmlns:w16cex="http://schemas.microsoft.com/office/word/2018/wordml/cex" xmlns:w16cid="http://schemas.microsoft.com/office/word/2016/wordml/cid" xmlns:w16="http://schemas.microsoft.com/office/word/2018/wordml" xmlns:w16se="http://schemas.microsoft.com/office/word/2015/wordml/symex" xmlns:wpg="http://schemas.microsoft.com/office/word/2010/wordprocessingGroup" xmlns:wpi="http://schemas.microsoft.com/office/word/2010/wordprocessingInk" xmlns:wne="http://schemas.microsoft.com/office/word/2006/wordml" xmlns:wps="http://schemas.microsoft.com/office/word/2010/wordprocessingShape" mc:Ignorable="w14 w15 w16se w16cid w16 w16cex wp14">
+<w:numbering xmlns:wpc="http://schemas.microsoft.com/office/word/2010/wordprocessingCanvas" xmlns:cx="http://schemas.microsoft.com/office/drawing/2014/chartex" xmlns:cx1="http://schemas.microsoft.com/office/drawing/2015/9/8/chartex" xmlns:mc="http://schemas.openxmlformats.org/markup-compatibility/2006" xmlns:o="urn:schemas-microsoft-com:office:office" xmlns:r="http://schemas.openxmlformats.org/officeDocument/2006/relationships" xmlns:m="http://schemas.openxmlformats.org/officeDocument/2006/math" xmlns:v="urn:schemas-microsoft-com:vml" xmlns:wp14="http://schemas.microsoft.com/office/word/2010/wordprocessingDrawing" xmlns:wp="http://schemas.openxmlformats.org/drawingml/2006/wordprocessingDrawing" xmlns:w10="urn:schemas-microsoft-com:office:word" xmlns:w="http://schemas.openxmlformats.org/wordprocessingml/2006/main" xmlns:w14="http://schemas.microsoft.com/office/word/2010/wordml" xmlns:w15="http://schemas.microsoft.com/office/word/2012/wordml" xmlns:w16se="http://schemas.microsoft.com/office/word/2015/wordml/symex" xmlns:wpg="http://schemas.microsoft.com/office/word/2010/wordprocessingGroup" xmlns:wpi="http://schemas.microsoft.com/office/word/2010/wordprocessingInk" xmlns:wne="http://schemas.microsoft.com/office/word/2006/wordml" xmlns:wps="http://schemas.microsoft.com/office/word/2010/wordprocessingShape" mc:Ignorable="w14 w15 w16se wp14">
   <w:abstractNum w:abstractNumId="0" w15:restartNumberingAfterBreak="0">
     <w:nsid w:val="FFFFFF7C"/>
     <w:multiLevelType w:val="singleLevel"/>
@@ -8528,7 +9171,7 @@
 </file>
 
 <file path=word/styles.xml><?xml version="1.0" encoding="utf-8"?>
-<w:styles xmlns:mc="http://schemas.openxmlformats.org/markup-compatibility/2006" xmlns:r="http://schemas.openxmlformats.org/officeDocument/2006/relationships" xmlns:w="http://schemas.openxmlformats.org/wordprocessingml/2006/main" xmlns:w14="http://schemas.microsoft.com/office/word/2010/wordml" xmlns:w15="http://schemas.microsoft.com/office/word/2012/wordml" xmlns:w16cex="http://schemas.microsoft.com/office/word/2018/wordml/cex" xmlns:w16cid="http://schemas.microsoft.com/office/word/2016/wordml/cid" xmlns:w16="http://schemas.microsoft.com/office/word/2018/wordml" xmlns:w16se="http://schemas.microsoft.com/office/word/2015/wordml/symex" mc:Ignorable="w14 w15 w16se w16cid w16 w16cex">
+<w:styles xmlns:mc="http://schemas.openxmlformats.org/markup-compatibility/2006" xmlns:r="http://schemas.openxmlformats.org/officeDocument/2006/relationships" xmlns:w="http://schemas.openxmlformats.org/wordprocessingml/2006/main" xmlns:w14="http://schemas.microsoft.com/office/word/2010/wordml" xmlns:w15="http://schemas.microsoft.com/office/word/2012/wordml" xmlns:w16se="http://schemas.microsoft.com/office/word/2015/wordml/symex" mc:Ignorable="w14 w15 w16se">
   <w:docDefaults>
     <w:rPrDefault>
       <w:rPr>
@@ -8544,7 +9187,7 @@
       </w:pPr>
     </w:pPrDefault>
   </w:docDefaults>
-  <w:latentStyles w:defLockedState="1" w:defUIPriority="99" w:defSemiHidden="0" w:defUnhideWhenUsed="0" w:defQFormat="0" w:count="376">
+  <w:latentStyles w:defLockedState="1" w:defUIPriority="99" w:defSemiHidden="0" w:defUnhideWhenUsed="0" w:defQFormat="0" w:count="371">
     <w:lsdException w:name="Normal" w:locked="0" w:uiPriority="0" w:qFormat="1"/>
     <w:lsdException w:name="heading 1" w:locked="0" w:uiPriority="1" w:qFormat="1"/>
     <w:lsdException w:name="heading 2" w:locked="0" w:semiHidden="1" w:uiPriority="1" w:unhideWhenUsed="1" w:qFormat="1"/>
@@ -8916,11 +9559,6 @@
     <w:lsdException w:name="List Table 5 Dark Accent 6" w:locked="0" w:uiPriority="50"/>
     <w:lsdException w:name="List Table 6 Colorful Accent 6" w:locked="0" w:uiPriority="51"/>
     <w:lsdException w:name="List Table 7 Colorful Accent 6" w:locked="0" w:uiPriority="52"/>
-    <w:lsdException w:name="Mention" w:locked="0" w:semiHidden="1" w:unhideWhenUsed="1"/>
-    <w:lsdException w:name="Smart Hyperlink" w:locked="0" w:semiHidden="1" w:unhideWhenUsed="1"/>
-    <w:lsdException w:name="Hashtag" w:locked="0" w:semiHidden="1" w:unhideWhenUsed="1"/>
-    <w:lsdException w:name="Unresolved Mention" w:locked="0" w:semiHidden="1" w:unhideWhenUsed="1"/>
-    <w:lsdException w:name="Smart Link" w:locked="0" w:semiHidden="1" w:unhideWhenUsed="1"/>
   </w:latentStyles>
   <w:style w:type="paragraph" w:default="1" w:styleId="Standard">
     <w:name w:val="Normal"/>
@@ -10368,7 +11006,7 @@
       <w:lang w:val="de-LI"/>
     </w:rPr>
   </w:style>
-  <w:style w:type="character" w:styleId="NichtaufgelsteErwhnung">
+  <w:style w:type="character" w:customStyle="1" w:styleId="UnresolvedMention">
     <w:name w:val="Unresolved Mention"/>
     <w:basedOn w:val="Absatz-Standardschriftart"/>
     <w:uiPriority w:val="99"/>
@@ -10645,12 +11283,6 @@
 </file>
 
 <file path=customXml/item1.xml><?xml version="1.0" encoding="utf-8"?>
-<p:properties xmlns:p="http://schemas.microsoft.com/office/2006/metadata/properties" xmlns:xsi="http://www.w3.org/2001/XMLSchema-instance" xmlns:pc="http://schemas.microsoft.com/office/infopath/2007/PartnerControls">
-  <documentManagement/>
-</p:properties>
-</file>
-
-<file path=customXml/item2.xml><?xml version="1.0" encoding="utf-8"?>
 <ct:contentTypeSchema xmlns:ct="http://schemas.microsoft.com/office/2006/metadata/contentType" xmlns:ma="http://schemas.microsoft.com/office/2006/metadata/properties/metaAttributes" ct:_="" ma:_="" ma:contentTypeName="Dokument" ma:contentTypeID="0x010100ED61A64A289FAB4EAA31504F8EF18432" ma:contentTypeVersion="11" ma:contentTypeDescription="Ein neues Dokument erstellen." ma:contentTypeScope="" ma:versionID="7892d70504bdbba1b7a0fcf167460892">
   <xsd:schema xmlns:xsd="http://www.w3.org/2001/XMLSchema" xmlns:xs="http://www.w3.org/2001/XMLSchema" xmlns:p="http://schemas.microsoft.com/office/2006/metadata/properties" xmlns:ns2="0b9954fc-7700-412b-b002-dc1f562227d5" xmlns:ns3="365abb36-3c27-43a9-9085-7dc91234eb0f" targetNamespace="http://schemas.microsoft.com/office/2006/metadata/properties" ma:root="true" ma:fieldsID="8d2637f5273a04ca8fdbafc70de9e0a9" ns2:_="" ns3:_="">
     <xsd:import namespace="0b9954fc-7700-412b-b002-dc1f562227d5"/>
@@ -10861,11 +11493,13 @@
 </ct:contentTypeSchema>
 </file>
 
-<file path=customXml/item3.xml><?xml version="1.0" encoding="utf-8"?>
-<b:Sources xmlns:b="http://schemas.openxmlformats.org/officeDocument/2006/bibliography" xmlns="http://schemas.openxmlformats.org/officeDocument/2006/bibliography" SelectedStyle="\APASixthEditionOfficeOnline.xsl" StyleName="APA" Version="6"/>
+<file path=customXml/item2.xml><?xml version="1.0" encoding="utf-8"?>
+<p:properties xmlns:p="http://schemas.microsoft.com/office/2006/metadata/properties" xmlns:xsi="http://www.w3.org/2001/XMLSchema-instance" xmlns:pc="http://schemas.microsoft.com/office/infopath/2007/PartnerControls">
+  <documentManagement/>
+</p:properties>
 </file>
 
-<file path=customXml/item4.xml><?xml version="1.0" encoding="utf-8"?>
+<file path=customXml/item3.xml><?xml version="1.0" encoding="utf-8"?>
 <?mso-contentType ?>
 <FormTemplates xmlns="http://schemas.microsoft.com/sharepoint/v3/contenttype/forms">
   <Display>DocumentLibraryForm</Display>
@@ -10874,16 +11508,11 @@
 </FormTemplates>
 </file>
 
-<file path=customXml/itemProps1.xml><?xml version="1.0" encoding="utf-8"?>
-<ds:datastoreItem xmlns:ds="http://schemas.openxmlformats.org/officeDocument/2006/customXml" ds:itemID="{9D01E9EC-CADE-4413-9728-A9D67A8CCD07}">
-  <ds:schemaRefs>
-    <ds:schemaRef ds:uri="http://schemas.microsoft.com/office/2006/metadata/properties"/>
-    <ds:schemaRef ds:uri="http://schemas.microsoft.com/office/infopath/2007/PartnerControls"/>
-  </ds:schemaRefs>
-</ds:datastoreItem>
+<file path=customXml/item4.xml><?xml version="1.0" encoding="utf-8"?>
+<b:Sources xmlns:b="http://schemas.openxmlformats.org/officeDocument/2006/bibliography" xmlns="http://schemas.openxmlformats.org/officeDocument/2006/bibliography" SelectedStyle="\APASixthEditionOfficeOnline.xsl" StyleName="APA" Version="6"/>
 </file>
 
-<file path=customXml/itemProps2.xml><?xml version="1.0" encoding="utf-8"?>
+<file path=customXml/itemProps1.xml><?xml version="1.0" encoding="utf-8"?>
 <ds:datastoreItem xmlns:ds="http://schemas.openxmlformats.org/officeDocument/2006/customXml" ds:itemID="{A0CA9F11-273A-4853-BC10-F1F7BC92C827}">
   <ds:schemaRefs>
     <ds:schemaRef ds:uri="http://schemas.microsoft.com/office/2006/metadata/contentType"/>
@@ -10902,18 +11531,27 @@
 </ds:datastoreItem>
 </file>
 
+<file path=customXml/itemProps2.xml><?xml version="1.0" encoding="utf-8"?>
+<ds:datastoreItem xmlns:ds="http://schemas.openxmlformats.org/officeDocument/2006/customXml" ds:itemID="{9D01E9EC-CADE-4413-9728-A9D67A8CCD07}">
+  <ds:schemaRefs>
+    <ds:schemaRef ds:uri="http://schemas.microsoft.com/office/2006/metadata/properties"/>
+    <ds:schemaRef ds:uri="http://schemas.microsoft.com/office/infopath/2007/PartnerControls"/>
+  </ds:schemaRefs>
+</ds:datastoreItem>
+</file>
+
 <file path=customXml/itemProps3.xml><?xml version="1.0" encoding="utf-8"?>
-<ds:datastoreItem xmlns:ds="http://schemas.openxmlformats.org/officeDocument/2006/customXml" ds:itemID="{82277509-964B-4116-8642-7B2E0D1E14E5}">
+<ds:datastoreItem xmlns:ds="http://schemas.openxmlformats.org/officeDocument/2006/customXml" ds:itemID="{508D6AA3-3BBC-4882-9207-660EB29B6848}">
   <ds:schemaRefs>
-    <ds:schemaRef ds:uri="http://schemas.openxmlformats.org/officeDocument/2006/bibliography"/>
+    <ds:schemaRef ds:uri="http://schemas.microsoft.com/sharepoint/v3/contenttype/forms"/>
   </ds:schemaRefs>
 </ds:datastoreItem>
 </file>
 
 <file path=customXml/itemProps4.xml><?xml version="1.0" encoding="utf-8"?>
-<ds:datastoreItem xmlns:ds="http://schemas.openxmlformats.org/officeDocument/2006/customXml" ds:itemID="{508D6AA3-3BBC-4882-9207-660EB29B6848}">
+<ds:datastoreItem xmlns:ds="http://schemas.openxmlformats.org/officeDocument/2006/customXml" ds:itemID="{1F532336-0C54-4C39-9C52-338DB5B29F2E}">
   <ds:schemaRefs>
-    <ds:schemaRef ds:uri="http://schemas.microsoft.com/sharepoint/v3/contenttype/forms"/>
+    <ds:schemaRef ds:uri="http://schemas.openxmlformats.org/officeDocument/2006/bibliography"/>
   </ds:schemaRefs>
 </ds:datastoreItem>
 </file>
</xml_diff>

<commit_message>
title picture added to documentation
</commit_message>
<xml_diff>
--- a/Admin/Projekt Dokumentation Raphael Blaauw.docx
+++ b/Admin/Projekt Dokumentation Raphael Blaauw.docx
@@ -30,412 +30,17 @@
               <w:noProof/>
               <w:lang w:eastAsia="de-CH"/>
             </w:rPr>
-            <mc:AlternateContent>
-              <mc:Choice Requires="wps">
-                <w:drawing>
-                  <wp:anchor distT="0" distB="0" distL="114300" distR="114300" simplePos="0" relativeHeight="251719680" behindDoc="0" locked="0" layoutInCell="1" allowOverlap="1" wp14:anchorId="27272FDA" wp14:editId="25637C9D">
-                    <wp:simplePos x="0" y="0"/>
-                    <wp:positionH relativeFrom="column">
-                      <wp:posOffset>-58132</wp:posOffset>
-                    </wp:positionH>
-                    <wp:positionV relativeFrom="paragraph">
-                      <wp:posOffset>7593657</wp:posOffset>
-                    </wp:positionV>
-                    <wp:extent cx="6006465" cy="1469772"/>
-                    <wp:effectExtent l="0" t="0" r="0" b="0"/>
-                    <wp:wrapNone/>
-                    <wp:docPr id="15" name="Textfeld 15"/>
-                    <wp:cNvGraphicFramePr/>
-                    <a:graphic xmlns:a="http://schemas.openxmlformats.org/drawingml/2006/main">
-                      <a:graphicData uri="http://schemas.microsoft.com/office/word/2010/wordprocessingShape">
-                        <wps:wsp>
-                          <wps:cNvSpPr txBox="1"/>
-                          <wps:spPr>
-                            <a:xfrm>
-                              <a:off x="0" y="0"/>
-                              <a:ext cx="6006465" cy="1469772"/>
-                            </a:xfrm>
-                            <a:prstGeom prst="rect">
-                              <a:avLst/>
-                            </a:prstGeom>
-                            <a:noFill/>
-                            <a:ln w="6350">
-                              <a:noFill/>
-                            </a:ln>
-                          </wps:spPr>
-                          <wps:txbx>
-                            <w:txbxContent>
-                              <w:p>
-                                <w:pPr>
-                                  <w:pStyle w:val="TitelTitelseite"/>
-                                </w:pPr>
-                                <w:r>
-                                  <w:t>Los mal…</w:t>
-                                </w:r>
-                              </w:p>
-                              <w:p>
-                                <w:pPr>
-                                  <w:pStyle w:val="UntertitelTitelseite"/>
-                                  <w:tabs>
-                                    <w:tab w:val="left" w:pos="1560"/>
-                                  </w:tabs>
-                                  <w:rPr>
-                                    <w:sz w:val="32"/>
-                                    <w:szCs w:val="32"/>
-                                  </w:rPr>
-                                </w:pPr>
-                                <w:r>
-                                  <w:rPr>
-                                    <w:sz w:val="32"/>
-                                    <w:szCs w:val="32"/>
-                                  </w:rPr>
-                                  <w:t>Autor</w:t>
-                                </w:r>
-                                <w:r>
-                                  <w:rPr>
-                                    <w:sz w:val="32"/>
-                                    <w:szCs w:val="32"/>
-                                  </w:rPr>
-                                  <w:t xml:space="preserve">: </w:t>
-                                </w:r>
-                                <w:proofErr w:type="spellStart"/>
-                                <w:r>
-                                  <w:rPr>
-                                    <w:sz w:val="32"/>
-                                    <w:szCs w:val="32"/>
-                                  </w:rPr>
-                                  <w:t>R.Blaauw</w:t>
-                                </w:r>
-                                <w:proofErr w:type="spellEnd"/>
-                              </w:p>
-                              <w:p>
-                                <w:pPr>
-                                  <w:pStyle w:val="UntertitelTitelseite"/>
-                                  <w:tabs>
-                                    <w:tab w:val="left" w:pos="1560"/>
-                                  </w:tabs>
-                                  <w:rPr>
-                                    <w:sz w:val="32"/>
-                                    <w:szCs w:val="32"/>
-                                  </w:rPr>
-                                </w:pPr>
-                                <w:r>
-                                  <w:rPr>
-                                    <w:sz w:val="32"/>
-                                    <w:szCs w:val="32"/>
-                                  </w:rPr>
-                                  <w:t xml:space="preserve">Betreuer: </w:t>
-                                </w:r>
-                                <w:proofErr w:type="spellStart"/>
-                                <w:r>
-                                  <w:rPr>
-                                    <w:sz w:val="32"/>
-                                    <w:szCs w:val="32"/>
-                                  </w:rPr>
-                                  <w:t>A.Jörg</w:t>
-                                </w:r>
-                                <w:proofErr w:type="spellEnd"/>
-                              </w:p>
-                              <w:p>
-                                <w:pPr>
-                                  <w:pStyle w:val="UntertitelTitelseite"/>
-                                  <w:tabs>
-                                    <w:tab w:val="left" w:pos="1560"/>
-                                  </w:tabs>
-                                  <w:rPr>
-                                    <w:sz w:val="32"/>
-                                    <w:szCs w:val="32"/>
-                                  </w:rPr>
-                                </w:pPr>
-                                <w:r>
-                                  <w:rPr>
-                                    <w:sz w:val="32"/>
-                                    <w:szCs w:val="32"/>
-                                  </w:rPr>
-                                  <w:t xml:space="preserve">Datum: </w:t>
-                                </w:r>
-                                <w:r>
-                                  <w:rPr>
-                                    <w:sz w:val="32"/>
-                                    <w:szCs w:val="32"/>
-                                  </w:rPr>
-                                  <w:t>18.12.2020</w:t>
-                                </w:r>
-                                <w:r>
-                                  <w:rPr>
-                                    <w:sz w:val="32"/>
-                                    <w:szCs w:val="32"/>
-                                  </w:rPr>
-                                  <w:tab/>
-                                </w:r>
-                              </w:p>
-                              <w:p>
-                                <w:pPr>
-                                  <w:pStyle w:val="UntertitelTitelseite"/>
-                                  <w:tabs>
-                                    <w:tab w:val="left" w:pos="1560"/>
-                                  </w:tabs>
-                                  <w:rPr>
-                                    <w:sz w:val="32"/>
-                                    <w:szCs w:val="32"/>
-                                  </w:rPr>
-                                </w:pPr>
-                              </w:p>
-                              <w:p>
-                                <w:pPr>
-                                  <w:pStyle w:val="UntertitelTitelseite"/>
-                                  <w:spacing w:line="400" w:lineRule="exact"/>
-                                  <w:rPr>
-                                    <w:color w:val="000000" w:themeColor="text1"/>
-                                    <w:sz w:val="24"/>
-                                  </w:rPr>
-                                </w:pPr>
-                                <w:r>
-                                  <w:rPr>
-                                    <w:color w:val="000000" w:themeColor="text1"/>
-                                    <w:sz w:val="24"/>
-                                  </w:rPr>
-                                  <w:t xml:space="preserve">Version 1.0.0, </w:t>
-                                </w:r>
-                                <w:r>
-                                  <w:rPr>
-                                    <w:color w:val="000000" w:themeColor="text1"/>
-                                    <w:sz w:val="24"/>
-                                  </w:rPr>
-                                  <w:t xml:space="preserve">1. </w:t>
-                                </w:r>
-                                <w:r>
-                                  <w:rPr>
-                                    <w:color w:val="000000" w:themeColor="text1"/>
-                                    <w:sz w:val="24"/>
-                                  </w:rPr>
-                                  <w:t xml:space="preserve">Dezember 2015 </w:t>
-                                </w:r>
-                                <w:r>
-                                  <w:rPr>
-                                    <w:color w:val="000000" w:themeColor="text1"/>
-                                    <w:sz w:val="24"/>
-                                  </w:rPr>
-                                  <w:t xml:space="preserve">| </w:t>
-                                </w:r>
-                                <w:r>
-                                  <w:rPr>
-                                    <w:color w:val="000000" w:themeColor="text1"/>
-                                    <w:sz w:val="24"/>
-                                  </w:rPr>
-                                  <w:t>Vorname Nachname des Autors</w:t>
-                                </w:r>
-                              </w:p>
-                            </w:txbxContent>
-                          </wps:txbx>
-                          <wps:bodyPr rot="0" spcFirstLastPara="0" vertOverflow="overflow" horzOverflow="overflow" vert="horz" wrap="square" lIns="91440" tIns="45720" rIns="91440" bIns="45720" numCol="1" spcCol="0" rtlCol="0" fromWordArt="0" anchor="t" anchorCtr="0" forceAA="0" compatLnSpc="1">
-                            <a:prstTxWarp prst="textNoShape">
-                              <a:avLst/>
-                            </a:prstTxWarp>
-                            <a:noAutofit/>
-                          </wps:bodyPr>
-                        </wps:wsp>
-                      </a:graphicData>
-                    </a:graphic>
-                    <wp14:sizeRelV relativeFrom="margin">
-                      <wp14:pctHeight>0</wp14:pctHeight>
-                    </wp14:sizeRelV>
-                  </wp:anchor>
-                </w:drawing>
-              </mc:Choice>
-              <mc:Fallback xmlns:w16="http://schemas.microsoft.com/office/word/2018/wordml" xmlns:w16cid="http://schemas.microsoft.com/office/word/2016/wordml/cid" xmlns:w16cex="http://schemas.microsoft.com/office/word/2018/wordml/cex" xmlns:am3d="http://schemas.microsoft.com/office/drawing/2017/model3d" xmlns:aink="http://schemas.microsoft.com/office/drawing/2016/ink" xmlns:cx8="http://schemas.microsoft.com/office/drawing/2016/5/14/chartex" xmlns:cx7="http://schemas.microsoft.com/office/drawing/2016/5/13/chartex" xmlns:cx6="http://schemas.microsoft.com/office/drawing/2016/5/12/chartex" xmlns:cx5="http://schemas.microsoft.com/office/drawing/2016/5/11/chartex" xmlns:cx4="http://schemas.microsoft.com/office/drawing/2016/5/10/chartex" xmlns:cx3="http://schemas.microsoft.com/office/drawing/2016/5/9/chartex" xmlns:cx2="http://schemas.microsoft.com/office/drawing/2015/10/21/chartex">
-                <w:pict>
-                  <v:shapetype w14:anchorId="27272FDA" id="_x0000_t202" coordsize="21600,21600" o:spt="202" path="m,l,21600r21600,l21600,xe">
-                    <v:stroke joinstyle="miter"/>
-                    <v:path gradientshapeok="t" o:connecttype="rect"/>
-                  </v:shapetype>
-                  <v:shape id="Textfeld 15" o:spid="_x0000_s1026" type="#_x0000_t202" style="position:absolute;left:0;text-align:left;margin-left:-4.6pt;margin-top:597.95pt;width:472.95pt;height:115.75pt;z-index:251719680;visibility:visible;mso-wrap-style:square;mso-height-percent:0;mso-wrap-distance-left:9pt;mso-wrap-distance-top:0;mso-wrap-distance-right:9pt;mso-wrap-distance-bottom:0;mso-position-horizontal:absolute;mso-position-horizontal-relative:text;mso-position-vertical:absolute;mso-position-vertical-relative:text;mso-height-percent:0;mso-height-relative:margin;v-text-anchor:top" o:gfxdata="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" filled="f" stroked="f" strokeweight=".5pt">
-                    <v:textbox>
-                      <w:txbxContent>
-                        <w:p>
-                          <w:pPr>
-                            <w:pStyle w:val="TitelTitelseite"/>
-                          </w:pPr>
-                          <w:r>
-                            <w:t>Los mal…</w:t>
-                          </w:r>
-                        </w:p>
-                        <w:p>
-                          <w:pPr>
-                            <w:pStyle w:val="UntertitelTitelseite"/>
-                            <w:tabs>
-                              <w:tab w:val="left" w:pos="1560"/>
-                            </w:tabs>
-                            <w:rPr>
-                              <w:sz w:val="32"/>
-                              <w:szCs w:val="32"/>
-                            </w:rPr>
-                          </w:pPr>
-                          <w:r>
-                            <w:rPr>
-                              <w:sz w:val="32"/>
-                              <w:szCs w:val="32"/>
-                            </w:rPr>
-                            <w:t>Autor</w:t>
-                          </w:r>
-                          <w:r>
-                            <w:rPr>
-                              <w:sz w:val="32"/>
-                              <w:szCs w:val="32"/>
-                            </w:rPr>
-                            <w:t xml:space="preserve">: </w:t>
-                          </w:r>
-                          <w:proofErr w:type="spellStart"/>
-                          <w:r>
-                            <w:rPr>
-                              <w:sz w:val="32"/>
-                              <w:szCs w:val="32"/>
-                            </w:rPr>
-                            <w:t>R.Blaauw</w:t>
-                          </w:r>
-                          <w:proofErr w:type="spellEnd"/>
-                        </w:p>
-                        <w:p>
-                          <w:pPr>
-                            <w:pStyle w:val="UntertitelTitelseite"/>
-                            <w:tabs>
-                              <w:tab w:val="left" w:pos="1560"/>
-                            </w:tabs>
-                            <w:rPr>
-                              <w:sz w:val="32"/>
-                              <w:szCs w:val="32"/>
-                            </w:rPr>
-                          </w:pPr>
-                          <w:r>
-                            <w:rPr>
-                              <w:sz w:val="32"/>
-                              <w:szCs w:val="32"/>
-                            </w:rPr>
-                            <w:t xml:space="preserve">Betreuer: </w:t>
-                          </w:r>
-                          <w:proofErr w:type="spellStart"/>
-                          <w:r>
-                            <w:rPr>
-                              <w:sz w:val="32"/>
-                              <w:szCs w:val="32"/>
-                            </w:rPr>
-                            <w:t>A.Jörg</w:t>
-                          </w:r>
-                          <w:proofErr w:type="spellEnd"/>
-                        </w:p>
-                        <w:p>
-                          <w:pPr>
-                            <w:pStyle w:val="UntertitelTitelseite"/>
-                            <w:tabs>
-                              <w:tab w:val="left" w:pos="1560"/>
-                            </w:tabs>
-                            <w:rPr>
-                              <w:sz w:val="32"/>
-                              <w:szCs w:val="32"/>
-                            </w:rPr>
-                          </w:pPr>
-                          <w:r>
-                            <w:rPr>
-                              <w:sz w:val="32"/>
-                              <w:szCs w:val="32"/>
-                            </w:rPr>
-                            <w:t xml:space="preserve">Datum: </w:t>
-                          </w:r>
-                          <w:r>
-                            <w:rPr>
-                              <w:sz w:val="32"/>
-                              <w:szCs w:val="32"/>
-                            </w:rPr>
-                            <w:t>18.12.2020</w:t>
-                          </w:r>
-                          <w:r>
-                            <w:rPr>
-                              <w:sz w:val="32"/>
-                              <w:szCs w:val="32"/>
-                            </w:rPr>
-                            <w:tab/>
-                          </w:r>
-                        </w:p>
-                        <w:p>
-                          <w:pPr>
-                            <w:pStyle w:val="UntertitelTitelseite"/>
-                            <w:tabs>
-                              <w:tab w:val="left" w:pos="1560"/>
-                            </w:tabs>
-                            <w:rPr>
-                              <w:sz w:val="32"/>
-                              <w:szCs w:val="32"/>
-                            </w:rPr>
-                          </w:pPr>
-                        </w:p>
-                        <w:p>
-                          <w:pPr>
-                            <w:pStyle w:val="UntertitelTitelseite"/>
-                            <w:spacing w:line="400" w:lineRule="exact"/>
-                            <w:rPr>
-                              <w:color w:val="000000" w:themeColor="text1"/>
-                              <w:sz w:val="24"/>
-                            </w:rPr>
-                          </w:pPr>
-                          <w:r>
-                            <w:rPr>
-                              <w:color w:val="000000" w:themeColor="text1"/>
-                              <w:sz w:val="24"/>
-                            </w:rPr>
-                            <w:t xml:space="preserve">Version 1.0.0, </w:t>
-                          </w:r>
-                          <w:r>
-                            <w:rPr>
-                              <w:color w:val="000000" w:themeColor="text1"/>
-                              <w:sz w:val="24"/>
-                            </w:rPr>
-                            <w:t xml:space="preserve">1. </w:t>
-                          </w:r>
-                          <w:r>
-                            <w:rPr>
-                              <w:color w:val="000000" w:themeColor="text1"/>
-                              <w:sz w:val="24"/>
-                            </w:rPr>
-                            <w:t xml:space="preserve">Dezember 2015 </w:t>
-                          </w:r>
-                          <w:r>
-                            <w:rPr>
-                              <w:color w:val="000000" w:themeColor="text1"/>
-                              <w:sz w:val="24"/>
-                            </w:rPr>
-                            <w:t xml:space="preserve">| </w:t>
-                          </w:r>
-                          <w:r>
-                            <w:rPr>
-                              <w:color w:val="000000" w:themeColor="text1"/>
-                              <w:sz w:val="24"/>
-                            </w:rPr>
-                            <w:t>Vorname Nachname des Autors</w:t>
-                          </w:r>
-                        </w:p>
-                      </w:txbxContent>
-                    </v:textbox>
-                  </v:shape>
-                </w:pict>
-              </mc:Fallback>
-            </mc:AlternateContent>
-          </w:r>
-          <w:r>
-            <w:rPr>
-              <w:noProof/>
-              <w:lang w:eastAsia="de-CH"/>
-            </w:rPr>
             <w:drawing>
-              <wp:anchor distT="0" distB="0" distL="114300" distR="114300" simplePos="0" relativeHeight="251718656" behindDoc="1" locked="0" layoutInCell="1" allowOverlap="1" wp14:anchorId="74B05246" wp14:editId="2B512CF6">
+              <wp:anchor distT="0" distB="0" distL="114300" distR="114300" simplePos="0" relativeHeight="251718656" behindDoc="1" locked="0" layoutInCell="1" allowOverlap="1" wp14:anchorId="74B05246" wp14:editId="25818062">
                 <wp:simplePos x="0" y="0"/>
-                <wp:positionH relativeFrom="column">
-                  <wp:posOffset>-720090</wp:posOffset>
+                <wp:positionH relativeFrom="page">
+                  <wp:posOffset>-2813973</wp:posOffset>
                 </wp:positionH>
                 <wp:positionV relativeFrom="paragraph">
-                  <wp:posOffset>-796290</wp:posOffset>
+                  <wp:posOffset>-717509</wp:posOffset>
                 </wp:positionV>
-                <wp:extent cx="7582535" cy="8509635"/>
-                <wp:effectExtent l="0" t="0" r="0" b="5715"/>
+                <wp:extent cx="11815948" cy="7878618"/>
+                <wp:effectExtent l="0" t="0" r="0" b="8255"/>
                 <wp:wrapNone/>
                 <wp:docPr id="17" name="Bild 25"/>
                 <wp:cNvGraphicFramePr>
@@ -458,7 +63,6 @@
                             </a:ext>
                           </a:extLst>
                         </a:blip>
-                        <a:srcRect/>
                         <a:stretch>
                           <a:fillRect/>
                         </a:stretch>
@@ -466,7 +70,7 @@
                       <pic:spPr bwMode="auto">
                         <a:xfrm>
                           <a:off x="0" y="0"/>
-                          <a:ext cx="7582535" cy="8509635"/>
+                          <a:ext cx="11815948" cy="7878618"/>
                         </a:xfrm>
                         <a:prstGeom prst="rect">
                           <a:avLst/>
@@ -493,87 +97,16 @@
               <w:noProof/>
               <w:lang w:eastAsia="de-CH"/>
             </w:rPr>
-            <w:drawing>
-              <wp:anchor distT="0" distB="0" distL="114300" distR="114300" simplePos="0" relativeHeight="251720704" behindDoc="0" locked="0" layoutInCell="1" allowOverlap="1" wp14:anchorId="643691A3" wp14:editId="1C7E03DE">
-                <wp:simplePos x="0" y="0"/>
-                <wp:positionH relativeFrom="column">
-                  <wp:posOffset>-720090</wp:posOffset>
-                </wp:positionH>
-                <wp:positionV relativeFrom="paragraph">
-                  <wp:posOffset>8666686</wp:posOffset>
-                </wp:positionV>
-                <wp:extent cx="3752491" cy="1291590"/>
-                <wp:effectExtent l="0" t="0" r="0" b="3810"/>
-                <wp:wrapNone/>
-                <wp:docPr id="7" name="Grafik 7" descr="Y:\_Projekte\062 - Bbc ReDesign\_Finals\Vorlagen\Booklets\Word\BookletFront.png"/>
-                <wp:cNvGraphicFramePr>
-                  <a:graphicFrameLocks xmlns:a="http://schemas.openxmlformats.org/drawingml/2006/main" noChangeAspect="1"/>
-                </wp:cNvGraphicFramePr>
-                <a:graphic xmlns:a="http://schemas.openxmlformats.org/drawingml/2006/main">
-                  <a:graphicData uri="http://schemas.openxmlformats.org/drawingml/2006/picture">
-                    <pic:pic xmlns:pic="http://schemas.openxmlformats.org/drawingml/2006/picture">
-                      <pic:nvPicPr>
-                        <pic:cNvPr id="0" name="Picture 2" descr="Y:\_Projekte\062 - Bbc ReDesign\_Finals\Vorlagen\Booklets\Word\BookletFront.png"/>
-                        <pic:cNvPicPr>
-                          <a:picLocks noChangeAspect="1" noChangeArrowheads="1"/>
-                        </pic:cNvPicPr>
-                      </pic:nvPicPr>
-                      <pic:blipFill rotWithShape="1">
-                        <a:blip r:embed="rId12">
-                          <a:extLst>
-                            <a:ext uri="{28A0092B-C50C-407E-A947-70E740481C1C}">
-                              <a14:useLocalDpi xmlns:a14="http://schemas.microsoft.com/office/drawing/2010/main" val="0"/>
-                            </a:ext>
-                          </a:extLst>
-                        </a:blip>
-                        <a:srcRect t="80916" r="21548"/>
-                        <a:stretch/>
-                      </pic:blipFill>
-                      <pic:spPr bwMode="auto">
-                        <a:xfrm>
-                          <a:off x="0" y="0"/>
-                          <a:ext cx="3752491" cy="1291590"/>
-                        </a:xfrm>
-                        <a:prstGeom prst="rect">
-                          <a:avLst/>
-                        </a:prstGeom>
-                        <a:noFill/>
-                        <a:ln>
-                          <a:noFill/>
-                        </a:ln>
-                        <a:extLst>
-                          <a:ext uri="{53640926-AAD7-44D8-BBD7-CCE9431645EC}">
-                            <a14:shadowObscured xmlns:a14="http://schemas.microsoft.com/office/drawing/2010/main"/>
-                          </a:ext>
-                        </a:extLst>
-                      </pic:spPr>
-                    </pic:pic>
-                  </a:graphicData>
-                </a:graphic>
-                <wp14:sizeRelH relativeFrom="page">
-                  <wp14:pctWidth>0</wp14:pctWidth>
-                </wp14:sizeRelH>
-                <wp14:sizeRelV relativeFrom="page">
-                  <wp14:pctHeight>0</wp14:pctHeight>
-                </wp14:sizeRelV>
-              </wp:anchor>
-            </w:drawing>
-          </w:r>
-          <w:r>
-            <w:rPr>
-              <w:noProof/>
-              <w:lang w:eastAsia="de-CH"/>
-            </w:rPr>
             <mc:AlternateContent>
               <mc:Choice Requires="wps">
                 <w:drawing>
-                  <wp:anchor distT="0" distB="0" distL="114300" distR="114300" simplePos="0" relativeHeight="251716608" behindDoc="0" locked="0" layoutInCell="1" allowOverlap="1" wp14:anchorId="29671379" wp14:editId="7262C8CB">
+                  <wp:anchor distT="0" distB="0" distL="114300" distR="114300" simplePos="0" relativeHeight="251716608" behindDoc="0" locked="0" layoutInCell="1" allowOverlap="1" wp14:anchorId="29671379" wp14:editId="6C95B39F">
                     <wp:simplePos x="0" y="0"/>
                     <wp:positionH relativeFrom="page">
-                      <wp:posOffset>0</wp:posOffset>
+                      <wp:align>left</wp:align>
                     </wp:positionH>
                     <wp:positionV relativeFrom="paragraph">
-                      <wp:posOffset>5711825</wp:posOffset>
+                      <wp:posOffset>5284313</wp:posOffset>
                     </wp:positionV>
                     <wp:extent cx="7583170" cy="4303395"/>
                     <wp:effectExtent l="0" t="0" r="0" b="1905"/>
@@ -1166,9 +699,9 @@
                   </wp:anchor>
                 </w:drawing>
               </mc:Choice>
-              <mc:Fallback xmlns:w16="http://schemas.microsoft.com/office/word/2018/wordml" xmlns:w16cid="http://schemas.microsoft.com/office/word/2016/wordml/cid" xmlns:w16cex="http://schemas.microsoft.com/office/word/2018/wordml/cex" xmlns:am3d="http://schemas.microsoft.com/office/drawing/2017/model3d" xmlns:aink="http://schemas.microsoft.com/office/drawing/2016/ink" xmlns:cx8="http://schemas.microsoft.com/office/drawing/2016/5/14/chartex" xmlns:cx7="http://schemas.microsoft.com/office/drawing/2016/5/13/chartex" xmlns:cx6="http://schemas.microsoft.com/office/drawing/2016/5/12/chartex" xmlns:cx5="http://schemas.microsoft.com/office/drawing/2016/5/11/chartex" xmlns:cx4="http://schemas.microsoft.com/office/drawing/2016/5/10/chartex" xmlns:cx3="http://schemas.microsoft.com/office/drawing/2016/5/9/chartex" xmlns:cx2="http://schemas.microsoft.com/office/drawing/2015/10/21/chartex">
+              <mc:Fallback>
                 <w:pict>
-                  <v:shape w14:anchorId="5E6BDF63" id="Rechteck 8" o:spid="_x0000_s1026" style="position:absolute;margin-left:0;margin-top:449.75pt;width:597.1pt;height:338.85pt;z-index:251716608;visibility:visible;mso-wrap-style:square;mso-width-percent:0;mso-height-percent:0;mso-wrap-distance-left:9pt;mso-wrap-distance-top:0;mso-wrap-distance-right:9pt;mso-wrap-distance-bottom:0;mso-position-horizontal:absolute;mso-position-horizontal-relative:page;mso-position-vertical:absolute;mso-position-vertical-relative:text;mso-width-percent:0;mso-height-percent:0;mso-width-relative:margin;mso-height-relative:margin;v-text-anchor:middle" coordsize="7582685,3461414" o:gfxdata="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" path="m725710,1270156l7582624,v212,1212979,-212,2248435,,3461414l,3461239,,410788r725710,859368xe" fillcolor="white [3212]" stroked="f" strokeweight="1pt">
+                  <v:shape w14:anchorId="62F0A600" id="Rechteck 8" o:spid="_x0000_s1026" style="position:absolute;margin-left:0;margin-top:416.1pt;width:597.1pt;height:338.85pt;z-index:251716608;visibility:visible;mso-wrap-style:square;mso-width-percent:0;mso-height-percent:0;mso-wrap-distance-left:9pt;mso-wrap-distance-top:0;mso-wrap-distance-right:9pt;mso-wrap-distance-bottom:0;mso-position-horizontal:left;mso-position-horizontal-relative:page;mso-position-vertical:absolute;mso-position-vertical-relative:text;mso-width-percent:0;mso-height-percent:0;mso-width-relative:margin;mso-height-relative:margin;v-text-anchor:middle" coordsize="7582685,3461414" o:gfxdata="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" path="m725710,1270156l7582624,v212,1212979,-212,2248435,,3461414l,3461239,,410788r725710,859368xe" fillcolor="white [3212]" stroked="f" strokeweight="1pt">
                     <v:stroke joinstyle="miter"/>
                     <v:path arrowok="t" o:connecttype="custom" o:connectlocs="725756,1579119;7583109,0;7583109,4303395;0,4303177;0,510711;725756,1579119" o:connectangles="0,0,0,0,0,0"/>
                     <w10:wrap anchorx="page"/>
@@ -1176,6 +709,464 @@
                 </w:pict>
               </mc:Fallback>
             </mc:AlternateContent>
+          </w:r>
+          <w:r>
+            <w:rPr>
+              <w:noProof/>
+              <w:lang w:eastAsia="de-CH"/>
+            </w:rPr>
+            <mc:AlternateContent>
+              <mc:Choice Requires="wps">
+                <w:drawing>
+                  <wp:anchor distT="0" distB="0" distL="114300" distR="114300" simplePos="0" relativeHeight="251719680" behindDoc="0" locked="0" layoutInCell="1" allowOverlap="1" wp14:anchorId="27272FDA" wp14:editId="555CEB2F">
+                    <wp:simplePos x="0" y="0"/>
+                    <wp:positionH relativeFrom="column">
+                      <wp:posOffset>-58132</wp:posOffset>
+                    </wp:positionH>
+                    <wp:positionV relativeFrom="paragraph">
+                      <wp:posOffset>7593657</wp:posOffset>
+                    </wp:positionV>
+                    <wp:extent cx="6006465" cy="1469772"/>
+                    <wp:effectExtent l="0" t="0" r="0" b="0"/>
+                    <wp:wrapNone/>
+                    <wp:docPr id="15" name="Textfeld 15"/>
+                    <wp:cNvGraphicFramePr/>
+                    <a:graphic xmlns:a="http://schemas.openxmlformats.org/drawingml/2006/main">
+                      <a:graphicData uri="http://schemas.microsoft.com/office/word/2010/wordprocessingShape">
+                        <wps:wsp>
+                          <wps:cNvSpPr txBox="1"/>
+                          <wps:spPr>
+                            <a:xfrm>
+                              <a:off x="0" y="0"/>
+                              <a:ext cx="6006465" cy="1469772"/>
+                            </a:xfrm>
+                            <a:prstGeom prst="rect">
+                              <a:avLst/>
+                            </a:prstGeom>
+                            <a:noFill/>
+                            <a:ln w="6350">
+                              <a:noFill/>
+                            </a:ln>
+                          </wps:spPr>
+                          <wps:txbx>
+                            <w:txbxContent>
+                              <w:p>
+                                <w:pPr>
+                                  <w:pStyle w:val="TitelTitelseite"/>
+                                </w:pPr>
+                                <w:r>
+                                  <w:t>Los mal…</w:t>
+                                </w:r>
+                              </w:p>
+                              <w:p>
+                                <w:pPr>
+                                  <w:pStyle w:val="UntertitelTitelseite"/>
+                                  <w:tabs>
+                                    <w:tab w:val="left" w:pos="1560"/>
+                                  </w:tabs>
+                                  <w:rPr>
+                                    <w:sz w:val="32"/>
+                                    <w:szCs w:val="32"/>
+                                  </w:rPr>
+                                </w:pPr>
+                                <w:r>
+                                  <w:rPr>
+                                    <w:sz w:val="32"/>
+                                    <w:szCs w:val="32"/>
+                                  </w:rPr>
+                                  <w:t>Autor</w:t>
+                                </w:r>
+                                <w:r>
+                                  <w:rPr>
+                                    <w:sz w:val="32"/>
+                                    <w:szCs w:val="32"/>
+                                  </w:rPr>
+                                  <w:t xml:space="preserve">: </w:t>
+                                </w:r>
+                                <w:r>
+                                  <w:rPr>
+                                    <w:sz w:val="32"/>
+                                    <w:szCs w:val="32"/>
+                                  </w:rPr>
+                                  <w:t>R.Blaauw</w:t>
+                                </w:r>
+                              </w:p>
+                              <w:p>
+                                <w:pPr>
+                                  <w:pStyle w:val="UntertitelTitelseite"/>
+                                  <w:tabs>
+                                    <w:tab w:val="left" w:pos="1560"/>
+                                  </w:tabs>
+                                  <w:rPr>
+                                    <w:sz w:val="32"/>
+                                    <w:szCs w:val="32"/>
+                                  </w:rPr>
+                                </w:pPr>
+                                <w:r>
+                                  <w:rPr>
+                                    <w:sz w:val="32"/>
+                                    <w:szCs w:val="32"/>
+                                  </w:rPr>
+                                  <w:t xml:space="preserve">Betreuer: </w:t>
+                                </w:r>
+                                <w:r>
+                                  <w:rPr>
+                                    <w:sz w:val="32"/>
+                                    <w:szCs w:val="32"/>
+                                  </w:rPr>
+                                  <w:t>A.Jörg</w:t>
+                                </w:r>
+                              </w:p>
+                              <w:p>
+                                <w:pPr>
+                                  <w:pStyle w:val="UntertitelTitelseite"/>
+                                  <w:tabs>
+                                    <w:tab w:val="left" w:pos="1560"/>
+                                  </w:tabs>
+                                  <w:rPr>
+                                    <w:sz w:val="32"/>
+                                    <w:szCs w:val="32"/>
+                                  </w:rPr>
+                                </w:pPr>
+                                <w:r>
+                                  <w:rPr>
+                                    <w:sz w:val="32"/>
+                                    <w:szCs w:val="32"/>
+                                  </w:rPr>
+                                  <w:t xml:space="preserve">Datum: </w:t>
+                                </w:r>
+                                <w:r>
+                                  <w:rPr>
+                                    <w:sz w:val="32"/>
+                                    <w:szCs w:val="32"/>
+                                  </w:rPr>
+                                  <w:t>18.12.2020</w:t>
+                                </w:r>
+                                <w:r>
+                                  <w:rPr>
+                                    <w:sz w:val="32"/>
+                                    <w:szCs w:val="32"/>
+                                  </w:rPr>
+                                  <w:tab/>
+                                </w:r>
+                              </w:p>
+                              <w:p>
+                                <w:pPr>
+                                  <w:pStyle w:val="UntertitelTitelseite"/>
+                                  <w:tabs>
+                                    <w:tab w:val="left" w:pos="1560"/>
+                                  </w:tabs>
+                                  <w:rPr>
+                                    <w:sz w:val="32"/>
+                                    <w:szCs w:val="32"/>
+                                  </w:rPr>
+                                </w:pPr>
+                              </w:p>
+                              <w:p>
+                                <w:pPr>
+                                  <w:pStyle w:val="UntertitelTitelseite"/>
+                                  <w:spacing w:line="400" w:lineRule="exact"/>
+                                  <w:rPr>
+                                    <w:color w:val="000000" w:themeColor="text1"/>
+                                    <w:sz w:val="24"/>
+                                  </w:rPr>
+                                </w:pPr>
+                                <w:r>
+                                  <w:rPr>
+                                    <w:color w:val="000000" w:themeColor="text1"/>
+                                    <w:sz w:val="24"/>
+                                  </w:rPr>
+                                  <w:t xml:space="preserve">Version 1.0.0, </w:t>
+                                </w:r>
+                                <w:r>
+                                  <w:rPr>
+                                    <w:color w:val="000000" w:themeColor="text1"/>
+                                    <w:sz w:val="24"/>
+                                  </w:rPr>
+                                  <w:t xml:space="preserve">1. </w:t>
+                                </w:r>
+                                <w:r>
+                                  <w:rPr>
+                                    <w:color w:val="000000" w:themeColor="text1"/>
+                                    <w:sz w:val="24"/>
+                                  </w:rPr>
+                                  <w:t xml:space="preserve">Dezember 2015 </w:t>
+                                </w:r>
+                                <w:r>
+                                  <w:rPr>
+                                    <w:color w:val="000000" w:themeColor="text1"/>
+                                    <w:sz w:val="24"/>
+                                  </w:rPr>
+                                  <w:t xml:space="preserve">| </w:t>
+                                </w:r>
+                                <w:r>
+                                  <w:rPr>
+                                    <w:color w:val="000000" w:themeColor="text1"/>
+                                    <w:sz w:val="24"/>
+                                  </w:rPr>
+                                  <w:t>Vorname Nachname des Autors</w:t>
+                                </w:r>
+                              </w:p>
+                            </w:txbxContent>
+                          </wps:txbx>
+                          <wps:bodyPr rot="0" spcFirstLastPara="0" vertOverflow="overflow" horzOverflow="overflow" vert="horz" wrap="square" lIns="91440" tIns="45720" rIns="91440" bIns="45720" numCol="1" spcCol="0" rtlCol="0" fromWordArt="0" anchor="t" anchorCtr="0" forceAA="0" compatLnSpc="1">
+                            <a:prstTxWarp prst="textNoShape">
+                              <a:avLst/>
+                            </a:prstTxWarp>
+                            <a:noAutofit/>
+                          </wps:bodyPr>
+                        </wps:wsp>
+                      </a:graphicData>
+                    </a:graphic>
+                    <wp14:sizeRelV relativeFrom="margin">
+                      <wp14:pctHeight>0</wp14:pctHeight>
+                    </wp14:sizeRelV>
+                  </wp:anchor>
+                </w:drawing>
+              </mc:Choice>
+              <mc:Fallback>
+                <w:pict>
+                  <v:shapetype w14:anchorId="27272FDA" id="_x0000_t202" coordsize="21600,21600" o:spt="202" path="m,l,21600r21600,l21600,xe">
+                    <v:stroke joinstyle="miter"/>
+                    <v:path gradientshapeok="t" o:connecttype="rect"/>
+                  </v:shapetype>
+                  <v:shape id="Textfeld 15" o:spid="_x0000_s1026" type="#_x0000_t202" style="position:absolute;left:0;text-align:left;margin-left:-4.6pt;margin-top:597.95pt;width:472.95pt;height:115.75pt;z-index:251719680;visibility:visible;mso-wrap-style:square;mso-height-percent:0;mso-wrap-distance-left:9pt;mso-wrap-distance-top:0;mso-wrap-distance-right:9pt;mso-wrap-distance-bottom:0;mso-position-horizontal:absolute;mso-position-horizontal-relative:text;mso-position-vertical:absolute;mso-position-vertical-relative:text;mso-height-percent:0;mso-height-relative:margin;v-text-anchor:top" o:gfxdata="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" filled="f" stroked="f" strokeweight=".5pt">
+                    <v:textbox>
+                      <w:txbxContent>
+                        <w:p>
+                          <w:pPr>
+                            <w:pStyle w:val="TitelTitelseite"/>
+                          </w:pPr>
+                          <w:r>
+                            <w:t>Los mal…</w:t>
+                          </w:r>
+                        </w:p>
+                        <w:p>
+                          <w:pPr>
+                            <w:pStyle w:val="UntertitelTitelseite"/>
+                            <w:tabs>
+                              <w:tab w:val="left" w:pos="1560"/>
+                            </w:tabs>
+                            <w:rPr>
+                              <w:sz w:val="32"/>
+                              <w:szCs w:val="32"/>
+                            </w:rPr>
+                          </w:pPr>
+                          <w:r>
+                            <w:rPr>
+                              <w:sz w:val="32"/>
+                              <w:szCs w:val="32"/>
+                            </w:rPr>
+                            <w:t>Autor</w:t>
+                          </w:r>
+                          <w:r>
+                            <w:rPr>
+                              <w:sz w:val="32"/>
+                              <w:szCs w:val="32"/>
+                            </w:rPr>
+                            <w:t xml:space="preserve">: </w:t>
+                          </w:r>
+                          <w:r>
+                            <w:rPr>
+                              <w:sz w:val="32"/>
+                              <w:szCs w:val="32"/>
+                            </w:rPr>
+                            <w:t>R.Blaauw</w:t>
+                          </w:r>
+                        </w:p>
+                        <w:p>
+                          <w:pPr>
+                            <w:pStyle w:val="UntertitelTitelseite"/>
+                            <w:tabs>
+                              <w:tab w:val="left" w:pos="1560"/>
+                            </w:tabs>
+                            <w:rPr>
+                              <w:sz w:val="32"/>
+                              <w:szCs w:val="32"/>
+                            </w:rPr>
+                          </w:pPr>
+                          <w:r>
+                            <w:rPr>
+                              <w:sz w:val="32"/>
+                              <w:szCs w:val="32"/>
+                            </w:rPr>
+                            <w:t xml:space="preserve">Betreuer: </w:t>
+                          </w:r>
+                          <w:r>
+                            <w:rPr>
+                              <w:sz w:val="32"/>
+                              <w:szCs w:val="32"/>
+                            </w:rPr>
+                            <w:t>A.Jörg</w:t>
+                          </w:r>
+                        </w:p>
+                        <w:p>
+                          <w:pPr>
+                            <w:pStyle w:val="UntertitelTitelseite"/>
+                            <w:tabs>
+                              <w:tab w:val="left" w:pos="1560"/>
+                            </w:tabs>
+                            <w:rPr>
+                              <w:sz w:val="32"/>
+                              <w:szCs w:val="32"/>
+                            </w:rPr>
+                          </w:pPr>
+                          <w:r>
+                            <w:rPr>
+                              <w:sz w:val="32"/>
+                              <w:szCs w:val="32"/>
+                            </w:rPr>
+                            <w:t xml:space="preserve">Datum: </w:t>
+                          </w:r>
+                          <w:r>
+                            <w:rPr>
+                              <w:sz w:val="32"/>
+                              <w:szCs w:val="32"/>
+                            </w:rPr>
+                            <w:t>18.12.2020</w:t>
+                          </w:r>
+                          <w:r>
+                            <w:rPr>
+                              <w:sz w:val="32"/>
+                              <w:szCs w:val="32"/>
+                            </w:rPr>
+                            <w:tab/>
+                          </w:r>
+                        </w:p>
+                        <w:p>
+                          <w:pPr>
+                            <w:pStyle w:val="UntertitelTitelseite"/>
+                            <w:tabs>
+                              <w:tab w:val="left" w:pos="1560"/>
+                            </w:tabs>
+                            <w:rPr>
+                              <w:sz w:val="32"/>
+                              <w:szCs w:val="32"/>
+                            </w:rPr>
+                          </w:pPr>
+                        </w:p>
+                        <w:p>
+                          <w:pPr>
+                            <w:pStyle w:val="UntertitelTitelseite"/>
+                            <w:spacing w:line="400" w:lineRule="exact"/>
+                            <w:rPr>
+                              <w:color w:val="000000" w:themeColor="text1"/>
+                              <w:sz w:val="24"/>
+                            </w:rPr>
+                          </w:pPr>
+                          <w:r>
+                            <w:rPr>
+                              <w:color w:val="000000" w:themeColor="text1"/>
+                              <w:sz w:val="24"/>
+                            </w:rPr>
+                            <w:t xml:space="preserve">Version 1.0.0, </w:t>
+                          </w:r>
+                          <w:r>
+                            <w:rPr>
+                              <w:color w:val="000000" w:themeColor="text1"/>
+                              <w:sz w:val="24"/>
+                            </w:rPr>
+                            <w:t xml:space="preserve">1. </w:t>
+                          </w:r>
+                          <w:r>
+                            <w:rPr>
+                              <w:color w:val="000000" w:themeColor="text1"/>
+                              <w:sz w:val="24"/>
+                            </w:rPr>
+                            <w:t xml:space="preserve">Dezember 2015 </w:t>
+                          </w:r>
+                          <w:r>
+                            <w:rPr>
+                              <w:color w:val="000000" w:themeColor="text1"/>
+                              <w:sz w:val="24"/>
+                            </w:rPr>
+                            <w:t xml:space="preserve">| </w:t>
+                          </w:r>
+                          <w:r>
+                            <w:rPr>
+                              <w:color w:val="000000" w:themeColor="text1"/>
+                              <w:sz w:val="24"/>
+                            </w:rPr>
+                            <w:t>Vorname Nachname des Autors</w:t>
+                          </w:r>
+                        </w:p>
+                      </w:txbxContent>
+                    </v:textbox>
+                  </v:shape>
+                </w:pict>
+              </mc:Fallback>
+            </mc:AlternateContent>
+          </w:r>
+          <w:r>
+            <w:rPr>
+              <w:noProof/>
+              <w:lang w:eastAsia="de-CH"/>
+            </w:rPr>
+            <w:drawing>
+              <wp:anchor distT="0" distB="0" distL="114300" distR="114300" simplePos="0" relativeHeight="251720704" behindDoc="0" locked="0" layoutInCell="1" allowOverlap="1" wp14:anchorId="643691A3" wp14:editId="7DBD4D9B">
+                <wp:simplePos x="0" y="0"/>
+                <wp:positionH relativeFrom="column">
+                  <wp:posOffset>-720090</wp:posOffset>
+                </wp:positionH>
+                <wp:positionV relativeFrom="paragraph">
+                  <wp:posOffset>8666686</wp:posOffset>
+                </wp:positionV>
+                <wp:extent cx="3752491" cy="1291590"/>
+                <wp:effectExtent l="0" t="0" r="0" b="3810"/>
+                <wp:wrapNone/>
+                <wp:docPr id="7" name="Grafik 7" descr="Y:\_Projekte\062 - Bbc ReDesign\_Finals\Vorlagen\Booklets\Word\BookletFront.png"/>
+                <wp:cNvGraphicFramePr>
+                  <a:graphicFrameLocks xmlns:a="http://schemas.openxmlformats.org/drawingml/2006/main" noChangeAspect="1"/>
+                </wp:cNvGraphicFramePr>
+                <a:graphic xmlns:a="http://schemas.openxmlformats.org/drawingml/2006/main">
+                  <a:graphicData uri="http://schemas.openxmlformats.org/drawingml/2006/picture">
+                    <pic:pic xmlns:pic="http://schemas.openxmlformats.org/drawingml/2006/picture">
+                      <pic:nvPicPr>
+                        <pic:cNvPr id="0" name="Picture 2" descr="Y:\_Projekte\062 - Bbc ReDesign\_Finals\Vorlagen\Booklets\Word\BookletFront.png"/>
+                        <pic:cNvPicPr>
+                          <a:picLocks noChangeAspect="1" noChangeArrowheads="1"/>
+                        </pic:cNvPicPr>
+                      </pic:nvPicPr>
+                      <pic:blipFill rotWithShape="1">
+                        <a:blip r:embed="rId12">
+                          <a:extLst>
+                            <a:ext uri="{28A0092B-C50C-407E-A947-70E740481C1C}">
+                              <a14:useLocalDpi xmlns:a14="http://schemas.microsoft.com/office/drawing/2010/main" val="0"/>
+                            </a:ext>
+                          </a:extLst>
+                        </a:blip>
+                        <a:srcRect t="80916" r="21548"/>
+                        <a:stretch/>
+                      </pic:blipFill>
+                      <pic:spPr bwMode="auto">
+                        <a:xfrm>
+                          <a:off x="0" y="0"/>
+                          <a:ext cx="3752491" cy="1291590"/>
+                        </a:xfrm>
+                        <a:prstGeom prst="rect">
+                          <a:avLst/>
+                        </a:prstGeom>
+                        <a:noFill/>
+                        <a:ln>
+                          <a:noFill/>
+                        </a:ln>
+                        <a:extLst>
+                          <a:ext uri="{53640926-AAD7-44D8-BBD7-CCE9431645EC}">
+                            <a14:shadowObscured xmlns:a14="http://schemas.microsoft.com/office/drawing/2010/main"/>
+                          </a:ext>
+                        </a:extLst>
+                      </pic:spPr>
+                    </pic:pic>
+                  </a:graphicData>
+                </a:graphic>
+                <wp14:sizeRelH relativeFrom="page">
+                  <wp14:pctWidth>0</wp14:pctWidth>
+                </wp14:sizeRelH>
+                <wp14:sizeRelV relativeFrom="page">
+                  <wp14:pctHeight>0</wp14:pctHeight>
+                </wp14:sizeRelV>
+              </wp:anchor>
+            </w:drawing>
           </w:r>
           <w:r>
             <w:rPr>
@@ -2120,15 +2111,7 @@
         <w:ind w:left="714" w:hanging="357"/>
       </w:pPr>
       <w:r>
-        <w:t xml:space="preserve">Die Homepage hat eine gekachelte Auflistung von meinen Top 10 Liedern von 2020, einen Header mit einem Logo, Überschrift und einer Navigation und einem </w:t>
-      </w:r>
-      <w:proofErr w:type="spellStart"/>
-      <w:r>
-        <w:t>Footer</w:t>
-      </w:r>
-      <w:proofErr w:type="spellEnd"/>
-      <w:r>
-        <w:t xml:space="preserve"> mit einem Link zum Impressum</w:t>
+        <w:t>Die Homepage hat eine gekachelte Auflistung von meinen Top 10 Liedern von 2020, einen Header mit einem Logo, Überschrift und einer Navigation und einem Footer mit einem Link zum Impressum</w:t>
       </w:r>
     </w:p>
     <w:p>
@@ -3057,29 +3040,7 @@
                 <w:szCs w:val="24"/>
                 <w:lang w:eastAsia="de-CH"/>
               </w:rPr>
-              <w:t xml:space="preserve">Yves </w:t>
-            </w:r>
-            <w:proofErr w:type="spellStart"/>
-            <w:r>
-              <w:rPr>
-                <w:rFonts w:eastAsia="Times New Roman" w:cs="Calibri"/>
-                <w:color w:val="000000"/>
-                <w:sz w:val="24"/>
-                <w:szCs w:val="24"/>
-                <w:lang w:eastAsia="de-CH"/>
-              </w:rPr>
-              <w:t>Peissard</w:t>
-            </w:r>
-            <w:proofErr w:type="spellEnd"/>
-            <w:r>
-              <w:rPr>
-                <w:rFonts w:eastAsia="Times New Roman" w:cs="Calibri"/>
-                <w:color w:val="000000"/>
-                <w:sz w:val="24"/>
-                <w:szCs w:val="24"/>
-                <w:lang w:eastAsia="de-CH"/>
-              </w:rPr>
-              <w:t>, ICT Berufsbildungscenter AG</w:t>
+              <w:t>Yves Peissard, ICT Berufsbildungscenter AG</w:t>
             </w:r>
           </w:p>
         </w:tc>
@@ -3428,19 +3389,11 @@
               </w:rPr>
               <w:t> </w:t>
             </w:r>
-            <w:proofErr w:type="spellStart"/>
             <w:r>
               <w:rPr>
                 <w:lang w:eastAsia="de-CH"/>
               </w:rPr>
-              <w:t>Generali</w:t>
-            </w:r>
-            <w:proofErr w:type="spellEnd"/>
-            <w:r>
-              <w:rPr>
-                <w:lang w:eastAsia="de-CH"/>
-              </w:rPr>
-              <w:t xml:space="preserve"> AG</w:t>
+              <w:t>Generali AG</w:t>
             </w:r>
           </w:p>
         </w:tc>
@@ -3922,11 +3875,9 @@
       <w:pPr>
         <w:pStyle w:val="berschrift3"/>
       </w:pPr>
-      <w:proofErr w:type="spellStart"/>
       <w:r>
         <w:t>Responsive</w:t>
       </w:r>
-      <w:proofErr w:type="spellEnd"/>
     </w:p>
     <w:p>
       <w:r>
@@ -3968,14 +3919,12 @@
           <w:lang w:val="fr-CH"/>
         </w:rPr>
       </w:pPr>
-      <w:proofErr w:type="spellStart"/>
       <w:r>
         <w:rPr>
           <w:lang w:val="fr-CH"/>
         </w:rPr>
         <w:t>Kompatibilität</w:t>
       </w:r>
-      <w:proofErr w:type="spellEnd"/>
     </w:p>
     <w:p>
       <w:pPr>
@@ -4198,13 +4147,8 @@
         <w:jc w:val="both"/>
       </w:pPr>
       <w:r>
-        <w:t xml:space="preserve">Alle HTML, CSS und evtl. </w:t>
-      </w:r>
-      <w:proofErr w:type="spellStart"/>
-      <w:r>
-        <w:t>Javascript</w:t>
-      </w:r>
-      <w:proofErr w:type="spellEnd"/>
+        <w:t>Alle HTML, CSS und evtl. Javascript</w:t>
+      </w:r>
       <w:r>
         <w:t>-</w:t>
       </w:r>
@@ -4283,23 +4227,7 @@
         <w:t>Musikliebhaber aus der Schweiz zwischen 15-55 Jahre alt. Menschen die daran interessiert sind neue Musik zu entdecken und Hintergrundwissen über diverse Werke lesen möchte. Das Zielpublikum ist auf den gängigen Musik-Plattformen</w:t>
       </w:r>
       <w:r>
-        <w:t xml:space="preserve"> (</w:t>
-      </w:r>
-      <w:proofErr w:type="spellStart"/>
-      <w:r>
-        <w:t>Spotify</w:t>
-      </w:r>
-      <w:proofErr w:type="spellEnd"/>
-      <w:r>
-        <w:t xml:space="preserve">, </w:t>
-      </w:r>
-      <w:proofErr w:type="spellStart"/>
-      <w:r>
-        <w:t>Youtube</w:t>
-      </w:r>
-      <w:proofErr w:type="spellEnd"/>
-      <w:r>
-        <w:t>, etc.)</w:t>
+        <w:t xml:space="preserve"> (Spotify, Youtube, etc.)</w:t>
       </w:r>
       <w:r>
         <w:t xml:space="preserve"> unterwegs und sucht einen zentralen Startpunkt um mehr Musik für ihre Sammlung zu finden.  </w:t>
@@ -4428,15 +4356,7 @@
         <w:t>,</w:t>
       </w:r>
       <w:r>
-        <w:t xml:space="preserve"> um die Navigation abzurufen und einem </w:t>
-      </w:r>
-      <w:proofErr w:type="spellStart"/>
-      <w:r>
-        <w:t>Footer</w:t>
-      </w:r>
-      <w:proofErr w:type="spellEnd"/>
-      <w:r>
-        <w:t xml:space="preserve"> mit einem Link zum Impressum</w:t>
+        <w:t xml:space="preserve"> um die Navigation abzurufen und einem Footer mit einem Link zum Impressum</w:t>
       </w:r>
       <w:r>
         <w:t xml:space="preserve"> sind fix positioniert und durchgehend vorhanden.</w:t>
@@ -4464,15 +4384,7 @@
     </w:p>
     <w:p>
       <w:r>
-        <w:t xml:space="preserve">Auf dieser Seite befinden sich Informationen zu mir mit einem Bild. Unter anderem eine kleine Biographie und Links zu meinen </w:t>
-      </w:r>
-      <w:proofErr w:type="spellStart"/>
-      <w:r>
-        <w:t>Social</w:t>
-      </w:r>
-      <w:proofErr w:type="spellEnd"/>
-      <w:r>
-        <w:t xml:space="preserve"> Media und Musikkanälen. </w:t>
+        <w:t xml:space="preserve">Auf dieser Seite befinden sich Informationen zu mir mit einem Bild. Unter anderem eine kleine Biographie und Links zu meinen Social Media und Musikkanälen. </w:t>
       </w:r>
     </w:p>
     <w:p/>
@@ -4500,39 +4412,18 @@
     <w:p>
       <w:bookmarkStart w:id="53" w:name="_Toc291271770"/>
       <w:r>
-        <w:t xml:space="preserve">Auf diesen Seiten werden die Musikstücke und die Künstler vorgestellt. Diese Seiten sind via </w:t>
-      </w:r>
-      <w:proofErr w:type="gramStart"/>
-      <w:r>
-        <w:t>den gekachelten Bilder</w:t>
-      </w:r>
-      <w:proofErr w:type="gramEnd"/>
-      <w:r>
-        <w:t xml:space="preserve"> auf der index.html Seite verlinkt und werden in der Navigation nicht aufgelistet um diese so schlank wie möglich zu behalten.</w:t>
-      </w:r>
-    </w:p>
-    <w:p>
-      <w:proofErr w:type="gramStart"/>
-      <w:r>
-        <w:t>Die einzelnen Seite</w:t>
-      </w:r>
-      <w:proofErr w:type="gramEnd"/>
-      <w:r>
-        <w:t xml:space="preserve"> </w:t>
+        <w:t>Auf diesen Seiten werden die Musikstücke und die Künstler vorgestellt. Diese Seiten sind via den gekachelten Bilder auf der index.html Seite verlinkt und werden in der Navigation nicht aufgelistet um diese so schlank wie möglich zu behalten.</w:t>
+      </w:r>
+    </w:p>
+    <w:p>
+      <w:r>
+        <w:t xml:space="preserve">Die einzelnen Seite </w:t>
       </w:r>
       <w:r>
         <w:t xml:space="preserve">beginnen mit einer vergrösserten Ansicht des jeweiligen Albumcovers und </w:t>
       </w:r>
       <w:r>
-        <w:t xml:space="preserve">mit den weiteren Informationen wie Veröffentlichungsdatum oder Mitwirkende unterhalb. Weiter werden Links auf die Lieder in </w:t>
-      </w:r>
-      <w:proofErr w:type="gramStart"/>
-      <w:r>
-        <w:t>den jeweiligen Musikstreaming-Dienste</w:t>
-      </w:r>
-      <w:proofErr w:type="gramEnd"/>
-      <w:r>
-        <w:t xml:space="preserve"> aufbereitet.</w:t>
+        <w:t>mit den weiteren Informationen wie Veröffentlichungsdatum oder Mitwirkende unterhalb. Weiter werden Links auf die Lieder in den jeweiligen Musikstreaming-Dienste aufbereitet.</w:t>
       </w:r>
     </w:p>
     <w:p>
@@ -4947,7 +4838,7 @@
             <o:lock v:ext="edit" aspectratio="t"/>
           </v:shapetype>
           <v:shape id="_x0000_s1028" type="#_x0000_t75" style="position:absolute;margin-left:4.7pt;margin-top:427.4pt;width:386.95pt;height:217.7pt;z-index:-251589632;mso-position-horizontal-relative:text;mso-position-vertical-relative:text;mso-width-relative:page;mso-height-relative:page" wrapcoords="-34 0 -34 21540 21600 21540 21600 0 -34 0">
-            <v:imagedata r:id="rId15" o:title="Index.html (Desktop)"/>
+            <v:imagedata r:id="rId15" o:title="Index"/>
             <w10:wrap type="tight"/>
           </v:shape>
         </w:pict>
@@ -4958,7 +4849,7 @@
         </w:rPr>
         <w:pict w14:anchorId="7309826A">
           <v:shape id="_x0000_s1027" type="#_x0000_t75" style="position:absolute;margin-left:211.2pt;margin-top:4.35pt;width:152.2pt;height:382.2pt;z-index:-251591680;mso-position-horizontal-relative:text;mso-position-vertical-relative:text;mso-width-relative:page;mso-height-relative:page" wrapcoords="-56 0 -56 21578 21600 21578 21600 0 -56 0">
-            <v:imagedata r:id="rId16" o:title="top2.html (Mobile)"/>
+            <v:imagedata r:id="rId16" o:title="top2"/>
             <w10:wrap type="through"/>
           </v:shape>
         </w:pict>
@@ -4969,7 +4860,7 @@
         </w:rPr>
         <w:pict w14:anchorId="35BAC05B">
           <v:shape id="_x0000_s1026" type="#_x0000_t75" style="position:absolute;margin-left:1.15pt;margin-top:7.4pt;width:132.65pt;height:383pt;z-index:251722752;mso-position-horizontal-relative:text;mso-position-vertical-relative:text;mso-width-relative:page;mso-height-relative:page">
-            <v:imagedata r:id="rId17" o:title="Index.html (Mobile)"/>
+            <v:imagedata r:id="rId17" o:title="Index"/>
             <w10:wrap type="square"/>
           </v:shape>
         </w:pict>
@@ -5038,8 +4929,6 @@
                               </w:rPr>
                               <w:t>Top2</w:t>
                             </w:r>
-                            <w:bookmarkStart w:id="56" w:name="_GoBack"/>
-                            <w:bookmarkEnd w:id="56"/>
                             <w:r>
                               <w:rPr>
                                 <w:sz w:val="18"/>
@@ -5130,7 +5019,7 @@
         </w:rPr>
         <w:pict w14:anchorId="729011D9">
           <v:shape id="_x0000_s1029" type="#_x0000_t75" style="position:absolute;left:0;text-align:left;margin-left:20.2pt;margin-top:.45pt;width:422.8pt;height:239.8pt;z-index:-251587584;mso-position-horizontal-relative:text;mso-position-vertical-relative:text;mso-width-relative:page;mso-height-relative:page" wrapcoords="-34 0 -34 21541 21600 21541 21600 0 -34 0">
-            <v:imagedata r:id="rId18" o:title="top2.html (Desktop)"/>
+            <v:imagedata r:id="rId18" o:title="top2"/>
             <w10:wrap type="tight"/>
           </v:shape>
         </w:pict>
@@ -5223,15 +5112,7 @@
     </w:p>
     <w:p>
       <w:r>
-        <w:t xml:space="preserve">Mit Hilfe von coolors.co habe ich diversen Schattierungen und Ähnlichen </w:t>
-      </w:r>
-      <w:proofErr w:type="gramStart"/>
-      <w:r>
-        <w:t>Farben  ausprobiert</w:t>
-      </w:r>
-      <w:proofErr w:type="gramEnd"/>
-      <w:r>
-        <w:t xml:space="preserve"> können</w:t>
+        <w:t>Mit Hilfe von coolors.co habe ich diversen Schattierungen und Ähnlichen Farben  ausprobiert können</w:t>
       </w:r>
       <w:r>
         <w:t xml:space="preserve"> und mir dieses sanfte Schema zusammenstellen.</w:t>
@@ -5248,15 +5129,10 @@
         </w:tabs>
         <w:spacing w:before="0" w:after="120" w:line="240" w:lineRule="auto"/>
       </w:pPr>
-      <w:bookmarkStart w:id="58" w:name="_Toc1388166"/>
-      <w:r>
-        <w:t xml:space="preserve">Indigo </w:t>
-      </w:r>
-      <w:proofErr w:type="spellStart"/>
-      <w:r>
-        <w:t>Dye</w:t>
-      </w:r>
-      <w:proofErr w:type="spellEnd"/>
+      <w:bookmarkStart w:id="56" w:name="_Toc1388166"/>
+      <w:r>
+        <w:t>Indigo Dye</w:t>
+      </w:r>
       <w:r>
         <w:t xml:space="preserve"> (</w:t>
       </w:r>
@@ -5269,7 +5145,7 @@
       <w:r>
         <w:t>)</w:t>
       </w:r>
-      <w:bookmarkEnd w:id="58"/>
+      <w:bookmarkEnd w:id="56"/>
     </w:p>
     <w:p>
       <w:r>
@@ -5296,15 +5172,10 @@
         </w:tabs>
         <w:spacing w:before="0" w:after="120" w:line="240" w:lineRule="auto"/>
       </w:pPr>
-      <w:bookmarkStart w:id="59" w:name="_Toc1388167"/>
-      <w:r>
-        <w:t xml:space="preserve">Pale </w:t>
-      </w:r>
-      <w:proofErr w:type="spellStart"/>
-      <w:r>
-        <w:t>Silver</w:t>
-      </w:r>
-      <w:proofErr w:type="spellEnd"/>
+      <w:bookmarkStart w:id="57" w:name="_Toc1388167"/>
+      <w:r>
+        <w:t>Pale Silver</w:t>
+      </w:r>
       <w:r>
         <w:t xml:space="preserve"> (</w:t>
       </w:r>
@@ -5317,7 +5188,7 @@
       <w:r>
         <w:t>)</w:t>
       </w:r>
-      <w:bookmarkEnd w:id="59"/>
+      <w:bookmarkEnd w:id="57"/>
     </w:p>
     <w:p>
       <w:r>
@@ -5335,7 +5206,7 @@
         </w:tabs>
         <w:spacing w:before="0" w:after="120" w:line="240" w:lineRule="auto"/>
       </w:pPr>
-      <w:bookmarkStart w:id="60" w:name="_Toc1388168"/>
+      <w:bookmarkStart w:id="58" w:name="_Toc1388168"/>
       <w:r>
         <w:t>Rocket Metallic</w:t>
       </w:r>
@@ -5351,7 +5222,7 @@
       <w:r>
         <w:t>)</w:t>
       </w:r>
-      <w:bookmarkEnd w:id="60"/>
+      <w:bookmarkEnd w:id="58"/>
     </w:p>
     <w:p>
       <w:r>
@@ -5372,19 +5243,9 @@
         </w:tabs>
         <w:spacing w:before="0" w:after="120" w:line="240" w:lineRule="auto"/>
       </w:pPr>
-      <w:proofErr w:type="spellStart"/>
-      <w:r>
-        <w:t>Deep</w:t>
-      </w:r>
-      <w:proofErr w:type="spellEnd"/>
-      <w:r>
-        <w:t xml:space="preserve"> </w:t>
-      </w:r>
-      <w:proofErr w:type="spellStart"/>
-      <w:r>
-        <w:t>Tauper</w:t>
-      </w:r>
-      <w:proofErr w:type="spellEnd"/>
+      <w:r>
+        <w:t>Deep Tauper</w:t>
+      </w:r>
       <w:r>
         <w:t xml:space="preserve"> (</w:t>
       </w:r>
@@ -5446,50 +5307,18 @@
       <w:pPr>
         <w:pStyle w:val="berschrift1"/>
       </w:pPr>
-      <w:bookmarkStart w:id="61" w:name="_Toc1388169"/>
-      <w:bookmarkStart w:id="62" w:name="_Toc24532110"/>
+      <w:bookmarkStart w:id="59" w:name="_Toc1388169"/>
+      <w:bookmarkStart w:id="60" w:name="_Toc24532110"/>
       <w:r>
         <w:lastRenderedPageBreak/>
         <w:t>Schriftarten</w:t>
       </w:r>
-      <w:bookmarkEnd w:id="61"/>
-      <w:bookmarkEnd w:id="62"/>
-    </w:p>
-    <w:p>
-      <w:r>
-        <w:t xml:space="preserve">Die Schriften wurde via der Google Fonts Bibliothek zusammengestellt. </w:t>
-      </w:r>
-      <w:proofErr w:type="spellStart"/>
-      <w:r>
-        <w:t>Asap</w:t>
-      </w:r>
-      <w:proofErr w:type="spellEnd"/>
-      <w:r>
-        <w:t xml:space="preserve"> ist eine moderne Schrift die sich gut für Titel eignet. </w:t>
-      </w:r>
-      <w:proofErr w:type="spellStart"/>
-      <w:r>
-        <w:t>Leelawadee</w:t>
-      </w:r>
-      <w:proofErr w:type="spellEnd"/>
-      <w:r>
-        <w:t xml:space="preserve"> ist elegant und ansprechend. </w:t>
-      </w:r>
-      <w:proofErr w:type="spellStart"/>
-      <w:r>
-        <w:t>Fredoka</w:t>
-      </w:r>
-      <w:proofErr w:type="spellEnd"/>
-      <w:r>
-        <w:t xml:space="preserve"> </w:t>
-      </w:r>
-      <w:proofErr w:type="spellStart"/>
-      <w:r>
-        <w:t>One</w:t>
-      </w:r>
-      <w:proofErr w:type="spellEnd"/>
-      <w:r>
-        <w:t xml:space="preserve"> wirkt nostalgisch und kreativ. Für die Website passt diese Überschrift, da «Los mal…» ein Plattenladen ähneln soll wo man neue Musik entdecken kann. Also ist der in die Jahre gekommene Lock hier gesucht.</w:t>
+      <w:bookmarkEnd w:id="59"/>
+      <w:bookmarkEnd w:id="60"/>
+    </w:p>
+    <w:p>
+      <w:r>
+        <w:t>Die Schriften wurde via der Google Fonts Bibliothek zusammengestellt. Asap ist eine moderne Schrift die sich gut für Titel eignet. Leelawadee ist elegant und ansprechend. Fredoka One wirkt nostalgisch und kreativ. Für die Website passt diese Überschrift, da «Los mal…» ein Plattenladen ähneln soll wo man neue Musik entdecken kann. Also ist der in die Jahre gekommene Lock hier gesucht.</w:t>
       </w:r>
     </w:p>
     <w:p>
@@ -5503,11 +5332,9 @@
         </w:tabs>
         <w:spacing w:before="0" w:after="120" w:line="240" w:lineRule="auto"/>
       </w:pPr>
-      <w:proofErr w:type="spellStart"/>
       <w:r>
         <w:t>Asap</w:t>
       </w:r>
-      <w:proofErr w:type="spellEnd"/>
     </w:p>
     <w:p>
       <w:r>
@@ -5525,24 +5352,17 @@
         </w:tabs>
         <w:spacing w:before="0" w:after="120" w:line="240" w:lineRule="auto"/>
       </w:pPr>
-      <w:proofErr w:type="spellStart"/>
       <w:r>
         <w:t>Leelawadee</w:t>
       </w:r>
-      <w:proofErr w:type="spellEnd"/>
     </w:p>
     <w:p>
       <w:pPr>
         <w:jc w:val="both"/>
       </w:pPr>
       <w:r>
-        <w:t xml:space="preserve">Diese Schrift wird für folgende Elemente eingesetzt: Untertitel, Text zu den Werken, </w:t>
-      </w:r>
-      <w:proofErr w:type="spellStart"/>
-      <w:r>
-        <w:t>Footertext</w:t>
-      </w:r>
-      <w:proofErr w:type="spellEnd"/>
+        <w:t>Diese Schrift wird für folgende Elemente eingesetzt: Untertitel, Text zu den Werken, Footertext</w:t>
+      </w:r>
     </w:p>
     <w:p>
       <w:pPr>
@@ -5555,32 +5375,17 @@
         </w:tabs>
         <w:spacing w:before="0" w:after="120" w:line="240" w:lineRule="auto"/>
       </w:pPr>
-      <w:proofErr w:type="spellStart"/>
-      <w:r>
-        <w:t>Fredoka</w:t>
-      </w:r>
-      <w:proofErr w:type="spellEnd"/>
-      <w:r>
-        <w:t xml:space="preserve"> </w:t>
-      </w:r>
-      <w:proofErr w:type="spellStart"/>
-      <w:r>
-        <w:t>One</w:t>
-      </w:r>
-      <w:proofErr w:type="spellEnd"/>
+      <w:r>
+        <w:t>Fredoka One</w:t>
+      </w:r>
     </w:p>
     <w:p>
       <w:pPr>
         <w:jc w:val="both"/>
       </w:pPr>
       <w:r>
-        <w:t xml:space="preserve">Diese Schrift wird für folgende Elemente eingesetzt: </w:t>
-      </w:r>
-      <w:proofErr w:type="spellStart"/>
-      <w:r>
-        <w:t>Logofont</w:t>
-      </w:r>
-      <w:proofErr w:type="spellEnd"/>
+        <w:t>Diese Schrift wird für folgende Elemente eingesetzt: Logofont</w:t>
+      </w:r>
     </w:p>
     <w:p>
       <w:pPr>
@@ -5596,13 +5401,13 @@
       <w:pPr>
         <w:pStyle w:val="berschrift1"/>
       </w:pPr>
-      <w:bookmarkStart w:id="63" w:name="_Toc1388172"/>
-      <w:bookmarkStart w:id="64" w:name="_Toc24532111"/>
+      <w:bookmarkStart w:id="61" w:name="_Toc1388172"/>
+      <w:bookmarkStart w:id="62" w:name="_Toc24532111"/>
       <w:r>
         <w:t>Auswahl der Medienformate</w:t>
       </w:r>
-      <w:bookmarkEnd w:id="63"/>
-      <w:bookmarkEnd w:id="64"/>
+      <w:bookmarkEnd w:id="61"/>
+      <w:bookmarkEnd w:id="62"/>
     </w:p>
     <w:p>
       <w:pPr>
@@ -5615,23 +5420,15 @@
         </w:tabs>
         <w:spacing w:before="0" w:after="120" w:line="240" w:lineRule="auto"/>
       </w:pPr>
-      <w:bookmarkStart w:id="65" w:name="_Toc1388173"/>
+      <w:bookmarkStart w:id="63" w:name="_Toc1388173"/>
       <w:r>
         <w:t>Fotogalerie &amp; Inhaltsfotos</w:t>
       </w:r>
-      <w:bookmarkEnd w:id="65"/>
-    </w:p>
-    <w:p>
-      <w:r>
-        <w:t xml:space="preserve">Alle Albumcovers auf der Hauptseite </w:t>
-      </w:r>
-      <w:proofErr w:type="spellStart"/>
-      <w:r>
-        <w:t>so wie</w:t>
-      </w:r>
-      <w:proofErr w:type="spellEnd"/>
-      <w:r>
-        <w:t xml:space="preserve"> den Unterseiten werden JPG oder PNG sein. Dies aufgrund der Verfügbarkeit des </w:t>
+      <w:bookmarkEnd w:id="63"/>
+    </w:p>
+    <w:p>
+      <w:r>
+        <w:t xml:space="preserve">Alle Albumcovers auf der Hauptseite so wie den Unterseiten werden JPG oder PNG sein. Dies aufgrund der Verfügbarkeit des </w:t>
       </w:r>
       <w:r>
         <w:t xml:space="preserve">Bildes. </w:t>
@@ -5654,11 +5451,11 @@
         </w:tabs>
         <w:spacing w:before="0" w:after="120" w:line="240" w:lineRule="auto"/>
       </w:pPr>
-      <w:bookmarkStart w:id="66" w:name="_Toc1388174"/>
+      <w:bookmarkStart w:id="64" w:name="_Toc1388174"/>
       <w:r>
         <w:t>Logo</w:t>
       </w:r>
-      <w:bookmarkEnd w:id="66"/>
+      <w:bookmarkEnd w:id="64"/>
     </w:p>
     <w:p>
       <w:r>
@@ -5699,34 +5496,32 @@
       <w:pPr>
         <w:pStyle w:val="berschrift1"/>
       </w:pPr>
-      <w:bookmarkStart w:id="67" w:name="_Toc1388176"/>
-      <w:bookmarkStart w:id="68" w:name="_Toc24532112"/>
-      <w:proofErr w:type="spellStart"/>
+      <w:bookmarkStart w:id="65" w:name="_Toc1388176"/>
+      <w:bookmarkStart w:id="66" w:name="_Toc24532112"/>
       <w:r>
         <w:lastRenderedPageBreak/>
         <w:t>Testing</w:t>
       </w:r>
+      <w:bookmarkEnd w:id="65"/>
+      <w:bookmarkEnd w:id="66"/>
+    </w:p>
+    <w:p>
+      <w:pPr>
+        <w:pStyle w:val="berschrift2"/>
+      </w:pPr>
+      <w:bookmarkStart w:id="67" w:name="_Toc411264555"/>
+      <w:bookmarkStart w:id="68" w:name="_Toc413311405"/>
+      <w:bookmarkStart w:id="69" w:name="_Toc440032406"/>
+      <w:bookmarkStart w:id="70" w:name="_Toc479596112"/>
+      <w:bookmarkStart w:id="71" w:name="_Toc1388177"/>
+      <w:r>
+        <w:t>Testumgebung</w:t>
+      </w:r>
       <w:bookmarkEnd w:id="67"/>
       <w:bookmarkEnd w:id="68"/>
-      <w:proofErr w:type="spellEnd"/>
-    </w:p>
-    <w:p>
-      <w:pPr>
-        <w:pStyle w:val="berschrift2"/>
-      </w:pPr>
-      <w:bookmarkStart w:id="69" w:name="_Toc411264555"/>
-      <w:bookmarkStart w:id="70" w:name="_Toc413311405"/>
-      <w:bookmarkStart w:id="71" w:name="_Toc440032406"/>
-      <w:bookmarkStart w:id="72" w:name="_Toc479596112"/>
-      <w:bookmarkStart w:id="73" w:name="_Toc1388177"/>
-      <w:r>
-        <w:t>Testumgebung</w:t>
-      </w:r>
       <w:bookmarkEnd w:id="69"/>
       <w:bookmarkEnd w:id="70"/>
       <w:bookmarkEnd w:id="71"/>
-      <w:bookmarkEnd w:id="72"/>
-      <w:bookmarkEnd w:id="73"/>
     </w:p>
     <w:p>
       <w:pPr>
@@ -5851,26 +5646,18 @@
         </w:tabs>
         <w:spacing w:before="120" w:after="120" w:line="240" w:lineRule="auto"/>
       </w:pPr>
-      <w:bookmarkStart w:id="74" w:name="_Toc440032407"/>
-      <w:bookmarkStart w:id="75" w:name="_Toc479596113"/>
-      <w:bookmarkStart w:id="76" w:name="_Toc1388178"/>
-      <w:r>
-        <w:t xml:space="preserve">User </w:t>
-      </w:r>
-      <w:proofErr w:type="spellStart"/>
-      <w:r>
-        <w:t>Acceptance</w:t>
-      </w:r>
-      <w:proofErr w:type="spellEnd"/>
-      <w:r>
-        <w:t xml:space="preserve"> </w:t>
+      <w:bookmarkStart w:id="72" w:name="_Toc440032407"/>
+      <w:bookmarkStart w:id="73" w:name="_Toc479596113"/>
+      <w:bookmarkStart w:id="74" w:name="_Toc1388178"/>
+      <w:r>
+        <w:t xml:space="preserve">User Acceptance </w:t>
       </w:r>
       <w:r>
         <w:t>Testfälle</w:t>
       </w:r>
+      <w:bookmarkEnd w:id="72"/>
+      <w:bookmarkEnd w:id="73"/>
       <w:bookmarkEnd w:id="74"/>
-      <w:bookmarkEnd w:id="75"/>
-      <w:bookmarkEnd w:id="76"/>
     </w:p>
     <w:p>
       <w:r>
@@ -6279,21 +6066,7 @@
               <w:rPr>
                 <w:highlight w:val="yellow"/>
               </w:rPr>
-              <w:t xml:space="preserve">Klick auf «Produkte» im Hauptmenu, dann Klick auf «Tastaturen» im </w:t>
-            </w:r>
-            <w:proofErr w:type="spellStart"/>
-            <w:r>
-              <w:rPr>
-                <w:highlight w:val="yellow"/>
-              </w:rPr>
-              <w:t>Submenu</w:t>
-            </w:r>
-            <w:proofErr w:type="spellEnd"/>
-            <w:r>
-              <w:rPr>
-                <w:highlight w:val="yellow"/>
-              </w:rPr>
-              <w:t>.</w:t>
+              <w:t>Klick auf «Produkte» im Hauptmenu, dann Klick auf «Tastaturen» im Submenu.</w:t>
             </w:r>
             <w:r>
               <w:rPr>
@@ -6362,12 +6135,12 @@
       <w:pPr>
         <w:pStyle w:val="berschrift1"/>
       </w:pPr>
-      <w:bookmarkStart w:id="77" w:name="_Toc24532113"/>
+      <w:bookmarkStart w:id="75" w:name="_Toc24532113"/>
       <w:r>
         <w:lastRenderedPageBreak/>
         <w:t>Fazit</w:t>
       </w:r>
-      <w:bookmarkEnd w:id="77"/>
+      <w:bookmarkEnd w:id="75"/>
     </w:p>
     <w:p>
       <w:pPr>
@@ -6584,7 +6357,7 @@
             </w:rPr>
           </w:sdtEndPr>
           <w:sdtContent>
-            <w:bookmarkStart w:id="78" w:name="_Toc340676028" w:displacedByCustomXml="prev"/>
+            <w:bookmarkStart w:id="76" w:name="_Toc340676028" w:displacedByCustomXml="prev"/>
             <w:p>
               <w:r>
                 <w:rPr>
@@ -6600,7 +6373,7 @@
         </w:sdt>
       </w:sdtContent>
     </w:sdt>
-    <w:bookmarkEnd w:id="78"/>
+    <w:bookmarkEnd w:id="76"/>
     <w:p>
       <w:pPr>
         <w:rPr>
@@ -6618,7 +6391,12 @@
       </w:pPr>
     </w:p>
     <w:sectPr>
-      <w:footerReference w:type="default" r:id="rId20"/>
+      <w:headerReference w:type="even" r:id="rId20"/>
+      <w:headerReference w:type="default" r:id="rId21"/>
+      <w:footerReference w:type="even" r:id="rId22"/>
+      <w:footerReference w:type="default" r:id="rId23"/>
+      <w:headerReference w:type="first" r:id="rId24"/>
+      <w:footerReference w:type="first" r:id="rId25"/>
       <w:pgSz w:w="11906" w:h="16838" w:code="9"/>
       <w:pgMar w:top="1134" w:right="1134" w:bottom="1134" w:left="1134" w:header="709" w:footer="454" w:gutter="0"/>
       <w:pgNumType w:start="0"/>
@@ -6650,6 +6428,16 @@
 </file>
 
 <file path=word/footer1.xml><?xml version="1.0" encoding="utf-8"?>
+<w:ftr xmlns:wpc="http://schemas.microsoft.com/office/word/2010/wordprocessingCanvas" xmlns:cx="http://schemas.microsoft.com/office/drawing/2014/chartex" xmlns:cx1="http://schemas.microsoft.com/office/drawing/2015/9/8/chartex" xmlns:mc="http://schemas.openxmlformats.org/markup-compatibility/2006" xmlns:o="urn:schemas-microsoft-com:office:office" xmlns:r="http://schemas.openxmlformats.org/officeDocument/2006/relationships" xmlns:m="http://schemas.openxmlformats.org/officeDocument/2006/math" xmlns:v="urn:schemas-microsoft-com:vml" xmlns:wp14="http://schemas.microsoft.com/office/word/2010/wordprocessingDrawing" xmlns:wp="http://schemas.openxmlformats.org/drawingml/2006/wordprocessingDrawing" xmlns:w10="urn:schemas-microsoft-com:office:word" xmlns:w="http://schemas.openxmlformats.org/wordprocessingml/2006/main" xmlns:w14="http://schemas.microsoft.com/office/word/2010/wordml" xmlns:w15="http://schemas.microsoft.com/office/word/2012/wordml" xmlns:w16se="http://schemas.microsoft.com/office/word/2015/wordml/symex" xmlns:wpg="http://schemas.microsoft.com/office/word/2010/wordprocessingGroup" xmlns:wpi="http://schemas.microsoft.com/office/word/2010/wordprocessingInk" xmlns:wne="http://schemas.microsoft.com/office/word/2006/wordml" xmlns:wps="http://schemas.microsoft.com/office/word/2010/wordprocessingShape" mc:Ignorable="w14 w15 w16se wp14">
+  <w:p>
+    <w:pPr>
+      <w:pStyle w:val="Fuzeile"/>
+    </w:pPr>
+  </w:p>
+</w:ftr>
+</file>
+
+<file path=word/footer2.xml><?xml version="1.0" encoding="utf-8"?>
 <w:ftr xmlns:wpc="http://schemas.microsoft.com/office/word/2010/wordprocessingCanvas" xmlns:cx="http://schemas.microsoft.com/office/drawing/2014/chartex" xmlns:cx1="http://schemas.microsoft.com/office/drawing/2015/9/8/chartex" xmlns:mc="http://schemas.openxmlformats.org/markup-compatibility/2006" xmlns:o="urn:schemas-microsoft-com:office:office" xmlns:r="http://schemas.openxmlformats.org/officeDocument/2006/relationships" xmlns:m="http://schemas.openxmlformats.org/officeDocument/2006/math" xmlns:v="urn:schemas-microsoft-com:vml" xmlns:wp14="http://schemas.microsoft.com/office/word/2010/wordprocessingDrawing" xmlns:wp="http://schemas.openxmlformats.org/drawingml/2006/wordprocessingDrawing" xmlns:w10="urn:schemas-microsoft-com:office:word" xmlns:w="http://schemas.openxmlformats.org/wordprocessingml/2006/main" xmlns:w14="http://schemas.microsoft.com/office/word/2010/wordml" xmlns:w15="http://schemas.microsoft.com/office/word/2012/wordml" xmlns:w16se="http://schemas.microsoft.com/office/word/2015/wordml/symex" xmlns:wpg="http://schemas.microsoft.com/office/word/2010/wordprocessingGroup" xmlns:wpi="http://schemas.microsoft.com/office/word/2010/wordprocessingInk" xmlns:wne="http://schemas.microsoft.com/office/word/2006/wordml" xmlns:wps="http://schemas.microsoft.com/office/word/2010/wordprocessingShape" mc:Ignorable="w14 w15 w16se wp14">
   <w:sdt>
     <w:sdtPr>
@@ -6747,7 +6535,7 @@
                 </wp:anchor>
               </w:drawing>
             </mc:Choice>
-            <mc:Fallback xmlns:w16="http://schemas.microsoft.com/office/word/2018/wordml" xmlns:w16cid="http://schemas.microsoft.com/office/word/2016/wordml/cid" xmlns:w16cex="http://schemas.microsoft.com/office/word/2018/wordml/cex" xmlns:am3d="http://schemas.microsoft.com/office/drawing/2017/model3d" xmlns:aink="http://schemas.microsoft.com/office/drawing/2016/ink" xmlns:cx8="http://schemas.microsoft.com/office/drawing/2016/5/14/chartex" xmlns:cx7="http://schemas.microsoft.com/office/drawing/2016/5/13/chartex" xmlns:cx6="http://schemas.microsoft.com/office/drawing/2016/5/12/chartex" xmlns:cx5="http://schemas.microsoft.com/office/drawing/2016/5/11/chartex" xmlns:cx4="http://schemas.microsoft.com/office/drawing/2016/5/10/chartex" xmlns:cx3="http://schemas.microsoft.com/office/drawing/2016/5/9/chartex" xmlns:cx2="http://schemas.microsoft.com/office/drawing/2015/10/21/chartex">
+            <mc:Fallback xmlns:cx2="http://schemas.microsoft.com/office/drawing/2015/10/21/chartex" xmlns:cx3="http://schemas.microsoft.com/office/drawing/2016/5/9/chartex" xmlns:cx4="http://schemas.microsoft.com/office/drawing/2016/5/10/chartex" xmlns:cx5="http://schemas.microsoft.com/office/drawing/2016/5/11/chartex" xmlns:cx6="http://schemas.microsoft.com/office/drawing/2016/5/12/chartex" xmlns:cx7="http://schemas.microsoft.com/office/drawing/2016/5/13/chartex" xmlns:cx8="http://schemas.microsoft.com/office/drawing/2016/5/14/chartex" xmlns:aink="http://schemas.microsoft.com/office/drawing/2016/ink" xmlns:am3d="http://schemas.microsoft.com/office/drawing/2017/model3d" xmlns:w16cex="http://schemas.microsoft.com/office/word/2018/wordml/cex" xmlns:w16cid="http://schemas.microsoft.com/office/word/2016/wordml/cid" xmlns:w16="http://schemas.microsoft.com/office/word/2018/wordml">
               <w:pict>
                 <v:line w14:anchorId="6B76B221" id="Gerader Verbinder 1" o:spid="_x0000_s1026" style="position:absolute;flip:x;z-index:251659264;visibility:visible;mso-wrap-style:square;mso-width-percent:0;mso-height-percent:0;mso-wrap-distance-left:9pt;mso-wrap-distance-top:0;mso-wrap-distance-right:9pt;mso-wrap-distance-bottom:0;mso-position-horizontal:absolute;mso-position-horizontal-relative:margin;mso-position-vertical:absolute;mso-position-vertical-relative:text;mso-width-percent:0;mso-height-percent:0;mso-width-relative:margin;mso-height-relative:margin" from="469.35pt,-1.85pt" to="481.8pt,-1.85pt" o:gfxdata="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" strokecolor="#565656">
                   <v:stroke joinstyle="miter"/>
@@ -6775,7 +6563,6 @@
             <w:alias w:val="Titel"/>
             <w:tag w:val=""/>
             <w:id w:val="1993595809"/>
-            <w:showingPlcHdr/>
             <w:dataBinding w:prefixMappings="xmlns:ns0='http://purl.org/dc/elements/1.1/' xmlns:ns1='http://schemas.openxmlformats.org/package/2006/metadata/core-properties' " w:xpath="/ns1:coreProperties[1]/ns0:title[1]" w:storeItemID="{6C3C8BC8-F283-45AE-878A-BAB7291924A1}"/>
             <w:text/>
           </w:sdtPr>
@@ -6783,9 +6570,27 @@
           <w:sdtContent>
             <w:r>
               <w:rPr>
-                <w:rStyle w:val="Platzhaltertext"/>
+                <w:color w:val="565656"/>
+                <w:sz w:val="16"/>
+                <w:szCs w:val="16"/>
               </w:rPr>
-              <w:t>[Titel]</w:t>
+              <w:t xml:space="preserve">Los </w:t>
+            </w:r>
+            <w:r>
+              <w:rPr>
+                <w:color w:val="565656"/>
+                <w:sz w:val="16"/>
+                <w:szCs w:val="16"/>
+              </w:rPr>
+              <w:t>m</w:t>
+            </w:r>
+            <w:r>
+              <w:rPr>
+                <w:color w:val="565656"/>
+                <w:sz w:val="16"/>
+                <w:szCs w:val="16"/>
+              </w:rPr>
+              <w:t>al…</w:t>
             </w:r>
           </w:sdtContent>
         </w:sdt>
@@ -6841,7 +6646,7 @@
                 <w:sz w:val="16"/>
                 <w:szCs w:val="16"/>
               </w:rPr>
-              <w:t>11</w:t>
+              <w:t>2</w:t>
             </w:r>
             <w:r>
               <w:rPr>
@@ -6859,6 +6664,16 @@
 </w:ftr>
 </file>
 
+<file path=word/footer3.xml><?xml version="1.0" encoding="utf-8"?>
+<w:ftr xmlns:wpc="http://schemas.microsoft.com/office/word/2010/wordprocessingCanvas" xmlns:cx="http://schemas.microsoft.com/office/drawing/2014/chartex" xmlns:cx1="http://schemas.microsoft.com/office/drawing/2015/9/8/chartex" xmlns:mc="http://schemas.openxmlformats.org/markup-compatibility/2006" xmlns:o="urn:schemas-microsoft-com:office:office" xmlns:r="http://schemas.openxmlformats.org/officeDocument/2006/relationships" xmlns:m="http://schemas.openxmlformats.org/officeDocument/2006/math" xmlns:v="urn:schemas-microsoft-com:vml" xmlns:wp14="http://schemas.microsoft.com/office/word/2010/wordprocessingDrawing" xmlns:wp="http://schemas.openxmlformats.org/drawingml/2006/wordprocessingDrawing" xmlns:w10="urn:schemas-microsoft-com:office:word" xmlns:w="http://schemas.openxmlformats.org/wordprocessingml/2006/main" xmlns:w14="http://schemas.microsoft.com/office/word/2010/wordml" xmlns:w15="http://schemas.microsoft.com/office/word/2012/wordml" xmlns:w16se="http://schemas.microsoft.com/office/word/2015/wordml/symex" xmlns:wpg="http://schemas.microsoft.com/office/word/2010/wordprocessingGroup" xmlns:wpi="http://schemas.microsoft.com/office/word/2010/wordprocessingInk" xmlns:wne="http://schemas.microsoft.com/office/word/2006/wordml" xmlns:wps="http://schemas.microsoft.com/office/word/2010/wordprocessingShape" mc:Ignorable="w14 w15 w16se wp14">
+  <w:p>
+    <w:pPr>
+      <w:pStyle w:val="Fuzeile"/>
+    </w:pPr>
+  </w:p>
+</w:ftr>
+</file>
+
 <file path=word/footnotes.xml><?xml version="1.0" encoding="utf-8"?>
 <w:footnotes xmlns:wpc="http://schemas.microsoft.com/office/word/2010/wordprocessingCanvas" xmlns:cx="http://schemas.microsoft.com/office/drawing/2014/chartex" xmlns:cx1="http://schemas.microsoft.com/office/drawing/2015/9/8/chartex" xmlns:mc="http://schemas.openxmlformats.org/markup-compatibility/2006" xmlns:o="urn:schemas-microsoft-com:office:office" xmlns:r="http://schemas.openxmlformats.org/officeDocument/2006/relationships" xmlns:m="http://schemas.openxmlformats.org/officeDocument/2006/math" xmlns:v="urn:schemas-microsoft-com:vml" xmlns:wp14="http://schemas.microsoft.com/office/word/2010/wordprocessingDrawing" xmlns:wp="http://schemas.openxmlformats.org/drawingml/2006/wordprocessingDrawing" xmlns:w10="urn:schemas-microsoft-com:office:word" xmlns:w="http://schemas.openxmlformats.org/wordprocessingml/2006/main" xmlns:w14="http://schemas.microsoft.com/office/word/2010/wordml" xmlns:w15="http://schemas.microsoft.com/office/word/2012/wordml" xmlns:w16se="http://schemas.microsoft.com/office/word/2015/wordml/symex" xmlns:wpg="http://schemas.microsoft.com/office/word/2010/wordprocessingGroup" xmlns:wpi="http://schemas.microsoft.com/office/word/2010/wordprocessingInk" xmlns:wne="http://schemas.microsoft.com/office/word/2006/wordml" xmlns:wps="http://schemas.microsoft.com/office/word/2010/wordprocessingShape" mc:Ignorable="w14 w15 w16se wp14">
   <w:footnote w:type="separator" w:id="-1">
@@ -6876,6 +6691,36 @@
     </w:p>
   </w:footnote>
 </w:footnotes>
+</file>
+
+<file path=word/header1.xml><?xml version="1.0" encoding="utf-8"?>
+<w:hdr xmlns:wpc="http://schemas.microsoft.com/office/word/2010/wordprocessingCanvas" xmlns:cx="http://schemas.microsoft.com/office/drawing/2014/chartex" xmlns:cx1="http://schemas.microsoft.com/office/drawing/2015/9/8/chartex" xmlns:mc="http://schemas.openxmlformats.org/markup-compatibility/2006" xmlns:o="urn:schemas-microsoft-com:office:office" xmlns:r="http://schemas.openxmlformats.org/officeDocument/2006/relationships" xmlns:m="http://schemas.openxmlformats.org/officeDocument/2006/math" xmlns:v="urn:schemas-microsoft-com:vml" xmlns:wp14="http://schemas.microsoft.com/office/word/2010/wordprocessingDrawing" xmlns:wp="http://schemas.openxmlformats.org/drawingml/2006/wordprocessingDrawing" xmlns:w10="urn:schemas-microsoft-com:office:word" xmlns:w="http://schemas.openxmlformats.org/wordprocessingml/2006/main" xmlns:w14="http://schemas.microsoft.com/office/word/2010/wordml" xmlns:w15="http://schemas.microsoft.com/office/word/2012/wordml" xmlns:w16se="http://schemas.microsoft.com/office/word/2015/wordml/symex" xmlns:wpg="http://schemas.microsoft.com/office/word/2010/wordprocessingGroup" xmlns:wpi="http://schemas.microsoft.com/office/word/2010/wordprocessingInk" xmlns:wne="http://schemas.microsoft.com/office/word/2006/wordml" xmlns:wps="http://schemas.microsoft.com/office/word/2010/wordprocessingShape" mc:Ignorable="w14 w15 w16se wp14">
+  <w:p>
+    <w:pPr>
+      <w:pStyle w:val="Kopfzeile"/>
+    </w:pPr>
+  </w:p>
+</w:hdr>
+</file>
+
+<file path=word/header2.xml><?xml version="1.0" encoding="utf-8"?>
+<w:hdr xmlns:wpc="http://schemas.microsoft.com/office/word/2010/wordprocessingCanvas" xmlns:cx="http://schemas.microsoft.com/office/drawing/2014/chartex" xmlns:cx1="http://schemas.microsoft.com/office/drawing/2015/9/8/chartex" xmlns:mc="http://schemas.openxmlformats.org/markup-compatibility/2006" xmlns:o="urn:schemas-microsoft-com:office:office" xmlns:r="http://schemas.openxmlformats.org/officeDocument/2006/relationships" xmlns:m="http://schemas.openxmlformats.org/officeDocument/2006/math" xmlns:v="urn:schemas-microsoft-com:vml" xmlns:wp14="http://schemas.microsoft.com/office/word/2010/wordprocessingDrawing" xmlns:wp="http://schemas.openxmlformats.org/drawingml/2006/wordprocessingDrawing" xmlns:w10="urn:schemas-microsoft-com:office:word" xmlns:w="http://schemas.openxmlformats.org/wordprocessingml/2006/main" xmlns:w14="http://schemas.microsoft.com/office/word/2010/wordml" xmlns:w15="http://schemas.microsoft.com/office/word/2012/wordml" xmlns:w16se="http://schemas.microsoft.com/office/word/2015/wordml/symex" xmlns:wpg="http://schemas.microsoft.com/office/word/2010/wordprocessingGroup" xmlns:wpi="http://schemas.microsoft.com/office/word/2010/wordprocessingInk" xmlns:wne="http://schemas.microsoft.com/office/word/2006/wordml" xmlns:wps="http://schemas.microsoft.com/office/word/2010/wordprocessingShape" mc:Ignorable="w14 w15 w16se wp14">
+  <w:p>
+    <w:pPr>
+      <w:pStyle w:val="Kopfzeile"/>
+    </w:pPr>
+  </w:p>
+</w:hdr>
+</file>
+
+<file path=word/header3.xml><?xml version="1.0" encoding="utf-8"?>
+<w:hdr xmlns:wpc="http://schemas.microsoft.com/office/word/2010/wordprocessingCanvas" xmlns:cx="http://schemas.microsoft.com/office/drawing/2014/chartex" xmlns:cx1="http://schemas.microsoft.com/office/drawing/2015/9/8/chartex" xmlns:mc="http://schemas.openxmlformats.org/markup-compatibility/2006" xmlns:o="urn:schemas-microsoft-com:office:office" xmlns:r="http://schemas.openxmlformats.org/officeDocument/2006/relationships" xmlns:m="http://schemas.openxmlformats.org/officeDocument/2006/math" xmlns:v="urn:schemas-microsoft-com:vml" xmlns:wp14="http://schemas.microsoft.com/office/word/2010/wordprocessingDrawing" xmlns:wp="http://schemas.openxmlformats.org/drawingml/2006/wordprocessingDrawing" xmlns:w10="urn:schemas-microsoft-com:office:word" xmlns:w="http://schemas.openxmlformats.org/wordprocessingml/2006/main" xmlns:w14="http://schemas.microsoft.com/office/word/2010/wordml" xmlns:w15="http://schemas.microsoft.com/office/word/2012/wordml" xmlns:w16se="http://schemas.microsoft.com/office/word/2015/wordml/symex" xmlns:wpg="http://schemas.microsoft.com/office/word/2010/wordprocessingGroup" xmlns:wpi="http://schemas.microsoft.com/office/word/2010/wordprocessingInk" xmlns:wne="http://schemas.microsoft.com/office/word/2006/wordml" xmlns:wps="http://schemas.microsoft.com/office/word/2010/wordprocessingShape" mc:Ignorable="w14 w15 w16se wp14">
+  <w:p>
+    <w:pPr>
+      <w:pStyle w:val="Kopfzeile"/>
+    </w:pPr>
+  </w:p>
+</w:hdr>
 </file>
 
 <file path=word/numbering.xml><?xml version="1.0" encoding="utf-8"?>
@@ -11283,6 +11128,12 @@
 </file>
 
 <file path=customXml/item1.xml><?xml version="1.0" encoding="utf-8"?>
+<p:properties xmlns:p="http://schemas.microsoft.com/office/2006/metadata/properties" xmlns:xsi="http://www.w3.org/2001/XMLSchema-instance" xmlns:pc="http://schemas.microsoft.com/office/infopath/2007/PartnerControls">
+  <documentManagement/>
+</p:properties>
+</file>
+
+<file path=customXml/item2.xml><?xml version="1.0" encoding="utf-8"?>
 <ct:contentTypeSchema xmlns:ct="http://schemas.microsoft.com/office/2006/metadata/contentType" xmlns:ma="http://schemas.microsoft.com/office/2006/metadata/properties/metaAttributes" ct:_="" ma:_="" ma:contentTypeName="Dokument" ma:contentTypeID="0x010100ED61A64A289FAB4EAA31504F8EF18432" ma:contentTypeVersion="11" ma:contentTypeDescription="Ein neues Dokument erstellen." ma:contentTypeScope="" ma:versionID="7892d70504bdbba1b7a0fcf167460892">
   <xsd:schema xmlns:xsd="http://www.w3.org/2001/XMLSchema" xmlns:xs="http://www.w3.org/2001/XMLSchema" xmlns:p="http://schemas.microsoft.com/office/2006/metadata/properties" xmlns:ns2="0b9954fc-7700-412b-b002-dc1f562227d5" xmlns:ns3="365abb36-3c27-43a9-9085-7dc91234eb0f" targetNamespace="http://schemas.microsoft.com/office/2006/metadata/properties" ma:root="true" ma:fieldsID="8d2637f5273a04ca8fdbafc70de9e0a9" ns2:_="" ns3:_="">
     <xsd:import namespace="0b9954fc-7700-412b-b002-dc1f562227d5"/>
@@ -11493,12 +11344,6 @@
 </ct:contentTypeSchema>
 </file>
 
-<file path=customXml/item2.xml><?xml version="1.0" encoding="utf-8"?>
-<p:properties xmlns:p="http://schemas.microsoft.com/office/2006/metadata/properties" xmlns:xsi="http://www.w3.org/2001/XMLSchema-instance" xmlns:pc="http://schemas.microsoft.com/office/infopath/2007/PartnerControls">
-  <documentManagement/>
-</p:properties>
-</file>
-
 <file path=customXml/item3.xml><?xml version="1.0" encoding="utf-8"?>
 <?mso-contentType ?>
 <FormTemplates xmlns="http://schemas.microsoft.com/sharepoint/v3/contenttype/forms">
@@ -11513,6 +11358,15 @@
 </file>
 
 <file path=customXml/itemProps1.xml><?xml version="1.0" encoding="utf-8"?>
+<ds:datastoreItem xmlns:ds="http://schemas.openxmlformats.org/officeDocument/2006/customXml" ds:itemID="{9D01E9EC-CADE-4413-9728-A9D67A8CCD07}">
+  <ds:schemaRefs>
+    <ds:schemaRef ds:uri="http://schemas.microsoft.com/office/2006/metadata/properties"/>
+    <ds:schemaRef ds:uri="http://schemas.microsoft.com/office/infopath/2007/PartnerControls"/>
+  </ds:schemaRefs>
+</ds:datastoreItem>
+</file>
+
+<file path=customXml/itemProps2.xml><?xml version="1.0" encoding="utf-8"?>
 <ds:datastoreItem xmlns:ds="http://schemas.openxmlformats.org/officeDocument/2006/customXml" ds:itemID="{A0CA9F11-273A-4853-BC10-F1F7BC92C827}">
   <ds:schemaRefs>
     <ds:schemaRef ds:uri="http://schemas.microsoft.com/office/2006/metadata/contentType"/>
@@ -11531,15 +11385,6 @@
 </ds:datastoreItem>
 </file>
 
-<file path=customXml/itemProps2.xml><?xml version="1.0" encoding="utf-8"?>
-<ds:datastoreItem xmlns:ds="http://schemas.openxmlformats.org/officeDocument/2006/customXml" ds:itemID="{9D01E9EC-CADE-4413-9728-A9D67A8CCD07}">
-  <ds:schemaRefs>
-    <ds:schemaRef ds:uri="http://schemas.microsoft.com/office/2006/metadata/properties"/>
-    <ds:schemaRef ds:uri="http://schemas.microsoft.com/office/infopath/2007/PartnerControls"/>
-  </ds:schemaRefs>
-</ds:datastoreItem>
-</file>
-
 <file path=customXml/itemProps3.xml><?xml version="1.0" encoding="utf-8"?>
 <ds:datastoreItem xmlns:ds="http://schemas.openxmlformats.org/officeDocument/2006/customXml" ds:itemID="{508D6AA3-3BBC-4882-9207-660EB29B6848}">
   <ds:schemaRefs>
@@ -11549,7 +11394,7 @@
 </file>
 
 <file path=customXml/itemProps4.xml><?xml version="1.0" encoding="utf-8"?>
-<ds:datastoreItem xmlns:ds="http://schemas.openxmlformats.org/officeDocument/2006/customXml" ds:itemID="{1F532336-0C54-4C39-9C52-338DB5B29F2E}">
+<ds:datastoreItem xmlns:ds="http://schemas.openxmlformats.org/officeDocument/2006/customXml" ds:itemID="{33CF6A42-9213-4C59-9120-2D9A8C2B54D6}">
   <ds:schemaRefs>
     <ds:schemaRef ds:uri="http://schemas.openxmlformats.org/officeDocument/2006/bibliography"/>
   </ds:schemaRefs>

</xml_diff>

<commit_message>
merged css files for a site. deleted css files. added photos, audio and updated documentation
</commit_message>
<xml_diff>
--- a/Admin/Projekt Dokumentation Raphael Blaauw.docx
+++ b/Admin/Projekt Dokumentation Raphael Blaauw.docx
@@ -1,6 +1,6 @@
 
 <file path=word/document.xml><?xml version="1.0" encoding="utf-8"?>
-<w:document xmlns:wpc="http://schemas.microsoft.com/office/word/2010/wordprocessingCanvas" xmlns:cx="http://schemas.microsoft.com/office/drawing/2014/chartex" xmlns:cx1="http://schemas.microsoft.com/office/drawing/2015/9/8/chartex" xmlns:mc="http://schemas.openxmlformats.org/markup-compatibility/2006" xmlns:o="urn:schemas-microsoft-com:office:office" xmlns:r="http://schemas.openxmlformats.org/officeDocument/2006/relationships" xmlns:m="http://schemas.openxmlformats.org/officeDocument/2006/math" xmlns:v="urn:schemas-microsoft-com:vml" xmlns:wp14="http://schemas.microsoft.com/office/word/2010/wordprocessingDrawing" xmlns:wp="http://schemas.openxmlformats.org/drawingml/2006/wordprocessingDrawing" xmlns:w10="urn:schemas-microsoft-com:office:word" xmlns:w="http://schemas.openxmlformats.org/wordprocessingml/2006/main" xmlns:w14="http://schemas.microsoft.com/office/word/2010/wordml" xmlns:w15="http://schemas.microsoft.com/office/word/2012/wordml" xmlns:w16se="http://schemas.microsoft.com/office/word/2015/wordml/symex" xmlns:wpg="http://schemas.microsoft.com/office/word/2010/wordprocessingGroup" xmlns:wpi="http://schemas.microsoft.com/office/word/2010/wordprocessingInk" xmlns:wne="http://schemas.microsoft.com/office/word/2006/wordml" xmlns:wps="http://schemas.microsoft.com/office/word/2010/wordprocessingShape" mc:Ignorable="w14 w15 w16se wp14">
+<w:document xmlns:wpc="http://schemas.microsoft.com/office/word/2010/wordprocessingCanvas" xmlns:cx="http://schemas.microsoft.com/office/drawing/2014/chartex" xmlns:cx1="http://schemas.microsoft.com/office/drawing/2015/9/8/chartex" xmlns:cx2="http://schemas.microsoft.com/office/drawing/2015/10/21/chartex" xmlns:cx3="http://schemas.microsoft.com/office/drawing/2016/5/9/chartex" xmlns:cx4="http://schemas.microsoft.com/office/drawing/2016/5/10/chartex" xmlns:cx5="http://schemas.microsoft.com/office/drawing/2016/5/11/chartex" xmlns:cx6="http://schemas.microsoft.com/office/drawing/2016/5/12/chartex" xmlns:cx7="http://schemas.microsoft.com/office/drawing/2016/5/13/chartex" xmlns:cx8="http://schemas.microsoft.com/office/drawing/2016/5/14/chartex" xmlns:mc="http://schemas.openxmlformats.org/markup-compatibility/2006" xmlns:aink="http://schemas.microsoft.com/office/drawing/2016/ink" xmlns:am3d="http://schemas.microsoft.com/office/drawing/2017/model3d" xmlns:o="urn:schemas-microsoft-com:office:office" xmlns:r="http://schemas.openxmlformats.org/officeDocument/2006/relationships" xmlns:m="http://schemas.openxmlformats.org/officeDocument/2006/math" xmlns:v="urn:schemas-microsoft-com:vml" xmlns:wp14="http://schemas.microsoft.com/office/word/2010/wordprocessingDrawing" xmlns:wp="http://schemas.openxmlformats.org/drawingml/2006/wordprocessingDrawing" xmlns:w10="urn:schemas-microsoft-com:office:word" xmlns:w="http://schemas.openxmlformats.org/wordprocessingml/2006/main" xmlns:w14="http://schemas.microsoft.com/office/word/2010/wordml" xmlns:w15="http://schemas.microsoft.com/office/word/2012/wordml" xmlns:w16cex="http://schemas.microsoft.com/office/word/2018/wordml/cex" xmlns:w16cid="http://schemas.microsoft.com/office/word/2016/wordml/cid" xmlns:w16="http://schemas.microsoft.com/office/word/2018/wordml" xmlns:w16se="http://schemas.microsoft.com/office/word/2015/wordml/symex" xmlns:wpg="http://schemas.microsoft.com/office/word/2010/wordprocessingGroup" xmlns:wpi="http://schemas.microsoft.com/office/word/2010/wordprocessingInk" xmlns:wne="http://schemas.microsoft.com/office/word/2006/wordml" xmlns:wps="http://schemas.microsoft.com/office/word/2010/wordprocessingShape" mc:Ignorable="w14 w15 w16se w16cid w16 w16cex wp14">
   <w:body>
     <w:bookmarkStart w:id="0" w:name="_Toc436145550" w:displacedByCustomXml="next"/>
     <w:sdt>
@@ -783,6 +783,7 @@
                                   </w:rPr>
                                   <w:t xml:space="preserve">: </w:t>
                                 </w:r>
+                                <w:proofErr w:type="spellStart"/>
                                 <w:r>
                                   <w:rPr>
                                     <w:sz w:val="32"/>
@@ -790,6 +791,7 @@
                                   </w:rPr>
                                   <w:t>R.Blaauw</w:t>
                                 </w:r>
+                                <w:proofErr w:type="spellEnd"/>
                               </w:p>
                               <w:p>
                                 <w:pPr>
@@ -809,6 +811,7 @@
                                   </w:rPr>
                                   <w:t xml:space="preserve">Betreuer: </w:t>
                                 </w:r>
+                                <w:proofErr w:type="spellStart"/>
                                 <w:r>
                                   <w:rPr>
                                     <w:sz w:val="32"/>
@@ -816,6 +819,7 @@
                                   </w:rPr>
                                   <w:t>A.Jörg</w:t>
                                 </w:r>
+                                <w:proofErr w:type="spellEnd"/>
                               </w:p>
                               <w:p>
                                 <w:pPr>
@@ -966,6 +970,7 @@
                             </w:rPr>
                             <w:t xml:space="preserve">: </w:t>
                           </w:r>
+                          <w:proofErr w:type="spellStart"/>
                           <w:r>
                             <w:rPr>
                               <w:sz w:val="32"/>
@@ -973,6 +978,7 @@
                             </w:rPr>
                             <w:t>R.Blaauw</w:t>
                           </w:r>
+                          <w:proofErr w:type="spellEnd"/>
                         </w:p>
                         <w:p>
                           <w:pPr>
@@ -992,6 +998,7 @@
                             </w:rPr>
                             <w:t xml:space="preserve">Betreuer: </w:t>
                           </w:r>
+                          <w:proofErr w:type="spellStart"/>
                           <w:r>
                             <w:rPr>
                               <w:sz w:val="32"/>
@@ -999,6 +1006,7 @@
                             </w:rPr>
                             <w:t>A.Jörg</w:t>
                           </w:r>
+                          <w:proofErr w:type="spellEnd"/>
                         </w:p>
                         <w:p>
                           <w:pPr>
@@ -2111,7 +2119,15 @@
         <w:ind w:left="714" w:hanging="357"/>
       </w:pPr>
       <w:r>
-        <w:t>Die Homepage hat eine gekachelte Auflistung von meinen Top 10 Liedern von 2020, einen Header mit einem Logo, Überschrift und einer Navigation und einem Footer mit einem Link zum Impressum</w:t>
+        <w:t xml:space="preserve">Die Homepage hat eine gekachelte Auflistung von meinen Top 10 Liedern von 2020, einen Header mit einem Logo, Überschrift und einer Navigation und einem </w:t>
+      </w:r>
+      <w:proofErr w:type="spellStart"/>
+      <w:r>
+        <w:t>Footer</w:t>
+      </w:r>
+      <w:proofErr w:type="spellEnd"/>
+      <w:r>
+        <w:t xml:space="preserve"> mit einem Link zum Impressum</w:t>
       </w:r>
     </w:p>
     <w:p>
@@ -3040,7 +3056,29 @@
                 <w:szCs w:val="24"/>
                 <w:lang w:eastAsia="de-CH"/>
               </w:rPr>
-              <w:t>Yves Peissard, ICT Berufsbildungscenter AG</w:t>
+              <w:t xml:space="preserve">Yves </w:t>
+            </w:r>
+            <w:proofErr w:type="spellStart"/>
+            <w:r>
+              <w:rPr>
+                <w:rFonts w:eastAsia="Times New Roman" w:cs="Calibri"/>
+                <w:color w:val="000000"/>
+                <w:sz w:val="24"/>
+                <w:szCs w:val="24"/>
+                <w:lang w:eastAsia="de-CH"/>
+              </w:rPr>
+              <w:t>Peissard</w:t>
+            </w:r>
+            <w:proofErr w:type="spellEnd"/>
+            <w:r>
+              <w:rPr>
+                <w:rFonts w:eastAsia="Times New Roman" w:cs="Calibri"/>
+                <w:color w:val="000000"/>
+                <w:sz w:val="24"/>
+                <w:szCs w:val="24"/>
+                <w:lang w:eastAsia="de-CH"/>
+              </w:rPr>
+              <w:t>, ICT Berufsbildungscenter AG</w:t>
             </w:r>
           </w:p>
         </w:tc>
@@ -3389,11 +3427,19 @@
               </w:rPr>
               <w:t> </w:t>
             </w:r>
+            <w:proofErr w:type="spellStart"/>
             <w:r>
               <w:rPr>
                 <w:lang w:eastAsia="de-CH"/>
               </w:rPr>
-              <w:t>Generali AG</w:t>
+              <w:t>Generali</w:t>
+            </w:r>
+            <w:proofErr w:type="spellEnd"/>
+            <w:r>
+              <w:rPr>
+                <w:lang w:eastAsia="de-CH"/>
+              </w:rPr>
+              <w:t xml:space="preserve"> AG</w:t>
             </w:r>
           </w:p>
         </w:tc>
@@ -3732,6 +3778,19 @@
       <w:r>
         <w:t xml:space="preserve">Für das Modul Webdesign ist eine Webseite zu erstellen. Dabei darf das Thema frei gewählt werden. Während der gesamten Dauer des Moduls wird im Rahmen des Projektmanagements diese Dokumentation vervollständigt. Wichtig ist, dass am Ende des Moduls eine Webseite mit statischen Inhalten präsentiert werden kann, welche folgende Anforderungen erfüllt: </w:t>
       </w:r>
+      <w:bookmarkEnd w:id="8"/>
+    </w:p>
+    <w:p>
+      <w:pPr>
+        <w:pStyle w:val="berschrift1"/>
+      </w:pPr>
+      <w:bookmarkStart w:id="15" w:name="_Toc1388156"/>
+      <w:bookmarkStart w:id="16" w:name="_Toc24532106"/>
+      <w:r>
+        <w:t>Zielpublikum</w:t>
+      </w:r>
+      <w:bookmarkEnd w:id="15"/>
+      <w:bookmarkEnd w:id="16"/>
     </w:p>
     <w:p>
       <w:pPr>
@@ -3744,108 +3803,29 @@
         </w:tabs>
         <w:spacing w:before="0" w:after="120" w:line="240" w:lineRule="auto"/>
       </w:pPr>
-      <w:bookmarkStart w:id="15" w:name="_Toc323036393"/>
-      <w:bookmarkStart w:id="16" w:name="_Toc354487899"/>
-      <w:bookmarkStart w:id="17" w:name="_Toc291271751"/>
-      <w:bookmarkStart w:id="18" w:name="_Toc1388153"/>
-      <w:r>
-        <w:t>Funktionale Anforderungen</w:t>
-      </w:r>
-      <w:bookmarkEnd w:id="15"/>
-      <w:bookmarkEnd w:id="16"/>
+      <w:bookmarkStart w:id="17" w:name="_Toc1388157"/>
+      <w:r>
+        <w:t>Beschreibung des Zielpublikums</w:t>
+      </w:r>
       <w:bookmarkEnd w:id="17"/>
-      <w:bookmarkEnd w:id="18"/>
     </w:p>
     <w:p>
-      <w:pPr>
-        <w:pStyle w:val="berschrift3"/>
-      </w:pPr>
-      <w:bookmarkStart w:id="19" w:name="_Toc323036394"/>
-      <w:bookmarkStart w:id="20" w:name="_Toc354487900"/>
-      <w:bookmarkStart w:id="21" w:name="_Toc291271752"/>
-      <w:r>
-        <w:t>Umfang</w:t>
-      </w:r>
-      <w:bookmarkEnd w:id="19"/>
-      <w:bookmarkEnd w:id="20"/>
-      <w:bookmarkEnd w:id="21"/>
-      <w:r>
-        <w:t xml:space="preserve"> </w:t>
-      </w:r>
-    </w:p>
-    <w:p>
-      <w:pPr>
-        <w:pStyle w:val="Listenabsatz"/>
-        <w:numPr>
-          <w:ilvl w:val="0"/>
-          <w:numId w:val="39"/>
-        </w:numPr>
-        <w:spacing w:after="200"/>
-        <w:jc w:val="both"/>
-      </w:pPr>
-      <w:r>
-        <w:t>Eine dem Zielpublikum entsprechende Webseite</w:t>
-      </w:r>
-    </w:p>
-    <w:p>
-      <w:pPr>
-        <w:pStyle w:val="Listenabsatz"/>
-        <w:numPr>
-          <w:ilvl w:val="0"/>
-          <w:numId w:val="39"/>
-        </w:numPr>
-        <w:spacing w:after="200"/>
-        <w:jc w:val="both"/>
-      </w:pPr>
-      <w:r>
-        <w:t>Quellenangaben</w:t>
-      </w:r>
-      <w:r>
-        <w:t xml:space="preserve"> müssen vorhanden sein</w:t>
-      </w:r>
-    </w:p>
-    <w:p>
-      <w:pPr>
-        <w:pStyle w:val="berschrift3"/>
-      </w:pPr>
-      <w:bookmarkStart w:id="22" w:name="_Toc323036395"/>
-      <w:bookmarkStart w:id="23" w:name="_Toc354487901"/>
-      <w:bookmarkStart w:id="24" w:name="_Toc291271753"/>
-      <w:r>
-        <w:t>GUI</w:t>
-      </w:r>
-      <w:bookmarkEnd w:id="22"/>
-      <w:bookmarkEnd w:id="23"/>
-      <w:bookmarkEnd w:id="24"/>
-    </w:p>
-    <w:p>
-      <w:pPr>
-        <w:jc w:val="both"/>
-      </w:pPr>
-      <w:r>
-        <w:t>Für den Benutzer muss eine einfache Benutzerführung erstellt werden. Dazu müssen alle Webseiten des Projektes sinnvoll gegliedert werden, damit eine klar ersichtliche und benutzerfreundliche Navigation erstellt werden kann.</w:t>
-      </w:r>
-    </w:p>
-    <w:p>
-      <w:pPr>
-        <w:pStyle w:val="berschrift3"/>
-      </w:pPr>
-      <w:bookmarkStart w:id="25" w:name="_Toc323036399"/>
-      <w:bookmarkStart w:id="26" w:name="_Toc354487905"/>
-      <w:bookmarkStart w:id="27" w:name="_Toc291271754"/>
-      <w:r>
-        <w:t>CSS</w:t>
-      </w:r>
-      <w:bookmarkEnd w:id="25"/>
-      <w:bookmarkEnd w:id="26"/>
-      <w:bookmarkEnd w:id="27"/>
-    </w:p>
-    <w:p>
-      <w:pPr>
-        <w:jc w:val="both"/>
-      </w:pPr>
-      <w:r>
-        <w:t>Die Webseite darf ausschliesslich mit CSS formatiert werden. Dabei müssen alle Elemente in externen CSS Dateien ausgelagert werden.</w:t>
+      <w:r>
+        <w:t>Musikliebhaber aus der Schweiz zwischen 15-55 Jahre alt. Menschen die daran interessiert sind neue Musik zu entdecken und Hintergrundwissen über diverse Werke lesen möchte. Das Zielpublikum ist auf den gängigen Musik-Plattformen</w:t>
+      </w:r>
+      <w:r>
+        <w:t xml:space="preserve"> (Spotify, </w:t>
+      </w:r>
+      <w:proofErr w:type="spellStart"/>
+      <w:r>
+        <w:t>Youtube</w:t>
+      </w:r>
+      <w:proofErr w:type="spellEnd"/>
+      <w:r>
+        <w:t>, etc.)</w:t>
+      </w:r>
+      <w:r>
+        <w:t xml:space="preserve"> unterwegs und sucht einen zentralen Startpunkt um mehr Musik für ihre Sammlung zu finden.  </w:t>
       </w:r>
     </w:p>
     <w:p>
@@ -3859,240 +3839,30 @@
         </w:tabs>
         <w:spacing w:before="0" w:after="120" w:line="240" w:lineRule="auto"/>
       </w:pPr>
-      <w:bookmarkStart w:id="28" w:name="_Toc323036400"/>
-      <w:bookmarkStart w:id="29" w:name="_Toc354487906"/>
-      <w:bookmarkStart w:id="30" w:name="_Toc291271755"/>
-      <w:bookmarkStart w:id="31" w:name="_Toc1388154"/>
-      <w:r>
-        <w:t>Nichtfunktionale Anforderungen</w:t>
-      </w:r>
-      <w:bookmarkEnd w:id="28"/>
-      <w:bookmarkEnd w:id="29"/>
-      <w:bookmarkEnd w:id="30"/>
-      <w:bookmarkEnd w:id="31"/>
+      <w:bookmarkStart w:id="18" w:name="_Toc1388158"/>
+      <w:r>
+        <w:t>Konsequenzen bei der Umsetzung</w:t>
+      </w:r>
+      <w:bookmarkEnd w:id="18"/>
     </w:p>
     <w:p>
-      <w:pPr>
-        <w:pStyle w:val="berschrift3"/>
-      </w:pPr>
-      <w:r>
-        <w:t>Responsive</w:t>
+      <w:r>
+        <w:t>Für das Zielpublikum gerecht soll die Website schlicht gehalten werden und nicht von der Musik ablenken die es zu entdecken gibt. Der Fokus ist klar auf die Musikstücke und ihren Hintergründen. Der Auftritt ist modern und aufgeräumt.</w:t>
       </w:r>
     </w:p>
     <w:p>
-      <w:r>
-        <w:t>Die Webseite soll auf mobilen, sowie auch auf Desktop-Geräten angenehm zu bedienen sein. Es soll vermieden werden, dass herangezoomt oder vertikal gescrollt werden muss.</w:t>
-      </w:r>
-    </w:p>
-    <w:p>
-      <w:pPr>
-        <w:pStyle w:val="berschrift3"/>
-      </w:pPr>
-      <w:r>
-        <w:t>Validierung</w:t>
-      </w:r>
-    </w:p>
-    <w:p>
-      <w:pPr>
-        <w:jc w:val="both"/>
-      </w:pPr>
-      <w:r>
-        <w:t xml:space="preserve">HTML 5 und CSS &gt;= 2 müssen nach </w:t>
-      </w:r>
-      <w:r>
-        <w:t xml:space="preserve">den </w:t>
-      </w:r>
-      <w:r>
-        <w:t>W3C</w:t>
-      </w:r>
-      <w:r>
-        <w:t>-Standards</w:t>
-      </w:r>
-      <w:r>
-        <w:t xml:space="preserve"> validiert sein.</w:t>
-      </w:r>
-    </w:p>
-    <w:p>
-      <w:pPr>
-        <w:pStyle w:val="berschrift3"/>
-        <w:rPr>
-          <w:lang w:val="fr-CH"/>
-        </w:rPr>
-      </w:pPr>
-      <w:r>
-        <w:rPr>
-          <w:lang w:val="fr-CH"/>
-        </w:rPr>
-        <w:t>Kompatibilität</w:t>
-      </w:r>
-    </w:p>
-    <w:p>
-      <w:pPr>
-        <w:spacing w:line="276" w:lineRule="auto"/>
-      </w:pPr>
-      <w:r>
-        <w:t>Der Webauftritt soll mit der neusten stabilen Version von</w:t>
-      </w:r>
-      <w:r>
-        <w:t xml:space="preserve"> Chrome </w:t>
-      </w:r>
-      <w:r>
-        <w:t>keine Darstellungsprobleme aufweisen.</w:t>
-      </w:r>
-    </w:p>
-    <w:p>
-      <w:pPr>
-        <w:pStyle w:val="berschrift3"/>
-      </w:pPr>
-      <w:r>
-        <w:t>Farbschema</w:t>
-      </w:r>
-    </w:p>
-    <w:p>
-      <w:r>
-        <w:t>Ein fünffarbiges Farbschema soll in der Dokumentation definiert und in die Endlösung integriert werden.</w:t>
-      </w:r>
-    </w:p>
-    <w:p>
-      <w:pPr>
-        <w:pStyle w:val="berschrift3"/>
-      </w:pPr>
-      <w:r>
-        <w:t>Textelemente</w:t>
-      </w:r>
-    </w:p>
-    <w:p>
-      <w:r>
-        <w:t xml:space="preserve">Texte </w:t>
-      </w:r>
-      <w:r>
-        <w:t xml:space="preserve">sind </w:t>
-      </w:r>
-      <w:r>
-        <w:t>kur</w:t>
-      </w:r>
-      <w:r>
-        <w:t>z und klar und ermöglichen dem Benutzer, sich auf der Webseite zurechtzufinden.</w:t>
-      </w:r>
-    </w:p>
-    <w:p>
-      <w:pPr>
-        <w:pStyle w:val="berschrift3"/>
-      </w:pPr>
-      <w:r>
-        <w:t>Schriftarten</w:t>
-      </w:r>
-    </w:p>
-    <w:p>
-      <w:r>
-        <w:t>Benutzte Schriftarten sollen in der Dokumentation definiert und in die Endlösung integriert werden.</w:t>
-      </w:r>
-      <w:r>
-        <w:t xml:space="preserve"> Bei der Definition der Schriftarten sollen ausschliesslich Web-Fonts verwendet werden.</w:t>
-      </w:r>
-    </w:p>
-    <w:p>
-      <w:pPr>
-        <w:pStyle w:val="berschrift3"/>
-      </w:pPr>
-      <w:r>
-        <w:t>Grafiken</w:t>
-      </w:r>
-    </w:p>
-    <w:p>
-      <w:r>
-        <w:t xml:space="preserve">Die Aussagekraft von Textinhalten der Endlösung soll durch </w:t>
-      </w:r>
-      <w:r>
-        <w:t xml:space="preserve">den </w:t>
-      </w:r>
-      <w:r>
-        <w:t>Einsatz von Grafiken erhöht werden.</w:t>
-      </w:r>
-    </w:p>
-    <w:p>
-      <w:pPr>
-        <w:pStyle w:val="berschrift3"/>
-      </w:pPr>
-      <w:bookmarkStart w:id="32" w:name="_Toc323036402"/>
-      <w:bookmarkStart w:id="33" w:name="_Toc354487908"/>
-      <w:bookmarkStart w:id="34" w:name="_Toc291271757"/>
-      <w:r>
-        <w:lastRenderedPageBreak/>
-        <w:t>Rechtliches</w:t>
-      </w:r>
-      <w:bookmarkEnd w:id="32"/>
-      <w:bookmarkEnd w:id="33"/>
-      <w:bookmarkEnd w:id="34"/>
-    </w:p>
-    <w:p>
-      <w:pPr>
-        <w:jc w:val="both"/>
-      </w:pPr>
-      <w:r>
-        <w:t>Wer Internetseiten erstellt, muss die rechtlichen Rahmenbedingungen kennen. Das wichtigste Recht dabei ist das Urheberrecht. Es schütz das geistige Eigentum eines Urhebers. Wer seine Webseite veröffentlicht (z.B. im Internet) muss daher seine Rechten und Pflichten kennen. Zum Beispiel ist es nicht erlaubt Bilder die auf Google gefunden wurden auf der eigenen Webseite zu verwenden.</w:t>
-      </w:r>
-    </w:p>
-    <w:p>
-      <w:pPr>
-        <w:jc w:val="both"/>
-      </w:pPr>
-      <w:r>
-        <w:t xml:space="preserve">Darum bietet zum Beispiel Google die Möglichkeit unter „Erweiterte Suche“ &gt; „Nutzungsrechte“ &gt; „kostenlos zu nutzen oder weiterzugeben – auch für kommerzielle Zwecke“ Bilder zu filtern. </w:t>
-      </w:r>
-    </w:p>
-    <w:p>
-      <w:pPr>
-        <w:jc w:val="both"/>
-      </w:pPr>
-      <w:r>
-        <w:t xml:space="preserve">Im Projekt dürfen nur Inhalte verwendet werden, die kostenlos </w:t>
-      </w:r>
-      <w:r>
-        <w:t xml:space="preserve">weiterverwendet </w:t>
-      </w:r>
-      <w:r>
-        <w:t xml:space="preserve">werden </w:t>
-      </w:r>
-      <w:r>
-        <w:t>dürfen</w:t>
-      </w:r>
-      <w:r>
-        <w:t xml:space="preserve">. Im Internet gibt es dazu verschiedene Fotogalerien in denen Fotographen ihre Bilder unter gewissen Umständen freigeben: </w:t>
-      </w:r>
-    </w:p>
-    <w:p>
-      <w:pPr>
-        <w:jc w:val="both"/>
-      </w:pPr>
-      <w:hyperlink r:id="rId14" w:history="1">
-        <w:r>
-          <w:rPr>
-            <w:rStyle w:val="Hyperlink"/>
-          </w:rPr>
-          <w:t>http://www.flickr.com/creativecommons/</w:t>
-        </w:r>
-      </w:hyperlink>
-      <w:r>
-        <w:t xml:space="preserve"> </w:t>
-      </w:r>
-    </w:p>
-    <w:p>
-      <w:pPr>
-        <w:jc w:val="both"/>
-      </w:pPr>
-      <w:r>
-        <w:t xml:space="preserve">Meistens wird eine Namensnennung vorgeschrieben. </w:t>
-      </w:r>
-      <w:r>
-        <w:rPr>
-          <w:b/>
-        </w:rPr>
-        <w:t>Darum muss jedes Webprojekt eine Impressumseite enthalten auf der die Urheber genannt werden</w:t>
-      </w:r>
-      <w:r>
-        <w:t>. Auf dieser Seite werden vor allem Urheber der Bilder genannt, wo der Urheber nicht unter das Bild geschrieben werden kann. Das ist zum Beispiel bei CSS Designs der Fall.</w:t>
-      </w:r>
+      <w:pPr>
+        <w:pStyle w:val="berschrift1"/>
+      </w:pPr>
+      <w:bookmarkStart w:id="19" w:name="_Toc291271764"/>
+      <w:bookmarkStart w:id="20" w:name="_Toc1388159"/>
+      <w:bookmarkStart w:id="21" w:name="_Toc24532107"/>
+      <w:r>
+        <w:t>Sitemap</w:t>
+      </w:r>
+      <w:bookmarkEnd w:id="19"/>
+      <w:bookmarkEnd w:id="20"/>
+      <w:bookmarkEnd w:id="21"/>
     </w:p>
     <w:p>
       <w:pPr>
@@ -4105,105 +3875,95 @@
         </w:tabs>
         <w:spacing w:before="0" w:after="120" w:line="240" w:lineRule="auto"/>
       </w:pPr>
-      <w:bookmarkStart w:id="35" w:name="_Toc323036407"/>
-      <w:bookmarkStart w:id="36" w:name="_Toc354487913"/>
-      <w:bookmarkStart w:id="37" w:name="_Toc291271759"/>
-      <w:bookmarkStart w:id="38" w:name="_Toc1388155"/>
-      <w:r>
-        <w:t>Lieferumfang</w:t>
-      </w:r>
-      <w:bookmarkEnd w:id="35"/>
-      <w:bookmarkEnd w:id="36"/>
-      <w:bookmarkEnd w:id="37"/>
-      <w:bookmarkEnd w:id="38"/>
+      <w:bookmarkStart w:id="22" w:name="_Toc291271765"/>
+      <w:bookmarkStart w:id="23" w:name="_Toc1388160"/>
+      <w:r>
+        <w:t>index</w:t>
+      </w:r>
+      <w:r>
+        <w:t>.html</w:t>
+      </w:r>
+      <w:bookmarkEnd w:id="22"/>
+      <w:bookmarkEnd w:id="23"/>
     </w:p>
     <w:p>
-      <w:pPr>
-        <w:jc w:val="both"/>
-      </w:pPr>
-      <w:r>
-        <w:t xml:space="preserve">Am Ende des Projekts wird eine </w:t>
-      </w:r>
-      <w:r>
-        <w:rPr>
-          <w:b/>
-        </w:rPr>
-        <w:t>ZIP-Datei</w:t>
-      </w:r>
-      <w:r>
-        <w:t xml:space="preserve"> mit folgendem Inhalt abgegeben:</w:t>
+      <w:bookmarkStart w:id="24" w:name="_Toc291271766"/>
+      <w:bookmarkStart w:id="25" w:name="_Toc1388161"/>
+      <w:r>
+        <w:t xml:space="preserve">Die Landingpage </w:t>
+      </w:r>
+      <w:r>
+        <w:t>besteht aus</w:t>
+      </w:r>
+      <w:r>
+        <w:t xml:space="preserve"> </w:t>
+      </w:r>
+      <w:r>
+        <w:t xml:space="preserve">einer </w:t>
+      </w:r>
+      <w:r>
+        <w:t>gekachelte Auflistun</w:t>
+      </w:r>
+      <w:r>
+        <w:t>g</w:t>
+      </w:r>
+      <w:r>
+        <w:t xml:space="preserve"> von</w:t>
+      </w:r>
+      <w:r>
+        <w:t xml:space="preserve"> Albumcovers</w:t>
+      </w:r>
+      <w:r>
+        <w:t xml:space="preserve"> meinen Top 10 Liedern von 2020</w:t>
+      </w:r>
+      <w:r>
+        <w:t>.</w:t>
+      </w:r>
+      <w:r>
+        <w:t xml:space="preserve"> </w:t>
+      </w:r>
+      <w:r>
+        <w:t>H</w:t>
+      </w:r>
+      <w:r>
+        <w:t xml:space="preserve">interlegt </w:t>
+      </w:r>
+      <w:r>
+        <w:t xml:space="preserve">auf </w:t>
+      </w:r>
+      <w:r>
+        <w:t>mit einem Link auf die jeweilige Unterseite des Werkes (siehe Punkt 4.3)</w:t>
+      </w:r>
+      <w:r>
+        <w:t>.</w:t>
       </w:r>
     </w:p>
     <w:p>
-      <w:pPr>
-        <w:pStyle w:val="berschrift3"/>
-      </w:pPr>
-      <w:r>
-        <w:t>Webauftritt</w:t>
+      <w:r>
+        <w:t>Ein kurzer Einleitungstext stellt die Seite vor.</w:t>
       </w:r>
     </w:p>
     <w:p>
-      <w:pPr>
-        <w:jc w:val="both"/>
-      </w:pPr>
-      <w:r>
-        <w:t>Alle HTML, CSS und evtl. Javascript</w:t>
-      </w:r>
-      <w:r>
-        <w:t>-</w:t>
-      </w:r>
-      <w:r>
-        <w:t>Dateien inkl. benötigten Ressourcen. Alle Skripts funktionieren und die Inhalte (Texte, Bilder, usw.) werden korrekt dargestellt.</w:t>
-      </w:r>
-    </w:p>
-    <w:p>
-      <w:pPr>
-        <w:pStyle w:val="berschrift3"/>
-      </w:pPr>
-      <w:bookmarkStart w:id="39" w:name="_Toc323036409"/>
-      <w:bookmarkStart w:id="40" w:name="_Toc354487915"/>
-      <w:bookmarkStart w:id="41" w:name="_Toc291271761"/>
-      <w:r>
-        <w:t>Dokumentation</w:t>
-      </w:r>
-      <w:bookmarkEnd w:id="39"/>
-      <w:bookmarkEnd w:id="40"/>
-      <w:bookmarkEnd w:id="41"/>
-    </w:p>
-    <w:p>
-      <w:pPr>
-        <w:jc w:val="both"/>
-      </w:pPr>
-      <w:r>
-        <w:t>Die Dokumentation (dieses Dokument) ist vollständig ergänzt worden. Alle geforderten Inhalte sind so beschrieben, dass eine andere Person das Projekt später weiterführen könnte. Beispielinhalte (gelb eingefärbt) existieren nicht mehr.</w:t>
-      </w:r>
-    </w:p>
-    <w:bookmarkEnd w:id="8"/>
-    <w:p>
-      <w:pPr>
-        <w:rPr>
-          <w:highlight w:val="yellow"/>
-        </w:rPr>
-      </w:pPr>
-      <w:r>
-        <w:rPr>
-          <w:highlight w:val="yellow"/>
-        </w:rPr>
-        <w:br w:type="page"/>
-      </w:r>
-    </w:p>
-    <w:p>
-      <w:pPr>
-        <w:pStyle w:val="berschrift1"/>
-      </w:pPr>
-      <w:bookmarkStart w:id="42" w:name="_Toc1388156"/>
-      <w:bookmarkStart w:id="43" w:name="_Toc24532106"/>
-      <w:r>
-        <w:lastRenderedPageBreak/>
-        <w:t>Zielpublikum</w:t>
-      </w:r>
-      <w:bookmarkEnd w:id="42"/>
-      <w:bookmarkEnd w:id="43"/>
+      <w:r>
+        <w:t>Header mit einem Logo und einem Icon</w:t>
+      </w:r>
+      <w:r>
+        <w:t>,</w:t>
+      </w:r>
+      <w:r>
+        <w:t xml:space="preserve"> um die Navigation abzurufen und einem </w:t>
+      </w:r>
+      <w:proofErr w:type="spellStart"/>
+      <w:r>
+        <w:t>Footer</w:t>
+      </w:r>
+      <w:proofErr w:type="spellEnd"/>
+      <w:r>
+        <w:t xml:space="preserve"> mit einem Link zum Impressum</w:t>
+      </w:r>
+      <w:r>
+        <w:t xml:space="preserve"> sind fix positioniert und durchgehend vorhanden.</w:t>
+      </w:r>
     </w:p>
     <w:p>
       <w:pPr>
@@ -4216,23 +3976,29 @@
         </w:tabs>
         <w:spacing w:before="0" w:after="120" w:line="240" w:lineRule="auto"/>
       </w:pPr>
-      <w:bookmarkStart w:id="44" w:name="_Toc1388157"/>
-      <w:r>
-        <w:t>Beschreibung des Zielpublikums</w:t>
-      </w:r>
-      <w:bookmarkEnd w:id="44"/>
+      <w:r>
+        <w:t>about</w:t>
+      </w:r>
+      <w:r>
+        <w:t>.html</w:t>
+      </w:r>
+      <w:bookmarkEnd w:id="24"/>
+      <w:bookmarkEnd w:id="25"/>
     </w:p>
     <w:p>
       <w:r>
-        <w:t>Musikliebhaber aus der Schweiz zwischen 15-55 Jahre alt. Menschen die daran interessiert sind neue Musik zu entdecken und Hintergrundwissen über diverse Werke lesen möchte. Das Zielpublikum ist auf den gängigen Musik-Plattformen</w:t>
-      </w:r>
-      <w:r>
-        <w:t xml:space="preserve"> (Spotify, Youtube, etc.)</w:t>
-      </w:r>
-      <w:r>
-        <w:t xml:space="preserve"> unterwegs und sucht einen zentralen Startpunkt um mehr Musik für ihre Sammlung zu finden.  </w:t>
+        <w:t xml:space="preserve">Auf dieser Seite befinden sich Informationen zu mir mit einem Bild. Unter anderem eine kleine Biographie und Links zu meinen </w:t>
+      </w:r>
+      <w:proofErr w:type="spellStart"/>
+      <w:r>
+        <w:t>Social</w:t>
+      </w:r>
+      <w:proofErr w:type="spellEnd"/>
+      <w:r>
+        <w:t xml:space="preserve"> Media und Musikkanälen. </w:t>
       </w:r>
     </w:p>
+    <w:p/>
     <w:p>
       <w:pPr>
         <w:pStyle w:val="berschrift2"/>
@@ -4244,219 +4010,72 @@
         </w:tabs>
         <w:spacing w:before="0" w:after="120" w:line="240" w:lineRule="auto"/>
       </w:pPr>
-      <w:bookmarkStart w:id="45" w:name="_Toc1388158"/>
-      <w:r>
-        <w:t>Konsequenzen bei der Umsetzung</w:t>
-      </w:r>
-      <w:bookmarkEnd w:id="45"/>
+      <w:r>
+        <w:t>top1</w:t>
+      </w:r>
+      <w:r>
+        <w:t>.html</w:t>
+      </w:r>
+      <w:r>
+        <w:t xml:space="preserve"> – top10.html</w:t>
+      </w:r>
     </w:p>
     <w:p>
-      <w:r>
-        <w:t>Für das Zielpublikum gerecht soll die Website schlicht gehalten werden und nicht von der Musik ablenken die es zu entdecken gibt. Der Fokus ist klar auf die Musikstücke und ihren Hintergründen. Der Auftritt ist modern und aufgeräumt.</w:t>
+      <w:bookmarkStart w:id="26" w:name="_Toc291271770"/>
+      <w:r>
+        <w:t>Auf diesen Seiten werden die Musikstücke und die Künstler vorgestellt. Diese Seiten sind via den gekachelten Bilder auf der index.html Seite verlinkt und werden in der Navigation nicht aufgelistet um diese so schlank wie möglich zu behalten.</w:t>
       </w:r>
     </w:p>
     <w:p>
-      <w:pPr>
-        <w:pStyle w:val="berschrift1"/>
-      </w:pPr>
-      <w:bookmarkStart w:id="46" w:name="_Toc291271764"/>
-      <w:bookmarkStart w:id="47" w:name="_Toc1388159"/>
-      <w:bookmarkStart w:id="48" w:name="_Toc24532107"/>
-      <w:r>
-        <w:t>Sitemap</w:t>
-      </w:r>
-      <w:bookmarkEnd w:id="46"/>
-      <w:bookmarkEnd w:id="47"/>
-      <w:bookmarkEnd w:id="48"/>
+      <w:r>
+        <w:t xml:space="preserve">Die einzelnen Seite </w:t>
+      </w:r>
+      <w:r>
+        <w:t xml:space="preserve">beginnen mit einer vergrösserten Ansicht des jeweiligen Albumcovers und </w:t>
+      </w:r>
+      <w:r>
+        <w:t>mit den weiteren Informationen wie Veröffentlichungsdatum oder Mitwirkende unterhalb. Weiter werden Links auf die Lieder in den jeweiligen Musikstreaming-Dienste aufbereitet.</w:t>
+      </w:r>
     </w:p>
     <w:p>
       <w:pPr>
         <w:pStyle w:val="berschrift2"/>
-        <w:keepNext w:val="0"/>
-        <w:keepLines w:val="0"/>
-        <w:tabs>
-          <w:tab w:val="clear" w:pos="851"/>
-          <w:tab w:val="clear" w:pos="1134"/>
-        </w:tabs>
-        <w:spacing w:before="0" w:after="120" w:line="240" w:lineRule="auto"/>
-      </w:pPr>
-      <w:bookmarkStart w:id="49" w:name="_Toc291271765"/>
-      <w:bookmarkStart w:id="50" w:name="_Toc1388160"/>
-      <w:r>
-        <w:t>index</w:t>
-      </w:r>
-      <w:r>
-        <w:t>.html</w:t>
-      </w:r>
-      <w:bookmarkEnd w:id="49"/>
-      <w:bookmarkEnd w:id="50"/>
+      </w:pPr>
+      <w:r>
+        <w:t>Impressum.html</w:t>
+      </w:r>
     </w:p>
     <w:p>
-      <w:bookmarkStart w:id="51" w:name="_Toc291271766"/>
-      <w:bookmarkStart w:id="52" w:name="_Toc1388161"/>
-      <w:r>
-        <w:t xml:space="preserve">Die Landingpage </w:t>
-      </w:r>
-      <w:r>
-        <w:t>besteht aus</w:t>
-      </w:r>
-      <w:r>
-        <w:t xml:space="preserve"> </w:t>
-      </w:r>
-      <w:r>
-        <w:t xml:space="preserve">einer </w:t>
-      </w:r>
-      <w:r>
-        <w:t>gekachelte Auflistun</w:t>
-      </w:r>
-      <w:r>
-        <w:t>g</w:t>
-      </w:r>
-      <w:r>
-        <w:t xml:space="preserve"> von</w:t>
-      </w:r>
-      <w:r>
-        <w:t xml:space="preserve"> Albumcovers</w:t>
-      </w:r>
-      <w:r>
-        <w:t xml:space="preserve"> meinen Top 10 Liedern von 2020</w:t>
-      </w:r>
-      <w:r>
-        <w:t>.</w:t>
-      </w:r>
-      <w:r>
-        <w:t xml:space="preserve"> </w:t>
-      </w:r>
-      <w:r>
-        <w:t>H</w:t>
-      </w:r>
-      <w:r>
-        <w:t xml:space="preserve">interlegt </w:t>
-      </w:r>
-      <w:r>
-        <w:t xml:space="preserve">auf </w:t>
-      </w:r>
-      <w:r>
-        <w:t>mit einem Link auf die jeweilige Unterseite des Werkes (siehe Punkt 4.3)</w:t>
-      </w:r>
-      <w:r>
-        <w:t>.</w:t>
+      <w:r>
+        <w:t>Auf dem Impressum wird ein Quellenverzeichnis geführt.</w:t>
+      </w:r>
+      <w:r>
+        <w:t xml:space="preserve"> Es soll eine simple Tabelle mit nur den Wichtigsten Infos beinhalten.</w:t>
       </w:r>
     </w:p>
     <w:p>
-      <w:r>
-        <w:t>Ein kurzer Einleitungstext stellt die Seite vor.</w:t>
-      </w:r>
-    </w:p>
-    <w:p>
-      <w:r>
-        <w:t>Header mit einem Logo und einem Icon</w:t>
-      </w:r>
-      <w:r>
-        <w:t>,</w:t>
-      </w:r>
-      <w:r>
-        <w:t xml:space="preserve"> um die Navigation abzurufen und einem Footer mit einem Link zum Impressum</w:t>
-      </w:r>
-      <w:r>
-        <w:t xml:space="preserve"> sind fix positioniert und durchgehend vorhanden.</w:t>
-      </w:r>
-    </w:p>
-    <w:p>
-      <w:pPr>
-        <w:pStyle w:val="berschrift2"/>
-        <w:keepNext w:val="0"/>
-        <w:keepLines w:val="0"/>
-        <w:tabs>
-          <w:tab w:val="clear" w:pos="851"/>
-          <w:tab w:val="clear" w:pos="1134"/>
-        </w:tabs>
-        <w:spacing w:before="0" w:after="120" w:line="240" w:lineRule="auto"/>
-      </w:pPr>
-      <w:r>
-        <w:t>about</w:t>
-      </w:r>
-      <w:r>
-        <w:t>.html</w:t>
-      </w:r>
-      <w:bookmarkEnd w:id="51"/>
-      <w:bookmarkEnd w:id="52"/>
-    </w:p>
-    <w:p>
-      <w:r>
-        <w:t xml:space="preserve">Auf dieser Seite befinden sich Informationen zu mir mit einem Bild. Unter anderem eine kleine Biographie und Links zu meinen Social Media und Musikkanälen. </w:t>
+      <w:pPr>
+        <w:spacing w:after="160" w:line="259" w:lineRule="auto"/>
+      </w:pPr>
+      <w:r>
+        <w:br w:type="page"/>
       </w:r>
     </w:p>
     <w:p/>
     <w:p>
       <w:pPr>
-        <w:pStyle w:val="berschrift2"/>
-        <w:keepNext w:val="0"/>
-        <w:keepLines w:val="0"/>
-        <w:tabs>
-          <w:tab w:val="clear" w:pos="851"/>
-          <w:tab w:val="clear" w:pos="1134"/>
-        </w:tabs>
-        <w:spacing w:before="0" w:after="120" w:line="240" w:lineRule="auto"/>
-      </w:pPr>
-      <w:r>
-        <w:t>top1</w:t>
-      </w:r>
-      <w:r>
-        <w:t>.html</w:t>
-      </w:r>
-      <w:r>
-        <w:t xml:space="preserve"> – top10.html</w:t>
+        <w:pStyle w:val="berschrift1"/>
+      </w:pPr>
+      <w:r>
+        <w:t>Layout</w:t>
       </w:r>
     </w:p>
     <w:p>
-      <w:bookmarkStart w:id="53" w:name="_Toc291271770"/>
-      <w:r>
-        <w:t>Auf diesen Seiten werden die Musikstücke und die Künstler vorgestellt. Diese Seiten sind via den gekachelten Bilder auf der index.html Seite verlinkt und werden in der Navigation nicht aufgelistet um diese so schlank wie möglich zu behalten.</w:t>
-      </w:r>
-    </w:p>
-    <w:p>
-      <w:r>
-        <w:t xml:space="preserve">Die einzelnen Seite </w:t>
-      </w:r>
-      <w:r>
-        <w:t xml:space="preserve">beginnen mit einer vergrösserten Ansicht des jeweiligen Albumcovers und </w:t>
-      </w:r>
-      <w:r>
-        <w:t>mit den weiteren Informationen wie Veröffentlichungsdatum oder Mitwirkende unterhalb. Weiter werden Links auf die Lieder in den jeweiligen Musikstreaming-Dienste aufbereitet.</w:t>
-      </w:r>
-    </w:p>
-    <w:p>
       <w:pPr>
         <w:pStyle w:val="berschrift2"/>
       </w:pPr>
       <w:r>
-        <w:t>Impressum.html</w:t>
-      </w:r>
-    </w:p>
-    <w:p>
-      <w:r>
-        <w:t>Auf dem Impressum wird ein Quellenverzeichnis geführt.</w:t>
-      </w:r>
-      <w:r>
-        <w:t xml:space="preserve"> Es soll eine simple Tabelle mit nur den Wichtigsten Infos beinhalten.</w:t>
-      </w:r>
-    </w:p>
-    <w:p>
-      <w:pPr>
-        <w:spacing w:after="160" w:line="259" w:lineRule="auto"/>
-      </w:pPr>
-      <w:r>
-        <w:br w:type="page"/>
-      </w:r>
-    </w:p>
-    <w:p/>
-    <w:p>
-      <w:pPr>
-        <w:pStyle w:val="berschrift1"/>
-      </w:pPr>
-      <w:r>
-        <w:t>Layout</w:t>
+        <w:t>Mockups</w:t>
       </w:r>
     </w:p>
     <w:p>
@@ -4467,6 +4086,36 @@
           <w:numId w:val="0"/>
         </w:numPr>
       </w:pPr>
+      <w:r>
+        <w:rPr>
+          <w:noProof/>
+        </w:rPr>
+        <w:pict w14:anchorId="7309826A">
+          <v:shapetype id="_x0000_t75" coordsize="21600,21600" o:spt="75" o:preferrelative="t" path="m@4@5l@4@11@9@11@9@5xe" filled="f" stroked="f">
+            <v:stroke joinstyle="miter"/>
+            <v:formulas>
+              <v:f eqn="if lineDrawn pixelLineWidth 0"/>
+              <v:f eqn="sum @0 1 0"/>
+              <v:f eqn="sum 0 0 @1"/>
+              <v:f eqn="prod @2 1 2"/>
+              <v:f eqn="prod @3 21600 pixelWidth"/>
+              <v:f eqn="prod @3 21600 pixelHeight"/>
+              <v:f eqn="sum @0 0 1"/>
+              <v:f eqn="prod @6 1 2"/>
+              <v:f eqn="prod @7 21600 pixelWidth"/>
+              <v:f eqn="sum @8 21600 0"/>
+              <v:f eqn="prod @7 21600 pixelHeight"/>
+              <v:f eqn="sum @10 21600 0"/>
+            </v:formulas>
+            <v:path o:extrusionok="f" gradientshapeok="t" o:connecttype="rect"/>
+            <o:lock v:ext="edit" aspectratio="t"/>
+          </v:shapetype>
+          <v:shape id="_x0000_s1027" type="#_x0000_t75" style="position:absolute;margin-left:212.05pt;margin-top:13.6pt;width:152.2pt;height:382.2pt;z-index:-251591680;mso-position-horizontal-relative:text;mso-position-vertical-relative:text;mso-width-relative:page;mso-height-relative:page" wrapcoords="-56 0 -56 21578 21600 21578 21600 0 -56 0">
+            <v:imagedata r:id="rId14" o:title="top2"/>
+            <w10:wrap type="through"/>
+          </v:shape>
+        </w:pict>
+      </w:r>
       <w:r>
         <w:rPr>
           <w:noProof/>
@@ -4560,11 +4209,7 @@
           </mc:Choice>
           <mc:Fallback>
             <w:pict>
-              <v:shapetype w14:anchorId="303A78AC" id="_x0000_t202" coordsize="21600,21600" o:spt="202" path="m,l,21600r21600,l21600,xe">
-                <v:stroke joinstyle="miter"/>
-                <v:path gradientshapeok="t" o:connecttype="rect"/>
-              </v:shapetype>
-              <v:shape id="Textfeld 6" o:spid="_x0000_s1027" type="#_x0000_t202" style="position:absolute;margin-left:4.95pt;margin-top:649.75pt;width:96.45pt;height:19.7pt;z-index:251734016;visibility:visible;mso-wrap-style:square;mso-width-percent:0;mso-height-percent:0;mso-wrap-distance-left:9pt;mso-wrap-distance-top:0;mso-wrap-distance-right:9pt;mso-wrap-distance-bottom:0;mso-position-horizontal:absolute;mso-position-horizontal-relative:text;mso-position-vertical:absolute;mso-position-vertical-relative:text;mso-width-percent:0;mso-height-percent:0;mso-width-relative:margin;mso-height-relative:margin;v-text-anchor:top" o:gfxdata="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" filled="f" stroked="f" strokeweight=".5pt">
+              <v:shape w14:anchorId="303A78AC" id="Textfeld 6" o:spid="_x0000_s1027" type="#_x0000_t202" style="position:absolute;margin-left:4.95pt;margin-top:649.75pt;width:96.45pt;height:19.7pt;z-index:251734016;visibility:visible;mso-wrap-style:square;mso-width-percent:0;mso-height-percent:0;mso-wrap-distance-left:9pt;mso-wrap-distance-top:0;mso-wrap-distance-right:9pt;mso-wrap-distance-bottom:0;mso-position-horizontal:absolute;mso-position-horizontal-relative:text;mso-position-vertical:absolute;mso-position-vertical-relative:text;mso-width-percent:0;mso-height-percent:0;mso-width-relative:margin;mso-height-relative:margin;v-text-anchor:top" o:gfxdata="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" filled="f" stroked="f" strokeweight=".5pt">
                 <v:textbox>
                   <w:txbxContent>
                     <w:p>
@@ -4818,25 +4463,6 @@
           <w:noProof/>
         </w:rPr>
         <w:pict w14:anchorId="1D2BCAE5">
-          <v:shapetype id="_x0000_t75" coordsize="21600,21600" o:spt="75" o:preferrelative="t" path="m@4@5l@4@11@9@11@9@5xe" filled="f" stroked="f">
-            <v:stroke joinstyle="miter"/>
-            <v:formulas>
-              <v:f eqn="if lineDrawn pixelLineWidth 0"/>
-              <v:f eqn="sum @0 1 0"/>
-              <v:f eqn="sum 0 0 @1"/>
-              <v:f eqn="prod @2 1 2"/>
-              <v:f eqn="prod @3 21600 pixelWidth"/>
-              <v:f eqn="prod @3 21600 pixelHeight"/>
-              <v:f eqn="sum @0 0 1"/>
-              <v:f eqn="prod @6 1 2"/>
-              <v:f eqn="prod @7 21600 pixelWidth"/>
-              <v:f eqn="sum @8 21600 0"/>
-              <v:f eqn="prod @7 21600 pixelHeight"/>
-              <v:f eqn="sum @10 21600 0"/>
-            </v:formulas>
-            <v:path o:extrusionok="f" gradientshapeok="t" o:connecttype="rect"/>
-            <o:lock v:ext="edit" aspectratio="t"/>
-          </v:shapetype>
           <v:shape id="_x0000_s1028" type="#_x0000_t75" style="position:absolute;margin-left:4.7pt;margin-top:427.4pt;width:386.95pt;height:217.7pt;z-index:-251589632;mso-position-horizontal-relative:text;mso-position-vertical-relative:text;mso-width-relative:page;mso-height-relative:page" wrapcoords="-34 0 -34 21540 21600 21540 21600 0 -34 0">
             <v:imagedata r:id="rId15" o:title="Index"/>
             <w10:wrap type="tight"/>
@@ -4847,20 +4473,9 @@
         <w:rPr>
           <w:noProof/>
         </w:rPr>
-        <w:pict w14:anchorId="7309826A">
-          <v:shape id="_x0000_s1027" type="#_x0000_t75" style="position:absolute;margin-left:211.2pt;margin-top:4.35pt;width:152.2pt;height:382.2pt;z-index:-251591680;mso-position-horizontal-relative:text;mso-position-vertical-relative:text;mso-width-relative:page;mso-height-relative:page" wrapcoords="-56 0 -56 21578 21600 21578 21600 0 -56 0">
-            <v:imagedata r:id="rId16" o:title="top2"/>
-            <w10:wrap type="through"/>
-          </v:shape>
-        </w:pict>
-      </w:r>
-      <w:r>
-        <w:rPr>
-          <w:noProof/>
-        </w:rPr>
         <w:pict w14:anchorId="35BAC05B">
           <v:shape id="_x0000_s1026" type="#_x0000_t75" style="position:absolute;margin-left:1.15pt;margin-top:7.4pt;width:132.65pt;height:383pt;z-index:251722752;mso-position-horizontal-relative:text;mso-position-vertical-relative:text;mso-width-relative:page;mso-height-relative:page">
-            <v:imagedata r:id="rId17" o:title="Index"/>
+            <v:imagedata r:id="rId16" o:title="Index"/>
             <w10:wrap type="square"/>
           </v:shape>
         </w:pict>
@@ -4868,13 +4483,13 @@
       <w:r>
         <w:br w:type="page"/>
       </w:r>
-      <w:bookmarkStart w:id="54" w:name="_Toc1388165"/>
-      <w:bookmarkStart w:id="55" w:name="_Toc24532109"/>
-      <w:bookmarkEnd w:id="53"/>
+      <w:bookmarkStart w:id="27" w:name="_Toc1388165"/>
+      <w:bookmarkStart w:id="28" w:name="_Toc24532109"/>
+      <w:bookmarkEnd w:id="26"/>
     </w:p>
     <w:p>
       <w:pPr>
-        <w:pStyle w:val="berschrift1"/>
+        <w:pStyle w:val="berschrift2"/>
       </w:pPr>
       <w:r>
         <w:rPr>
@@ -4885,13 +4500,13 @@
         <mc:AlternateContent>
           <mc:Choice Requires="wps">
             <w:drawing>
-              <wp:anchor distT="0" distB="0" distL="114300" distR="114300" simplePos="0" relativeHeight="251736064" behindDoc="0" locked="0" layoutInCell="1" allowOverlap="1" wp14:anchorId="671D6942" wp14:editId="09235995">
+              <wp:anchor distT="0" distB="0" distL="114300" distR="114300" simplePos="0" relativeHeight="251736064" behindDoc="0" locked="0" layoutInCell="1" allowOverlap="1" wp14:anchorId="671D6942" wp14:editId="4F14CC0F">
                 <wp:simplePos x="0" y="0"/>
                 <wp:positionH relativeFrom="column">
-                  <wp:posOffset>253687</wp:posOffset>
+                  <wp:posOffset>194665</wp:posOffset>
                 </wp:positionH>
                 <wp:positionV relativeFrom="paragraph">
-                  <wp:posOffset>3056263</wp:posOffset>
+                  <wp:posOffset>3006090</wp:posOffset>
                 </wp:positionV>
                 <wp:extent cx="1413163" cy="273133"/>
                 <wp:effectExtent l="0" t="0" r="0" b="0"/>
@@ -4970,7 +4585,7 @@
           </mc:Choice>
           <mc:Fallback>
             <w:pict>
-              <v:shape w14:anchorId="671D6942" id="Textfeld 8" o:spid="_x0000_s1030" type="#_x0000_t202" style="position:absolute;left:0;text-align:left;margin-left:20pt;margin-top:240.65pt;width:111.25pt;height:21.5pt;z-index:251736064;visibility:visible;mso-wrap-style:square;mso-width-percent:0;mso-height-percent:0;mso-wrap-distance-left:9pt;mso-wrap-distance-top:0;mso-wrap-distance-right:9pt;mso-wrap-distance-bottom:0;mso-position-horizontal:absolute;mso-position-horizontal-relative:text;mso-position-vertical:absolute;mso-position-vertical-relative:text;mso-width-percent:0;mso-height-percent:0;mso-width-relative:margin;mso-height-relative:margin;v-text-anchor:top" o:gfxdata="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" filled="f" stroked="f" strokeweight=".5pt">
+              <v:shape w14:anchorId="671D6942" id="Textfeld 8" o:spid="_x0000_s1030" type="#_x0000_t202" style="position:absolute;left:0;text-align:left;margin-left:15.35pt;margin-top:236.7pt;width:111.25pt;height:21.5pt;z-index:251736064;visibility:visible;mso-wrap-style:square;mso-width-percent:0;mso-height-percent:0;mso-wrap-distance-left:9pt;mso-wrap-distance-top:0;mso-wrap-distance-right:9pt;mso-wrap-distance-bottom:0;mso-position-horizontal:absolute;mso-position-horizontal-relative:text;mso-position-vertical:absolute;mso-position-vertical-relative:text;mso-width-percent:0;mso-height-percent:0;mso-width-relative:margin;mso-height-relative:margin;v-text-anchor:top" o:gfxdata="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" filled="f" stroked="f" strokeweight=".5pt">
                 <v:textbox>
                   <w:txbxContent>
                     <w:p>
@@ -4985,8 +4600,6 @@
                         </w:rPr>
                         <w:t>Top2</w:t>
                       </w:r>
-                      <w:bookmarkStart w:id="57" w:name="_GoBack"/>
-                      <w:bookmarkEnd w:id="57"/>
                       <w:r>
                         <w:rPr>
                           <w:sz w:val="18"/>
@@ -5018,17 +4631,62 @@
           <w:noProof/>
         </w:rPr>
         <w:pict w14:anchorId="729011D9">
-          <v:shape id="_x0000_s1029" type="#_x0000_t75" style="position:absolute;left:0;text-align:left;margin-left:20.2pt;margin-top:.45pt;width:422.8pt;height:239.8pt;z-index:-251587584;mso-position-horizontal-relative:text;mso-position-vertical-relative:text;mso-width-relative:page;mso-height-relative:page" wrapcoords="-34 0 -34 21541 21600 21541 21600 0 -34 0">
-            <v:imagedata r:id="rId18" o:title="top2"/>
-            <w10:wrap type="tight"/>
+          <v:shape id="_x0000_s1029" type="#_x0000_t75" style="position:absolute;left:0;text-align:left;margin-left:18.6pt;margin-top:.4pt;width:422.8pt;height:239.8pt;z-index:-251587584;mso-position-horizontal-relative:text;mso-position-vertical-relative:text;mso-width-relative:page;mso-height-relative:page" wrapcoords="-34 0 -34 21541 21600 21541 21600 0 -34 0">
+            <v:imagedata r:id="rId17" o:title="top2"/>
+            <w10:wrap type="topAndBottom"/>
           </v:shape>
         </w:pict>
       </w:r>
       <w:r>
+        <w:t xml:space="preserve"> </w:t>
+      </w:r>
+      <w:proofErr w:type="spellStart"/>
+      <w:r>
+        <w:t>Naviagtion</w:t>
+      </w:r>
+      <w:proofErr w:type="spellEnd"/>
+    </w:p>
+    <w:p/>
+    <w:p>
+      <w:r>
+        <w:t>Die Mobile Navigation wird durch das Tutorial von W3schools.com inspiriert. Die Desktop Version wi</w:t>
+      </w:r>
+      <w:r>
+        <w:t>r</w:t>
+      </w:r>
+      <w:r>
+        <w:t xml:space="preserve">d einfach gehalten und besteht aus einem Link zu der «About Me» </w:t>
+      </w:r>
+      <w:r>
+        <w:t xml:space="preserve">Seite. Beider Navigationsarten sind so simple wie möglich zu halten. Die Hauptnavigation passiert mit den Albumcover. Hinter diesen sind Links zu den Unterseiten der Werke. Die Unterseiten sind nicht in der Mobile Navigation aufgelistet oder in der Desktop-Version um die Seite elegant zu halten. </w:t>
+      </w:r>
+    </w:p>
+    <w:p/>
+    <w:p>
+      <w:r>
+        <w:t xml:space="preserve"> (</w:t>
+      </w:r>
+      <w:hyperlink r:id="rId18" w:history="1">
+        <w:r>
+          <w:rPr>
+            <w:rStyle w:val="Hyperlink"/>
+          </w:rPr>
+          <w:t>Link</w:t>
+        </w:r>
+      </w:hyperlink>
+      <w:r>
+        <w:t>)</w:t>
+      </w:r>
+    </w:p>
+    <w:p>
+      <w:pPr>
+        <w:pStyle w:val="berschrift1"/>
+      </w:pPr>
+      <w:r>
         <w:t>Farbschema</w:t>
       </w:r>
-      <w:bookmarkEnd w:id="54"/>
-      <w:bookmarkEnd w:id="55"/>
+      <w:bookmarkEnd w:id="27"/>
+      <w:bookmarkEnd w:id="28"/>
     </w:p>
     <w:p>
       <w:pPr>
@@ -5129,10 +4787,15 @@
         </w:tabs>
         <w:spacing w:before="0" w:after="120" w:line="240" w:lineRule="auto"/>
       </w:pPr>
-      <w:bookmarkStart w:id="56" w:name="_Toc1388166"/>
-      <w:r>
-        <w:t>Indigo Dye</w:t>
-      </w:r>
+      <w:bookmarkStart w:id="29" w:name="_Toc1388166"/>
+      <w:r>
+        <w:t xml:space="preserve">Indigo </w:t>
+      </w:r>
+      <w:proofErr w:type="spellStart"/>
+      <w:r>
+        <w:t>Dye</w:t>
+      </w:r>
+      <w:proofErr w:type="spellEnd"/>
       <w:r>
         <w:t xml:space="preserve"> (</w:t>
       </w:r>
@@ -5145,7 +4808,7 @@
       <w:r>
         <w:t>)</w:t>
       </w:r>
-      <w:bookmarkEnd w:id="56"/>
+      <w:bookmarkEnd w:id="29"/>
     </w:p>
     <w:p>
       <w:r>
@@ -5172,10 +4835,15 @@
         </w:tabs>
         <w:spacing w:before="0" w:after="120" w:line="240" w:lineRule="auto"/>
       </w:pPr>
-      <w:bookmarkStart w:id="57" w:name="_Toc1388167"/>
-      <w:r>
-        <w:t>Pale Silver</w:t>
-      </w:r>
+      <w:bookmarkStart w:id="30" w:name="_Toc1388167"/>
+      <w:r>
+        <w:t xml:space="preserve">Pale </w:t>
+      </w:r>
+      <w:proofErr w:type="spellStart"/>
+      <w:r>
+        <w:t>Silver</w:t>
+      </w:r>
+      <w:proofErr w:type="spellEnd"/>
       <w:r>
         <w:t xml:space="preserve"> (</w:t>
       </w:r>
@@ -5188,7 +4856,7 @@
       <w:r>
         <w:t>)</w:t>
       </w:r>
-      <w:bookmarkEnd w:id="57"/>
+      <w:bookmarkEnd w:id="30"/>
     </w:p>
     <w:p>
       <w:r>
@@ -5206,7 +4874,7 @@
         </w:tabs>
         <w:spacing w:before="0" w:after="120" w:line="240" w:lineRule="auto"/>
       </w:pPr>
-      <w:bookmarkStart w:id="58" w:name="_Toc1388168"/>
+      <w:bookmarkStart w:id="31" w:name="_Toc1388168"/>
       <w:r>
         <w:t>Rocket Metallic</w:t>
       </w:r>
@@ -5222,7 +4890,7 @@
       <w:r>
         <w:t>)</w:t>
       </w:r>
-      <w:bookmarkEnd w:id="58"/>
+      <w:bookmarkEnd w:id="31"/>
     </w:p>
     <w:p>
       <w:r>
@@ -5244,8 +4912,14 @@
         <w:spacing w:before="0" w:after="120" w:line="240" w:lineRule="auto"/>
       </w:pPr>
       <w:r>
-        <w:t>Deep Tauper</w:t>
-      </w:r>
+        <w:lastRenderedPageBreak/>
+        <w:t xml:space="preserve">Deep </w:t>
+      </w:r>
+      <w:proofErr w:type="spellStart"/>
+      <w:r>
+        <w:t>Tauper</w:t>
+      </w:r>
+      <w:proofErr w:type="spellEnd"/>
       <w:r>
         <w:t xml:space="preserve"> (</w:t>
       </w:r>
@@ -5307,18 +4981,49 @@
       <w:pPr>
         <w:pStyle w:val="berschrift1"/>
       </w:pPr>
-      <w:bookmarkStart w:id="59" w:name="_Toc1388169"/>
-      <w:bookmarkStart w:id="60" w:name="_Toc24532110"/>
-      <w:r>
-        <w:lastRenderedPageBreak/>
+      <w:bookmarkStart w:id="32" w:name="_Toc1388169"/>
+      <w:bookmarkStart w:id="33" w:name="_Toc24532110"/>
+      <w:r>
         <w:t>Schriftarten</w:t>
       </w:r>
-      <w:bookmarkEnd w:id="59"/>
-      <w:bookmarkEnd w:id="60"/>
+      <w:bookmarkEnd w:id="32"/>
+      <w:bookmarkEnd w:id="33"/>
     </w:p>
     <w:p>
       <w:r>
-        <w:t>Die Schriften wurde via der Google Fonts Bibliothek zusammengestellt. Asap ist eine moderne Schrift die sich gut für Titel eignet. Leelawadee ist elegant und ansprechend. Fredoka One wirkt nostalgisch und kreativ. Für die Website passt diese Überschrift, da «Los mal…» ein Plattenladen ähneln soll wo man neue Musik entdecken kann. Also ist der in die Jahre gekommene Lock hier gesucht.</w:t>
+        <w:t xml:space="preserve">Die Schriften wurde via der Google Fonts Bibliothek zusammengestellt. </w:t>
+      </w:r>
+      <w:proofErr w:type="spellStart"/>
+      <w:r>
+        <w:t>Asap</w:t>
+      </w:r>
+      <w:proofErr w:type="spellEnd"/>
+      <w:r>
+        <w:t xml:space="preserve"> ist eine moderne Schrift die sich gut für Titel eignet. </w:t>
+      </w:r>
+      <w:proofErr w:type="spellStart"/>
+      <w:r>
+        <w:t>Leelawadee</w:t>
+      </w:r>
+      <w:proofErr w:type="spellEnd"/>
+      <w:r>
+        <w:t xml:space="preserve"> ist elegant und ansprechend. </w:t>
+      </w:r>
+      <w:proofErr w:type="spellStart"/>
+      <w:r>
+        <w:t>Fredoka</w:t>
+      </w:r>
+      <w:proofErr w:type="spellEnd"/>
+      <w:r>
+        <w:t xml:space="preserve"> </w:t>
+      </w:r>
+      <w:proofErr w:type="spellStart"/>
+      <w:r>
+        <w:t>One</w:t>
+      </w:r>
+      <w:proofErr w:type="spellEnd"/>
+      <w:r>
+        <w:t xml:space="preserve"> wirkt nostalgisch und kreativ. Für die Website passt diese Überschrift, da «Los mal…» ein Plattenladen ähneln soll wo man neue Musik entdecken kann. Also ist der in die Jahre gekommene Lock hier gesucht.</w:t>
       </w:r>
     </w:p>
     <w:p>
@@ -5332,9 +5037,11 @@
         </w:tabs>
         <w:spacing w:before="0" w:after="120" w:line="240" w:lineRule="auto"/>
       </w:pPr>
+      <w:proofErr w:type="spellStart"/>
       <w:r>
         <w:t>Asap</w:t>
       </w:r>
+      <w:proofErr w:type="spellEnd"/>
     </w:p>
     <w:p>
       <w:r>
@@ -5352,17 +5059,24 @@
         </w:tabs>
         <w:spacing w:before="0" w:after="120" w:line="240" w:lineRule="auto"/>
       </w:pPr>
+      <w:proofErr w:type="spellStart"/>
       <w:r>
         <w:t>Leelawadee</w:t>
       </w:r>
+      <w:proofErr w:type="spellEnd"/>
     </w:p>
     <w:p>
       <w:pPr>
         <w:jc w:val="both"/>
       </w:pPr>
       <w:r>
-        <w:t>Diese Schrift wird für folgende Elemente eingesetzt: Untertitel, Text zu den Werken, Footertext</w:t>
-      </w:r>
+        <w:t xml:space="preserve">Diese Schrift wird für folgende Elemente eingesetzt: Untertitel, Text zu den Werken, </w:t>
+      </w:r>
+      <w:proofErr w:type="spellStart"/>
+      <w:r>
+        <w:t>Footertext</w:t>
+      </w:r>
+      <w:proofErr w:type="spellEnd"/>
     </w:p>
     <w:p>
       <w:pPr>
@@ -5375,17 +5089,32 @@
         </w:tabs>
         <w:spacing w:before="0" w:after="120" w:line="240" w:lineRule="auto"/>
       </w:pPr>
-      <w:r>
-        <w:t>Fredoka One</w:t>
-      </w:r>
+      <w:proofErr w:type="spellStart"/>
+      <w:r>
+        <w:t>Fredoka</w:t>
+      </w:r>
+      <w:proofErr w:type="spellEnd"/>
+      <w:r>
+        <w:t xml:space="preserve"> </w:t>
+      </w:r>
+      <w:proofErr w:type="spellStart"/>
+      <w:r>
+        <w:t>One</w:t>
+      </w:r>
+      <w:proofErr w:type="spellEnd"/>
     </w:p>
     <w:p>
       <w:pPr>
         <w:jc w:val="both"/>
       </w:pPr>
       <w:r>
-        <w:t>Diese Schrift wird für folgende Elemente eingesetzt: Logofont</w:t>
-      </w:r>
+        <w:t xml:space="preserve">Diese Schrift wird für folgende Elemente eingesetzt: </w:t>
+      </w:r>
+      <w:proofErr w:type="spellStart"/>
+      <w:r>
+        <w:t>Logofont</w:t>
+      </w:r>
+      <w:proofErr w:type="spellEnd"/>
     </w:p>
     <w:p>
       <w:pPr>
@@ -5401,13 +5130,13 @@
       <w:pPr>
         <w:pStyle w:val="berschrift1"/>
       </w:pPr>
-      <w:bookmarkStart w:id="61" w:name="_Toc1388172"/>
-      <w:bookmarkStart w:id="62" w:name="_Toc24532111"/>
+      <w:bookmarkStart w:id="34" w:name="_Toc1388172"/>
+      <w:bookmarkStart w:id="35" w:name="_Toc24532111"/>
       <w:r>
         <w:t>Auswahl der Medienformate</w:t>
       </w:r>
-      <w:bookmarkEnd w:id="61"/>
-      <w:bookmarkEnd w:id="62"/>
+      <w:bookmarkEnd w:id="34"/>
+      <w:bookmarkEnd w:id="35"/>
     </w:p>
     <w:p>
       <w:pPr>
@@ -5420,15 +5149,23 @@
         </w:tabs>
         <w:spacing w:before="0" w:after="120" w:line="240" w:lineRule="auto"/>
       </w:pPr>
-      <w:bookmarkStart w:id="63" w:name="_Toc1388173"/>
+      <w:bookmarkStart w:id="36" w:name="_Toc1388173"/>
       <w:r>
         <w:t>Fotogalerie &amp; Inhaltsfotos</w:t>
       </w:r>
-      <w:bookmarkEnd w:id="63"/>
+      <w:bookmarkEnd w:id="36"/>
     </w:p>
     <w:p>
       <w:r>
-        <w:t xml:space="preserve">Alle Albumcovers auf der Hauptseite so wie den Unterseiten werden JPG oder PNG sein. Dies aufgrund der Verfügbarkeit des </w:t>
+        <w:t xml:space="preserve">Alle Albumcovers auf der Hauptseite </w:t>
+      </w:r>
+      <w:proofErr w:type="spellStart"/>
+      <w:r>
+        <w:t>so wie</w:t>
+      </w:r>
+      <w:proofErr w:type="spellEnd"/>
+      <w:r>
+        <w:t xml:space="preserve"> den Unterseiten werden JPG oder PNG sein. Dies aufgrund der Verfügbarkeit des </w:t>
       </w:r>
       <w:r>
         <w:t xml:space="preserve">Bildes. </w:t>
@@ -5438,6 +5175,9 @@
       </w:r>
       <w:r>
         <w:t>.</w:t>
+      </w:r>
+      <w:r>
+        <w:t xml:space="preserve"> Für dieses Projekt wird mein eigen erstelltes Albumcover verwändet, für das ich die Rechte besitze. Dieses hat PNG Format. PNG wird genutzt da es ein Webübliches Format ist und leicht skalierbar ist. </w:t>
       </w:r>
     </w:p>
     <w:p>
@@ -5451,11 +5191,11 @@
         </w:tabs>
         <w:spacing w:before="0" w:after="120" w:line="240" w:lineRule="auto"/>
       </w:pPr>
-      <w:bookmarkStart w:id="64" w:name="_Toc1388174"/>
+      <w:bookmarkStart w:id="37" w:name="_Toc1388174"/>
       <w:r>
         <w:t>Logo</w:t>
       </w:r>
-      <w:bookmarkEnd w:id="64"/>
+      <w:bookmarkEnd w:id="37"/>
     </w:p>
     <w:p>
       <w:r>
@@ -5489,6 +5229,9 @@
         <w:t xml:space="preserve"> </w:t>
       </w:r>
       <w:r>
+        <w:t xml:space="preserve">Das PNG/Logo wird von mir erstellt. </w:t>
+      </w:r>
+      <w:r>
         <w:br w:type="page"/>
       </w:r>
     </w:p>
@@ -5496,32 +5239,34 @@
       <w:pPr>
         <w:pStyle w:val="berschrift1"/>
       </w:pPr>
-      <w:bookmarkStart w:id="65" w:name="_Toc1388176"/>
-      <w:bookmarkStart w:id="66" w:name="_Toc24532112"/>
+      <w:bookmarkStart w:id="38" w:name="_Toc1388176"/>
+      <w:bookmarkStart w:id="39" w:name="_Toc24532112"/>
+      <w:proofErr w:type="spellStart"/>
       <w:r>
         <w:lastRenderedPageBreak/>
         <w:t>Testing</w:t>
       </w:r>
-      <w:bookmarkEnd w:id="65"/>
-      <w:bookmarkEnd w:id="66"/>
+      <w:bookmarkEnd w:id="38"/>
+      <w:bookmarkEnd w:id="39"/>
+      <w:proofErr w:type="spellEnd"/>
     </w:p>
     <w:p>
       <w:pPr>
         <w:pStyle w:val="berschrift2"/>
       </w:pPr>
-      <w:bookmarkStart w:id="67" w:name="_Toc411264555"/>
-      <w:bookmarkStart w:id="68" w:name="_Toc413311405"/>
-      <w:bookmarkStart w:id="69" w:name="_Toc440032406"/>
-      <w:bookmarkStart w:id="70" w:name="_Toc479596112"/>
-      <w:bookmarkStart w:id="71" w:name="_Toc1388177"/>
+      <w:bookmarkStart w:id="40" w:name="_Toc411264555"/>
+      <w:bookmarkStart w:id="41" w:name="_Toc413311405"/>
+      <w:bookmarkStart w:id="42" w:name="_Toc440032406"/>
+      <w:bookmarkStart w:id="43" w:name="_Toc479596112"/>
+      <w:bookmarkStart w:id="44" w:name="_Toc1388177"/>
       <w:r>
         <w:t>Testumgebung</w:t>
       </w:r>
-      <w:bookmarkEnd w:id="67"/>
-      <w:bookmarkEnd w:id="68"/>
-      <w:bookmarkEnd w:id="69"/>
-      <w:bookmarkEnd w:id="70"/>
-      <w:bookmarkEnd w:id="71"/>
+      <w:bookmarkEnd w:id="40"/>
+      <w:bookmarkEnd w:id="41"/>
+      <w:bookmarkEnd w:id="42"/>
+      <w:bookmarkEnd w:id="43"/>
+      <w:bookmarkEnd w:id="44"/>
     </w:p>
     <w:p>
       <w:pPr>
@@ -5646,18 +5391,18 @@
         </w:tabs>
         <w:spacing w:before="120" w:after="120" w:line="240" w:lineRule="auto"/>
       </w:pPr>
-      <w:bookmarkStart w:id="72" w:name="_Toc440032407"/>
-      <w:bookmarkStart w:id="73" w:name="_Toc479596113"/>
-      <w:bookmarkStart w:id="74" w:name="_Toc1388178"/>
+      <w:bookmarkStart w:id="45" w:name="_Toc440032407"/>
+      <w:bookmarkStart w:id="46" w:name="_Toc479596113"/>
+      <w:bookmarkStart w:id="47" w:name="_Toc1388178"/>
       <w:r>
         <w:t xml:space="preserve">User Acceptance </w:t>
       </w:r>
       <w:r>
         <w:t>Testfälle</w:t>
       </w:r>
-      <w:bookmarkEnd w:id="72"/>
-      <w:bookmarkEnd w:id="73"/>
-      <w:bookmarkEnd w:id="74"/>
+      <w:bookmarkEnd w:id="45"/>
+      <w:bookmarkEnd w:id="46"/>
+      <w:bookmarkEnd w:id="47"/>
     </w:p>
     <w:p>
       <w:r>
@@ -6066,7 +5811,21 @@
               <w:rPr>
                 <w:highlight w:val="yellow"/>
               </w:rPr>
-              <w:t>Klick auf «Produkte» im Hauptmenu, dann Klick auf «Tastaturen» im Submenu.</w:t>
+              <w:t xml:space="preserve">Klick auf «Produkte» im Hauptmenu, dann Klick auf «Tastaturen» im </w:t>
+            </w:r>
+            <w:proofErr w:type="spellStart"/>
+            <w:r>
+              <w:rPr>
+                <w:highlight w:val="yellow"/>
+              </w:rPr>
+              <w:t>Submenu</w:t>
+            </w:r>
+            <w:proofErr w:type="spellEnd"/>
+            <w:r>
+              <w:rPr>
+                <w:highlight w:val="yellow"/>
+              </w:rPr>
+              <w:t>.</w:t>
             </w:r>
             <w:r>
               <w:rPr>
@@ -6135,12 +5894,12 @@
       <w:pPr>
         <w:pStyle w:val="berschrift1"/>
       </w:pPr>
-      <w:bookmarkStart w:id="75" w:name="_Toc24532113"/>
+      <w:bookmarkStart w:id="48" w:name="_Toc24532113"/>
       <w:r>
         <w:lastRenderedPageBreak/>
         <w:t>Fazit</w:t>
       </w:r>
-      <w:bookmarkEnd w:id="75"/>
+      <w:bookmarkEnd w:id="48"/>
     </w:p>
     <w:p>
       <w:pPr>
@@ -6357,7 +6116,7 @@
             </w:rPr>
           </w:sdtEndPr>
           <w:sdtContent>
-            <w:bookmarkStart w:id="76" w:name="_Toc340676028" w:displacedByCustomXml="prev"/>
+            <w:bookmarkStart w:id="49" w:name="_Toc340676028" w:displacedByCustomXml="prev"/>
             <w:p>
               <w:r>
                 <w:rPr>
@@ -6373,7 +6132,7 @@
         </w:sdt>
       </w:sdtContent>
     </w:sdt>
-    <w:bookmarkEnd w:id="76"/>
+    <w:bookmarkEnd w:id="49"/>
     <w:p>
       <w:pPr>
         <w:rPr>
@@ -6409,7 +6168,7 @@
 </file>
 
 <file path=word/endnotes.xml><?xml version="1.0" encoding="utf-8"?>
-<w:endnotes xmlns:wpc="http://schemas.microsoft.com/office/word/2010/wordprocessingCanvas" xmlns:cx="http://schemas.microsoft.com/office/drawing/2014/chartex" xmlns:cx1="http://schemas.microsoft.com/office/drawing/2015/9/8/chartex" xmlns:mc="http://schemas.openxmlformats.org/markup-compatibility/2006" xmlns:o="urn:schemas-microsoft-com:office:office" xmlns:r="http://schemas.openxmlformats.org/officeDocument/2006/relationships" xmlns:m="http://schemas.openxmlformats.org/officeDocument/2006/math" xmlns:v="urn:schemas-microsoft-com:vml" xmlns:wp14="http://schemas.microsoft.com/office/word/2010/wordprocessingDrawing" xmlns:wp="http://schemas.openxmlformats.org/drawingml/2006/wordprocessingDrawing" xmlns:w10="urn:schemas-microsoft-com:office:word" xmlns:w="http://schemas.openxmlformats.org/wordprocessingml/2006/main" xmlns:w14="http://schemas.microsoft.com/office/word/2010/wordml" xmlns:w15="http://schemas.microsoft.com/office/word/2012/wordml" xmlns:w16se="http://schemas.microsoft.com/office/word/2015/wordml/symex" xmlns:wpg="http://schemas.microsoft.com/office/word/2010/wordprocessingGroup" xmlns:wpi="http://schemas.microsoft.com/office/word/2010/wordprocessingInk" xmlns:wne="http://schemas.microsoft.com/office/word/2006/wordml" xmlns:wps="http://schemas.microsoft.com/office/word/2010/wordprocessingShape" mc:Ignorable="w14 w15 w16se wp14">
+<w:endnotes xmlns:wpc="http://schemas.microsoft.com/office/word/2010/wordprocessingCanvas" xmlns:cx="http://schemas.microsoft.com/office/drawing/2014/chartex" xmlns:cx1="http://schemas.microsoft.com/office/drawing/2015/9/8/chartex" xmlns:cx2="http://schemas.microsoft.com/office/drawing/2015/10/21/chartex" xmlns:cx3="http://schemas.microsoft.com/office/drawing/2016/5/9/chartex" xmlns:cx4="http://schemas.microsoft.com/office/drawing/2016/5/10/chartex" xmlns:cx5="http://schemas.microsoft.com/office/drawing/2016/5/11/chartex" xmlns:cx6="http://schemas.microsoft.com/office/drawing/2016/5/12/chartex" xmlns:cx7="http://schemas.microsoft.com/office/drawing/2016/5/13/chartex" xmlns:cx8="http://schemas.microsoft.com/office/drawing/2016/5/14/chartex" xmlns:mc="http://schemas.openxmlformats.org/markup-compatibility/2006" xmlns:aink="http://schemas.microsoft.com/office/drawing/2016/ink" xmlns:am3d="http://schemas.microsoft.com/office/drawing/2017/model3d" xmlns:o="urn:schemas-microsoft-com:office:office" xmlns:r="http://schemas.openxmlformats.org/officeDocument/2006/relationships" xmlns:m="http://schemas.openxmlformats.org/officeDocument/2006/math" xmlns:v="urn:schemas-microsoft-com:vml" xmlns:wp14="http://schemas.microsoft.com/office/word/2010/wordprocessingDrawing" xmlns:wp="http://schemas.openxmlformats.org/drawingml/2006/wordprocessingDrawing" xmlns:w10="urn:schemas-microsoft-com:office:word" xmlns:w="http://schemas.openxmlformats.org/wordprocessingml/2006/main" xmlns:w14="http://schemas.microsoft.com/office/word/2010/wordml" xmlns:w15="http://schemas.microsoft.com/office/word/2012/wordml" xmlns:w16cex="http://schemas.microsoft.com/office/word/2018/wordml/cex" xmlns:w16cid="http://schemas.microsoft.com/office/word/2016/wordml/cid" xmlns:w16="http://schemas.microsoft.com/office/word/2018/wordml" xmlns:w16se="http://schemas.microsoft.com/office/word/2015/wordml/symex" xmlns:wpg="http://schemas.microsoft.com/office/word/2010/wordprocessingGroup" xmlns:wpi="http://schemas.microsoft.com/office/word/2010/wordprocessingInk" xmlns:wne="http://schemas.microsoft.com/office/word/2006/wordml" xmlns:wps="http://schemas.microsoft.com/office/word/2010/wordprocessingShape" mc:Ignorable="w14 w15 w16se w16cid w16 w16cex wp14">
   <w:endnote w:type="separator" w:id="-1">
     <w:p>
       <w:r>
@@ -6428,7 +6187,7 @@
 </file>
 
 <file path=word/footer1.xml><?xml version="1.0" encoding="utf-8"?>
-<w:ftr xmlns:wpc="http://schemas.microsoft.com/office/word/2010/wordprocessingCanvas" xmlns:cx="http://schemas.microsoft.com/office/drawing/2014/chartex" xmlns:cx1="http://schemas.microsoft.com/office/drawing/2015/9/8/chartex" xmlns:mc="http://schemas.openxmlformats.org/markup-compatibility/2006" xmlns:o="urn:schemas-microsoft-com:office:office" xmlns:r="http://schemas.openxmlformats.org/officeDocument/2006/relationships" xmlns:m="http://schemas.openxmlformats.org/officeDocument/2006/math" xmlns:v="urn:schemas-microsoft-com:vml" xmlns:wp14="http://schemas.microsoft.com/office/word/2010/wordprocessingDrawing" xmlns:wp="http://schemas.openxmlformats.org/drawingml/2006/wordprocessingDrawing" xmlns:w10="urn:schemas-microsoft-com:office:word" xmlns:w="http://schemas.openxmlformats.org/wordprocessingml/2006/main" xmlns:w14="http://schemas.microsoft.com/office/word/2010/wordml" xmlns:w15="http://schemas.microsoft.com/office/word/2012/wordml" xmlns:w16se="http://schemas.microsoft.com/office/word/2015/wordml/symex" xmlns:wpg="http://schemas.microsoft.com/office/word/2010/wordprocessingGroup" xmlns:wpi="http://schemas.microsoft.com/office/word/2010/wordprocessingInk" xmlns:wne="http://schemas.microsoft.com/office/word/2006/wordml" xmlns:wps="http://schemas.microsoft.com/office/word/2010/wordprocessingShape" mc:Ignorable="w14 w15 w16se wp14">
+<w:ftr xmlns:wpc="http://schemas.microsoft.com/office/word/2010/wordprocessingCanvas" xmlns:cx="http://schemas.microsoft.com/office/drawing/2014/chartex" xmlns:cx1="http://schemas.microsoft.com/office/drawing/2015/9/8/chartex" xmlns:cx2="http://schemas.microsoft.com/office/drawing/2015/10/21/chartex" xmlns:cx3="http://schemas.microsoft.com/office/drawing/2016/5/9/chartex" xmlns:cx4="http://schemas.microsoft.com/office/drawing/2016/5/10/chartex" xmlns:cx5="http://schemas.microsoft.com/office/drawing/2016/5/11/chartex" xmlns:cx6="http://schemas.microsoft.com/office/drawing/2016/5/12/chartex" xmlns:cx7="http://schemas.microsoft.com/office/drawing/2016/5/13/chartex" xmlns:cx8="http://schemas.microsoft.com/office/drawing/2016/5/14/chartex" xmlns:mc="http://schemas.openxmlformats.org/markup-compatibility/2006" xmlns:aink="http://schemas.microsoft.com/office/drawing/2016/ink" xmlns:am3d="http://schemas.microsoft.com/office/drawing/2017/model3d" xmlns:o="urn:schemas-microsoft-com:office:office" xmlns:r="http://schemas.openxmlformats.org/officeDocument/2006/relationships" xmlns:m="http://schemas.openxmlformats.org/officeDocument/2006/math" xmlns:v="urn:schemas-microsoft-com:vml" xmlns:wp14="http://schemas.microsoft.com/office/word/2010/wordprocessingDrawing" xmlns:wp="http://schemas.openxmlformats.org/drawingml/2006/wordprocessingDrawing" xmlns:w10="urn:schemas-microsoft-com:office:word" xmlns:w="http://schemas.openxmlformats.org/wordprocessingml/2006/main" xmlns:w14="http://schemas.microsoft.com/office/word/2010/wordml" xmlns:w15="http://schemas.microsoft.com/office/word/2012/wordml" xmlns:w16cex="http://schemas.microsoft.com/office/word/2018/wordml/cex" xmlns:w16cid="http://schemas.microsoft.com/office/word/2016/wordml/cid" xmlns:w16="http://schemas.microsoft.com/office/word/2018/wordml" xmlns:w16se="http://schemas.microsoft.com/office/word/2015/wordml/symex" xmlns:wpg="http://schemas.microsoft.com/office/word/2010/wordprocessingGroup" xmlns:wpi="http://schemas.microsoft.com/office/word/2010/wordprocessingInk" xmlns:wne="http://schemas.microsoft.com/office/word/2006/wordml" xmlns:wps="http://schemas.microsoft.com/office/word/2010/wordprocessingShape" mc:Ignorable="w14 w15 w16se w16cid w16 w16cex wp14">
   <w:p>
     <w:pPr>
       <w:pStyle w:val="Fuzeile"/>
@@ -6438,7 +6197,7 @@
 </file>
 
 <file path=word/footer2.xml><?xml version="1.0" encoding="utf-8"?>
-<w:ftr xmlns:wpc="http://schemas.microsoft.com/office/word/2010/wordprocessingCanvas" xmlns:cx="http://schemas.microsoft.com/office/drawing/2014/chartex" xmlns:cx1="http://schemas.microsoft.com/office/drawing/2015/9/8/chartex" xmlns:mc="http://schemas.openxmlformats.org/markup-compatibility/2006" xmlns:o="urn:schemas-microsoft-com:office:office" xmlns:r="http://schemas.openxmlformats.org/officeDocument/2006/relationships" xmlns:m="http://schemas.openxmlformats.org/officeDocument/2006/math" xmlns:v="urn:schemas-microsoft-com:vml" xmlns:wp14="http://schemas.microsoft.com/office/word/2010/wordprocessingDrawing" xmlns:wp="http://schemas.openxmlformats.org/drawingml/2006/wordprocessingDrawing" xmlns:w10="urn:schemas-microsoft-com:office:word" xmlns:w="http://schemas.openxmlformats.org/wordprocessingml/2006/main" xmlns:w14="http://schemas.microsoft.com/office/word/2010/wordml" xmlns:w15="http://schemas.microsoft.com/office/word/2012/wordml" xmlns:w16se="http://schemas.microsoft.com/office/word/2015/wordml/symex" xmlns:wpg="http://schemas.microsoft.com/office/word/2010/wordprocessingGroup" xmlns:wpi="http://schemas.microsoft.com/office/word/2010/wordprocessingInk" xmlns:wne="http://schemas.microsoft.com/office/word/2006/wordml" xmlns:wps="http://schemas.microsoft.com/office/word/2010/wordprocessingShape" mc:Ignorable="w14 w15 w16se wp14">
+<w:ftr xmlns:wpc="http://schemas.microsoft.com/office/word/2010/wordprocessingCanvas" xmlns:cx="http://schemas.microsoft.com/office/drawing/2014/chartex" xmlns:cx1="http://schemas.microsoft.com/office/drawing/2015/9/8/chartex" xmlns:cx2="http://schemas.microsoft.com/office/drawing/2015/10/21/chartex" xmlns:cx3="http://schemas.microsoft.com/office/drawing/2016/5/9/chartex" xmlns:cx4="http://schemas.microsoft.com/office/drawing/2016/5/10/chartex" xmlns:cx5="http://schemas.microsoft.com/office/drawing/2016/5/11/chartex" xmlns:cx6="http://schemas.microsoft.com/office/drawing/2016/5/12/chartex" xmlns:cx7="http://schemas.microsoft.com/office/drawing/2016/5/13/chartex" xmlns:cx8="http://schemas.microsoft.com/office/drawing/2016/5/14/chartex" xmlns:mc="http://schemas.openxmlformats.org/markup-compatibility/2006" xmlns:aink="http://schemas.microsoft.com/office/drawing/2016/ink" xmlns:am3d="http://schemas.microsoft.com/office/drawing/2017/model3d" xmlns:o="urn:schemas-microsoft-com:office:office" xmlns:r="http://schemas.openxmlformats.org/officeDocument/2006/relationships" xmlns:m="http://schemas.openxmlformats.org/officeDocument/2006/math" xmlns:v="urn:schemas-microsoft-com:vml" xmlns:wp14="http://schemas.microsoft.com/office/word/2010/wordprocessingDrawing" xmlns:wp="http://schemas.openxmlformats.org/drawingml/2006/wordprocessingDrawing" xmlns:w10="urn:schemas-microsoft-com:office:word" xmlns:w="http://schemas.openxmlformats.org/wordprocessingml/2006/main" xmlns:w14="http://schemas.microsoft.com/office/word/2010/wordml" xmlns:w15="http://schemas.microsoft.com/office/word/2012/wordml" xmlns:w16cex="http://schemas.microsoft.com/office/word/2018/wordml/cex" xmlns:w16cid="http://schemas.microsoft.com/office/word/2016/wordml/cid" xmlns:w16="http://schemas.microsoft.com/office/word/2018/wordml" xmlns:w16se="http://schemas.microsoft.com/office/word/2015/wordml/symex" xmlns:wpg="http://schemas.microsoft.com/office/word/2010/wordprocessingGroup" xmlns:wpi="http://schemas.microsoft.com/office/word/2010/wordprocessingInk" xmlns:wne="http://schemas.microsoft.com/office/word/2006/wordml" xmlns:wps="http://schemas.microsoft.com/office/word/2010/wordprocessingShape" mc:Ignorable="w14 w15 w16se w16cid w16 w16cex wp14">
   <w:sdt>
     <w:sdtPr>
       <w:rPr>
@@ -6535,7 +6294,7 @@
                 </wp:anchor>
               </w:drawing>
             </mc:Choice>
-            <mc:Fallback xmlns:cx2="http://schemas.microsoft.com/office/drawing/2015/10/21/chartex" xmlns:cx3="http://schemas.microsoft.com/office/drawing/2016/5/9/chartex" xmlns:cx4="http://schemas.microsoft.com/office/drawing/2016/5/10/chartex" xmlns:cx5="http://schemas.microsoft.com/office/drawing/2016/5/11/chartex" xmlns:cx6="http://schemas.microsoft.com/office/drawing/2016/5/12/chartex" xmlns:cx7="http://schemas.microsoft.com/office/drawing/2016/5/13/chartex" xmlns:cx8="http://schemas.microsoft.com/office/drawing/2016/5/14/chartex" xmlns:aink="http://schemas.microsoft.com/office/drawing/2016/ink" xmlns:am3d="http://schemas.microsoft.com/office/drawing/2017/model3d" xmlns:w16cex="http://schemas.microsoft.com/office/word/2018/wordml/cex" xmlns:w16cid="http://schemas.microsoft.com/office/word/2016/wordml/cid" xmlns:w16="http://schemas.microsoft.com/office/word/2018/wordml">
+            <mc:Fallback>
               <w:pict>
                 <v:line w14:anchorId="6B76B221" id="Gerader Verbinder 1" o:spid="_x0000_s1026" style="position:absolute;flip:x;z-index:251659264;visibility:visible;mso-wrap-style:square;mso-width-percent:0;mso-height-percent:0;mso-wrap-distance-left:9pt;mso-wrap-distance-top:0;mso-wrap-distance-right:9pt;mso-wrap-distance-bottom:0;mso-position-horizontal:absolute;mso-position-horizontal-relative:margin;mso-position-vertical:absolute;mso-position-vertical-relative:text;mso-width-percent:0;mso-height-percent:0;mso-width-relative:margin;mso-height-relative:margin" from="469.35pt,-1.85pt" to="481.8pt,-1.85pt" o:gfxdata="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" strokecolor="#565656">
                   <v:stroke joinstyle="miter"/>
@@ -6665,7 +6424,7 @@
 </file>
 
 <file path=word/footer3.xml><?xml version="1.0" encoding="utf-8"?>
-<w:ftr xmlns:wpc="http://schemas.microsoft.com/office/word/2010/wordprocessingCanvas" xmlns:cx="http://schemas.microsoft.com/office/drawing/2014/chartex" xmlns:cx1="http://schemas.microsoft.com/office/drawing/2015/9/8/chartex" xmlns:mc="http://schemas.openxmlformats.org/markup-compatibility/2006" xmlns:o="urn:schemas-microsoft-com:office:office" xmlns:r="http://schemas.openxmlformats.org/officeDocument/2006/relationships" xmlns:m="http://schemas.openxmlformats.org/officeDocument/2006/math" xmlns:v="urn:schemas-microsoft-com:vml" xmlns:wp14="http://schemas.microsoft.com/office/word/2010/wordprocessingDrawing" xmlns:wp="http://schemas.openxmlformats.org/drawingml/2006/wordprocessingDrawing" xmlns:w10="urn:schemas-microsoft-com:office:word" xmlns:w="http://schemas.openxmlformats.org/wordprocessingml/2006/main" xmlns:w14="http://schemas.microsoft.com/office/word/2010/wordml" xmlns:w15="http://schemas.microsoft.com/office/word/2012/wordml" xmlns:w16se="http://schemas.microsoft.com/office/word/2015/wordml/symex" xmlns:wpg="http://schemas.microsoft.com/office/word/2010/wordprocessingGroup" xmlns:wpi="http://schemas.microsoft.com/office/word/2010/wordprocessingInk" xmlns:wne="http://schemas.microsoft.com/office/word/2006/wordml" xmlns:wps="http://schemas.microsoft.com/office/word/2010/wordprocessingShape" mc:Ignorable="w14 w15 w16se wp14">
+<w:ftr xmlns:wpc="http://schemas.microsoft.com/office/word/2010/wordprocessingCanvas" xmlns:cx="http://schemas.microsoft.com/office/drawing/2014/chartex" xmlns:cx1="http://schemas.microsoft.com/office/drawing/2015/9/8/chartex" xmlns:cx2="http://schemas.microsoft.com/office/drawing/2015/10/21/chartex" xmlns:cx3="http://schemas.microsoft.com/office/drawing/2016/5/9/chartex" xmlns:cx4="http://schemas.microsoft.com/office/drawing/2016/5/10/chartex" xmlns:cx5="http://schemas.microsoft.com/office/drawing/2016/5/11/chartex" xmlns:cx6="http://schemas.microsoft.com/office/drawing/2016/5/12/chartex" xmlns:cx7="http://schemas.microsoft.com/office/drawing/2016/5/13/chartex" xmlns:cx8="http://schemas.microsoft.com/office/drawing/2016/5/14/chartex" xmlns:mc="http://schemas.openxmlformats.org/markup-compatibility/2006" xmlns:aink="http://schemas.microsoft.com/office/drawing/2016/ink" xmlns:am3d="http://schemas.microsoft.com/office/drawing/2017/model3d" xmlns:o="urn:schemas-microsoft-com:office:office" xmlns:r="http://schemas.openxmlformats.org/officeDocument/2006/relationships" xmlns:m="http://schemas.openxmlformats.org/officeDocument/2006/math" xmlns:v="urn:schemas-microsoft-com:vml" xmlns:wp14="http://schemas.microsoft.com/office/word/2010/wordprocessingDrawing" xmlns:wp="http://schemas.openxmlformats.org/drawingml/2006/wordprocessingDrawing" xmlns:w10="urn:schemas-microsoft-com:office:word" xmlns:w="http://schemas.openxmlformats.org/wordprocessingml/2006/main" xmlns:w14="http://schemas.microsoft.com/office/word/2010/wordml" xmlns:w15="http://schemas.microsoft.com/office/word/2012/wordml" xmlns:w16cex="http://schemas.microsoft.com/office/word/2018/wordml/cex" xmlns:w16cid="http://schemas.microsoft.com/office/word/2016/wordml/cid" xmlns:w16="http://schemas.microsoft.com/office/word/2018/wordml" xmlns:w16se="http://schemas.microsoft.com/office/word/2015/wordml/symex" xmlns:wpg="http://schemas.microsoft.com/office/word/2010/wordprocessingGroup" xmlns:wpi="http://schemas.microsoft.com/office/word/2010/wordprocessingInk" xmlns:wne="http://schemas.microsoft.com/office/word/2006/wordml" xmlns:wps="http://schemas.microsoft.com/office/word/2010/wordprocessingShape" mc:Ignorable="w14 w15 w16se w16cid w16 w16cex wp14">
   <w:p>
     <w:pPr>
       <w:pStyle w:val="Fuzeile"/>
@@ -6675,7 +6434,7 @@
 </file>
 
 <file path=word/footnotes.xml><?xml version="1.0" encoding="utf-8"?>
-<w:footnotes xmlns:wpc="http://schemas.microsoft.com/office/word/2010/wordprocessingCanvas" xmlns:cx="http://schemas.microsoft.com/office/drawing/2014/chartex" xmlns:cx1="http://schemas.microsoft.com/office/drawing/2015/9/8/chartex" xmlns:mc="http://schemas.openxmlformats.org/markup-compatibility/2006" xmlns:o="urn:schemas-microsoft-com:office:office" xmlns:r="http://schemas.openxmlformats.org/officeDocument/2006/relationships" xmlns:m="http://schemas.openxmlformats.org/officeDocument/2006/math" xmlns:v="urn:schemas-microsoft-com:vml" xmlns:wp14="http://schemas.microsoft.com/office/word/2010/wordprocessingDrawing" xmlns:wp="http://schemas.openxmlformats.org/drawingml/2006/wordprocessingDrawing" xmlns:w10="urn:schemas-microsoft-com:office:word" xmlns:w="http://schemas.openxmlformats.org/wordprocessingml/2006/main" xmlns:w14="http://schemas.microsoft.com/office/word/2010/wordml" xmlns:w15="http://schemas.microsoft.com/office/word/2012/wordml" xmlns:w16se="http://schemas.microsoft.com/office/word/2015/wordml/symex" xmlns:wpg="http://schemas.microsoft.com/office/word/2010/wordprocessingGroup" xmlns:wpi="http://schemas.microsoft.com/office/word/2010/wordprocessingInk" xmlns:wne="http://schemas.microsoft.com/office/word/2006/wordml" xmlns:wps="http://schemas.microsoft.com/office/word/2010/wordprocessingShape" mc:Ignorable="w14 w15 w16se wp14">
+<w:footnotes xmlns:wpc="http://schemas.microsoft.com/office/word/2010/wordprocessingCanvas" xmlns:cx="http://schemas.microsoft.com/office/drawing/2014/chartex" xmlns:cx1="http://schemas.microsoft.com/office/drawing/2015/9/8/chartex" xmlns:cx2="http://schemas.microsoft.com/office/drawing/2015/10/21/chartex" xmlns:cx3="http://schemas.microsoft.com/office/drawing/2016/5/9/chartex" xmlns:cx4="http://schemas.microsoft.com/office/drawing/2016/5/10/chartex" xmlns:cx5="http://schemas.microsoft.com/office/drawing/2016/5/11/chartex" xmlns:cx6="http://schemas.microsoft.com/office/drawing/2016/5/12/chartex" xmlns:cx7="http://schemas.microsoft.com/office/drawing/2016/5/13/chartex" xmlns:cx8="http://schemas.microsoft.com/office/drawing/2016/5/14/chartex" xmlns:mc="http://schemas.openxmlformats.org/markup-compatibility/2006" xmlns:aink="http://schemas.microsoft.com/office/drawing/2016/ink" xmlns:am3d="http://schemas.microsoft.com/office/drawing/2017/model3d" xmlns:o="urn:schemas-microsoft-com:office:office" xmlns:r="http://schemas.openxmlformats.org/officeDocument/2006/relationships" xmlns:m="http://schemas.openxmlformats.org/officeDocument/2006/math" xmlns:v="urn:schemas-microsoft-com:vml" xmlns:wp14="http://schemas.microsoft.com/office/word/2010/wordprocessingDrawing" xmlns:wp="http://schemas.openxmlformats.org/drawingml/2006/wordprocessingDrawing" xmlns:w10="urn:schemas-microsoft-com:office:word" xmlns:w="http://schemas.openxmlformats.org/wordprocessingml/2006/main" xmlns:w14="http://schemas.microsoft.com/office/word/2010/wordml" xmlns:w15="http://schemas.microsoft.com/office/word/2012/wordml" xmlns:w16cex="http://schemas.microsoft.com/office/word/2018/wordml/cex" xmlns:w16cid="http://schemas.microsoft.com/office/word/2016/wordml/cid" xmlns:w16="http://schemas.microsoft.com/office/word/2018/wordml" xmlns:w16se="http://schemas.microsoft.com/office/word/2015/wordml/symex" xmlns:wpg="http://schemas.microsoft.com/office/word/2010/wordprocessingGroup" xmlns:wpi="http://schemas.microsoft.com/office/word/2010/wordprocessingInk" xmlns:wne="http://schemas.microsoft.com/office/word/2006/wordml" xmlns:wps="http://schemas.microsoft.com/office/word/2010/wordprocessingShape" mc:Ignorable="w14 w15 w16se w16cid w16 w16cex wp14">
   <w:footnote w:type="separator" w:id="-1">
     <w:p>
       <w:r>
@@ -6694,7 +6453,7 @@
 </file>
 
 <file path=word/header1.xml><?xml version="1.0" encoding="utf-8"?>
-<w:hdr xmlns:wpc="http://schemas.microsoft.com/office/word/2010/wordprocessingCanvas" xmlns:cx="http://schemas.microsoft.com/office/drawing/2014/chartex" xmlns:cx1="http://schemas.microsoft.com/office/drawing/2015/9/8/chartex" xmlns:mc="http://schemas.openxmlformats.org/markup-compatibility/2006" xmlns:o="urn:schemas-microsoft-com:office:office" xmlns:r="http://schemas.openxmlformats.org/officeDocument/2006/relationships" xmlns:m="http://schemas.openxmlformats.org/officeDocument/2006/math" xmlns:v="urn:schemas-microsoft-com:vml" xmlns:wp14="http://schemas.microsoft.com/office/word/2010/wordprocessingDrawing" xmlns:wp="http://schemas.openxmlformats.org/drawingml/2006/wordprocessingDrawing" xmlns:w10="urn:schemas-microsoft-com:office:word" xmlns:w="http://schemas.openxmlformats.org/wordprocessingml/2006/main" xmlns:w14="http://schemas.microsoft.com/office/word/2010/wordml" xmlns:w15="http://schemas.microsoft.com/office/word/2012/wordml" xmlns:w16se="http://schemas.microsoft.com/office/word/2015/wordml/symex" xmlns:wpg="http://schemas.microsoft.com/office/word/2010/wordprocessingGroup" xmlns:wpi="http://schemas.microsoft.com/office/word/2010/wordprocessingInk" xmlns:wne="http://schemas.microsoft.com/office/word/2006/wordml" xmlns:wps="http://schemas.microsoft.com/office/word/2010/wordprocessingShape" mc:Ignorable="w14 w15 w16se wp14">
+<w:hdr xmlns:wpc="http://schemas.microsoft.com/office/word/2010/wordprocessingCanvas" xmlns:cx="http://schemas.microsoft.com/office/drawing/2014/chartex" xmlns:cx1="http://schemas.microsoft.com/office/drawing/2015/9/8/chartex" xmlns:cx2="http://schemas.microsoft.com/office/drawing/2015/10/21/chartex" xmlns:cx3="http://schemas.microsoft.com/office/drawing/2016/5/9/chartex" xmlns:cx4="http://schemas.microsoft.com/office/drawing/2016/5/10/chartex" xmlns:cx5="http://schemas.microsoft.com/office/drawing/2016/5/11/chartex" xmlns:cx6="http://schemas.microsoft.com/office/drawing/2016/5/12/chartex" xmlns:cx7="http://schemas.microsoft.com/office/drawing/2016/5/13/chartex" xmlns:cx8="http://schemas.microsoft.com/office/drawing/2016/5/14/chartex" xmlns:mc="http://schemas.openxmlformats.org/markup-compatibility/2006" xmlns:aink="http://schemas.microsoft.com/office/drawing/2016/ink" xmlns:am3d="http://schemas.microsoft.com/office/drawing/2017/model3d" xmlns:o="urn:schemas-microsoft-com:office:office" xmlns:r="http://schemas.openxmlformats.org/officeDocument/2006/relationships" xmlns:m="http://schemas.openxmlformats.org/officeDocument/2006/math" xmlns:v="urn:schemas-microsoft-com:vml" xmlns:wp14="http://schemas.microsoft.com/office/word/2010/wordprocessingDrawing" xmlns:wp="http://schemas.openxmlformats.org/drawingml/2006/wordprocessingDrawing" xmlns:w10="urn:schemas-microsoft-com:office:word" xmlns:w="http://schemas.openxmlformats.org/wordprocessingml/2006/main" xmlns:w14="http://schemas.microsoft.com/office/word/2010/wordml" xmlns:w15="http://schemas.microsoft.com/office/word/2012/wordml" xmlns:w16cex="http://schemas.microsoft.com/office/word/2018/wordml/cex" xmlns:w16cid="http://schemas.microsoft.com/office/word/2016/wordml/cid" xmlns:w16="http://schemas.microsoft.com/office/word/2018/wordml" xmlns:w16se="http://schemas.microsoft.com/office/word/2015/wordml/symex" xmlns:wpg="http://schemas.microsoft.com/office/word/2010/wordprocessingGroup" xmlns:wpi="http://schemas.microsoft.com/office/word/2010/wordprocessingInk" xmlns:wne="http://schemas.microsoft.com/office/word/2006/wordml" xmlns:wps="http://schemas.microsoft.com/office/word/2010/wordprocessingShape" mc:Ignorable="w14 w15 w16se w16cid w16 w16cex wp14">
   <w:p>
     <w:pPr>
       <w:pStyle w:val="Kopfzeile"/>
@@ -6704,7 +6463,7 @@
 </file>
 
 <file path=word/header2.xml><?xml version="1.0" encoding="utf-8"?>
-<w:hdr xmlns:wpc="http://schemas.microsoft.com/office/word/2010/wordprocessingCanvas" xmlns:cx="http://schemas.microsoft.com/office/drawing/2014/chartex" xmlns:cx1="http://schemas.microsoft.com/office/drawing/2015/9/8/chartex" xmlns:mc="http://schemas.openxmlformats.org/markup-compatibility/2006" xmlns:o="urn:schemas-microsoft-com:office:office" xmlns:r="http://schemas.openxmlformats.org/officeDocument/2006/relationships" xmlns:m="http://schemas.openxmlformats.org/officeDocument/2006/math" xmlns:v="urn:schemas-microsoft-com:vml" xmlns:wp14="http://schemas.microsoft.com/office/word/2010/wordprocessingDrawing" xmlns:wp="http://schemas.openxmlformats.org/drawingml/2006/wordprocessingDrawing" xmlns:w10="urn:schemas-microsoft-com:office:word" xmlns:w="http://schemas.openxmlformats.org/wordprocessingml/2006/main" xmlns:w14="http://schemas.microsoft.com/office/word/2010/wordml" xmlns:w15="http://schemas.microsoft.com/office/word/2012/wordml" xmlns:w16se="http://schemas.microsoft.com/office/word/2015/wordml/symex" xmlns:wpg="http://schemas.microsoft.com/office/word/2010/wordprocessingGroup" xmlns:wpi="http://schemas.microsoft.com/office/word/2010/wordprocessingInk" xmlns:wne="http://schemas.microsoft.com/office/word/2006/wordml" xmlns:wps="http://schemas.microsoft.com/office/word/2010/wordprocessingShape" mc:Ignorable="w14 w15 w16se wp14">
+<w:hdr xmlns:wpc="http://schemas.microsoft.com/office/word/2010/wordprocessingCanvas" xmlns:cx="http://schemas.microsoft.com/office/drawing/2014/chartex" xmlns:cx1="http://schemas.microsoft.com/office/drawing/2015/9/8/chartex" xmlns:cx2="http://schemas.microsoft.com/office/drawing/2015/10/21/chartex" xmlns:cx3="http://schemas.microsoft.com/office/drawing/2016/5/9/chartex" xmlns:cx4="http://schemas.microsoft.com/office/drawing/2016/5/10/chartex" xmlns:cx5="http://schemas.microsoft.com/office/drawing/2016/5/11/chartex" xmlns:cx6="http://schemas.microsoft.com/office/drawing/2016/5/12/chartex" xmlns:cx7="http://schemas.microsoft.com/office/drawing/2016/5/13/chartex" xmlns:cx8="http://schemas.microsoft.com/office/drawing/2016/5/14/chartex" xmlns:mc="http://schemas.openxmlformats.org/markup-compatibility/2006" xmlns:aink="http://schemas.microsoft.com/office/drawing/2016/ink" xmlns:am3d="http://schemas.microsoft.com/office/drawing/2017/model3d" xmlns:o="urn:schemas-microsoft-com:office:office" xmlns:r="http://schemas.openxmlformats.org/officeDocument/2006/relationships" xmlns:m="http://schemas.openxmlformats.org/officeDocument/2006/math" xmlns:v="urn:schemas-microsoft-com:vml" xmlns:wp14="http://schemas.microsoft.com/office/word/2010/wordprocessingDrawing" xmlns:wp="http://schemas.openxmlformats.org/drawingml/2006/wordprocessingDrawing" xmlns:w10="urn:schemas-microsoft-com:office:word" xmlns:w="http://schemas.openxmlformats.org/wordprocessingml/2006/main" xmlns:w14="http://schemas.microsoft.com/office/word/2010/wordml" xmlns:w15="http://schemas.microsoft.com/office/word/2012/wordml" xmlns:w16cex="http://schemas.microsoft.com/office/word/2018/wordml/cex" xmlns:w16cid="http://schemas.microsoft.com/office/word/2016/wordml/cid" xmlns:w16="http://schemas.microsoft.com/office/word/2018/wordml" xmlns:w16se="http://schemas.microsoft.com/office/word/2015/wordml/symex" xmlns:wpg="http://schemas.microsoft.com/office/word/2010/wordprocessingGroup" xmlns:wpi="http://schemas.microsoft.com/office/word/2010/wordprocessingInk" xmlns:wne="http://schemas.microsoft.com/office/word/2006/wordml" xmlns:wps="http://schemas.microsoft.com/office/word/2010/wordprocessingShape" mc:Ignorable="w14 w15 w16se w16cid w16 w16cex wp14">
   <w:p>
     <w:pPr>
       <w:pStyle w:val="Kopfzeile"/>
@@ -6714,7 +6473,7 @@
 </file>
 
 <file path=word/header3.xml><?xml version="1.0" encoding="utf-8"?>
-<w:hdr xmlns:wpc="http://schemas.microsoft.com/office/word/2010/wordprocessingCanvas" xmlns:cx="http://schemas.microsoft.com/office/drawing/2014/chartex" xmlns:cx1="http://schemas.microsoft.com/office/drawing/2015/9/8/chartex" xmlns:mc="http://schemas.openxmlformats.org/markup-compatibility/2006" xmlns:o="urn:schemas-microsoft-com:office:office" xmlns:r="http://schemas.openxmlformats.org/officeDocument/2006/relationships" xmlns:m="http://schemas.openxmlformats.org/officeDocument/2006/math" xmlns:v="urn:schemas-microsoft-com:vml" xmlns:wp14="http://schemas.microsoft.com/office/word/2010/wordprocessingDrawing" xmlns:wp="http://schemas.openxmlformats.org/drawingml/2006/wordprocessingDrawing" xmlns:w10="urn:schemas-microsoft-com:office:word" xmlns:w="http://schemas.openxmlformats.org/wordprocessingml/2006/main" xmlns:w14="http://schemas.microsoft.com/office/word/2010/wordml" xmlns:w15="http://schemas.microsoft.com/office/word/2012/wordml" xmlns:w16se="http://schemas.microsoft.com/office/word/2015/wordml/symex" xmlns:wpg="http://schemas.microsoft.com/office/word/2010/wordprocessingGroup" xmlns:wpi="http://schemas.microsoft.com/office/word/2010/wordprocessingInk" xmlns:wne="http://schemas.microsoft.com/office/word/2006/wordml" xmlns:wps="http://schemas.microsoft.com/office/word/2010/wordprocessingShape" mc:Ignorable="w14 w15 w16se wp14">
+<w:hdr xmlns:wpc="http://schemas.microsoft.com/office/word/2010/wordprocessingCanvas" xmlns:cx="http://schemas.microsoft.com/office/drawing/2014/chartex" xmlns:cx1="http://schemas.microsoft.com/office/drawing/2015/9/8/chartex" xmlns:cx2="http://schemas.microsoft.com/office/drawing/2015/10/21/chartex" xmlns:cx3="http://schemas.microsoft.com/office/drawing/2016/5/9/chartex" xmlns:cx4="http://schemas.microsoft.com/office/drawing/2016/5/10/chartex" xmlns:cx5="http://schemas.microsoft.com/office/drawing/2016/5/11/chartex" xmlns:cx6="http://schemas.microsoft.com/office/drawing/2016/5/12/chartex" xmlns:cx7="http://schemas.microsoft.com/office/drawing/2016/5/13/chartex" xmlns:cx8="http://schemas.microsoft.com/office/drawing/2016/5/14/chartex" xmlns:mc="http://schemas.openxmlformats.org/markup-compatibility/2006" xmlns:aink="http://schemas.microsoft.com/office/drawing/2016/ink" xmlns:am3d="http://schemas.microsoft.com/office/drawing/2017/model3d" xmlns:o="urn:schemas-microsoft-com:office:office" xmlns:r="http://schemas.openxmlformats.org/officeDocument/2006/relationships" xmlns:m="http://schemas.openxmlformats.org/officeDocument/2006/math" xmlns:v="urn:schemas-microsoft-com:vml" xmlns:wp14="http://schemas.microsoft.com/office/word/2010/wordprocessingDrawing" xmlns:wp="http://schemas.openxmlformats.org/drawingml/2006/wordprocessingDrawing" xmlns:w10="urn:schemas-microsoft-com:office:word" xmlns:w="http://schemas.openxmlformats.org/wordprocessingml/2006/main" xmlns:w14="http://schemas.microsoft.com/office/word/2010/wordml" xmlns:w15="http://schemas.microsoft.com/office/word/2012/wordml" xmlns:w16cex="http://schemas.microsoft.com/office/word/2018/wordml/cex" xmlns:w16cid="http://schemas.microsoft.com/office/word/2016/wordml/cid" xmlns:w16="http://schemas.microsoft.com/office/word/2018/wordml" xmlns:w16se="http://schemas.microsoft.com/office/word/2015/wordml/symex" xmlns:wpg="http://schemas.microsoft.com/office/word/2010/wordprocessingGroup" xmlns:wpi="http://schemas.microsoft.com/office/word/2010/wordprocessingInk" xmlns:wne="http://schemas.microsoft.com/office/word/2006/wordml" xmlns:wps="http://schemas.microsoft.com/office/word/2010/wordprocessingShape" mc:Ignorable="w14 w15 w16se w16cid w16 w16cex wp14">
   <w:p>
     <w:pPr>
       <w:pStyle w:val="Kopfzeile"/>
@@ -6724,7 +6483,7 @@
 </file>
 
 <file path=word/numbering.xml><?xml version="1.0" encoding="utf-8"?>
-<w:numbering xmlns:wpc="http://schemas.microsoft.com/office/word/2010/wordprocessingCanvas" xmlns:cx="http://schemas.microsoft.com/office/drawing/2014/chartex" xmlns:cx1="http://schemas.microsoft.com/office/drawing/2015/9/8/chartex" xmlns:mc="http://schemas.openxmlformats.org/markup-compatibility/2006" xmlns:o="urn:schemas-microsoft-com:office:office" xmlns:r="http://schemas.openxmlformats.org/officeDocument/2006/relationships" xmlns:m="http://schemas.openxmlformats.org/officeDocument/2006/math" xmlns:v="urn:schemas-microsoft-com:vml" xmlns:wp14="http://schemas.microsoft.com/office/word/2010/wordprocessingDrawing" xmlns:wp="http://schemas.openxmlformats.org/drawingml/2006/wordprocessingDrawing" xmlns:w10="urn:schemas-microsoft-com:office:word" xmlns:w="http://schemas.openxmlformats.org/wordprocessingml/2006/main" xmlns:w14="http://schemas.microsoft.com/office/word/2010/wordml" xmlns:w15="http://schemas.microsoft.com/office/word/2012/wordml" xmlns:w16se="http://schemas.microsoft.com/office/word/2015/wordml/symex" xmlns:wpg="http://schemas.microsoft.com/office/word/2010/wordprocessingGroup" xmlns:wpi="http://schemas.microsoft.com/office/word/2010/wordprocessingInk" xmlns:wne="http://schemas.microsoft.com/office/word/2006/wordml" xmlns:wps="http://schemas.microsoft.com/office/word/2010/wordprocessingShape" mc:Ignorable="w14 w15 w16se wp14">
+<w:numbering xmlns:wpc="http://schemas.microsoft.com/office/word/2010/wordprocessingCanvas" xmlns:cx="http://schemas.microsoft.com/office/drawing/2014/chartex" xmlns:cx1="http://schemas.microsoft.com/office/drawing/2015/9/8/chartex" xmlns:cx2="http://schemas.microsoft.com/office/drawing/2015/10/21/chartex" xmlns:cx3="http://schemas.microsoft.com/office/drawing/2016/5/9/chartex" xmlns:cx4="http://schemas.microsoft.com/office/drawing/2016/5/10/chartex" xmlns:cx5="http://schemas.microsoft.com/office/drawing/2016/5/11/chartex" xmlns:cx6="http://schemas.microsoft.com/office/drawing/2016/5/12/chartex" xmlns:cx7="http://schemas.microsoft.com/office/drawing/2016/5/13/chartex" xmlns:cx8="http://schemas.microsoft.com/office/drawing/2016/5/14/chartex" xmlns:mc="http://schemas.openxmlformats.org/markup-compatibility/2006" xmlns:aink="http://schemas.microsoft.com/office/drawing/2016/ink" xmlns:am3d="http://schemas.microsoft.com/office/drawing/2017/model3d" xmlns:o="urn:schemas-microsoft-com:office:office" xmlns:r="http://schemas.openxmlformats.org/officeDocument/2006/relationships" xmlns:m="http://schemas.openxmlformats.org/officeDocument/2006/math" xmlns:v="urn:schemas-microsoft-com:vml" xmlns:wp14="http://schemas.microsoft.com/office/word/2010/wordprocessingDrawing" xmlns:wp="http://schemas.openxmlformats.org/drawingml/2006/wordprocessingDrawing" xmlns:w10="urn:schemas-microsoft-com:office:word" xmlns:w="http://schemas.openxmlformats.org/wordprocessingml/2006/main" xmlns:w14="http://schemas.microsoft.com/office/word/2010/wordml" xmlns:w15="http://schemas.microsoft.com/office/word/2012/wordml" xmlns:w16cex="http://schemas.microsoft.com/office/word/2018/wordml/cex" xmlns:w16cid="http://schemas.microsoft.com/office/word/2016/wordml/cid" xmlns:w16="http://schemas.microsoft.com/office/word/2018/wordml" xmlns:w16se="http://schemas.microsoft.com/office/word/2015/wordml/symex" xmlns:wpg="http://schemas.microsoft.com/office/word/2010/wordprocessingGroup" xmlns:wpi="http://schemas.microsoft.com/office/word/2010/wordprocessingInk" xmlns:wne="http://schemas.microsoft.com/office/word/2006/wordml" xmlns:wps="http://schemas.microsoft.com/office/word/2010/wordprocessingShape" mc:Ignorable="w14 w15 w16se w16cid w16 w16cex wp14">
   <w:abstractNum w:abstractNumId="0" w15:restartNumberingAfterBreak="0">
     <w:nsid w:val="FFFFFF7C"/>
     <w:multiLevelType w:val="singleLevel"/>
@@ -9016,7 +8775,7 @@
 </file>
 
 <file path=word/styles.xml><?xml version="1.0" encoding="utf-8"?>
-<w:styles xmlns:mc="http://schemas.openxmlformats.org/markup-compatibility/2006" xmlns:r="http://schemas.openxmlformats.org/officeDocument/2006/relationships" xmlns:w="http://schemas.openxmlformats.org/wordprocessingml/2006/main" xmlns:w14="http://schemas.microsoft.com/office/word/2010/wordml" xmlns:w15="http://schemas.microsoft.com/office/word/2012/wordml" xmlns:w16se="http://schemas.microsoft.com/office/word/2015/wordml/symex" mc:Ignorable="w14 w15 w16se">
+<w:styles xmlns:mc="http://schemas.openxmlformats.org/markup-compatibility/2006" xmlns:r="http://schemas.openxmlformats.org/officeDocument/2006/relationships" xmlns:w="http://schemas.openxmlformats.org/wordprocessingml/2006/main" xmlns:w14="http://schemas.microsoft.com/office/word/2010/wordml" xmlns:w15="http://schemas.microsoft.com/office/word/2012/wordml" xmlns:w16cex="http://schemas.microsoft.com/office/word/2018/wordml/cex" xmlns:w16cid="http://schemas.microsoft.com/office/word/2016/wordml/cid" xmlns:w16="http://schemas.microsoft.com/office/word/2018/wordml" xmlns:w16se="http://schemas.microsoft.com/office/word/2015/wordml/symex" mc:Ignorable="w14 w15 w16se w16cid w16 w16cex">
   <w:docDefaults>
     <w:rPrDefault>
       <w:rPr>
@@ -9032,7 +8791,7 @@
       </w:pPr>
     </w:pPrDefault>
   </w:docDefaults>
-  <w:latentStyles w:defLockedState="1" w:defUIPriority="99" w:defSemiHidden="0" w:defUnhideWhenUsed="0" w:defQFormat="0" w:count="371">
+  <w:latentStyles w:defLockedState="1" w:defUIPriority="99" w:defSemiHidden="0" w:defUnhideWhenUsed="0" w:defQFormat="0" w:count="376">
     <w:lsdException w:name="Normal" w:locked="0" w:uiPriority="0" w:qFormat="1"/>
     <w:lsdException w:name="heading 1" w:locked="0" w:uiPriority="1" w:qFormat="1"/>
     <w:lsdException w:name="heading 2" w:locked="0" w:semiHidden="1" w:uiPriority="1" w:unhideWhenUsed="1" w:qFormat="1"/>
@@ -9404,6 +9163,11 @@
     <w:lsdException w:name="List Table 5 Dark Accent 6" w:locked="0" w:uiPriority="50"/>
     <w:lsdException w:name="List Table 6 Colorful Accent 6" w:locked="0" w:uiPriority="51"/>
     <w:lsdException w:name="List Table 7 Colorful Accent 6" w:locked="0" w:uiPriority="52"/>
+    <w:lsdException w:name="Mention" w:locked="0" w:semiHidden="1" w:unhideWhenUsed="1"/>
+    <w:lsdException w:name="Smart Hyperlink" w:locked="0" w:semiHidden="1" w:unhideWhenUsed="1"/>
+    <w:lsdException w:name="Hashtag" w:locked="0" w:semiHidden="1" w:unhideWhenUsed="1"/>
+    <w:lsdException w:name="Unresolved Mention" w:locked="0" w:semiHidden="1" w:unhideWhenUsed="1"/>
+    <w:lsdException w:name="Smart Link" w:locked="0" w:semiHidden="1" w:unhideWhenUsed="1"/>
   </w:latentStyles>
   <w:style w:type="paragraph" w:default="1" w:styleId="Standard">
     <w:name w:val="Normal"/>
@@ -10851,8 +10615,8 @@
       <w:lang w:val="de-LI"/>
     </w:rPr>
   </w:style>
-  <w:style w:type="character" w:customStyle="1" w:styleId="UnresolvedMention">
-    <w:name w:val="Unresolved Mention"/>
+  <w:style w:type="character" w:customStyle="1" w:styleId="NichtaufgelsteErwhnung1">
+    <w:name w:val="Nicht aufgelöste Erwähnung1"/>
     <w:basedOn w:val="Absatz-Standardschriftart"/>
     <w:uiPriority w:val="99"/>
     <w:semiHidden/>
@@ -10861,6 +10625,31 @@
     <w:rPr>
       <w:color w:val="605E5C"/>
       <w:shd w:val="clear" w:color="auto" w:fill="E1DFDD"/>
+    </w:rPr>
+  </w:style>
+  <w:style w:type="character" w:styleId="NichtaufgelsteErwhnung">
+    <w:name w:val="Unresolved Mention"/>
+    <w:basedOn w:val="Absatz-Standardschriftart"/>
+    <w:uiPriority w:val="99"/>
+    <w:semiHidden/>
+    <w:unhideWhenUsed/>
+    <w:rsid w:val="002606A1"/>
+    <w:rPr>
+      <w:color w:val="605E5C"/>
+      <w:shd w:val="clear" w:color="auto" w:fill="E1DFDD"/>
+    </w:rPr>
+  </w:style>
+  <w:style w:type="character" w:styleId="BesuchterLink">
+    <w:name w:val="FollowedHyperlink"/>
+    <w:basedOn w:val="Absatz-Standardschriftart"/>
+    <w:uiPriority w:val="99"/>
+    <w:semiHidden/>
+    <w:unhideWhenUsed/>
+    <w:locked/>
+    <w:rsid w:val="002606A1"/>
+    <w:rPr>
+      <w:color w:val="009EE3" w:themeColor="followedHyperlink"/>
+      <w:u w:val="single"/>
     </w:rPr>
   </w:style>
 </w:styles>

</xml_diff>

<commit_message>
added adresse in impressum.html and numbers on index.html
</commit_message>
<xml_diff>
--- a/Admin/Projekt Dokumentation Raphael Blaauw.docx
+++ b/Admin/Projekt Dokumentation Raphael Blaauw.docx
@@ -1,6 +1,6 @@
 
 <file path=word/document.xml><?xml version="1.0" encoding="utf-8"?>
-<w:document xmlns:wpc="http://schemas.microsoft.com/office/word/2010/wordprocessingCanvas" xmlns:cx="http://schemas.microsoft.com/office/drawing/2014/chartex" xmlns:cx1="http://schemas.microsoft.com/office/drawing/2015/9/8/chartex" xmlns:cx2="http://schemas.microsoft.com/office/drawing/2015/10/21/chartex" xmlns:cx3="http://schemas.microsoft.com/office/drawing/2016/5/9/chartex" xmlns:cx4="http://schemas.microsoft.com/office/drawing/2016/5/10/chartex" xmlns:cx5="http://schemas.microsoft.com/office/drawing/2016/5/11/chartex" xmlns:cx6="http://schemas.microsoft.com/office/drawing/2016/5/12/chartex" xmlns:cx7="http://schemas.microsoft.com/office/drawing/2016/5/13/chartex" xmlns:cx8="http://schemas.microsoft.com/office/drawing/2016/5/14/chartex" xmlns:mc="http://schemas.openxmlformats.org/markup-compatibility/2006" xmlns:aink="http://schemas.microsoft.com/office/drawing/2016/ink" xmlns:am3d="http://schemas.microsoft.com/office/drawing/2017/model3d" xmlns:o="urn:schemas-microsoft-com:office:office" xmlns:r="http://schemas.openxmlformats.org/officeDocument/2006/relationships" xmlns:m="http://schemas.openxmlformats.org/officeDocument/2006/math" xmlns:v="urn:schemas-microsoft-com:vml" xmlns:wp14="http://schemas.microsoft.com/office/word/2010/wordprocessingDrawing" xmlns:wp="http://schemas.openxmlformats.org/drawingml/2006/wordprocessingDrawing" xmlns:w10="urn:schemas-microsoft-com:office:word" xmlns:w="http://schemas.openxmlformats.org/wordprocessingml/2006/main" xmlns:w14="http://schemas.microsoft.com/office/word/2010/wordml" xmlns:w15="http://schemas.microsoft.com/office/word/2012/wordml" xmlns:w16cex="http://schemas.microsoft.com/office/word/2018/wordml/cex" xmlns:w16cid="http://schemas.microsoft.com/office/word/2016/wordml/cid" xmlns:w16="http://schemas.microsoft.com/office/word/2018/wordml" xmlns:w16se="http://schemas.microsoft.com/office/word/2015/wordml/symex" xmlns:wpg="http://schemas.microsoft.com/office/word/2010/wordprocessingGroup" xmlns:wpi="http://schemas.microsoft.com/office/word/2010/wordprocessingInk" xmlns:wne="http://schemas.microsoft.com/office/word/2006/wordml" xmlns:wps="http://schemas.microsoft.com/office/word/2010/wordprocessingShape" mc:Ignorable="w14 w15 w16se w16cid w16 w16cex wp14">
+<w:document xmlns:wpc="http://schemas.microsoft.com/office/word/2010/wordprocessingCanvas" xmlns:cx="http://schemas.microsoft.com/office/drawing/2014/chartex" xmlns:cx1="http://schemas.microsoft.com/office/drawing/2015/9/8/chartex" xmlns:mc="http://schemas.openxmlformats.org/markup-compatibility/2006" xmlns:o="urn:schemas-microsoft-com:office:office" xmlns:r="http://schemas.openxmlformats.org/officeDocument/2006/relationships" xmlns:m="http://schemas.openxmlformats.org/officeDocument/2006/math" xmlns:v="urn:schemas-microsoft-com:vml" xmlns:wp14="http://schemas.microsoft.com/office/word/2010/wordprocessingDrawing" xmlns:wp="http://schemas.openxmlformats.org/drawingml/2006/wordprocessingDrawing" xmlns:w10="urn:schemas-microsoft-com:office:word" xmlns:w="http://schemas.openxmlformats.org/wordprocessingml/2006/main" xmlns:w14="http://schemas.microsoft.com/office/word/2010/wordml" xmlns:w15="http://schemas.microsoft.com/office/word/2012/wordml" xmlns:w16se="http://schemas.microsoft.com/office/word/2015/wordml/symex" xmlns:wpg="http://schemas.microsoft.com/office/word/2010/wordprocessingGroup" xmlns:wpi="http://schemas.microsoft.com/office/word/2010/wordprocessingInk" xmlns:wne="http://schemas.microsoft.com/office/word/2006/wordml" xmlns:wps="http://schemas.microsoft.com/office/word/2010/wordprocessingShape" mc:Ignorable="w14 w15 w16se wp14">
   <w:body>
     <w:bookmarkStart w:id="0" w:name="_Toc436145550" w:displacedByCustomXml="next"/>
     <w:sdt>
@@ -699,7 +699,7 @@
                   </wp:anchor>
                 </w:drawing>
               </mc:Choice>
-              <mc:Fallback>
+              <mc:Fallback xmlns:w16="http://schemas.microsoft.com/office/word/2018/wordml" xmlns:w16cid="http://schemas.microsoft.com/office/word/2016/wordml/cid" xmlns:w16cex="http://schemas.microsoft.com/office/word/2018/wordml/cex" xmlns:am3d="http://schemas.microsoft.com/office/drawing/2017/model3d" xmlns:aink="http://schemas.microsoft.com/office/drawing/2016/ink" xmlns:cx8="http://schemas.microsoft.com/office/drawing/2016/5/14/chartex" xmlns:cx7="http://schemas.microsoft.com/office/drawing/2016/5/13/chartex" xmlns:cx6="http://schemas.microsoft.com/office/drawing/2016/5/12/chartex" xmlns:cx5="http://schemas.microsoft.com/office/drawing/2016/5/11/chartex" xmlns:cx4="http://schemas.microsoft.com/office/drawing/2016/5/10/chartex" xmlns:cx3="http://schemas.microsoft.com/office/drawing/2016/5/9/chartex" xmlns:cx2="http://schemas.microsoft.com/office/drawing/2015/10/21/chartex">
                 <w:pict>
                   <v:shape w14:anchorId="62F0A600" id="Rechteck 8" o:spid="_x0000_s1026" style="position:absolute;margin-left:0;margin-top:416.1pt;width:597.1pt;height:338.85pt;z-index:251716608;visibility:visible;mso-wrap-style:square;mso-width-percent:0;mso-height-percent:0;mso-wrap-distance-left:9pt;mso-wrap-distance-top:0;mso-wrap-distance-right:9pt;mso-wrap-distance-bottom:0;mso-position-horizontal:left;mso-position-horizontal-relative:page;mso-position-vertical:absolute;mso-position-vertical-relative:text;mso-width-percent:0;mso-height-percent:0;mso-width-relative:margin;mso-height-relative:margin;v-text-anchor:middle" coordsize="7582685,3461414" o:gfxdata="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" path="m725710,1270156l7582624,v212,1212979,-212,2248435,,3461414l,3461239,,410788r725710,859368xe" fillcolor="white [3212]" stroked="f" strokeweight="1pt">
                     <v:stroke joinstyle="miter"/>
@@ -928,7 +928,7 @@
                   </wp:anchor>
                 </w:drawing>
               </mc:Choice>
-              <mc:Fallback>
+              <mc:Fallback xmlns:w16="http://schemas.microsoft.com/office/word/2018/wordml" xmlns:w16cid="http://schemas.microsoft.com/office/word/2016/wordml/cid" xmlns:w16cex="http://schemas.microsoft.com/office/word/2018/wordml/cex" xmlns:am3d="http://schemas.microsoft.com/office/drawing/2017/model3d" xmlns:aink="http://schemas.microsoft.com/office/drawing/2016/ink" xmlns:cx8="http://schemas.microsoft.com/office/drawing/2016/5/14/chartex" xmlns:cx7="http://schemas.microsoft.com/office/drawing/2016/5/13/chartex" xmlns:cx6="http://schemas.microsoft.com/office/drawing/2016/5/12/chartex" xmlns:cx5="http://schemas.microsoft.com/office/drawing/2016/5/11/chartex" xmlns:cx4="http://schemas.microsoft.com/office/drawing/2016/5/10/chartex" xmlns:cx3="http://schemas.microsoft.com/office/drawing/2016/5/9/chartex" xmlns:cx2="http://schemas.microsoft.com/office/drawing/2015/10/21/chartex">
                 <w:pict>
                   <v:shapetype w14:anchorId="27272FDA" id="_x0000_t202" coordsize="21600,21600" o:spt="202" path="m,l,21600r21600,l21600,xe">
                     <v:stroke joinstyle="miter"/>
@@ -3814,10 +3814,18 @@
         <w:t>Musikliebhaber aus der Schweiz zwischen 15-55 Jahre alt. Menschen die daran interessiert sind neue Musik zu entdecken und Hintergrundwissen über diverse Werke lesen möchte. Das Zielpublikum ist auf den gängigen Musik-Plattformen</w:t>
       </w:r>
       <w:r>
-        <w:t xml:space="preserve"> (Spotify, </w:t>
+        <w:t xml:space="preserve"> (</w:t>
       </w:r>
       <w:proofErr w:type="spellStart"/>
       <w:r>
+        <w:t>Spotify</w:t>
+      </w:r>
+      <w:proofErr w:type="spellEnd"/>
+      <w:r>
+        <w:t xml:space="preserve">, </w:t>
+      </w:r>
+      <w:proofErr w:type="spellStart"/>
+      <w:r>
         <w:t>Youtube</w:t>
       </w:r>
       <w:proofErr w:type="spellEnd"/>
@@ -3826,6 +3834,22 @@
       </w:r>
       <w:r>
         <w:t xml:space="preserve"> unterwegs und sucht einen zentralen Startpunkt um mehr Musik für ihre Sammlung zu finden.  </w:t>
+      </w:r>
+      <w:r>
+        <w:t xml:space="preserve">Die Website wird voraussichtlich zwischen 12:00 </w:t>
+      </w:r>
+      <w:proofErr w:type="gramStart"/>
+      <w:r>
+        <w:t>und  20:00</w:t>
+      </w:r>
+      <w:proofErr w:type="gramEnd"/>
+      <w:r>
+        <w:t xml:space="preserve"> am meisten Besucher</w:t>
+      </w:r>
+      <w:bookmarkStart w:id="18" w:name="_GoBack"/>
+      <w:bookmarkEnd w:id="18"/>
+      <w:r>
+        <w:t xml:space="preserve"> haben.</w:t>
       </w:r>
     </w:p>
     <w:p>
@@ -3839,11 +3863,11 @@
         </w:tabs>
         <w:spacing w:before="0" w:after="120" w:line="240" w:lineRule="auto"/>
       </w:pPr>
-      <w:bookmarkStart w:id="18" w:name="_Toc1388158"/>
+      <w:bookmarkStart w:id="19" w:name="_Toc1388158"/>
       <w:r>
         <w:t>Konsequenzen bei der Umsetzung</w:t>
       </w:r>
-      <w:bookmarkEnd w:id="18"/>
+      <w:bookmarkEnd w:id="19"/>
     </w:p>
     <w:p>
       <w:r>
@@ -3854,15 +3878,15 @@
       <w:pPr>
         <w:pStyle w:val="berschrift1"/>
       </w:pPr>
-      <w:bookmarkStart w:id="19" w:name="_Toc291271764"/>
-      <w:bookmarkStart w:id="20" w:name="_Toc1388159"/>
-      <w:bookmarkStart w:id="21" w:name="_Toc24532107"/>
+      <w:bookmarkStart w:id="20" w:name="_Toc291271764"/>
+      <w:bookmarkStart w:id="21" w:name="_Toc1388159"/>
+      <w:bookmarkStart w:id="22" w:name="_Toc24532107"/>
       <w:r>
         <w:t>Sitemap</w:t>
       </w:r>
-      <w:bookmarkEnd w:id="19"/>
       <w:bookmarkEnd w:id="20"/>
       <w:bookmarkEnd w:id="21"/>
+      <w:bookmarkEnd w:id="22"/>
     </w:p>
     <w:p>
       <w:pPr>
@@ -3875,20 +3899,20 @@
         </w:tabs>
         <w:spacing w:before="0" w:after="120" w:line="240" w:lineRule="auto"/>
       </w:pPr>
-      <w:bookmarkStart w:id="22" w:name="_Toc291271765"/>
-      <w:bookmarkStart w:id="23" w:name="_Toc1388160"/>
+      <w:bookmarkStart w:id="23" w:name="_Toc291271765"/>
+      <w:bookmarkStart w:id="24" w:name="_Toc1388160"/>
       <w:r>
         <w:t>index</w:t>
       </w:r>
       <w:r>
         <w:t>.html</w:t>
       </w:r>
-      <w:bookmarkEnd w:id="22"/>
       <w:bookmarkEnd w:id="23"/>
+      <w:bookmarkEnd w:id="24"/>
     </w:p>
     <w:p>
-      <w:bookmarkStart w:id="24" w:name="_Toc291271766"/>
-      <w:bookmarkStart w:id="25" w:name="_Toc1388161"/>
+      <w:bookmarkStart w:id="25" w:name="_Toc291271766"/>
+      <w:bookmarkStart w:id="26" w:name="_Toc1388161"/>
       <w:r>
         <w:t xml:space="preserve">Die Landingpage </w:t>
       </w:r>
@@ -3982,8 +4006,8 @@
       <w:r>
         <w:t>.html</w:t>
       </w:r>
-      <w:bookmarkEnd w:id="24"/>
       <w:bookmarkEnd w:id="25"/>
+      <w:bookmarkEnd w:id="26"/>
     </w:p>
     <w:p>
       <w:r>
@@ -4021,20 +4045,41 @@
       </w:r>
     </w:p>
     <w:p>
-      <w:bookmarkStart w:id="26" w:name="_Toc291271770"/>
-      <w:r>
-        <w:t>Auf diesen Seiten werden die Musikstücke und die Künstler vorgestellt. Diese Seiten sind via den gekachelten Bilder auf der index.html Seite verlinkt und werden in der Navigation nicht aufgelistet um diese so schlank wie möglich zu behalten.</w:t>
+      <w:bookmarkStart w:id="27" w:name="_Toc291271770"/>
+      <w:r>
+        <w:t xml:space="preserve">Auf diesen Seiten werden die Musikstücke und die Künstler vorgestellt. Diese Seiten sind via </w:t>
+      </w:r>
+      <w:proofErr w:type="gramStart"/>
+      <w:r>
+        <w:t>den gekachelten Bilder</w:t>
+      </w:r>
+      <w:proofErr w:type="gramEnd"/>
+      <w:r>
+        <w:t xml:space="preserve"> auf der index.html Seite verlinkt und werden in der Navigation nicht aufgelistet um diese so schlank wie möglich zu behalten.</w:t>
       </w:r>
     </w:p>
     <w:p>
-      <w:r>
-        <w:t xml:space="preserve">Die einzelnen Seite </w:t>
+      <w:proofErr w:type="gramStart"/>
+      <w:r>
+        <w:t>Die einzelnen Seite</w:t>
+      </w:r>
+      <w:proofErr w:type="gramEnd"/>
+      <w:r>
+        <w:t xml:space="preserve"> </w:t>
       </w:r>
       <w:r>
         <w:t xml:space="preserve">beginnen mit einer vergrösserten Ansicht des jeweiligen Albumcovers und </w:t>
       </w:r>
       <w:r>
-        <w:t>mit den weiteren Informationen wie Veröffentlichungsdatum oder Mitwirkende unterhalb. Weiter werden Links auf die Lieder in den jeweiligen Musikstreaming-Dienste aufbereitet.</w:t>
+        <w:t xml:space="preserve">mit den weiteren Informationen wie Veröffentlichungsdatum oder Mitwirkende unterhalb. Weiter werden Links auf die Lieder in </w:t>
+      </w:r>
+      <w:proofErr w:type="gramStart"/>
+      <w:r>
+        <w:t>den jeweiligen Musikstreaming-Dienste</w:t>
+      </w:r>
+      <w:proofErr w:type="gramEnd"/>
+      <w:r>
+        <w:t xml:space="preserve"> aufbereitet.</w:t>
       </w:r>
     </w:p>
     <w:p>
@@ -4055,18 +4100,10 @@
     </w:p>
     <w:p>
       <w:pPr>
-        <w:spacing w:after="160" w:line="259" w:lineRule="auto"/>
-      </w:pPr>
-      <w:r>
-        <w:br w:type="page"/>
-      </w:r>
-    </w:p>
-    <w:p/>
-    <w:p>
-      <w:pPr>
         <w:pStyle w:val="berschrift1"/>
       </w:pPr>
       <w:r>
+        <w:lastRenderedPageBreak/>
         <w:t>Layout</w:t>
       </w:r>
     </w:p>
@@ -4207,7 +4244,7 @@
               </wp:anchor>
             </w:drawing>
           </mc:Choice>
-          <mc:Fallback>
+          <mc:Fallback xmlns:w16="http://schemas.microsoft.com/office/word/2018/wordml" xmlns:w16cid="http://schemas.microsoft.com/office/word/2016/wordml/cid" xmlns:w16cex="http://schemas.microsoft.com/office/word/2018/wordml/cex" xmlns:am3d="http://schemas.microsoft.com/office/drawing/2017/model3d" xmlns:aink="http://schemas.microsoft.com/office/drawing/2016/ink" xmlns:cx8="http://schemas.microsoft.com/office/drawing/2016/5/14/chartex" xmlns:cx7="http://schemas.microsoft.com/office/drawing/2016/5/13/chartex" xmlns:cx6="http://schemas.microsoft.com/office/drawing/2016/5/12/chartex" xmlns:cx5="http://schemas.microsoft.com/office/drawing/2016/5/11/chartex" xmlns:cx4="http://schemas.microsoft.com/office/drawing/2016/5/10/chartex" xmlns:cx3="http://schemas.microsoft.com/office/drawing/2016/5/9/chartex" xmlns:cx2="http://schemas.microsoft.com/office/drawing/2015/10/21/chartex">
             <w:pict>
               <v:shape w14:anchorId="303A78AC" id="Textfeld 6" o:spid="_x0000_s1027" type="#_x0000_t202" style="position:absolute;margin-left:4.95pt;margin-top:649.75pt;width:96.45pt;height:19.7pt;z-index:251734016;visibility:visible;mso-wrap-style:square;mso-width-percent:0;mso-height-percent:0;mso-wrap-distance-left:9pt;mso-wrap-distance-top:0;mso-wrap-distance-right:9pt;mso-wrap-distance-bottom:0;mso-position-horizontal:absolute;mso-position-horizontal-relative:text;mso-position-vertical:absolute;mso-position-vertical-relative:text;mso-width-percent:0;mso-height-percent:0;mso-width-relative:margin;mso-height-relative:margin;v-text-anchor:top" o:gfxdata="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" filled="f" stroked="f" strokeweight=".5pt">
                 <v:textbox>
@@ -4329,7 +4366,7 @@
               </wp:anchor>
             </w:drawing>
           </mc:Choice>
-          <mc:Fallback>
+          <mc:Fallback xmlns:w16="http://schemas.microsoft.com/office/word/2018/wordml" xmlns:w16cid="http://schemas.microsoft.com/office/word/2016/wordml/cid" xmlns:w16cex="http://schemas.microsoft.com/office/word/2018/wordml/cex" xmlns:am3d="http://schemas.microsoft.com/office/drawing/2017/model3d" xmlns:aink="http://schemas.microsoft.com/office/drawing/2016/ink" xmlns:cx8="http://schemas.microsoft.com/office/drawing/2016/5/14/chartex" xmlns:cx7="http://schemas.microsoft.com/office/drawing/2016/5/13/chartex" xmlns:cx6="http://schemas.microsoft.com/office/drawing/2016/5/12/chartex" xmlns:cx5="http://schemas.microsoft.com/office/drawing/2016/5/11/chartex" xmlns:cx4="http://schemas.microsoft.com/office/drawing/2016/5/10/chartex" xmlns:cx3="http://schemas.microsoft.com/office/drawing/2016/5/9/chartex" xmlns:cx2="http://schemas.microsoft.com/office/drawing/2015/10/21/chartex">
             <w:pict>
               <v:shape w14:anchorId="70173B20" id="Textfeld 5" o:spid="_x0000_s1028" type="#_x0000_t202" style="position:absolute;margin-left:213.1pt;margin-top:391.9pt;width:96.45pt;height:19.7pt;z-index:251731968;visibility:visible;mso-wrap-style:square;mso-width-percent:0;mso-height-percent:0;mso-wrap-distance-left:9pt;mso-wrap-distance-top:0;mso-wrap-distance-right:9pt;mso-wrap-distance-bottom:0;mso-position-horizontal:absolute;mso-position-horizontal-relative:text;mso-position-vertical:absolute;mso-position-vertical-relative:text;mso-width-percent:0;mso-height-percent:0;mso-width-relative:margin;mso-height-relative:margin;v-text-anchor:top" o:gfxdata="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" filled="f" stroked="f" strokeweight=".5pt">
                 <v:textbox>
@@ -4433,7 +4470,7 @@
               </wp:anchor>
             </w:drawing>
           </mc:Choice>
-          <mc:Fallback>
+          <mc:Fallback xmlns:w16="http://schemas.microsoft.com/office/word/2018/wordml" xmlns:w16cid="http://schemas.microsoft.com/office/word/2016/wordml/cid" xmlns:w16cex="http://schemas.microsoft.com/office/word/2018/wordml/cex" xmlns:am3d="http://schemas.microsoft.com/office/drawing/2017/model3d" xmlns:aink="http://schemas.microsoft.com/office/drawing/2016/ink" xmlns:cx8="http://schemas.microsoft.com/office/drawing/2016/5/14/chartex" xmlns:cx7="http://schemas.microsoft.com/office/drawing/2016/5/13/chartex" xmlns:cx6="http://schemas.microsoft.com/office/drawing/2016/5/12/chartex" xmlns:cx5="http://schemas.microsoft.com/office/drawing/2016/5/11/chartex" xmlns:cx4="http://schemas.microsoft.com/office/drawing/2016/5/10/chartex" xmlns:cx3="http://schemas.microsoft.com/office/drawing/2016/5/9/chartex" xmlns:cx2="http://schemas.microsoft.com/office/drawing/2015/10/21/chartex">
             <w:pict>
               <v:shape w14:anchorId="7B1B8ED9" id="Textfeld 3" o:spid="_x0000_s1029" type="#_x0000_t202" style="position:absolute;margin-left:1pt;margin-top:391.55pt;width:96.45pt;height:19.7pt;z-index:251729920;visibility:visible;mso-wrap-style:square;mso-width-percent:0;mso-height-percent:0;mso-wrap-distance-left:9pt;mso-wrap-distance-top:0;mso-wrap-distance-right:9pt;mso-wrap-distance-bottom:0;mso-position-horizontal:absolute;mso-position-horizontal-relative:text;mso-position-vertical:absolute;mso-position-vertical-relative:text;mso-width-percent:0;mso-height-percent:0;mso-width-relative:margin;mso-height-relative:margin;v-text-anchor:top" o:gfxdata="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" filled="f" stroked="f" strokeweight=".5pt">
                 <v:textbox>
@@ -4483,9 +4520,9 @@
       <w:r>
         <w:br w:type="page"/>
       </w:r>
-      <w:bookmarkStart w:id="27" w:name="_Toc1388165"/>
-      <w:bookmarkStart w:id="28" w:name="_Toc24532109"/>
-      <w:bookmarkEnd w:id="26"/>
+      <w:bookmarkStart w:id="28" w:name="_Toc1388165"/>
+      <w:bookmarkStart w:id="29" w:name="_Toc24532109"/>
+      <w:bookmarkEnd w:id="27"/>
     </w:p>
     <w:p>
       <w:pPr>
@@ -4583,7 +4620,7 @@
               </wp:anchor>
             </w:drawing>
           </mc:Choice>
-          <mc:Fallback>
+          <mc:Fallback xmlns:w16="http://schemas.microsoft.com/office/word/2018/wordml" xmlns:w16cid="http://schemas.microsoft.com/office/word/2016/wordml/cid" xmlns:w16cex="http://schemas.microsoft.com/office/word/2018/wordml/cex" xmlns:am3d="http://schemas.microsoft.com/office/drawing/2017/model3d" xmlns:aink="http://schemas.microsoft.com/office/drawing/2016/ink" xmlns:cx8="http://schemas.microsoft.com/office/drawing/2016/5/14/chartex" xmlns:cx7="http://schemas.microsoft.com/office/drawing/2016/5/13/chartex" xmlns:cx6="http://schemas.microsoft.com/office/drawing/2016/5/12/chartex" xmlns:cx5="http://schemas.microsoft.com/office/drawing/2016/5/11/chartex" xmlns:cx4="http://schemas.microsoft.com/office/drawing/2016/5/10/chartex" xmlns:cx3="http://schemas.microsoft.com/office/drawing/2016/5/9/chartex" xmlns:cx2="http://schemas.microsoft.com/office/drawing/2015/10/21/chartex">
             <w:pict>
               <v:shape w14:anchorId="671D6942" id="Textfeld 8" o:spid="_x0000_s1030" type="#_x0000_t202" style="position:absolute;left:0;text-align:left;margin-left:15.35pt;margin-top:236.7pt;width:111.25pt;height:21.5pt;z-index:251736064;visibility:visible;mso-wrap-style:square;mso-width-percent:0;mso-height-percent:0;mso-wrap-distance-left:9pt;mso-wrap-distance-top:0;mso-wrap-distance-right:9pt;mso-wrap-distance-bottom:0;mso-position-horizontal:absolute;mso-position-horizontal-relative:text;mso-position-vertical:absolute;mso-position-vertical-relative:text;mso-width-percent:0;mso-height-percent:0;mso-width-relative:margin;mso-height-relative:margin;v-text-anchor:top" o:gfxdata="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" filled="f" stroked="f" strokeweight=".5pt">
                 <v:textbox>
@@ -4658,7 +4695,15 @@
         <w:t xml:space="preserve">d einfach gehalten und besteht aus einem Link zu der «About Me» </w:t>
       </w:r>
       <w:r>
-        <w:t xml:space="preserve">Seite. Beider Navigationsarten sind so simple wie möglich zu halten. Die Hauptnavigation passiert mit den Albumcover. Hinter diesen sind Links zu den Unterseiten der Werke. Die Unterseiten sind nicht in der Mobile Navigation aufgelistet oder in der Desktop-Version um die Seite elegant zu halten. </w:t>
+        <w:t xml:space="preserve">Seite. Beider Navigationsarten sind so simple wie möglich zu halten. Die Hauptnavigation passiert mit </w:t>
+      </w:r>
+      <w:proofErr w:type="gramStart"/>
+      <w:r>
+        <w:t>den Albumcover</w:t>
+      </w:r>
+      <w:proofErr w:type="gramEnd"/>
+      <w:r>
+        <w:t xml:space="preserve">. Hinter diesen sind Links zu den Unterseiten der Werke. Die Unterseiten sind nicht in der Mobile Navigation aufgelistet oder in der Desktop-Version um die Seite elegant zu halten. </w:t>
       </w:r>
     </w:p>
     <w:p/>
@@ -4685,8 +4730,8 @@
       <w:r>
         <w:t>Farbschema</w:t>
       </w:r>
-      <w:bookmarkEnd w:id="27"/>
       <w:bookmarkEnd w:id="28"/>
+      <w:bookmarkEnd w:id="29"/>
     </w:p>
     <w:p>
       <w:pPr>
@@ -4770,7 +4815,15 @@
     </w:p>
     <w:p>
       <w:r>
-        <w:t>Mit Hilfe von coolors.co habe ich diversen Schattierungen und Ähnlichen Farben  ausprobiert können</w:t>
+        <w:t xml:space="preserve">Mit Hilfe von coolors.co habe ich diversen Schattierungen und Ähnlichen </w:t>
+      </w:r>
+      <w:proofErr w:type="gramStart"/>
+      <w:r>
+        <w:t>Farben  ausprobiert</w:t>
+      </w:r>
+      <w:proofErr w:type="gramEnd"/>
+      <w:r>
+        <w:t xml:space="preserve"> können</w:t>
       </w:r>
       <w:r>
         <w:t xml:space="preserve"> und mir dieses sanfte Schema zusammenstellen.</w:t>
@@ -4787,7 +4840,7 @@
         </w:tabs>
         <w:spacing w:before="0" w:after="120" w:line="240" w:lineRule="auto"/>
       </w:pPr>
-      <w:bookmarkStart w:id="29" w:name="_Toc1388166"/>
+      <w:bookmarkStart w:id="30" w:name="_Toc1388166"/>
       <w:r>
         <w:t xml:space="preserve">Indigo </w:t>
       </w:r>
@@ -4808,7 +4861,7 @@
       <w:r>
         <w:t>)</w:t>
       </w:r>
-      <w:bookmarkEnd w:id="29"/>
+      <w:bookmarkEnd w:id="30"/>
     </w:p>
     <w:p>
       <w:r>
@@ -4835,7 +4888,7 @@
         </w:tabs>
         <w:spacing w:before="0" w:after="120" w:line="240" w:lineRule="auto"/>
       </w:pPr>
-      <w:bookmarkStart w:id="30" w:name="_Toc1388167"/>
+      <w:bookmarkStart w:id="31" w:name="_Toc1388167"/>
       <w:r>
         <w:t xml:space="preserve">Pale </w:t>
       </w:r>
@@ -4856,7 +4909,7 @@
       <w:r>
         <w:t>)</w:t>
       </w:r>
-      <w:bookmarkEnd w:id="30"/>
+      <w:bookmarkEnd w:id="31"/>
     </w:p>
     <w:p>
       <w:r>
@@ -4874,7 +4927,7 @@
         </w:tabs>
         <w:spacing w:before="0" w:after="120" w:line="240" w:lineRule="auto"/>
       </w:pPr>
-      <w:bookmarkStart w:id="31" w:name="_Toc1388168"/>
+      <w:bookmarkStart w:id="32" w:name="_Toc1388168"/>
       <w:r>
         <w:t>Rocket Metallic</w:t>
       </w:r>
@@ -4890,10 +4943,11 @@
       <w:r>
         <w:t>)</w:t>
       </w:r>
-      <w:bookmarkEnd w:id="31"/>
+      <w:bookmarkEnd w:id="32"/>
     </w:p>
     <w:p>
       <w:r>
+        <w:lastRenderedPageBreak/>
         <w:t xml:space="preserve">Diese Farbe wird für </w:t>
       </w:r>
       <w:r>
@@ -4911,9 +4965,13 @@
         </w:tabs>
         <w:spacing w:before="0" w:after="120" w:line="240" w:lineRule="auto"/>
       </w:pPr>
-      <w:r>
-        <w:lastRenderedPageBreak/>
-        <w:t xml:space="preserve">Deep </w:t>
+      <w:proofErr w:type="spellStart"/>
+      <w:r>
+        <w:t>Deep</w:t>
+      </w:r>
+      <w:proofErr w:type="spellEnd"/>
+      <w:r>
+        <w:t xml:space="preserve"> </w:t>
       </w:r>
       <w:proofErr w:type="spellStart"/>
       <w:r>
@@ -4981,13 +5039,13 @@
       <w:pPr>
         <w:pStyle w:val="berschrift1"/>
       </w:pPr>
-      <w:bookmarkStart w:id="32" w:name="_Toc1388169"/>
-      <w:bookmarkStart w:id="33" w:name="_Toc24532110"/>
+      <w:bookmarkStart w:id="33" w:name="_Toc1388169"/>
+      <w:bookmarkStart w:id="34" w:name="_Toc24532110"/>
       <w:r>
         <w:t>Schriftarten</w:t>
       </w:r>
-      <w:bookmarkEnd w:id="32"/>
       <w:bookmarkEnd w:id="33"/>
+      <w:bookmarkEnd w:id="34"/>
     </w:p>
     <w:p>
       <w:r>
@@ -5130,13 +5188,13 @@
       <w:pPr>
         <w:pStyle w:val="berschrift1"/>
       </w:pPr>
-      <w:bookmarkStart w:id="34" w:name="_Toc1388172"/>
-      <w:bookmarkStart w:id="35" w:name="_Toc24532111"/>
+      <w:bookmarkStart w:id="35" w:name="_Toc1388172"/>
+      <w:bookmarkStart w:id="36" w:name="_Toc24532111"/>
       <w:r>
         <w:t>Auswahl der Medienformate</w:t>
       </w:r>
-      <w:bookmarkEnd w:id="34"/>
       <w:bookmarkEnd w:id="35"/>
+      <w:bookmarkEnd w:id="36"/>
     </w:p>
     <w:p>
       <w:pPr>
@@ -5149,11 +5207,11 @@
         </w:tabs>
         <w:spacing w:before="0" w:after="120" w:line="240" w:lineRule="auto"/>
       </w:pPr>
-      <w:bookmarkStart w:id="36" w:name="_Toc1388173"/>
+      <w:bookmarkStart w:id="37" w:name="_Toc1388173"/>
       <w:r>
         <w:t>Fotogalerie &amp; Inhaltsfotos</w:t>
       </w:r>
-      <w:bookmarkEnd w:id="36"/>
+      <w:bookmarkEnd w:id="37"/>
     </w:p>
     <w:p>
       <w:r>
@@ -5191,11 +5249,11 @@
         </w:tabs>
         <w:spacing w:before="0" w:after="120" w:line="240" w:lineRule="auto"/>
       </w:pPr>
-      <w:bookmarkStart w:id="37" w:name="_Toc1388174"/>
+      <w:bookmarkStart w:id="38" w:name="_Toc1388174"/>
       <w:r>
         <w:t>Logo</w:t>
       </w:r>
-      <w:bookmarkEnd w:id="37"/>
+      <w:bookmarkEnd w:id="38"/>
     </w:p>
     <w:p>
       <w:r>
@@ -5239,34 +5297,34 @@
       <w:pPr>
         <w:pStyle w:val="berschrift1"/>
       </w:pPr>
-      <w:bookmarkStart w:id="38" w:name="_Toc1388176"/>
-      <w:bookmarkStart w:id="39" w:name="_Toc24532112"/>
+      <w:bookmarkStart w:id="39" w:name="_Toc1388176"/>
+      <w:bookmarkStart w:id="40" w:name="_Toc24532112"/>
       <w:proofErr w:type="spellStart"/>
       <w:r>
         <w:lastRenderedPageBreak/>
         <w:t>Testing</w:t>
       </w:r>
-      <w:bookmarkEnd w:id="38"/>
       <w:bookmarkEnd w:id="39"/>
+      <w:bookmarkEnd w:id="40"/>
       <w:proofErr w:type="spellEnd"/>
     </w:p>
     <w:p>
       <w:pPr>
         <w:pStyle w:val="berschrift2"/>
       </w:pPr>
-      <w:bookmarkStart w:id="40" w:name="_Toc411264555"/>
-      <w:bookmarkStart w:id="41" w:name="_Toc413311405"/>
-      <w:bookmarkStart w:id="42" w:name="_Toc440032406"/>
-      <w:bookmarkStart w:id="43" w:name="_Toc479596112"/>
-      <w:bookmarkStart w:id="44" w:name="_Toc1388177"/>
+      <w:bookmarkStart w:id="41" w:name="_Toc411264555"/>
+      <w:bookmarkStart w:id="42" w:name="_Toc413311405"/>
+      <w:bookmarkStart w:id="43" w:name="_Toc440032406"/>
+      <w:bookmarkStart w:id="44" w:name="_Toc479596112"/>
+      <w:bookmarkStart w:id="45" w:name="_Toc1388177"/>
       <w:r>
         <w:t>Testumgebung</w:t>
       </w:r>
-      <w:bookmarkEnd w:id="40"/>
       <w:bookmarkEnd w:id="41"/>
       <w:bookmarkEnd w:id="42"/>
       <w:bookmarkEnd w:id="43"/>
       <w:bookmarkEnd w:id="44"/>
+      <w:bookmarkEnd w:id="45"/>
     </w:p>
     <w:p>
       <w:pPr>
@@ -5391,18 +5449,18 @@
         </w:tabs>
         <w:spacing w:before="120" w:after="120" w:line="240" w:lineRule="auto"/>
       </w:pPr>
-      <w:bookmarkStart w:id="45" w:name="_Toc440032407"/>
-      <w:bookmarkStart w:id="46" w:name="_Toc479596113"/>
-      <w:bookmarkStart w:id="47" w:name="_Toc1388178"/>
+      <w:bookmarkStart w:id="46" w:name="_Toc440032407"/>
+      <w:bookmarkStart w:id="47" w:name="_Toc479596113"/>
+      <w:bookmarkStart w:id="48" w:name="_Toc1388178"/>
       <w:r>
         <w:t xml:space="preserve">User Acceptance </w:t>
       </w:r>
       <w:r>
         <w:t>Testfälle</w:t>
       </w:r>
-      <w:bookmarkEnd w:id="45"/>
       <w:bookmarkEnd w:id="46"/>
       <w:bookmarkEnd w:id="47"/>
+      <w:bookmarkEnd w:id="48"/>
     </w:p>
     <w:p>
       <w:r>
@@ -5894,12 +5952,12 @@
       <w:pPr>
         <w:pStyle w:val="berschrift1"/>
       </w:pPr>
-      <w:bookmarkStart w:id="48" w:name="_Toc24532113"/>
+      <w:bookmarkStart w:id="49" w:name="_Toc24532113"/>
       <w:r>
         <w:lastRenderedPageBreak/>
         <w:t>Fazit</w:t>
       </w:r>
-      <w:bookmarkEnd w:id="48"/>
+      <w:bookmarkEnd w:id="49"/>
     </w:p>
     <w:p>
       <w:pPr>
@@ -6116,7 +6174,7 @@
             </w:rPr>
           </w:sdtEndPr>
           <w:sdtContent>
-            <w:bookmarkStart w:id="49" w:name="_Toc340676028" w:displacedByCustomXml="prev"/>
+            <w:bookmarkStart w:id="50" w:name="_Toc340676028" w:displacedByCustomXml="prev"/>
             <w:p>
               <w:r>
                 <w:rPr>
@@ -6132,7 +6190,7 @@
         </w:sdt>
       </w:sdtContent>
     </w:sdt>
-    <w:bookmarkEnd w:id="49"/>
+    <w:bookmarkEnd w:id="50"/>
     <w:p>
       <w:pPr>
         <w:rPr>
@@ -6168,7 +6226,7 @@
 </file>
 
 <file path=word/endnotes.xml><?xml version="1.0" encoding="utf-8"?>
-<w:endnotes xmlns:wpc="http://schemas.microsoft.com/office/word/2010/wordprocessingCanvas" xmlns:cx="http://schemas.microsoft.com/office/drawing/2014/chartex" xmlns:cx1="http://schemas.microsoft.com/office/drawing/2015/9/8/chartex" xmlns:cx2="http://schemas.microsoft.com/office/drawing/2015/10/21/chartex" xmlns:cx3="http://schemas.microsoft.com/office/drawing/2016/5/9/chartex" xmlns:cx4="http://schemas.microsoft.com/office/drawing/2016/5/10/chartex" xmlns:cx5="http://schemas.microsoft.com/office/drawing/2016/5/11/chartex" xmlns:cx6="http://schemas.microsoft.com/office/drawing/2016/5/12/chartex" xmlns:cx7="http://schemas.microsoft.com/office/drawing/2016/5/13/chartex" xmlns:cx8="http://schemas.microsoft.com/office/drawing/2016/5/14/chartex" xmlns:mc="http://schemas.openxmlformats.org/markup-compatibility/2006" xmlns:aink="http://schemas.microsoft.com/office/drawing/2016/ink" xmlns:am3d="http://schemas.microsoft.com/office/drawing/2017/model3d" xmlns:o="urn:schemas-microsoft-com:office:office" xmlns:r="http://schemas.openxmlformats.org/officeDocument/2006/relationships" xmlns:m="http://schemas.openxmlformats.org/officeDocument/2006/math" xmlns:v="urn:schemas-microsoft-com:vml" xmlns:wp14="http://schemas.microsoft.com/office/word/2010/wordprocessingDrawing" xmlns:wp="http://schemas.openxmlformats.org/drawingml/2006/wordprocessingDrawing" xmlns:w10="urn:schemas-microsoft-com:office:word" xmlns:w="http://schemas.openxmlformats.org/wordprocessingml/2006/main" xmlns:w14="http://schemas.microsoft.com/office/word/2010/wordml" xmlns:w15="http://schemas.microsoft.com/office/word/2012/wordml" xmlns:w16cex="http://schemas.microsoft.com/office/word/2018/wordml/cex" xmlns:w16cid="http://schemas.microsoft.com/office/word/2016/wordml/cid" xmlns:w16="http://schemas.microsoft.com/office/word/2018/wordml" xmlns:w16se="http://schemas.microsoft.com/office/word/2015/wordml/symex" xmlns:wpg="http://schemas.microsoft.com/office/word/2010/wordprocessingGroup" xmlns:wpi="http://schemas.microsoft.com/office/word/2010/wordprocessingInk" xmlns:wne="http://schemas.microsoft.com/office/word/2006/wordml" xmlns:wps="http://schemas.microsoft.com/office/word/2010/wordprocessingShape" mc:Ignorable="w14 w15 w16se w16cid w16 w16cex wp14">
+<w:endnotes xmlns:wpc="http://schemas.microsoft.com/office/word/2010/wordprocessingCanvas" xmlns:cx="http://schemas.microsoft.com/office/drawing/2014/chartex" xmlns:cx1="http://schemas.microsoft.com/office/drawing/2015/9/8/chartex" xmlns:mc="http://schemas.openxmlformats.org/markup-compatibility/2006" xmlns:o="urn:schemas-microsoft-com:office:office" xmlns:r="http://schemas.openxmlformats.org/officeDocument/2006/relationships" xmlns:m="http://schemas.openxmlformats.org/officeDocument/2006/math" xmlns:v="urn:schemas-microsoft-com:vml" xmlns:wp14="http://schemas.microsoft.com/office/word/2010/wordprocessingDrawing" xmlns:wp="http://schemas.openxmlformats.org/drawingml/2006/wordprocessingDrawing" xmlns:w10="urn:schemas-microsoft-com:office:word" xmlns:w="http://schemas.openxmlformats.org/wordprocessingml/2006/main" xmlns:w14="http://schemas.microsoft.com/office/word/2010/wordml" xmlns:w15="http://schemas.microsoft.com/office/word/2012/wordml" xmlns:w16se="http://schemas.microsoft.com/office/word/2015/wordml/symex" xmlns:wpg="http://schemas.microsoft.com/office/word/2010/wordprocessingGroup" xmlns:wpi="http://schemas.microsoft.com/office/word/2010/wordprocessingInk" xmlns:wne="http://schemas.microsoft.com/office/word/2006/wordml" xmlns:wps="http://schemas.microsoft.com/office/word/2010/wordprocessingShape" mc:Ignorable="w14 w15 w16se wp14">
   <w:endnote w:type="separator" w:id="-1">
     <w:p>
       <w:r>
@@ -6187,7 +6245,7 @@
 </file>
 
 <file path=word/footer1.xml><?xml version="1.0" encoding="utf-8"?>
-<w:ftr xmlns:wpc="http://schemas.microsoft.com/office/word/2010/wordprocessingCanvas" xmlns:cx="http://schemas.microsoft.com/office/drawing/2014/chartex" xmlns:cx1="http://schemas.microsoft.com/office/drawing/2015/9/8/chartex" xmlns:cx2="http://schemas.microsoft.com/office/drawing/2015/10/21/chartex" xmlns:cx3="http://schemas.microsoft.com/office/drawing/2016/5/9/chartex" xmlns:cx4="http://schemas.microsoft.com/office/drawing/2016/5/10/chartex" xmlns:cx5="http://schemas.microsoft.com/office/drawing/2016/5/11/chartex" xmlns:cx6="http://schemas.microsoft.com/office/drawing/2016/5/12/chartex" xmlns:cx7="http://schemas.microsoft.com/office/drawing/2016/5/13/chartex" xmlns:cx8="http://schemas.microsoft.com/office/drawing/2016/5/14/chartex" xmlns:mc="http://schemas.openxmlformats.org/markup-compatibility/2006" xmlns:aink="http://schemas.microsoft.com/office/drawing/2016/ink" xmlns:am3d="http://schemas.microsoft.com/office/drawing/2017/model3d" xmlns:o="urn:schemas-microsoft-com:office:office" xmlns:r="http://schemas.openxmlformats.org/officeDocument/2006/relationships" xmlns:m="http://schemas.openxmlformats.org/officeDocument/2006/math" xmlns:v="urn:schemas-microsoft-com:vml" xmlns:wp14="http://schemas.microsoft.com/office/word/2010/wordprocessingDrawing" xmlns:wp="http://schemas.openxmlformats.org/drawingml/2006/wordprocessingDrawing" xmlns:w10="urn:schemas-microsoft-com:office:word" xmlns:w="http://schemas.openxmlformats.org/wordprocessingml/2006/main" xmlns:w14="http://schemas.microsoft.com/office/word/2010/wordml" xmlns:w15="http://schemas.microsoft.com/office/word/2012/wordml" xmlns:w16cex="http://schemas.microsoft.com/office/word/2018/wordml/cex" xmlns:w16cid="http://schemas.microsoft.com/office/word/2016/wordml/cid" xmlns:w16="http://schemas.microsoft.com/office/word/2018/wordml" xmlns:w16se="http://schemas.microsoft.com/office/word/2015/wordml/symex" xmlns:wpg="http://schemas.microsoft.com/office/word/2010/wordprocessingGroup" xmlns:wpi="http://schemas.microsoft.com/office/word/2010/wordprocessingInk" xmlns:wne="http://schemas.microsoft.com/office/word/2006/wordml" xmlns:wps="http://schemas.microsoft.com/office/word/2010/wordprocessingShape" mc:Ignorable="w14 w15 w16se w16cid w16 w16cex wp14">
+<w:ftr xmlns:wpc="http://schemas.microsoft.com/office/word/2010/wordprocessingCanvas" xmlns:cx="http://schemas.microsoft.com/office/drawing/2014/chartex" xmlns:cx1="http://schemas.microsoft.com/office/drawing/2015/9/8/chartex" xmlns:mc="http://schemas.openxmlformats.org/markup-compatibility/2006" xmlns:o="urn:schemas-microsoft-com:office:office" xmlns:r="http://schemas.openxmlformats.org/officeDocument/2006/relationships" xmlns:m="http://schemas.openxmlformats.org/officeDocument/2006/math" xmlns:v="urn:schemas-microsoft-com:vml" xmlns:wp14="http://schemas.microsoft.com/office/word/2010/wordprocessingDrawing" xmlns:wp="http://schemas.openxmlformats.org/drawingml/2006/wordprocessingDrawing" xmlns:w10="urn:schemas-microsoft-com:office:word" xmlns:w="http://schemas.openxmlformats.org/wordprocessingml/2006/main" xmlns:w14="http://schemas.microsoft.com/office/word/2010/wordml" xmlns:w15="http://schemas.microsoft.com/office/word/2012/wordml" xmlns:w16se="http://schemas.microsoft.com/office/word/2015/wordml/symex" xmlns:wpg="http://schemas.microsoft.com/office/word/2010/wordprocessingGroup" xmlns:wpi="http://schemas.microsoft.com/office/word/2010/wordprocessingInk" xmlns:wne="http://schemas.microsoft.com/office/word/2006/wordml" xmlns:wps="http://schemas.microsoft.com/office/word/2010/wordprocessingShape" mc:Ignorable="w14 w15 w16se wp14">
   <w:p>
     <w:pPr>
       <w:pStyle w:val="Fuzeile"/>
@@ -6197,7 +6255,7 @@
 </file>
 
 <file path=word/footer2.xml><?xml version="1.0" encoding="utf-8"?>
-<w:ftr xmlns:wpc="http://schemas.microsoft.com/office/word/2010/wordprocessingCanvas" xmlns:cx="http://schemas.microsoft.com/office/drawing/2014/chartex" xmlns:cx1="http://schemas.microsoft.com/office/drawing/2015/9/8/chartex" xmlns:cx2="http://schemas.microsoft.com/office/drawing/2015/10/21/chartex" xmlns:cx3="http://schemas.microsoft.com/office/drawing/2016/5/9/chartex" xmlns:cx4="http://schemas.microsoft.com/office/drawing/2016/5/10/chartex" xmlns:cx5="http://schemas.microsoft.com/office/drawing/2016/5/11/chartex" xmlns:cx6="http://schemas.microsoft.com/office/drawing/2016/5/12/chartex" xmlns:cx7="http://schemas.microsoft.com/office/drawing/2016/5/13/chartex" xmlns:cx8="http://schemas.microsoft.com/office/drawing/2016/5/14/chartex" xmlns:mc="http://schemas.openxmlformats.org/markup-compatibility/2006" xmlns:aink="http://schemas.microsoft.com/office/drawing/2016/ink" xmlns:am3d="http://schemas.microsoft.com/office/drawing/2017/model3d" xmlns:o="urn:schemas-microsoft-com:office:office" xmlns:r="http://schemas.openxmlformats.org/officeDocument/2006/relationships" xmlns:m="http://schemas.openxmlformats.org/officeDocument/2006/math" xmlns:v="urn:schemas-microsoft-com:vml" xmlns:wp14="http://schemas.microsoft.com/office/word/2010/wordprocessingDrawing" xmlns:wp="http://schemas.openxmlformats.org/drawingml/2006/wordprocessingDrawing" xmlns:w10="urn:schemas-microsoft-com:office:word" xmlns:w="http://schemas.openxmlformats.org/wordprocessingml/2006/main" xmlns:w14="http://schemas.microsoft.com/office/word/2010/wordml" xmlns:w15="http://schemas.microsoft.com/office/word/2012/wordml" xmlns:w16cex="http://schemas.microsoft.com/office/word/2018/wordml/cex" xmlns:w16cid="http://schemas.microsoft.com/office/word/2016/wordml/cid" xmlns:w16="http://schemas.microsoft.com/office/word/2018/wordml" xmlns:w16se="http://schemas.microsoft.com/office/word/2015/wordml/symex" xmlns:wpg="http://schemas.microsoft.com/office/word/2010/wordprocessingGroup" xmlns:wpi="http://schemas.microsoft.com/office/word/2010/wordprocessingInk" xmlns:wne="http://schemas.microsoft.com/office/word/2006/wordml" xmlns:wps="http://schemas.microsoft.com/office/word/2010/wordprocessingShape" mc:Ignorable="w14 w15 w16se w16cid w16 w16cex wp14">
+<w:ftr xmlns:wpc="http://schemas.microsoft.com/office/word/2010/wordprocessingCanvas" xmlns:cx="http://schemas.microsoft.com/office/drawing/2014/chartex" xmlns:cx1="http://schemas.microsoft.com/office/drawing/2015/9/8/chartex" xmlns:mc="http://schemas.openxmlformats.org/markup-compatibility/2006" xmlns:o="urn:schemas-microsoft-com:office:office" xmlns:r="http://schemas.openxmlformats.org/officeDocument/2006/relationships" xmlns:m="http://schemas.openxmlformats.org/officeDocument/2006/math" xmlns:v="urn:schemas-microsoft-com:vml" xmlns:wp14="http://schemas.microsoft.com/office/word/2010/wordprocessingDrawing" xmlns:wp="http://schemas.openxmlformats.org/drawingml/2006/wordprocessingDrawing" xmlns:w10="urn:schemas-microsoft-com:office:word" xmlns:w="http://schemas.openxmlformats.org/wordprocessingml/2006/main" xmlns:w14="http://schemas.microsoft.com/office/word/2010/wordml" xmlns:w15="http://schemas.microsoft.com/office/word/2012/wordml" xmlns:w16se="http://schemas.microsoft.com/office/word/2015/wordml/symex" xmlns:wpg="http://schemas.microsoft.com/office/word/2010/wordprocessingGroup" xmlns:wpi="http://schemas.microsoft.com/office/word/2010/wordprocessingInk" xmlns:wne="http://schemas.microsoft.com/office/word/2006/wordml" xmlns:wps="http://schemas.microsoft.com/office/word/2010/wordprocessingShape" mc:Ignorable="w14 w15 w16se wp14">
   <w:sdt>
     <w:sdtPr>
       <w:rPr>
@@ -6294,7 +6352,7 @@
                 </wp:anchor>
               </w:drawing>
             </mc:Choice>
-            <mc:Fallback>
+            <mc:Fallback xmlns:w16="http://schemas.microsoft.com/office/word/2018/wordml" xmlns:w16cid="http://schemas.microsoft.com/office/word/2016/wordml/cid" xmlns:w16cex="http://schemas.microsoft.com/office/word/2018/wordml/cex" xmlns:am3d="http://schemas.microsoft.com/office/drawing/2017/model3d" xmlns:aink="http://schemas.microsoft.com/office/drawing/2016/ink" xmlns:cx8="http://schemas.microsoft.com/office/drawing/2016/5/14/chartex" xmlns:cx7="http://schemas.microsoft.com/office/drawing/2016/5/13/chartex" xmlns:cx6="http://schemas.microsoft.com/office/drawing/2016/5/12/chartex" xmlns:cx5="http://schemas.microsoft.com/office/drawing/2016/5/11/chartex" xmlns:cx4="http://schemas.microsoft.com/office/drawing/2016/5/10/chartex" xmlns:cx3="http://schemas.microsoft.com/office/drawing/2016/5/9/chartex" xmlns:cx2="http://schemas.microsoft.com/office/drawing/2015/10/21/chartex">
               <w:pict>
                 <v:line w14:anchorId="6B76B221" id="Gerader Verbinder 1" o:spid="_x0000_s1026" style="position:absolute;flip:x;z-index:251659264;visibility:visible;mso-wrap-style:square;mso-width-percent:0;mso-height-percent:0;mso-wrap-distance-left:9pt;mso-wrap-distance-top:0;mso-wrap-distance-right:9pt;mso-wrap-distance-bottom:0;mso-position-horizontal:absolute;mso-position-horizontal-relative:margin;mso-position-vertical:absolute;mso-position-vertical-relative:text;mso-width-percent:0;mso-height-percent:0;mso-width-relative:margin;mso-height-relative:margin" from="469.35pt,-1.85pt" to="481.8pt,-1.85pt" o:gfxdata="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" strokecolor="#565656">
                   <v:stroke joinstyle="miter"/>
@@ -6405,7 +6463,7 @@
                 <w:sz w:val="16"/>
                 <w:szCs w:val="16"/>
               </w:rPr>
-              <w:t>2</w:t>
+              <w:t>9</w:t>
             </w:r>
             <w:r>
               <w:rPr>
@@ -6424,7 +6482,7 @@
 </file>
 
 <file path=word/footer3.xml><?xml version="1.0" encoding="utf-8"?>
-<w:ftr xmlns:wpc="http://schemas.microsoft.com/office/word/2010/wordprocessingCanvas" xmlns:cx="http://schemas.microsoft.com/office/drawing/2014/chartex" xmlns:cx1="http://schemas.microsoft.com/office/drawing/2015/9/8/chartex" xmlns:cx2="http://schemas.microsoft.com/office/drawing/2015/10/21/chartex" xmlns:cx3="http://schemas.microsoft.com/office/drawing/2016/5/9/chartex" xmlns:cx4="http://schemas.microsoft.com/office/drawing/2016/5/10/chartex" xmlns:cx5="http://schemas.microsoft.com/office/drawing/2016/5/11/chartex" xmlns:cx6="http://schemas.microsoft.com/office/drawing/2016/5/12/chartex" xmlns:cx7="http://schemas.microsoft.com/office/drawing/2016/5/13/chartex" xmlns:cx8="http://schemas.microsoft.com/office/drawing/2016/5/14/chartex" xmlns:mc="http://schemas.openxmlformats.org/markup-compatibility/2006" xmlns:aink="http://schemas.microsoft.com/office/drawing/2016/ink" xmlns:am3d="http://schemas.microsoft.com/office/drawing/2017/model3d" xmlns:o="urn:schemas-microsoft-com:office:office" xmlns:r="http://schemas.openxmlformats.org/officeDocument/2006/relationships" xmlns:m="http://schemas.openxmlformats.org/officeDocument/2006/math" xmlns:v="urn:schemas-microsoft-com:vml" xmlns:wp14="http://schemas.microsoft.com/office/word/2010/wordprocessingDrawing" xmlns:wp="http://schemas.openxmlformats.org/drawingml/2006/wordprocessingDrawing" xmlns:w10="urn:schemas-microsoft-com:office:word" xmlns:w="http://schemas.openxmlformats.org/wordprocessingml/2006/main" xmlns:w14="http://schemas.microsoft.com/office/word/2010/wordml" xmlns:w15="http://schemas.microsoft.com/office/word/2012/wordml" xmlns:w16cex="http://schemas.microsoft.com/office/word/2018/wordml/cex" xmlns:w16cid="http://schemas.microsoft.com/office/word/2016/wordml/cid" xmlns:w16="http://schemas.microsoft.com/office/word/2018/wordml" xmlns:w16se="http://schemas.microsoft.com/office/word/2015/wordml/symex" xmlns:wpg="http://schemas.microsoft.com/office/word/2010/wordprocessingGroup" xmlns:wpi="http://schemas.microsoft.com/office/word/2010/wordprocessingInk" xmlns:wne="http://schemas.microsoft.com/office/word/2006/wordml" xmlns:wps="http://schemas.microsoft.com/office/word/2010/wordprocessingShape" mc:Ignorable="w14 w15 w16se w16cid w16 w16cex wp14">
+<w:ftr xmlns:wpc="http://schemas.microsoft.com/office/word/2010/wordprocessingCanvas" xmlns:cx="http://schemas.microsoft.com/office/drawing/2014/chartex" xmlns:cx1="http://schemas.microsoft.com/office/drawing/2015/9/8/chartex" xmlns:mc="http://schemas.openxmlformats.org/markup-compatibility/2006" xmlns:o="urn:schemas-microsoft-com:office:office" xmlns:r="http://schemas.openxmlformats.org/officeDocument/2006/relationships" xmlns:m="http://schemas.openxmlformats.org/officeDocument/2006/math" xmlns:v="urn:schemas-microsoft-com:vml" xmlns:wp14="http://schemas.microsoft.com/office/word/2010/wordprocessingDrawing" xmlns:wp="http://schemas.openxmlformats.org/drawingml/2006/wordprocessingDrawing" xmlns:w10="urn:schemas-microsoft-com:office:word" xmlns:w="http://schemas.openxmlformats.org/wordprocessingml/2006/main" xmlns:w14="http://schemas.microsoft.com/office/word/2010/wordml" xmlns:w15="http://schemas.microsoft.com/office/word/2012/wordml" xmlns:w16se="http://schemas.microsoft.com/office/word/2015/wordml/symex" xmlns:wpg="http://schemas.microsoft.com/office/word/2010/wordprocessingGroup" xmlns:wpi="http://schemas.microsoft.com/office/word/2010/wordprocessingInk" xmlns:wne="http://schemas.microsoft.com/office/word/2006/wordml" xmlns:wps="http://schemas.microsoft.com/office/word/2010/wordprocessingShape" mc:Ignorable="w14 w15 w16se wp14">
   <w:p>
     <w:pPr>
       <w:pStyle w:val="Fuzeile"/>
@@ -6434,7 +6492,7 @@
 </file>
 
 <file path=word/footnotes.xml><?xml version="1.0" encoding="utf-8"?>
-<w:footnotes xmlns:wpc="http://schemas.microsoft.com/office/word/2010/wordprocessingCanvas" xmlns:cx="http://schemas.microsoft.com/office/drawing/2014/chartex" xmlns:cx1="http://schemas.microsoft.com/office/drawing/2015/9/8/chartex" xmlns:cx2="http://schemas.microsoft.com/office/drawing/2015/10/21/chartex" xmlns:cx3="http://schemas.microsoft.com/office/drawing/2016/5/9/chartex" xmlns:cx4="http://schemas.microsoft.com/office/drawing/2016/5/10/chartex" xmlns:cx5="http://schemas.microsoft.com/office/drawing/2016/5/11/chartex" xmlns:cx6="http://schemas.microsoft.com/office/drawing/2016/5/12/chartex" xmlns:cx7="http://schemas.microsoft.com/office/drawing/2016/5/13/chartex" xmlns:cx8="http://schemas.microsoft.com/office/drawing/2016/5/14/chartex" xmlns:mc="http://schemas.openxmlformats.org/markup-compatibility/2006" xmlns:aink="http://schemas.microsoft.com/office/drawing/2016/ink" xmlns:am3d="http://schemas.microsoft.com/office/drawing/2017/model3d" xmlns:o="urn:schemas-microsoft-com:office:office" xmlns:r="http://schemas.openxmlformats.org/officeDocument/2006/relationships" xmlns:m="http://schemas.openxmlformats.org/officeDocument/2006/math" xmlns:v="urn:schemas-microsoft-com:vml" xmlns:wp14="http://schemas.microsoft.com/office/word/2010/wordprocessingDrawing" xmlns:wp="http://schemas.openxmlformats.org/drawingml/2006/wordprocessingDrawing" xmlns:w10="urn:schemas-microsoft-com:office:word" xmlns:w="http://schemas.openxmlformats.org/wordprocessingml/2006/main" xmlns:w14="http://schemas.microsoft.com/office/word/2010/wordml" xmlns:w15="http://schemas.microsoft.com/office/word/2012/wordml" xmlns:w16cex="http://schemas.microsoft.com/office/word/2018/wordml/cex" xmlns:w16cid="http://schemas.microsoft.com/office/word/2016/wordml/cid" xmlns:w16="http://schemas.microsoft.com/office/word/2018/wordml" xmlns:w16se="http://schemas.microsoft.com/office/word/2015/wordml/symex" xmlns:wpg="http://schemas.microsoft.com/office/word/2010/wordprocessingGroup" xmlns:wpi="http://schemas.microsoft.com/office/word/2010/wordprocessingInk" xmlns:wne="http://schemas.microsoft.com/office/word/2006/wordml" xmlns:wps="http://schemas.microsoft.com/office/word/2010/wordprocessingShape" mc:Ignorable="w14 w15 w16se w16cid w16 w16cex wp14">
+<w:footnotes xmlns:wpc="http://schemas.microsoft.com/office/word/2010/wordprocessingCanvas" xmlns:cx="http://schemas.microsoft.com/office/drawing/2014/chartex" xmlns:cx1="http://schemas.microsoft.com/office/drawing/2015/9/8/chartex" xmlns:mc="http://schemas.openxmlformats.org/markup-compatibility/2006" xmlns:o="urn:schemas-microsoft-com:office:office" xmlns:r="http://schemas.openxmlformats.org/officeDocument/2006/relationships" xmlns:m="http://schemas.openxmlformats.org/officeDocument/2006/math" xmlns:v="urn:schemas-microsoft-com:vml" xmlns:wp14="http://schemas.microsoft.com/office/word/2010/wordprocessingDrawing" xmlns:wp="http://schemas.openxmlformats.org/drawingml/2006/wordprocessingDrawing" xmlns:w10="urn:schemas-microsoft-com:office:word" xmlns:w="http://schemas.openxmlformats.org/wordprocessingml/2006/main" xmlns:w14="http://schemas.microsoft.com/office/word/2010/wordml" xmlns:w15="http://schemas.microsoft.com/office/word/2012/wordml" xmlns:w16se="http://schemas.microsoft.com/office/word/2015/wordml/symex" xmlns:wpg="http://schemas.microsoft.com/office/word/2010/wordprocessingGroup" xmlns:wpi="http://schemas.microsoft.com/office/word/2010/wordprocessingInk" xmlns:wne="http://schemas.microsoft.com/office/word/2006/wordml" xmlns:wps="http://schemas.microsoft.com/office/word/2010/wordprocessingShape" mc:Ignorable="w14 w15 w16se wp14">
   <w:footnote w:type="separator" w:id="-1">
     <w:p>
       <w:r>
@@ -6453,7 +6511,7 @@
 </file>
 
 <file path=word/header1.xml><?xml version="1.0" encoding="utf-8"?>
-<w:hdr xmlns:wpc="http://schemas.microsoft.com/office/word/2010/wordprocessingCanvas" xmlns:cx="http://schemas.microsoft.com/office/drawing/2014/chartex" xmlns:cx1="http://schemas.microsoft.com/office/drawing/2015/9/8/chartex" xmlns:cx2="http://schemas.microsoft.com/office/drawing/2015/10/21/chartex" xmlns:cx3="http://schemas.microsoft.com/office/drawing/2016/5/9/chartex" xmlns:cx4="http://schemas.microsoft.com/office/drawing/2016/5/10/chartex" xmlns:cx5="http://schemas.microsoft.com/office/drawing/2016/5/11/chartex" xmlns:cx6="http://schemas.microsoft.com/office/drawing/2016/5/12/chartex" xmlns:cx7="http://schemas.microsoft.com/office/drawing/2016/5/13/chartex" xmlns:cx8="http://schemas.microsoft.com/office/drawing/2016/5/14/chartex" xmlns:mc="http://schemas.openxmlformats.org/markup-compatibility/2006" xmlns:aink="http://schemas.microsoft.com/office/drawing/2016/ink" xmlns:am3d="http://schemas.microsoft.com/office/drawing/2017/model3d" xmlns:o="urn:schemas-microsoft-com:office:office" xmlns:r="http://schemas.openxmlformats.org/officeDocument/2006/relationships" xmlns:m="http://schemas.openxmlformats.org/officeDocument/2006/math" xmlns:v="urn:schemas-microsoft-com:vml" xmlns:wp14="http://schemas.microsoft.com/office/word/2010/wordprocessingDrawing" xmlns:wp="http://schemas.openxmlformats.org/drawingml/2006/wordprocessingDrawing" xmlns:w10="urn:schemas-microsoft-com:office:word" xmlns:w="http://schemas.openxmlformats.org/wordprocessingml/2006/main" xmlns:w14="http://schemas.microsoft.com/office/word/2010/wordml" xmlns:w15="http://schemas.microsoft.com/office/word/2012/wordml" xmlns:w16cex="http://schemas.microsoft.com/office/word/2018/wordml/cex" xmlns:w16cid="http://schemas.microsoft.com/office/word/2016/wordml/cid" xmlns:w16="http://schemas.microsoft.com/office/word/2018/wordml" xmlns:w16se="http://schemas.microsoft.com/office/word/2015/wordml/symex" xmlns:wpg="http://schemas.microsoft.com/office/word/2010/wordprocessingGroup" xmlns:wpi="http://schemas.microsoft.com/office/word/2010/wordprocessingInk" xmlns:wne="http://schemas.microsoft.com/office/word/2006/wordml" xmlns:wps="http://schemas.microsoft.com/office/word/2010/wordprocessingShape" mc:Ignorable="w14 w15 w16se w16cid w16 w16cex wp14">
+<w:hdr xmlns:wpc="http://schemas.microsoft.com/office/word/2010/wordprocessingCanvas" xmlns:cx="http://schemas.microsoft.com/office/drawing/2014/chartex" xmlns:cx1="http://schemas.microsoft.com/office/drawing/2015/9/8/chartex" xmlns:mc="http://schemas.openxmlformats.org/markup-compatibility/2006" xmlns:o="urn:schemas-microsoft-com:office:office" xmlns:r="http://schemas.openxmlformats.org/officeDocument/2006/relationships" xmlns:m="http://schemas.openxmlformats.org/officeDocument/2006/math" xmlns:v="urn:schemas-microsoft-com:vml" xmlns:wp14="http://schemas.microsoft.com/office/word/2010/wordprocessingDrawing" xmlns:wp="http://schemas.openxmlformats.org/drawingml/2006/wordprocessingDrawing" xmlns:w10="urn:schemas-microsoft-com:office:word" xmlns:w="http://schemas.openxmlformats.org/wordprocessingml/2006/main" xmlns:w14="http://schemas.microsoft.com/office/word/2010/wordml" xmlns:w15="http://schemas.microsoft.com/office/word/2012/wordml" xmlns:w16se="http://schemas.microsoft.com/office/word/2015/wordml/symex" xmlns:wpg="http://schemas.microsoft.com/office/word/2010/wordprocessingGroup" xmlns:wpi="http://schemas.microsoft.com/office/word/2010/wordprocessingInk" xmlns:wne="http://schemas.microsoft.com/office/word/2006/wordml" xmlns:wps="http://schemas.microsoft.com/office/word/2010/wordprocessingShape" mc:Ignorable="w14 w15 w16se wp14">
   <w:p>
     <w:pPr>
       <w:pStyle w:val="Kopfzeile"/>
@@ -6463,7 +6521,7 @@
 </file>
 
 <file path=word/header2.xml><?xml version="1.0" encoding="utf-8"?>
-<w:hdr xmlns:wpc="http://schemas.microsoft.com/office/word/2010/wordprocessingCanvas" xmlns:cx="http://schemas.microsoft.com/office/drawing/2014/chartex" xmlns:cx1="http://schemas.microsoft.com/office/drawing/2015/9/8/chartex" xmlns:cx2="http://schemas.microsoft.com/office/drawing/2015/10/21/chartex" xmlns:cx3="http://schemas.microsoft.com/office/drawing/2016/5/9/chartex" xmlns:cx4="http://schemas.microsoft.com/office/drawing/2016/5/10/chartex" xmlns:cx5="http://schemas.microsoft.com/office/drawing/2016/5/11/chartex" xmlns:cx6="http://schemas.microsoft.com/office/drawing/2016/5/12/chartex" xmlns:cx7="http://schemas.microsoft.com/office/drawing/2016/5/13/chartex" xmlns:cx8="http://schemas.microsoft.com/office/drawing/2016/5/14/chartex" xmlns:mc="http://schemas.openxmlformats.org/markup-compatibility/2006" xmlns:aink="http://schemas.microsoft.com/office/drawing/2016/ink" xmlns:am3d="http://schemas.microsoft.com/office/drawing/2017/model3d" xmlns:o="urn:schemas-microsoft-com:office:office" xmlns:r="http://schemas.openxmlformats.org/officeDocument/2006/relationships" xmlns:m="http://schemas.openxmlformats.org/officeDocument/2006/math" xmlns:v="urn:schemas-microsoft-com:vml" xmlns:wp14="http://schemas.microsoft.com/office/word/2010/wordprocessingDrawing" xmlns:wp="http://schemas.openxmlformats.org/drawingml/2006/wordprocessingDrawing" xmlns:w10="urn:schemas-microsoft-com:office:word" xmlns:w="http://schemas.openxmlformats.org/wordprocessingml/2006/main" xmlns:w14="http://schemas.microsoft.com/office/word/2010/wordml" xmlns:w15="http://schemas.microsoft.com/office/word/2012/wordml" xmlns:w16cex="http://schemas.microsoft.com/office/word/2018/wordml/cex" xmlns:w16cid="http://schemas.microsoft.com/office/word/2016/wordml/cid" xmlns:w16="http://schemas.microsoft.com/office/word/2018/wordml" xmlns:w16se="http://schemas.microsoft.com/office/word/2015/wordml/symex" xmlns:wpg="http://schemas.microsoft.com/office/word/2010/wordprocessingGroup" xmlns:wpi="http://schemas.microsoft.com/office/word/2010/wordprocessingInk" xmlns:wne="http://schemas.microsoft.com/office/word/2006/wordml" xmlns:wps="http://schemas.microsoft.com/office/word/2010/wordprocessingShape" mc:Ignorable="w14 w15 w16se w16cid w16 w16cex wp14">
+<w:hdr xmlns:wpc="http://schemas.microsoft.com/office/word/2010/wordprocessingCanvas" xmlns:cx="http://schemas.microsoft.com/office/drawing/2014/chartex" xmlns:cx1="http://schemas.microsoft.com/office/drawing/2015/9/8/chartex" xmlns:mc="http://schemas.openxmlformats.org/markup-compatibility/2006" xmlns:o="urn:schemas-microsoft-com:office:office" xmlns:r="http://schemas.openxmlformats.org/officeDocument/2006/relationships" xmlns:m="http://schemas.openxmlformats.org/officeDocument/2006/math" xmlns:v="urn:schemas-microsoft-com:vml" xmlns:wp14="http://schemas.microsoft.com/office/word/2010/wordprocessingDrawing" xmlns:wp="http://schemas.openxmlformats.org/drawingml/2006/wordprocessingDrawing" xmlns:w10="urn:schemas-microsoft-com:office:word" xmlns:w="http://schemas.openxmlformats.org/wordprocessingml/2006/main" xmlns:w14="http://schemas.microsoft.com/office/word/2010/wordml" xmlns:w15="http://schemas.microsoft.com/office/word/2012/wordml" xmlns:w16se="http://schemas.microsoft.com/office/word/2015/wordml/symex" xmlns:wpg="http://schemas.microsoft.com/office/word/2010/wordprocessingGroup" xmlns:wpi="http://schemas.microsoft.com/office/word/2010/wordprocessingInk" xmlns:wne="http://schemas.microsoft.com/office/word/2006/wordml" xmlns:wps="http://schemas.microsoft.com/office/word/2010/wordprocessingShape" mc:Ignorable="w14 w15 w16se wp14">
   <w:p>
     <w:pPr>
       <w:pStyle w:val="Kopfzeile"/>
@@ -6473,7 +6531,7 @@
 </file>
 
 <file path=word/header3.xml><?xml version="1.0" encoding="utf-8"?>
-<w:hdr xmlns:wpc="http://schemas.microsoft.com/office/word/2010/wordprocessingCanvas" xmlns:cx="http://schemas.microsoft.com/office/drawing/2014/chartex" xmlns:cx1="http://schemas.microsoft.com/office/drawing/2015/9/8/chartex" xmlns:cx2="http://schemas.microsoft.com/office/drawing/2015/10/21/chartex" xmlns:cx3="http://schemas.microsoft.com/office/drawing/2016/5/9/chartex" xmlns:cx4="http://schemas.microsoft.com/office/drawing/2016/5/10/chartex" xmlns:cx5="http://schemas.microsoft.com/office/drawing/2016/5/11/chartex" xmlns:cx6="http://schemas.microsoft.com/office/drawing/2016/5/12/chartex" xmlns:cx7="http://schemas.microsoft.com/office/drawing/2016/5/13/chartex" xmlns:cx8="http://schemas.microsoft.com/office/drawing/2016/5/14/chartex" xmlns:mc="http://schemas.openxmlformats.org/markup-compatibility/2006" xmlns:aink="http://schemas.microsoft.com/office/drawing/2016/ink" xmlns:am3d="http://schemas.microsoft.com/office/drawing/2017/model3d" xmlns:o="urn:schemas-microsoft-com:office:office" xmlns:r="http://schemas.openxmlformats.org/officeDocument/2006/relationships" xmlns:m="http://schemas.openxmlformats.org/officeDocument/2006/math" xmlns:v="urn:schemas-microsoft-com:vml" xmlns:wp14="http://schemas.microsoft.com/office/word/2010/wordprocessingDrawing" xmlns:wp="http://schemas.openxmlformats.org/drawingml/2006/wordprocessingDrawing" xmlns:w10="urn:schemas-microsoft-com:office:word" xmlns:w="http://schemas.openxmlformats.org/wordprocessingml/2006/main" xmlns:w14="http://schemas.microsoft.com/office/word/2010/wordml" xmlns:w15="http://schemas.microsoft.com/office/word/2012/wordml" xmlns:w16cex="http://schemas.microsoft.com/office/word/2018/wordml/cex" xmlns:w16cid="http://schemas.microsoft.com/office/word/2016/wordml/cid" xmlns:w16="http://schemas.microsoft.com/office/word/2018/wordml" xmlns:w16se="http://schemas.microsoft.com/office/word/2015/wordml/symex" xmlns:wpg="http://schemas.microsoft.com/office/word/2010/wordprocessingGroup" xmlns:wpi="http://schemas.microsoft.com/office/word/2010/wordprocessingInk" xmlns:wne="http://schemas.microsoft.com/office/word/2006/wordml" xmlns:wps="http://schemas.microsoft.com/office/word/2010/wordprocessingShape" mc:Ignorable="w14 w15 w16se w16cid w16 w16cex wp14">
+<w:hdr xmlns:wpc="http://schemas.microsoft.com/office/word/2010/wordprocessingCanvas" xmlns:cx="http://schemas.microsoft.com/office/drawing/2014/chartex" xmlns:cx1="http://schemas.microsoft.com/office/drawing/2015/9/8/chartex" xmlns:mc="http://schemas.openxmlformats.org/markup-compatibility/2006" xmlns:o="urn:schemas-microsoft-com:office:office" xmlns:r="http://schemas.openxmlformats.org/officeDocument/2006/relationships" xmlns:m="http://schemas.openxmlformats.org/officeDocument/2006/math" xmlns:v="urn:schemas-microsoft-com:vml" xmlns:wp14="http://schemas.microsoft.com/office/word/2010/wordprocessingDrawing" xmlns:wp="http://schemas.openxmlformats.org/drawingml/2006/wordprocessingDrawing" xmlns:w10="urn:schemas-microsoft-com:office:word" xmlns:w="http://schemas.openxmlformats.org/wordprocessingml/2006/main" xmlns:w14="http://schemas.microsoft.com/office/word/2010/wordml" xmlns:w15="http://schemas.microsoft.com/office/word/2012/wordml" xmlns:w16se="http://schemas.microsoft.com/office/word/2015/wordml/symex" xmlns:wpg="http://schemas.microsoft.com/office/word/2010/wordprocessingGroup" xmlns:wpi="http://schemas.microsoft.com/office/word/2010/wordprocessingInk" xmlns:wne="http://schemas.microsoft.com/office/word/2006/wordml" xmlns:wps="http://schemas.microsoft.com/office/word/2010/wordprocessingShape" mc:Ignorable="w14 w15 w16se wp14">
   <w:p>
     <w:pPr>
       <w:pStyle w:val="Kopfzeile"/>
@@ -6483,7 +6541,7 @@
 </file>
 
 <file path=word/numbering.xml><?xml version="1.0" encoding="utf-8"?>
-<w:numbering xmlns:wpc="http://schemas.microsoft.com/office/word/2010/wordprocessingCanvas" xmlns:cx="http://schemas.microsoft.com/office/drawing/2014/chartex" xmlns:cx1="http://schemas.microsoft.com/office/drawing/2015/9/8/chartex" xmlns:cx2="http://schemas.microsoft.com/office/drawing/2015/10/21/chartex" xmlns:cx3="http://schemas.microsoft.com/office/drawing/2016/5/9/chartex" xmlns:cx4="http://schemas.microsoft.com/office/drawing/2016/5/10/chartex" xmlns:cx5="http://schemas.microsoft.com/office/drawing/2016/5/11/chartex" xmlns:cx6="http://schemas.microsoft.com/office/drawing/2016/5/12/chartex" xmlns:cx7="http://schemas.microsoft.com/office/drawing/2016/5/13/chartex" xmlns:cx8="http://schemas.microsoft.com/office/drawing/2016/5/14/chartex" xmlns:mc="http://schemas.openxmlformats.org/markup-compatibility/2006" xmlns:aink="http://schemas.microsoft.com/office/drawing/2016/ink" xmlns:am3d="http://schemas.microsoft.com/office/drawing/2017/model3d" xmlns:o="urn:schemas-microsoft-com:office:office" xmlns:r="http://schemas.openxmlformats.org/officeDocument/2006/relationships" xmlns:m="http://schemas.openxmlformats.org/officeDocument/2006/math" xmlns:v="urn:schemas-microsoft-com:vml" xmlns:wp14="http://schemas.microsoft.com/office/word/2010/wordprocessingDrawing" xmlns:wp="http://schemas.openxmlformats.org/drawingml/2006/wordprocessingDrawing" xmlns:w10="urn:schemas-microsoft-com:office:word" xmlns:w="http://schemas.openxmlformats.org/wordprocessingml/2006/main" xmlns:w14="http://schemas.microsoft.com/office/word/2010/wordml" xmlns:w15="http://schemas.microsoft.com/office/word/2012/wordml" xmlns:w16cex="http://schemas.microsoft.com/office/word/2018/wordml/cex" xmlns:w16cid="http://schemas.microsoft.com/office/word/2016/wordml/cid" xmlns:w16="http://schemas.microsoft.com/office/word/2018/wordml" xmlns:w16se="http://schemas.microsoft.com/office/word/2015/wordml/symex" xmlns:wpg="http://schemas.microsoft.com/office/word/2010/wordprocessingGroup" xmlns:wpi="http://schemas.microsoft.com/office/word/2010/wordprocessingInk" xmlns:wne="http://schemas.microsoft.com/office/word/2006/wordml" xmlns:wps="http://schemas.microsoft.com/office/word/2010/wordprocessingShape" mc:Ignorable="w14 w15 w16se w16cid w16 w16cex wp14">
+<w:numbering xmlns:wpc="http://schemas.microsoft.com/office/word/2010/wordprocessingCanvas" xmlns:cx="http://schemas.microsoft.com/office/drawing/2014/chartex" xmlns:cx1="http://schemas.microsoft.com/office/drawing/2015/9/8/chartex" xmlns:mc="http://schemas.openxmlformats.org/markup-compatibility/2006" xmlns:o="urn:schemas-microsoft-com:office:office" xmlns:r="http://schemas.openxmlformats.org/officeDocument/2006/relationships" xmlns:m="http://schemas.openxmlformats.org/officeDocument/2006/math" xmlns:v="urn:schemas-microsoft-com:vml" xmlns:wp14="http://schemas.microsoft.com/office/word/2010/wordprocessingDrawing" xmlns:wp="http://schemas.openxmlformats.org/drawingml/2006/wordprocessingDrawing" xmlns:w10="urn:schemas-microsoft-com:office:word" xmlns:w="http://schemas.openxmlformats.org/wordprocessingml/2006/main" xmlns:w14="http://schemas.microsoft.com/office/word/2010/wordml" xmlns:w15="http://schemas.microsoft.com/office/word/2012/wordml" xmlns:w16se="http://schemas.microsoft.com/office/word/2015/wordml/symex" xmlns:wpg="http://schemas.microsoft.com/office/word/2010/wordprocessingGroup" xmlns:wpi="http://schemas.microsoft.com/office/word/2010/wordprocessingInk" xmlns:wne="http://schemas.microsoft.com/office/word/2006/wordml" xmlns:wps="http://schemas.microsoft.com/office/word/2010/wordprocessingShape" mc:Ignorable="w14 w15 w16se wp14">
   <w:abstractNum w:abstractNumId="0" w15:restartNumberingAfterBreak="0">
     <w:nsid w:val="FFFFFF7C"/>
     <w:multiLevelType w:val="singleLevel"/>
@@ -8775,7 +8833,7 @@
 </file>
 
 <file path=word/styles.xml><?xml version="1.0" encoding="utf-8"?>
-<w:styles xmlns:mc="http://schemas.openxmlformats.org/markup-compatibility/2006" xmlns:r="http://schemas.openxmlformats.org/officeDocument/2006/relationships" xmlns:w="http://schemas.openxmlformats.org/wordprocessingml/2006/main" xmlns:w14="http://schemas.microsoft.com/office/word/2010/wordml" xmlns:w15="http://schemas.microsoft.com/office/word/2012/wordml" xmlns:w16cex="http://schemas.microsoft.com/office/word/2018/wordml/cex" xmlns:w16cid="http://schemas.microsoft.com/office/word/2016/wordml/cid" xmlns:w16="http://schemas.microsoft.com/office/word/2018/wordml" xmlns:w16se="http://schemas.microsoft.com/office/word/2015/wordml/symex" mc:Ignorable="w14 w15 w16se w16cid w16 w16cex">
+<w:styles xmlns:mc="http://schemas.openxmlformats.org/markup-compatibility/2006" xmlns:r="http://schemas.openxmlformats.org/officeDocument/2006/relationships" xmlns:w="http://schemas.openxmlformats.org/wordprocessingml/2006/main" xmlns:w14="http://schemas.microsoft.com/office/word/2010/wordml" xmlns:w15="http://schemas.microsoft.com/office/word/2012/wordml" xmlns:w16se="http://schemas.microsoft.com/office/word/2015/wordml/symex" mc:Ignorable="w14 w15 w16se">
   <w:docDefaults>
     <w:rPrDefault>
       <w:rPr>
@@ -8791,7 +8849,7 @@
       </w:pPr>
     </w:pPrDefault>
   </w:docDefaults>
-  <w:latentStyles w:defLockedState="1" w:defUIPriority="99" w:defSemiHidden="0" w:defUnhideWhenUsed="0" w:defQFormat="0" w:count="376">
+  <w:latentStyles w:defLockedState="1" w:defUIPriority="99" w:defSemiHidden="0" w:defUnhideWhenUsed="0" w:defQFormat="0" w:count="371">
     <w:lsdException w:name="Normal" w:locked="0" w:uiPriority="0" w:qFormat="1"/>
     <w:lsdException w:name="heading 1" w:locked="0" w:uiPriority="1" w:qFormat="1"/>
     <w:lsdException w:name="heading 2" w:locked="0" w:semiHidden="1" w:uiPriority="1" w:unhideWhenUsed="1" w:qFormat="1"/>
@@ -9163,11 +9221,6 @@
     <w:lsdException w:name="List Table 5 Dark Accent 6" w:locked="0" w:uiPriority="50"/>
     <w:lsdException w:name="List Table 6 Colorful Accent 6" w:locked="0" w:uiPriority="51"/>
     <w:lsdException w:name="List Table 7 Colorful Accent 6" w:locked="0" w:uiPriority="52"/>
-    <w:lsdException w:name="Mention" w:locked="0" w:semiHidden="1" w:unhideWhenUsed="1"/>
-    <w:lsdException w:name="Smart Hyperlink" w:locked="0" w:semiHidden="1" w:unhideWhenUsed="1"/>
-    <w:lsdException w:name="Hashtag" w:locked="0" w:semiHidden="1" w:unhideWhenUsed="1"/>
-    <w:lsdException w:name="Unresolved Mention" w:locked="0" w:semiHidden="1" w:unhideWhenUsed="1"/>
-    <w:lsdException w:name="Smart Link" w:locked="0" w:semiHidden="1" w:unhideWhenUsed="1"/>
   </w:latentStyles>
   <w:style w:type="paragraph" w:default="1" w:styleId="Standard">
     <w:name w:val="Normal"/>
@@ -10627,7 +10680,7 @@
       <w:shd w:val="clear" w:color="auto" w:fill="E1DFDD"/>
     </w:rPr>
   </w:style>
-  <w:style w:type="character" w:styleId="NichtaufgelsteErwhnung">
+  <w:style w:type="character" w:customStyle="1" w:styleId="UnresolvedMention">
     <w:name w:val="Unresolved Mention"/>
     <w:basedOn w:val="Absatz-Standardschriftart"/>
     <w:uiPriority w:val="99"/>
@@ -10917,9 +10970,12 @@
 </file>
 
 <file path=customXml/item1.xml><?xml version="1.0" encoding="utf-8"?>
-<p:properties xmlns:p="http://schemas.microsoft.com/office/2006/metadata/properties" xmlns:xsi="http://www.w3.org/2001/XMLSchema-instance" xmlns:pc="http://schemas.microsoft.com/office/infopath/2007/PartnerControls">
-  <documentManagement/>
-</p:properties>
+<?mso-contentType ?>
+<FormTemplates xmlns="http://schemas.microsoft.com/sharepoint/v3/contenttype/forms">
+  <Display>DocumentLibraryForm</Display>
+  <Edit>DocumentLibraryForm</Edit>
+  <New>DocumentLibraryForm</New>
+</FormTemplates>
 </file>
 
 <file path=customXml/item2.xml><?xml version="1.0" encoding="utf-8"?>
@@ -11134,12 +11190,9 @@
 </file>
 
 <file path=customXml/item3.xml><?xml version="1.0" encoding="utf-8"?>
-<?mso-contentType ?>
-<FormTemplates xmlns="http://schemas.microsoft.com/sharepoint/v3/contenttype/forms">
-  <Display>DocumentLibraryForm</Display>
-  <Edit>DocumentLibraryForm</Edit>
-  <New>DocumentLibraryForm</New>
-</FormTemplates>
+<p:properties xmlns:p="http://schemas.microsoft.com/office/2006/metadata/properties" xmlns:xsi="http://www.w3.org/2001/XMLSchema-instance" xmlns:pc="http://schemas.microsoft.com/office/infopath/2007/PartnerControls">
+  <documentManagement/>
+</p:properties>
 </file>
 
 <file path=customXml/item4.xml><?xml version="1.0" encoding="utf-8"?>
@@ -11147,10 +11200,9 @@
 </file>
 
 <file path=customXml/itemProps1.xml><?xml version="1.0" encoding="utf-8"?>
-<ds:datastoreItem xmlns:ds="http://schemas.openxmlformats.org/officeDocument/2006/customXml" ds:itemID="{9D01E9EC-CADE-4413-9728-A9D67A8CCD07}">
+<ds:datastoreItem xmlns:ds="http://schemas.openxmlformats.org/officeDocument/2006/customXml" ds:itemID="{508D6AA3-3BBC-4882-9207-660EB29B6848}">
   <ds:schemaRefs>
-    <ds:schemaRef ds:uri="http://schemas.microsoft.com/office/2006/metadata/properties"/>
-    <ds:schemaRef ds:uri="http://schemas.microsoft.com/office/infopath/2007/PartnerControls"/>
+    <ds:schemaRef ds:uri="http://schemas.microsoft.com/sharepoint/v3/contenttype/forms"/>
   </ds:schemaRefs>
 </ds:datastoreItem>
 </file>
@@ -11175,15 +11227,16 @@
 </file>
 
 <file path=customXml/itemProps3.xml><?xml version="1.0" encoding="utf-8"?>
-<ds:datastoreItem xmlns:ds="http://schemas.openxmlformats.org/officeDocument/2006/customXml" ds:itemID="{508D6AA3-3BBC-4882-9207-660EB29B6848}">
+<ds:datastoreItem xmlns:ds="http://schemas.openxmlformats.org/officeDocument/2006/customXml" ds:itemID="{9D01E9EC-CADE-4413-9728-A9D67A8CCD07}">
   <ds:schemaRefs>
-    <ds:schemaRef ds:uri="http://schemas.microsoft.com/sharepoint/v3/contenttype/forms"/>
+    <ds:schemaRef ds:uri="http://schemas.microsoft.com/office/2006/metadata/properties"/>
+    <ds:schemaRef ds:uri="http://schemas.microsoft.com/office/infopath/2007/PartnerControls"/>
   </ds:schemaRefs>
 </ds:datastoreItem>
 </file>
 
 <file path=customXml/itemProps4.xml><?xml version="1.0" encoding="utf-8"?>
-<ds:datastoreItem xmlns:ds="http://schemas.openxmlformats.org/officeDocument/2006/customXml" ds:itemID="{33CF6A42-9213-4C59-9120-2D9A8C2B54D6}">
+<ds:datastoreItem xmlns:ds="http://schemas.openxmlformats.org/officeDocument/2006/customXml" ds:itemID="{1AF6FEDE-F5E5-4C70-BED9-42C672EF5045}">
   <ds:schemaRefs>
     <ds:schemaRef ds:uri="http://schemas.openxmlformats.org/officeDocument/2006/bibliography"/>
   </ds:schemaRefs>

</xml_diff>

<commit_message>
added folder css and js
</commit_message>
<xml_diff>
--- a/Admin/Projekt Dokumentation Raphael Blaauw.docx
+++ b/Admin/Projekt Dokumentation Raphael Blaauw.docx
@@ -4701,7 +4701,6 @@
         <w:t xml:space="preserve">. Hinter diesen sind Links zu den Unterseiten der Werke. Die Unterseiten sind nicht in der Mobile Navigation aufgelistet oder in der Desktop-Version um die Seite elegant zu halten. </w:t>
       </w:r>
     </w:p>
-    <w:p/>
     <w:p>
       <w:r>
         <w:t xml:space="preserve"> (</w:t>
@@ -4871,6 +4870,8 @@
       <w:r>
         <w:t>.</w:t>
       </w:r>
+      <w:bookmarkStart w:id="30" w:name="_GoBack"/>
+      <w:bookmarkEnd w:id="30"/>
     </w:p>
     <w:p>
       <w:pPr>
@@ -4883,7 +4884,7 @@
         </w:tabs>
         <w:spacing w:before="0" w:after="120" w:line="240" w:lineRule="auto"/>
       </w:pPr>
-      <w:bookmarkStart w:id="30" w:name="_Toc1388167"/>
+      <w:bookmarkStart w:id="31" w:name="_Toc1388167"/>
       <w:r>
         <w:t xml:space="preserve">Pale </w:t>
       </w:r>
@@ -4904,11 +4905,14 @@
       <w:r>
         <w:t>)</w:t>
       </w:r>
-      <w:bookmarkEnd w:id="30"/>
+      <w:bookmarkEnd w:id="31"/>
     </w:p>
     <w:p>
       <w:r>
         <w:t>Diese Farbe wird für den Hintergrund verwendet.</w:t>
+      </w:r>
+      <w:r>
+        <w:t xml:space="preserve"> Das schlichte Beige sollte einen neutralen Hintergrund erzeugen, so dass die Albumcovers klar im Vordergrund sind. Weiter erinnert es an den Kartons von einer alten Schallplatte</w:t>
       </w:r>
     </w:p>
     <w:p>
@@ -4922,8 +4926,9 @@
         </w:tabs>
         <w:spacing w:before="0" w:after="120" w:line="240" w:lineRule="auto"/>
       </w:pPr>
-      <w:bookmarkStart w:id="31" w:name="_Toc1388168"/>
-      <w:r>
+      <w:bookmarkStart w:id="32" w:name="_Toc1388168"/>
+      <w:r>
+        <w:lastRenderedPageBreak/>
         <w:t>Rocket Metallic</w:t>
       </w:r>
       <w:r>
@@ -4938,11 +4943,10 @@
       <w:r>
         <w:t>)</w:t>
       </w:r>
-      <w:bookmarkEnd w:id="31"/>
+      <w:bookmarkEnd w:id="32"/>
     </w:p>
     <w:p>
       <w:r>
-        <w:lastRenderedPageBreak/>
         <w:t xml:space="preserve">Diese Farbe wird für </w:t>
       </w:r>
       <w:r>
@@ -5034,13 +5038,13 @@
       <w:pPr>
         <w:pStyle w:val="berschrift1"/>
       </w:pPr>
-      <w:bookmarkStart w:id="32" w:name="_Toc1388169"/>
-      <w:bookmarkStart w:id="33" w:name="_Toc24532110"/>
+      <w:bookmarkStart w:id="33" w:name="_Toc1388169"/>
+      <w:bookmarkStart w:id="34" w:name="_Toc24532110"/>
       <w:r>
         <w:t>Schriftarten</w:t>
       </w:r>
-      <w:bookmarkEnd w:id="32"/>
       <w:bookmarkEnd w:id="33"/>
+      <w:bookmarkEnd w:id="34"/>
     </w:p>
     <w:p>
       <w:r>
@@ -5183,13 +5187,13 @@
       <w:pPr>
         <w:pStyle w:val="berschrift1"/>
       </w:pPr>
-      <w:bookmarkStart w:id="34" w:name="_Toc1388172"/>
-      <w:bookmarkStart w:id="35" w:name="_Toc24532111"/>
+      <w:bookmarkStart w:id="35" w:name="_Toc1388172"/>
+      <w:bookmarkStart w:id="36" w:name="_Toc24532111"/>
       <w:r>
         <w:t>Auswahl der Medienformate</w:t>
       </w:r>
-      <w:bookmarkEnd w:id="34"/>
       <w:bookmarkEnd w:id="35"/>
+      <w:bookmarkEnd w:id="36"/>
     </w:p>
     <w:p>
       <w:pPr>
@@ -5202,11 +5206,11 @@
         </w:tabs>
         <w:spacing w:before="0" w:after="120" w:line="240" w:lineRule="auto"/>
       </w:pPr>
-      <w:bookmarkStart w:id="36" w:name="_Toc1388173"/>
+      <w:bookmarkStart w:id="37" w:name="_Toc1388173"/>
       <w:r>
         <w:t>Fotogalerie &amp; Inhaltsfotos</w:t>
       </w:r>
-      <w:bookmarkEnd w:id="36"/>
+      <w:bookmarkEnd w:id="37"/>
     </w:p>
     <w:p>
       <w:r>
@@ -5244,11 +5248,11 @@
         </w:tabs>
         <w:spacing w:before="0" w:after="120" w:line="240" w:lineRule="auto"/>
       </w:pPr>
-      <w:bookmarkStart w:id="37" w:name="_Toc1388174"/>
+      <w:bookmarkStart w:id="38" w:name="_Toc1388174"/>
       <w:r>
         <w:t>Logo</w:t>
       </w:r>
-      <w:bookmarkEnd w:id="37"/>
+      <w:bookmarkEnd w:id="38"/>
     </w:p>
     <w:p>
       <w:r>
@@ -5292,34 +5296,34 @@
       <w:pPr>
         <w:pStyle w:val="berschrift1"/>
       </w:pPr>
-      <w:bookmarkStart w:id="38" w:name="_Toc1388176"/>
-      <w:bookmarkStart w:id="39" w:name="_Toc24532112"/>
+      <w:bookmarkStart w:id="39" w:name="_Toc1388176"/>
+      <w:bookmarkStart w:id="40" w:name="_Toc24532112"/>
       <w:proofErr w:type="spellStart"/>
       <w:r>
         <w:lastRenderedPageBreak/>
         <w:t>Testing</w:t>
       </w:r>
-      <w:bookmarkEnd w:id="38"/>
       <w:bookmarkEnd w:id="39"/>
+      <w:bookmarkEnd w:id="40"/>
       <w:proofErr w:type="spellEnd"/>
     </w:p>
     <w:p>
       <w:pPr>
         <w:pStyle w:val="berschrift2"/>
       </w:pPr>
-      <w:bookmarkStart w:id="40" w:name="_Toc411264555"/>
-      <w:bookmarkStart w:id="41" w:name="_Toc413311405"/>
-      <w:bookmarkStart w:id="42" w:name="_Toc440032406"/>
-      <w:bookmarkStart w:id="43" w:name="_Toc479596112"/>
-      <w:bookmarkStart w:id="44" w:name="_Toc1388177"/>
+      <w:bookmarkStart w:id="41" w:name="_Toc411264555"/>
+      <w:bookmarkStart w:id="42" w:name="_Toc413311405"/>
+      <w:bookmarkStart w:id="43" w:name="_Toc440032406"/>
+      <w:bookmarkStart w:id="44" w:name="_Toc479596112"/>
+      <w:bookmarkStart w:id="45" w:name="_Toc1388177"/>
       <w:r>
         <w:t>Testumgebung</w:t>
       </w:r>
-      <w:bookmarkEnd w:id="40"/>
       <w:bookmarkEnd w:id="41"/>
       <w:bookmarkEnd w:id="42"/>
       <w:bookmarkEnd w:id="43"/>
       <w:bookmarkEnd w:id="44"/>
+      <w:bookmarkEnd w:id="45"/>
     </w:p>
     <w:p>
       <w:pPr>
@@ -5472,9 +5476,9 @@
         </w:tabs>
         <w:spacing w:before="120" w:after="120" w:line="240" w:lineRule="auto"/>
       </w:pPr>
-      <w:bookmarkStart w:id="45" w:name="_Toc440032407"/>
-      <w:bookmarkStart w:id="46" w:name="_Toc479596113"/>
-      <w:bookmarkStart w:id="47" w:name="_Toc1388178"/>
+      <w:bookmarkStart w:id="46" w:name="_Toc440032407"/>
+      <w:bookmarkStart w:id="47" w:name="_Toc479596113"/>
+      <w:bookmarkStart w:id="48" w:name="_Toc1388178"/>
       <w:r>
         <w:t xml:space="preserve">User </w:t>
       </w:r>
@@ -5489,9 +5493,9 @@
       <w:r>
         <w:t>Testfälle</w:t>
       </w:r>
-      <w:bookmarkEnd w:id="45"/>
       <w:bookmarkEnd w:id="46"/>
       <w:bookmarkEnd w:id="47"/>
+      <w:bookmarkEnd w:id="48"/>
     </w:p>
     <w:tbl>
       <w:tblPr>
@@ -5978,8 +5982,6 @@
               </w:rPr>
               <w:t>T-03</w:t>
             </w:r>
-            <w:bookmarkStart w:id="48" w:name="_GoBack"/>
-            <w:bookmarkEnd w:id="48"/>
           </w:p>
         </w:tc>
       </w:tr>
@@ -11393,7 +11395,7 @@
 </file>
 
 <file path=customXml/itemProps4.xml><?xml version="1.0" encoding="utf-8"?>
-<ds:datastoreItem xmlns:ds="http://schemas.openxmlformats.org/officeDocument/2006/customXml" ds:itemID="{083314E5-12FC-4920-91EA-9DDC725EA84A}">
+<ds:datastoreItem xmlns:ds="http://schemas.openxmlformats.org/officeDocument/2006/customXml" ds:itemID="{7B77A031-4E39-4FEB-9480-8CB954DA9E29}">
   <ds:schemaRefs>
     <ds:schemaRef ds:uri="http://schemas.openxmlformats.org/officeDocument/2006/bibliography"/>
   </ds:schemaRefs>

</xml_diff>

<commit_message>
added qullenverzeichnis elements and fixed some bugs
</commit_message>
<xml_diff>
--- a/Admin/Projekt Dokumentation Raphael Blaauw.docx
+++ b/Admin/Projekt Dokumentation Raphael Blaauw.docx
@@ -699,7 +699,7 @@
                   </wp:anchor>
                 </w:drawing>
               </mc:Choice>
-              <mc:Fallback xmlns:w16="http://schemas.microsoft.com/office/word/2018/wordml" xmlns:w16cid="http://schemas.microsoft.com/office/word/2016/wordml/cid" xmlns:w16cex="http://schemas.microsoft.com/office/word/2018/wordml/cex" xmlns:am3d="http://schemas.microsoft.com/office/drawing/2017/model3d" xmlns:aink="http://schemas.microsoft.com/office/drawing/2016/ink" xmlns:cx8="http://schemas.microsoft.com/office/drawing/2016/5/14/chartex" xmlns:cx7="http://schemas.microsoft.com/office/drawing/2016/5/13/chartex" xmlns:cx6="http://schemas.microsoft.com/office/drawing/2016/5/12/chartex" xmlns:cx5="http://schemas.microsoft.com/office/drawing/2016/5/11/chartex" xmlns:cx4="http://schemas.microsoft.com/office/drawing/2016/5/10/chartex" xmlns:cx3="http://schemas.microsoft.com/office/drawing/2016/5/9/chartex" xmlns:cx2="http://schemas.microsoft.com/office/drawing/2015/10/21/chartex">
+              <mc:Fallback xmlns:cx2="http://schemas.microsoft.com/office/drawing/2015/10/21/chartex" xmlns:cx3="http://schemas.microsoft.com/office/drawing/2016/5/9/chartex" xmlns:cx4="http://schemas.microsoft.com/office/drawing/2016/5/10/chartex" xmlns:cx5="http://schemas.microsoft.com/office/drawing/2016/5/11/chartex" xmlns:cx6="http://schemas.microsoft.com/office/drawing/2016/5/12/chartex" xmlns:cx7="http://schemas.microsoft.com/office/drawing/2016/5/13/chartex" xmlns:cx8="http://schemas.microsoft.com/office/drawing/2016/5/14/chartex" xmlns:aink="http://schemas.microsoft.com/office/drawing/2016/ink" xmlns:am3d="http://schemas.microsoft.com/office/drawing/2017/model3d" xmlns:w16cex="http://schemas.microsoft.com/office/word/2018/wordml/cex" xmlns:w16cid="http://schemas.microsoft.com/office/word/2016/wordml/cid" xmlns:w16="http://schemas.microsoft.com/office/word/2018/wordml">
                 <w:pict>
                   <v:shape w14:anchorId="62F0A600" id="Rechteck 8" o:spid="_x0000_s1026" style="position:absolute;margin-left:0;margin-top:416.1pt;width:597.1pt;height:338.85pt;z-index:251716608;visibility:visible;mso-wrap-style:square;mso-width-percent:0;mso-height-percent:0;mso-wrap-distance-left:9pt;mso-wrap-distance-top:0;mso-wrap-distance-right:9pt;mso-wrap-distance-bottom:0;mso-position-horizontal:left;mso-position-horizontal-relative:page;mso-position-vertical:absolute;mso-position-vertical-relative:text;mso-width-percent:0;mso-height-percent:0;mso-width-relative:margin;mso-height-relative:margin;v-text-anchor:middle" coordsize="7582685,3461414" o:gfxdata="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" path="m725710,1270156l7582624,v212,1212979,-212,2248435,,3461414l,3461239,,410788r725710,859368xe" fillcolor="white [3212]" stroked="f" strokeweight="1pt">
                     <v:stroke joinstyle="miter"/>
@@ -4006,15 +4006,23 @@
     </w:p>
     <w:p>
       <w:r>
-        <w:t xml:space="preserve">Auf dieser Seite befinden sich Informationen zu mir mit einem Bild. Unter anderem eine kleine Biographie und Links zu meinen </w:t>
-      </w:r>
-      <w:proofErr w:type="spellStart"/>
-      <w:r>
-        <w:t>Social</w:t>
-      </w:r>
-      <w:proofErr w:type="spellEnd"/>
-      <w:r>
-        <w:t xml:space="preserve"> Media und Musikkanälen. </w:t>
+        <w:t>Auf dieser Seite befinden sich Informationen zu mir mit einem Bild. Unter an</w:t>
+      </w:r>
+      <w:r>
+        <w:t>derem eine kleine Biographie, einen aktuellen «DJ-Mix» und ein Lied von mir</w:t>
+      </w:r>
+      <w:proofErr w:type="gramStart"/>
+      <w:r>
+        <w:t xml:space="preserve">. </w:t>
+      </w:r>
+      <w:proofErr w:type="gramEnd"/>
+      <w:r>
+        <w:t>Ist hier abgelegt</w:t>
+      </w:r>
+      <w:bookmarkStart w:id="26" w:name="_GoBack"/>
+      <w:bookmarkEnd w:id="26"/>
+      <w:r>
+        <w:t xml:space="preserve">. </w:t>
       </w:r>
     </w:p>
     <w:p/>
@@ -4040,7 +4048,7 @@
       </w:r>
     </w:p>
     <w:p>
-      <w:bookmarkStart w:id="26" w:name="_Toc291271770"/>
+      <w:bookmarkStart w:id="27" w:name="_Toc291271770"/>
       <w:r>
         <w:t xml:space="preserve">Auf diesen Seiten werden die Musikstücke und die Künstler vorgestellt. Diese Seiten sind via </w:t>
       </w:r>
@@ -4515,9 +4523,9 @@
       <w:r>
         <w:br w:type="page"/>
       </w:r>
-      <w:bookmarkStart w:id="27" w:name="_Toc1388165"/>
-      <w:bookmarkStart w:id="28" w:name="_Toc24532109"/>
-      <w:bookmarkEnd w:id="26"/>
+      <w:bookmarkStart w:id="28" w:name="_Toc1388165"/>
+      <w:bookmarkStart w:id="29" w:name="_Toc24532109"/>
+      <w:bookmarkEnd w:id="27"/>
     </w:p>
     <w:p>
       <w:pPr>
@@ -4724,8 +4732,8 @@
       <w:r>
         <w:t>Farbschema</w:t>
       </w:r>
-      <w:bookmarkEnd w:id="27"/>
       <w:bookmarkEnd w:id="28"/>
+      <w:bookmarkEnd w:id="29"/>
     </w:p>
     <w:p>
       <w:pPr>
@@ -4834,7 +4842,7 @@
         </w:tabs>
         <w:spacing w:before="0" w:after="120" w:line="240" w:lineRule="auto"/>
       </w:pPr>
-      <w:bookmarkStart w:id="29" w:name="_Toc1388166"/>
+      <w:bookmarkStart w:id="30" w:name="_Toc1388166"/>
       <w:r>
         <w:t xml:space="preserve">Indigo </w:t>
       </w:r>
@@ -4855,7 +4863,7 @@
       <w:r>
         <w:t>)</w:t>
       </w:r>
-      <w:bookmarkEnd w:id="29"/>
+      <w:bookmarkEnd w:id="30"/>
     </w:p>
     <w:p>
       <w:r>
@@ -4870,8 +4878,6 @@
       <w:r>
         <w:t>.</w:t>
       </w:r>
-      <w:bookmarkStart w:id="30" w:name="_GoBack"/>
-      <w:bookmarkEnd w:id="30"/>
     </w:p>
     <w:p>
       <w:pPr>
@@ -5415,10 +5421,7 @@
         <w:ind w:left="720"/>
       </w:pPr>
       <w:r>
-        <w:t xml:space="preserve">Workstation </w:t>
-      </w:r>
-      <w:r>
-        <w:t xml:space="preserve">DELL </w:t>
+        <w:t xml:space="preserve">Workstation DELL </w:t>
       </w:r>
       <w:proofErr w:type="spellStart"/>
       <w:r>
@@ -5426,10 +5429,7 @@
       </w:r>
       <w:proofErr w:type="spellEnd"/>
       <w:r>
-        <w:t xml:space="preserve"> 7040</w:t>
-      </w:r>
-      <w:r>
-        <w:t xml:space="preserve"> (i7-8700 CPU, 16GB RAM, 64 Bit)</w:t>
+        <w:t xml:space="preserve"> 7040 (i7-8700 CPU, 16GB RAM, 64 Bit)</w:t>
       </w:r>
     </w:p>
     <w:p>
@@ -6511,7 +6511,7 @@
                 </wp:anchor>
               </w:drawing>
             </mc:Choice>
-            <mc:Fallback xmlns:w16="http://schemas.microsoft.com/office/word/2018/wordml" xmlns:w16cid="http://schemas.microsoft.com/office/word/2016/wordml/cid" xmlns:w16cex="http://schemas.microsoft.com/office/word/2018/wordml/cex" xmlns:am3d="http://schemas.microsoft.com/office/drawing/2017/model3d" xmlns:aink="http://schemas.microsoft.com/office/drawing/2016/ink" xmlns:cx8="http://schemas.microsoft.com/office/drawing/2016/5/14/chartex" xmlns:cx7="http://schemas.microsoft.com/office/drawing/2016/5/13/chartex" xmlns:cx6="http://schemas.microsoft.com/office/drawing/2016/5/12/chartex" xmlns:cx5="http://schemas.microsoft.com/office/drawing/2016/5/11/chartex" xmlns:cx4="http://schemas.microsoft.com/office/drawing/2016/5/10/chartex" xmlns:cx3="http://schemas.microsoft.com/office/drawing/2016/5/9/chartex" xmlns:cx2="http://schemas.microsoft.com/office/drawing/2015/10/21/chartex">
+            <mc:Fallback xmlns:cx2="http://schemas.microsoft.com/office/drawing/2015/10/21/chartex" xmlns:cx3="http://schemas.microsoft.com/office/drawing/2016/5/9/chartex" xmlns:cx4="http://schemas.microsoft.com/office/drawing/2016/5/10/chartex" xmlns:cx5="http://schemas.microsoft.com/office/drawing/2016/5/11/chartex" xmlns:cx6="http://schemas.microsoft.com/office/drawing/2016/5/12/chartex" xmlns:cx7="http://schemas.microsoft.com/office/drawing/2016/5/13/chartex" xmlns:cx8="http://schemas.microsoft.com/office/drawing/2016/5/14/chartex" xmlns:aink="http://schemas.microsoft.com/office/drawing/2016/ink" xmlns:am3d="http://schemas.microsoft.com/office/drawing/2017/model3d" xmlns:w16cex="http://schemas.microsoft.com/office/word/2018/wordml/cex" xmlns:w16cid="http://schemas.microsoft.com/office/word/2016/wordml/cid" xmlns:w16="http://schemas.microsoft.com/office/word/2018/wordml">
               <w:pict>
                 <v:line w14:anchorId="6B76B221" id="Gerader Verbinder 1" o:spid="_x0000_s1026" style="position:absolute;flip:x;z-index:251659264;visibility:visible;mso-wrap-style:square;mso-width-percent:0;mso-height-percent:0;mso-wrap-distance-left:9pt;mso-wrap-distance-top:0;mso-wrap-distance-right:9pt;mso-wrap-distance-bottom:0;mso-position-horizontal:absolute;mso-position-horizontal-relative:margin;mso-position-vertical:absolute;mso-position-vertical-relative:text;mso-width-percent:0;mso-height-percent:0;mso-width-relative:margin;mso-height-relative:margin" from="469.35pt,-1.85pt" to="481.8pt,-1.85pt" o:gfxdata="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" strokecolor="#565656">
                   <v:stroke joinstyle="miter"/>
@@ -11129,15 +11129,6 @@
 </file>
 
 <file path=customXml/item1.xml><?xml version="1.0" encoding="utf-8"?>
-<?mso-contentType ?>
-<FormTemplates xmlns="http://schemas.microsoft.com/sharepoint/v3/contenttype/forms">
-  <Display>DocumentLibraryForm</Display>
-  <Edit>DocumentLibraryForm</Edit>
-  <New>DocumentLibraryForm</New>
-</FormTemplates>
-</file>
-
-<file path=customXml/item2.xml><?xml version="1.0" encoding="utf-8"?>
 <ct:contentTypeSchema xmlns:ct="http://schemas.microsoft.com/office/2006/metadata/contentType" xmlns:ma="http://schemas.microsoft.com/office/2006/metadata/properties/metaAttributes" ct:_="" ma:_="" ma:contentTypeName="Dokument" ma:contentTypeID="0x010100ED61A64A289FAB4EAA31504F8EF18432" ma:contentTypeVersion="11" ma:contentTypeDescription="Ein neues Dokument erstellen." ma:contentTypeScope="" ma:versionID="7892d70504bdbba1b7a0fcf167460892">
   <xsd:schema xmlns:xsd="http://www.w3.org/2001/XMLSchema" xmlns:xs="http://www.w3.org/2001/XMLSchema" xmlns:p="http://schemas.microsoft.com/office/2006/metadata/properties" xmlns:ns2="0b9954fc-7700-412b-b002-dc1f562227d5" xmlns:ns3="365abb36-3c27-43a9-9085-7dc91234eb0f" targetNamespace="http://schemas.microsoft.com/office/2006/metadata/properties" ma:root="true" ma:fieldsID="8d2637f5273a04ca8fdbafc70de9e0a9" ns2:_="" ns3:_="">
     <xsd:import namespace="0b9954fc-7700-412b-b002-dc1f562227d5"/>
@@ -11348,6 +11339,15 @@
 </ct:contentTypeSchema>
 </file>
 
+<file path=customXml/item2.xml><?xml version="1.0" encoding="utf-8"?>
+<?mso-contentType ?>
+<FormTemplates xmlns="http://schemas.microsoft.com/sharepoint/v3/contenttype/forms">
+  <Display>DocumentLibraryForm</Display>
+  <Edit>DocumentLibraryForm</Edit>
+  <New>DocumentLibraryForm</New>
+</FormTemplates>
+</file>
+
 <file path=customXml/item3.xml><?xml version="1.0" encoding="utf-8"?>
 <p:properties xmlns:p="http://schemas.microsoft.com/office/2006/metadata/properties" xmlns:xsi="http://www.w3.org/2001/XMLSchema-instance" xmlns:pc="http://schemas.microsoft.com/office/infopath/2007/PartnerControls">
   <documentManagement/>
@@ -11359,14 +11359,6 @@
 </file>
 
 <file path=customXml/itemProps1.xml><?xml version="1.0" encoding="utf-8"?>
-<ds:datastoreItem xmlns:ds="http://schemas.openxmlformats.org/officeDocument/2006/customXml" ds:itemID="{508D6AA3-3BBC-4882-9207-660EB29B6848}">
-  <ds:schemaRefs>
-    <ds:schemaRef ds:uri="http://schemas.microsoft.com/sharepoint/v3/contenttype/forms"/>
-  </ds:schemaRefs>
-</ds:datastoreItem>
-</file>
-
-<file path=customXml/itemProps2.xml><?xml version="1.0" encoding="utf-8"?>
 <ds:datastoreItem xmlns:ds="http://schemas.openxmlformats.org/officeDocument/2006/customXml" ds:itemID="{A0CA9F11-273A-4853-BC10-F1F7BC92C827}">
   <ds:schemaRefs>
     <ds:schemaRef ds:uri="http://schemas.microsoft.com/office/2006/metadata/contentType"/>
@@ -11385,6 +11377,14 @@
 </ds:datastoreItem>
 </file>
 
+<file path=customXml/itemProps2.xml><?xml version="1.0" encoding="utf-8"?>
+<ds:datastoreItem xmlns:ds="http://schemas.openxmlformats.org/officeDocument/2006/customXml" ds:itemID="{508D6AA3-3BBC-4882-9207-660EB29B6848}">
+  <ds:schemaRefs>
+    <ds:schemaRef ds:uri="http://schemas.microsoft.com/sharepoint/v3/contenttype/forms"/>
+  </ds:schemaRefs>
+</ds:datastoreItem>
+</file>
+
 <file path=customXml/itemProps3.xml><?xml version="1.0" encoding="utf-8"?>
 <ds:datastoreItem xmlns:ds="http://schemas.openxmlformats.org/officeDocument/2006/customXml" ds:itemID="{9D01E9EC-CADE-4413-9728-A9D67A8CCD07}">
   <ds:schemaRefs>
@@ -11395,7 +11395,7 @@
 </file>
 
 <file path=customXml/itemProps4.xml><?xml version="1.0" encoding="utf-8"?>
-<ds:datastoreItem xmlns:ds="http://schemas.openxmlformats.org/officeDocument/2006/customXml" ds:itemID="{7B77A031-4E39-4FEB-9480-8CB954DA9E29}">
+<ds:datastoreItem xmlns:ds="http://schemas.openxmlformats.org/officeDocument/2006/customXml" ds:itemID="{80C6230F-095A-4893-BDC9-F2F1D8AEE0FD}">
   <ds:schemaRefs>
     <ds:schemaRef ds:uri="http://schemas.openxmlformats.org/officeDocument/2006/bibliography"/>
   </ds:schemaRefs>

</xml_diff>

<commit_message>
wrote "fazit" in documentation
</commit_message>
<xml_diff>
--- a/Admin/Projekt Dokumentation Raphael Blaauw.docx
+++ b/Admin/Projekt Dokumentation Raphael Blaauw.docx
@@ -3838,11 +3838,9 @@
       <w:r>
         <w:t xml:space="preserve">Die Website wird voraussichtlich zwischen 12:00 </w:t>
       </w:r>
-      <w:proofErr w:type="gramStart"/>
-      <w:r>
-        <w:t>und  20:00</w:t>
-      </w:r>
-      <w:proofErr w:type="gramEnd"/>
+      <w:r>
+        <w:t>und 20:00</w:t>
+      </w:r>
       <w:r>
         <w:t xml:space="preserve"> am meisten Besucher haben.</w:t>
       </w:r>
@@ -4019,8 +4017,6 @@
       <w:r>
         <w:t>Ist hier abgelegt</w:t>
       </w:r>
-      <w:bookmarkStart w:id="26" w:name="_GoBack"/>
-      <w:bookmarkEnd w:id="26"/>
       <w:r>
         <w:t xml:space="preserve">. </w:t>
       </w:r>
@@ -4048,13 +4044,13 @@
       </w:r>
     </w:p>
     <w:p>
-      <w:bookmarkStart w:id="27" w:name="_Toc291271770"/>
+      <w:bookmarkStart w:id="26" w:name="_Toc291271770"/>
       <w:r>
         <w:t xml:space="preserve">Auf diesen Seiten werden die Musikstücke und die Künstler vorgestellt. Diese Seiten sind via </w:t>
       </w:r>
       <w:proofErr w:type="gramStart"/>
       <w:r>
-        <w:t>den gekachelten Bilder</w:t>
+        <w:t>den gekachelten Bildern</w:t>
       </w:r>
       <w:proofErr w:type="gramEnd"/>
       <w:r>
@@ -4064,7 +4060,12 @@
     <w:p>
       <w:proofErr w:type="gramStart"/>
       <w:r>
-        <w:t>Die einzelnen Seite</w:t>
+        <w:t>Die einzel</w:t>
+      </w:r>
+      <w:bookmarkStart w:id="27" w:name="_GoBack"/>
+      <w:bookmarkEnd w:id="27"/>
+      <w:r>
+        <w:t>nen Seite</w:t>
       </w:r>
       <w:proofErr w:type="gramEnd"/>
       <w:r>
@@ -4076,11 +4077,9 @@
       <w:r>
         <w:t xml:space="preserve">mit den weiteren Informationen wie Veröffentlichungsdatum oder Mitwirkende unterhalb. Weiter werden Links auf die Lieder in </w:t>
       </w:r>
-      <w:proofErr w:type="gramStart"/>
-      <w:r>
-        <w:t>den jeweiligen Musikstreaming-Dienste</w:t>
-      </w:r>
-      <w:proofErr w:type="gramEnd"/>
+      <w:r>
+        <w:t>die jeweiligen Musikstreaming-Dienste</w:t>
+      </w:r>
       <w:r>
         <w:t xml:space="preserve"> aufbereitet.</w:t>
       </w:r>
@@ -4525,7 +4524,7 @@
       </w:r>
       <w:bookmarkStart w:id="28" w:name="_Toc1388165"/>
       <w:bookmarkStart w:id="29" w:name="_Toc24532109"/>
-      <w:bookmarkEnd w:id="27"/>
+      <w:bookmarkEnd w:id="26"/>
     </w:p>
     <w:p>
       <w:pPr>
@@ -6120,40 +6119,40 @@
     </w:p>
     <w:p>
       <w:pPr>
-        <w:rPr>
-          <w:highlight w:val="yellow"/>
-        </w:rPr>
-      </w:pPr>
-      <w:r>
-        <w:rPr>
-          <w:highlight w:val="yellow"/>
-        </w:rPr>
-        <w:t xml:space="preserve">Hier kommt eure Reflexion zum Projekt. </w:t>
-      </w:r>
-    </w:p>
-    <w:p>
-      <w:pPr>
         <w:pStyle w:val="Listenabsatz"/>
         <w:numPr>
           <w:ilvl w:val="0"/>
           <w:numId w:val="38"/>
         </w:numPr>
         <w:spacing w:after="200" w:line="276" w:lineRule="auto"/>
-        <w:rPr>
-          <w:highlight w:val="yellow"/>
-        </w:rPr>
-      </w:pPr>
-      <w:r>
-        <w:rPr>
-          <w:highlight w:val="yellow"/>
-        </w:rPr>
-        <w:t>Was lief gut/schlecht</w:t>
-      </w:r>
-      <w:r>
-        <w:rPr>
-          <w:highlight w:val="yellow"/>
-        </w:rPr>
-        <w:t>?</w:t>
+      </w:pPr>
+      <w:r>
+        <w:t>Was lief gut/schlecht?</w:t>
+      </w:r>
+    </w:p>
+    <w:p>
+      <w:pPr>
+        <w:pStyle w:val="Listenabsatz"/>
+        <w:numPr>
+          <w:ilvl w:val="0"/>
+          <w:numId w:val="0"/>
+        </w:numPr>
+        <w:spacing w:after="200" w:line="276" w:lineRule="auto"/>
+        <w:ind w:left="720"/>
+      </w:pPr>
+      <w:r>
+        <w:t xml:space="preserve">Nach einer kurzen Übungsphase mit den </w:t>
+      </w:r>
+      <w:proofErr w:type="spellStart"/>
+      <w:r>
+        <w:t>Grid</w:t>
+      </w:r>
+      <w:proofErr w:type="spellEnd"/>
+      <w:r>
+        <w:t xml:space="preserve"> und Flex Container ging </w:t>
+      </w:r>
+      <w:r>
+        <w:t xml:space="preserve">das Layouten sehr gut. Eine grosse Schwierigkeit war es die richtigen Grössen meiner Bilder erscheinen zu lassen bzw. Auszublenden. Dies nah mehr Zeit in Anspruch als gedacht. </w:t>
       </w:r>
     </w:p>
     <w:p>
@@ -6164,21 +6163,31 @@
           <w:numId w:val="38"/>
         </w:numPr>
         <w:spacing w:after="200" w:line="276" w:lineRule="auto"/>
-        <w:rPr>
-          <w:highlight w:val="yellow"/>
-        </w:rPr>
-      </w:pPr>
-      <w:r>
-        <w:rPr>
-          <w:highlight w:val="yellow"/>
-        </w:rPr>
-        <w:t>Hast du deine Ziele erreicht?</w:t>
-      </w:r>
-      <w:r>
-        <w:rPr>
-          <w:highlight w:val="yellow"/>
-        </w:rPr>
-        <w:t xml:space="preserve"> </w:t>
+      </w:pPr>
+      <w:r>
+        <w:t xml:space="preserve">Hast du deine Ziele erreicht? </w:t>
+      </w:r>
+    </w:p>
+    <w:p>
+      <w:pPr>
+        <w:pStyle w:val="Listenabsatz"/>
+        <w:numPr>
+          <w:ilvl w:val="0"/>
+          <w:numId w:val="0"/>
+        </w:numPr>
+        <w:spacing w:after="200" w:line="276" w:lineRule="auto"/>
+        <w:ind w:left="720"/>
+      </w:pPr>
+      <w:r>
+        <w:t>Meine Ziele eine «</w:t>
+      </w:r>
+      <w:proofErr w:type="spellStart"/>
+      <w:r>
+        <w:t>responive</w:t>
+      </w:r>
+      <w:proofErr w:type="spellEnd"/>
+      <w:r>
+        <w:t>» statische Seite habe ich klar erreicht.</w:t>
       </w:r>
     </w:p>
     <w:p>
@@ -6189,27 +6198,31 @@
           <w:numId w:val="38"/>
         </w:numPr>
         <w:spacing w:after="200" w:line="276" w:lineRule="auto"/>
-        <w:rPr>
-          <w:highlight w:val="yellow"/>
-        </w:rPr>
-      </w:pPr>
-      <w:r>
-        <w:rPr>
-          <w:highlight w:val="yellow"/>
-        </w:rPr>
-        <w:t xml:space="preserve">Wie </w:t>
-      </w:r>
-      <w:r>
-        <w:rPr>
-          <w:highlight w:val="yellow"/>
-        </w:rPr>
-        <w:t>bist du</w:t>
-      </w:r>
-      <w:r>
-        <w:rPr>
-          <w:highlight w:val="yellow"/>
-        </w:rPr>
-        <w:t xml:space="preserve"> mit dem Endergebnis zufrieden?</w:t>
+      </w:pPr>
+      <w:r>
+        <w:t>Wie bist du mit dem Endergebnis zufrieden?</w:t>
+      </w:r>
+    </w:p>
+    <w:p>
+      <w:pPr>
+        <w:pStyle w:val="Listenabsatz"/>
+        <w:numPr>
+          <w:ilvl w:val="0"/>
+          <w:numId w:val="0"/>
+        </w:numPr>
+        <w:spacing w:after="200" w:line="276" w:lineRule="auto"/>
+        <w:ind w:left="720"/>
+      </w:pPr>
+      <w:r>
+        <w:t xml:space="preserve">Sehr sogar, in meinem ersten Anlauf in der </w:t>
+      </w:r>
+      <w:proofErr w:type="spellStart"/>
+      <w:r>
+        <w:t>Mediamatiker</w:t>
+      </w:r>
+      <w:proofErr w:type="spellEnd"/>
+      <w:r>
+        <w:t>-Lehre war ich nicht zufriedene mit dem Ergebnis, dieses Mal ging alles sehr gut und ich bin sehr zufrieden mit meinem HTML-Projekt</w:t>
       </w:r>
     </w:p>
     <w:p>
@@ -6220,33 +6233,23 @@
           <w:numId w:val="38"/>
         </w:numPr>
         <w:spacing w:after="200" w:line="276" w:lineRule="auto"/>
-        <w:rPr>
-          <w:highlight w:val="yellow"/>
-        </w:rPr>
-      </w:pPr>
-      <w:r>
-        <w:rPr>
-          <w:highlight w:val="yellow"/>
-        </w:rPr>
-        <w:t>Was hast</w:t>
-      </w:r>
-      <w:r>
-        <w:rPr>
-          <w:highlight w:val="yellow"/>
-        </w:rPr>
-        <w:t xml:space="preserve"> </w:t>
-      </w:r>
-      <w:r>
-        <w:rPr>
-          <w:highlight w:val="yellow"/>
-        </w:rPr>
-        <w:t>du</w:t>
-      </w:r>
-      <w:r>
-        <w:rPr>
-          <w:highlight w:val="yellow"/>
-        </w:rPr>
-        <w:t xml:space="preserve"> gelernt?</w:t>
+      </w:pPr>
+      <w:r>
+        <w:t>Was hast du gelernt?</w:t>
+      </w:r>
+    </w:p>
+    <w:p>
+      <w:pPr>
+        <w:pStyle w:val="Listenabsatz"/>
+        <w:numPr>
+          <w:ilvl w:val="0"/>
+          <w:numId w:val="0"/>
+        </w:numPr>
+        <w:spacing w:after="200" w:line="276" w:lineRule="auto"/>
+        <w:ind w:left="720"/>
+      </w:pPr>
+      <w:r>
+        <w:t>Das es verschiedene Wege zum gleichen Ziel gibt. Die HTML Community Pages auf w3school haben mir sehr geholfen. Es war ein gutes Lernprodukt</w:t>
       </w:r>
     </w:p>
     <w:p>
@@ -6257,14 +6260,8 @@
           <w:numId w:val="38"/>
         </w:numPr>
         <w:spacing w:after="200" w:line="276" w:lineRule="auto"/>
-        <w:rPr>
-          <w:highlight w:val="yellow"/>
-        </w:rPr>
-      </w:pPr>
-      <w:r>
-        <w:rPr>
-          <w:highlight w:val="yellow"/>
-        </w:rPr>
+      </w:pPr>
+      <w:r>
         <w:t>Was würdest du nächstes Mal anders machen?</w:t>
       </w:r>
     </w:p>
@@ -6273,82 +6270,27 @@
         <w:pStyle w:val="Listenabsatz"/>
         <w:numPr>
           <w:ilvl w:val="0"/>
-          <w:numId w:val="38"/>
+          <w:numId w:val="0"/>
         </w:numPr>
         <w:spacing w:after="200" w:line="276" w:lineRule="auto"/>
-        <w:rPr>
-          <w:highlight w:val="yellow"/>
-        </w:rPr>
-      </w:pPr>
-      <w:r>
-        <w:rPr>
-          <w:highlight w:val="yellow"/>
-        </w:rPr>
-        <w:t>Usw.</w:t>
+        <w:ind w:left="720"/>
+      </w:pPr>
+      <w:r>
+        <w:t xml:space="preserve">Ich würde nur die wichtigsten Elemente zuerst angehen und nach dem Hauptlayout die Detailarbeit bis ganz am Schluss verlagern. Mehr Zeit in meine </w:t>
+      </w:r>
+      <w:proofErr w:type="spellStart"/>
+      <w:r>
+        <w:t>M</w:t>
+      </w:r>
+      <w:bookmarkStart w:id="50" w:name="_Toc340676028"/>
+      <w:r>
+        <w:t>ockups</w:t>
+      </w:r>
+      <w:proofErr w:type="spellEnd"/>
+      <w:r>
+        <w:t xml:space="preserve"> investieren.</w:t>
       </w:r>
     </w:p>
-    <w:sdt>
-      <w:sdtPr>
-        <w:rPr>
-          <w:rFonts w:ascii="Titillium Bd" w:hAnsi="Titillium Bd"/>
-          <w:color w:val="C93E34" w:themeColor="accent1"/>
-          <w:sz w:val="28"/>
-          <w:szCs w:val="28"/>
-          <w:lang w:val="de-DE"/>
-        </w:rPr>
-        <w:id w:val="1098531791"/>
-        <w:docPartObj>
-          <w:docPartGallery w:val="Bibliographies"/>
-          <w:docPartUnique/>
-        </w:docPartObj>
-      </w:sdtPr>
-      <w:sdtEndPr>
-        <w:rPr>
-          <w:rFonts w:ascii="Titillium" w:hAnsi="Titillium"/>
-          <w:color w:val="auto"/>
-          <w:sz w:val="22"/>
-          <w:szCs w:val="22"/>
-          <w:lang w:val="de-CH"/>
-        </w:rPr>
-      </w:sdtEndPr>
-      <w:sdtContent>
-        <w:sdt>
-          <w:sdtPr>
-            <w:rPr>
-              <w:rFonts w:ascii="Titillium Bd" w:hAnsi="Titillium Bd"/>
-              <w:color w:val="C93E34" w:themeColor="accent1"/>
-              <w:sz w:val="28"/>
-              <w:szCs w:val="28"/>
-            </w:rPr>
-            <w:id w:val="111145805"/>
-            <w:showingPlcHdr/>
-            <w:bibliography/>
-          </w:sdtPr>
-          <w:sdtEndPr>
-            <w:rPr>
-              <w:rFonts w:ascii="Titillium" w:hAnsi="Titillium"/>
-              <w:color w:val="auto"/>
-              <w:sz w:val="22"/>
-              <w:szCs w:val="22"/>
-            </w:rPr>
-          </w:sdtEndPr>
-          <w:sdtContent>
-            <w:bookmarkStart w:id="50" w:name="_Toc340676028" w:displacedByCustomXml="prev"/>
-            <w:p>
-              <w:r>
-                <w:rPr>
-                  <w:rFonts w:ascii="Titillium Bd" w:hAnsi="Titillium Bd"/>
-                  <w:color w:val="C93E34" w:themeColor="accent1"/>
-                  <w:sz w:val="28"/>
-                  <w:szCs w:val="28"/>
-                </w:rPr>
-                <w:t xml:space="preserve">     </w:t>
-              </w:r>
-            </w:p>
-          </w:sdtContent>
-        </w:sdt>
-      </w:sdtContent>
-    </w:sdt>
     <w:bookmarkEnd w:id="50"/>
     <w:p>
       <w:pPr>
@@ -11395,7 +11337,7 @@
 </file>
 
 <file path=customXml/itemProps4.xml><?xml version="1.0" encoding="utf-8"?>
-<ds:datastoreItem xmlns:ds="http://schemas.openxmlformats.org/officeDocument/2006/customXml" ds:itemID="{80C6230F-095A-4893-BDC9-F2F1D8AEE0FD}">
+<ds:datastoreItem xmlns:ds="http://schemas.openxmlformats.org/officeDocument/2006/customXml" ds:itemID="{95D6A348-9D39-4C7B-AAB3-3235423A8708}">
   <ds:schemaRefs>
     <ds:schemaRef ds:uri="http://schemas.openxmlformats.org/officeDocument/2006/bibliography"/>
   </ds:schemaRefs>

</xml_diff>